<commit_message>
adding changes on analise de tecnologias e ferramentas and finishing definição do problema
</commit_message>
<xml_diff>
--- a/relatorio final.docx
+++ b/relatorio final.docx
@@ -5419,6 +5419,46 @@
     </w:p>
     <w:p>
       <w:pPr>
+        <w:ind w:right="-568"/>
+        <w:jc w:val="both"/>
+        <w:rPr>
+          <w:rFonts w:ascii="Times New Roman" w:hAnsi="Times New Roman" w:cs="Times New Roman"/>
+          <w:sz w:val="24"/>
+          <w:szCs w:val="24"/>
+          <w:lang w:val="en-US"/>
+        </w:rPr>
+      </w:pPr>
+      <w:r>
+        <w:rPr>
+          <w:rFonts w:ascii="Times New Roman" w:hAnsi="Times New Roman" w:cs="Times New Roman"/>
+          <w:sz w:val="24"/>
+          <w:szCs w:val="24"/>
+          <w:lang w:val="en-US"/>
+        </w:rPr>
+        <w:t xml:space="preserve">TI </w:t>
+      </w:r>
+      <w:r>
+        <w:rPr>
+          <w:rFonts w:ascii="Times New Roman" w:hAnsi="Times New Roman" w:cs="Times New Roman"/>
+          <w:sz w:val="24"/>
+          <w:szCs w:val="24"/>
+          <w:lang w:val="en-US"/>
+        </w:rPr>
+        <w:tab/>
+      </w:r>
+      <w:r>
+        <w:rPr>
+          <w:rFonts w:ascii="Times New Roman" w:hAnsi="Times New Roman" w:cs="Times New Roman"/>
+          <w:sz w:val="24"/>
+          <w:szCs w:val="24"/>
+          <w:lang w:val="en-US"/>
+        </w:rPr>
+        <w:tab/>
+        <w:t>Tecnologia da Informação</w:t>
+      </w:r>
+    </w:p>
+    <w:p>
+      <w:pPr>
         <w:rPr>
           <w:rFonts w:ascii="Times New Roman" w:hAnsi="Times New Roman" w:cs="Times New Roman"/>
           <w:sz w:val="24"/>
@@ -6623,7 +6663,19 @@
               <w:rPr>
                 <w:rStyle w:val="Hyperlink"/>
               </w:rPr>
-              <w:t>4 ANÁLISE DE TECNOLOGIAS/FERRAMENTAS</w:t>
+              <w:t>4 ANÁLISE DE TE</w:t>
+            </w:r>
+            <w:r>
+              <w:rPr>
+                <w:rStyle w:val="Hyperlink"/>
+              </w:rPr>
+              <w:t>C</w:t>
+            </w:r>
+            <w:r>
+              <w:rPr>
+                <w:rStyle w:val="Hyperlink"/>
+              </w:rPr>
+              <w:t>NOLOGIAS/FERRAMENTAS</w:t>
             </w:r>
             <w:r>
               <w:rPr>
@@ -16929,6 +16981,16 @@
       </w:r>
       <w:r>
         <w:rPr>
+          <w:rFonts w:ascii="Times New Roman" w:hAnsi="Times New Roman" w:cs="Times New Roman"/>
+          <w:color w:val="000000"/>
+          <w:sz w:val="24"/>
+          <w:szCs w:val="24"/>
+          <w:lang w:val="en-US"/>
+        </w:rPr>
+        <w:t>LOTT</w:t>
+      </w:r>
+      <w:r>
+        <w:rPr>
           <w:rStyle w:val="InternetLink"/>
           <w:rFonts w:ascii="Times New Roman" w:hAnsi="Times New Roman" w:cs="Times New Roman"/>
           <w:color w:val="000000"/>
@@ -16936,7 +16998,7 @@
           <w:szCs w:val="24"/>
           <w:u w:val="none"/>
         </w:rPr>
-        <w:t>python.org.br</w:t>
+        <w:t>,</w:t>
       </w:r>
       <w:r>
         <w:rPr>
@@ -16945,16 +17007,6 @@
           <w:color w:val="000000"/>
           <w:sz w:val="24"/>
           <w:szCs w:val="24"/>
-        </w:rPr>
-        <w:t>,</w:t>
-      </w:r>
-      <w:r>
-        <w:rPr>
-          <w:rStyle w:val="InternetLink"/>
-          <w:rFonts w:ascii="Times New Roman" w:hAnsi="Times New Roman" w:cs="Times New Roman"/>
-          <w:color w:val="000000"/>
-          <w:sz w:val="24"/>
-          <w:szCs w:val="24"/>
           <w:u w:val="none"/>
         </w:rPr>
         <w:t xml:space="preserve"> </w:t>
@@ -16966,7 +17018,16 @@
           <w:sz w:val="24"/>
           <w:szCs w:val="24"/>
         </w:rPr>
-        <w:t>2014).</w:t>
+        <w:t>2009</w:t>
+      </w:r>
+      <w:r>
+        <w:rPr>
+          <w:rFonts w:ascii="Times New Roman" w:hAnsi="Times New Roman" w:cs="Times New Roman"/>
+          <w:color w:val="000000"/>
+          <w:sz w:val="24"/>
+          <w:szCs w:val="24"/>
+        </w:rPr>
+        <w:t>).</w:t>
       </w:r>
     </w:p>
     <w:p>
@@ -17918,6 +17979,42 @@
       <w:r>
         <w:rPr>
           <w:rFonts w:ascii="Times New Roman" w:hAnsi="Times New Roman" w:cs="Times New Roman"/>
+          <w:color w:val="FF0000"/>
+          <w:sz w:val="24"/>
+          <w:szCs w:val="24"/>
+        </w:rPr>
+        <w:t xml:space="preserve"> </w:t>
+      </w:r>
+      <w:r>
+        <w:rPr>
+          <w:rFonts w:ascii="Times New Roman" w:hAnsi="Times New Roman" w:cs="Times New Roman"/>
+          <w:color w:val="FF0000"/>
+          <w:sz w:val="24"/>
+          <w:szCs w:val="24"/>
+        </w:rPr>
+        <w:t>(</w:t>
+      </w:r>
+      <w:r>
+        <w:rPr>
+          <w:rFonts w:ascii="Times New Roman" w:hAnsi="Times New Roman" w:cs="Times New Roman"/>
+          <w:color w:val="FF0000"/>
+          <w:sz w:val="24"/>
+          <w:szCs w:val="24"/>
+        </w:rPr>
+        <w:t>ANDERSON</w:t>
+      </w:r>
+      <w:r>
+        <w:rPr>
+          <w:rFonts w:ascii="Times New Roman" w:hAnsi="Times New Roman" w:cs="Times New Roman"/>
+          <w:color w:val="FF0000"/>
+          <w:sz w:val="24"/>
+          <w:szCs w:val="24"/>
+        </w:rPr>
+        <w:t>, 2010)</w:t>
+      </w:r>
+      <w:r>
+        <w:rPr>
+          <w:rFonts w:ascii="Times New Roman" w:hAnsi="Times New Roman" w:cs="Times New Roman"/>
           <w:color w:val="000000"/>
           <w:sz w:val="24"/>
           <w:szCs w:val="24"/>
@@ -18249,7 +18346,6 @@
           <w:sz w:val="24"/>
           <w:szCs w:val="24"/>
         </w:rPr>
-        <w:lastRenderedPageBreak/>
         <w:t xml:space="preserve">4.5 </w:t>
       </w:r>
       <w:r>
@@ -18774,16 +18870,16 @@
           <w:sz w:val="24"/>
           <w:szCs w:val="24"/>
         </w:rPr>
-        <w:t>(SCOTT W. AMBLER, 20</w:t>
-      </w:r>
-      <w:r>
-        <w:rPr>
-          <w:rFonts w:ascii="Times New Roman" w:hAnsi="Times New Roman" w:cs="Times New Roman"/>
-          <w:color w:val="000000"/>
-          <w:sz w:val="24"/>
-          <w:szCs w:val="24"/>
-        </w:rPr>
-        <w:t>06</w:t>
+        <w:t>(</w:t>
+      </w:r>
+      <w:r>
+        <w:rPr>
+          <w:rFonts w:ascii="Times New Roman" w:hAnsi="Times New Roman" w:cs="Times New Roman"/>
+          <w:color w:val="000000"/>
+          <w:sz w:val="24"/>
+          <w:szCs w:val="24"/>
+        </w:rPr>
+        <w:t>BECK, 2002</w:t>
       </w:r>
       <w:r>
         <w:rPr>
@@ -46688,7 +46784,6 @@
           <w:color w:val="000000"/>
           <w:sz w:val="24"/>
           <w:szCs w:val="24"/>
-          <w:u w:val="single"/>
         </w:rPr>
       </w:pPr>
       <w:r>
@@ -46752,6 +46847,147 @@
           <w:szCs w:val="24"/>
         </w:rPr>
         <w:t xml:space="preserve">&gt;. Acesso em: 18 mar. 2014. </w:t>
+      </w:r>
+      <w:r>
+        <w:rPr>
+          <w:rFonts w:ascii="Times New Roman" w:hAnsi="Times New Roman" w:cs="Times New Roman"/>
+          <w:b/>
+          <w:bCs/>
+          <w:color w:val="000000"/>
+          <w:sz w:val="24"/>
+          <w:szCs w:val="24"/>
+        </w:rPr>
+        <w:t>(POSTAGEM RETIRADA DE SITE)</w:t>
+      </w:r>
+    </w:p>
+    <w:p>
+      <w:pPr>
+        <w:autoSpaceDE w:val="0"/>
+        <w:autoSpaceDN w:val="0"/>
+        <w:adjustRightInd w:val="0"/>
+        <w:ind w:right="-568"/>
+        <w:jc w:val="both"/>
+        <w:rPr>
+          <w:rFonts w:ascii="Times New Roman" w:hAnsi="Times New Roman" w:cs="Times New Roman"/>
+          <w:b/>
+          <w:bCs/>
+          <w:color w:val="000000"/>
+          <w:sz w:val="24"/>
+          <w:szCs w:val="24"/>
+        </w:rPr>
+      </w:pPr>
+    </w:p>
+    <w:p>
+      <w:pPr>
+        <w:autoSpaceDE w:val="0"/>
+        <w:autoSpaceDN w:val="0"/>
+        <w:adjustRightInd w:val="0"/>
+        <w:ind w:right="-568"/>
+        <w:jc w:val="both"/>
+      </w:pPr>
+      <w:r>
+        <w:rPr>
+          <w:rFonts w:ascii="Times New Roman" w:hAnsi="Times New Roman" w:cs="Times New Roman"/>
+          <w:color w:val="000000"/>
+          <w:sz w:val="24"/>
+          <w:szCs w:val="24"/>
+          <w:lang w:val="en-US"/>
+        </w:rPr>
+        <w:t>LOTT</w:t>
+      </w:r>
+      <w:r>
+        <w:rPr>
+          <w:rFonts w:ascii="Times New Roman" w:hAnsi="Times New Roman" w:cs="Times New Roman"/>
+          <w:color w:val="000000"/>
+          <w:sz w:val="24"/>
+          <w:szCs w:val="24"/>
+          <w:lang w:val="en-US"/>
+        </w:rPr>
+        <w:t xml:space="preserve">, </w:t>
+      </w:r>
+      <w:r>
+        <w:rPr>
+          <w:rFonts w:ascii="Times New Roman" w:hAnsi="Times New Roman" w:cs="Times New Roman"/>
+          <w:color w:val="000000"/>
+          <w:sz w:val="24"/>
+          <w:szCs w:val="24"/>
+          <w:lang w:val="en-US"/>
+        </w:rPr>
+        <w:t>Steve</w:t>
+      </w:r>
+      <w:r>
+        <w:rPr>
+          <w:rFonts w:ascii="Times New Roman" w:hAnsi="Times New Roman" w:cs="Times New Roman"/>
+          <w:color w:val="000000"/>
+          <w:sz w:val="24"/>
+          <w:szCs w:val="24"/>
+          <w:lang w:val="en-US"/>
+        </w:rPr>
+        <w:t xml:space="preserve">: </w:t>
+      </w:r>
+      <w:r>
+        <w:rPr>
+          <w:rFonts w:ascii="Times New Roman" w:hAnsi="Times New Roman" w:cs="Times New Roman"/>
+          <w:bCs/>
+          <w:color w:val="000000"/>
+          <w:sz w:val="24"/>
+          <w:szCs w:val="24"/>
+          <w:lang w:val="en-US"/>
+        </w:rPr>
+        <w:t>Why Python is So Cool</w:t>
+      </w:r>
+      <w:r>
+        <w:rPr>
+          <w:rFonts w:ascii="Times New Roman" w:hAnsi="Times New Roman" w:cs="Times New Roman"/>
+          <w:bCs/>
+          <w:color w:val="000000"/>
+          <w:sz w:val="24"/>
+          <w:szCs w:val="24"/>
+          <w:lang w:val="en-US"/>
+        </w:rPr>
+        <w:t>.</w:t>
+      </w:r>
+      <w:r>
+        <w:rPr>
+          <w:rFonts w:ascii="Times New Roman" w:hAnsi="Times New Roman" w:cs="Times New Roman"/>
+          <w:b/>
+          <w:color w:val="000000"/>
+          <w:sz w:val="24"/>
+          <w:szCs w:val="24"/>
+          <w:lang w:val="en-US"/>
+        </w:rPr>
+        <w:t xml:space="preserve"> It May Be a Hack</w:t>
+      </w:r>
+      <w:r>
+        <w:rPr>
+          <w:rFonts w:ascii="Times New Roman" w:hAnsi="Times New Roman" w:cs="Times New Roman"/>
+          <w:color w:val="000000"/>
+          <w:sz w:val="24"/>
+          <w:szCs w:val="24"/>
+          <w:lang w:val="en-US"/>
+        </w:rPr>
+        <w:t xml:space="preserve">. </w:t>
+      </w:r>
+      <w:r>
+        <w:rPr>
+          <w:rFonts w:ascii="Times New Roman" w:hAnsi="Times New Roman" w:cs="Times New Roman"/>
+          <w:color w:val="000000"/>
+          <w:sz w:val="24"/>
+          <w:szCs w:val="24"/>
+        </w:rPr>
+        <w:t>2009. Disponível em: &lt;</w:t>
+      </w:r>
+      <w:r>
+        <w:t>http://www.itmaybeahack.com/homepage/books/nonprog/html/p01_getting_started/p01_c05_cool.html</w:t>
+      </w:r>
+      <w:r>
+        <w:rPr>
+          <w:rFonts w:ascii="Times New Roman" w:hAnsi="Times New Roman" w:cs="Times New Roman"/>
+          <w:color w:val="000000"/>
+          <w:sz w:val="24"/>
+          <w:szCs w:val="24"/>
+        </w:rPr>
+        <w:t xml:space="preserve">&gt;. Acesso em: 22 out. 2014. </w:t>
       </w:r>
       <w:r>
         <w:rPr>
@@ -48361,6 +48597,114 @@
         </w:rPr>
         <w:t>2009.</w:t>
       </w:r>
+    </w:p>
+    <w:p>
+      <w:pPr>
+        <w:jc w:val="both"/>
+        <w:rPr>
+          <w:rFonts w:ascii="Times New Roman" w:hAnsi="Times New Roman" w:cs="Times New Roman"/>
+          <w:color w:val="000000"/>
+          <w:sz w:val="24"/>
+          <w:szCs w:val="24"/>
+        </w:rPr>
+      </w:pPr>
+    </w:p>
+    <w:p>
+      <w:pPr>
+        <w:jc w:val="both"/>
+        <w:rPr>
+          <w:rFonts w:ascii="Times New Roman" w:hAnsi="Times New Roman" w:cs="Times New Roman"/>
+          <w:color w:val="000000"/>
+          <w:sz w:val="24"/>
+          <w:szCs w:val="24"/>
+        </w:rPr>
+      </w:pPr>
+    </w:p>
+    <w:p>
+      <w:pPr>
+        <w:jc w:val="both"/>
+        <w:rPr>
+          <w:rFonts w:ascii="Times New Roman" w:hAnsi="Times New Roman" w:cs="Times New Roman"/>
+          <w:color w:val="000000"/>
+          <w:sz w:val="24"/>
+          <w:szCs w:val="24"/>
+        </w:rPr>
+      </w:pPr>
+      <w:r>
+        <w:rPr>
+          <w:rFonts w:ascii="Times New Roman" w:hAnsi="Times New Roman" w:cs="Times New Roman"/>
+          <w:color w:val="000000"/>
+          <w:sz w:val="24"/>
+          <w:szCs w:val="24"/>
+        </w:rPr>
+        <w:t xml:space="preserve">BECK, Kent. </w:t>
+      </w:r>
+      <w:r>
+        <w:rPr>
+          <w:rFonts w:ascii="Times New Roman" w:hAnsi="Times New Roman" w:cs="Times New Roman"/>
+          <w:b/>
+          <w:color w:val="000000"/>
+          <w:sz w:val="24"/>
+          <w:szCs w:val="24"/>
+        </w:rPr>
+        <w:t>Test-Driven Development By Example</w:t>
+      </w:r>
+      <w:r>
+        <w:rPr>
+          <w:rFonts w:ascii="Times New Roman" w:hAnsi="Times New Roman" w:cs="Times New Roman"/>
+          <w:color w:val="000000"/>
+          <w:sz w:val="24"/>
+          <w:szCs w:val="24"/>
+        </w:rPr>
+        <w:t>.</w:t>
+      </w:r>
+      <w:r>
+        <w:rPr>
+          <w:rFonts w:ascii="Times New Roman" w:hAnsi="Times New Roman" w:cs="Times New Roman"/>
+          <w:color w:val="000000"/>
+          <w:sz w:val="24"/>
+          <w:szCs w:val="24"/>
+        </w:rPr>
+        <w:t xml:space="preserve"> </w:t>
+      </w:r>
+      <w:r>
+        <w:rPr>
+          <w:rFonts w:ascii="Times New Roman" w:hAnsi="Times New Roman" w:cs="Times New Roman"/>
+          <w:color w:val="000000"/>
+          <w:sz w:val="24"/>
+          <w:szCs w:val="24"/>
+        </w:rPr>
+        <w:t>Three Rivers Institute</w:t>
+      </w:r>
+      <w:r>
+        <w:rPr>
+          <w:rFonts w:ascii="Times New Roman" w:hAnsi="Times New Roman" w:cs="Times New Roman"/>
+          <w:color w:val="000000"/>
+          <w:sz w:val="24"/>
+          <w:szCs w:val="24"/>
+        </w:rPr>
+        <w:t xml:space="preserve">, </w:t>
+      </w:r>
+      <w:r>
+        <w:rPr>
+          <w:rFonts w:ascii="Times New Roman" w:hAnsi="Times New Roman" w:cs="Times New Roman"/>
+          <w:color w:val="000000"/>
+          <w:sz w:val="24"/>
+          <w:szCs w:val="24"/>
+        </w:rPr>
+        <w:t>2002.</w:t>
+      </w:r>
+    </w:p>
+    <w:p>
+      <w:pPr>
+        <w:jc w:val="both"/>
+        <w:rPr>
+          <w:rFonts w:ascii="Times New Roman" w:hAnsi="Times New Roman" w:cs="Times New Roman"/>
+          <w:color w:val="000000"/>
+          <w:sz w:val="24"/>
+          <w:szCs w:val="24"/>
+        </w:rPr>
+      </w:pPr>
     </w:p>
     <w:p>
       <w:pPr>

</xml_diff>

<commit_message>
Adding more adjusts as per zanuz comments
</commit_message>
<xml_diff>
--- a/relatorio final.docx
+++ b/relatorio final.docx
@@ -5254,6 +5254,15 @@
           <w:lang w:val="en-US"/>
         </w:rPr>
         <w:tab/>
+      </w:r>
+      <w:r>
+        <w:rPr>
+          <w:rFonts w:ascii="Times New Roman" w:hAnsi="Times New Roman" w:cs="Times New Roman"/>
+          <w:i/>
+          <w:sz w:val="24"/>
+          <w:szCs w:val="24"/>
+          <w:lang w:val="en-US"/>
+        </w:rPr>
         <w:t>Unified Modeling Language</w:t>
       </w:r>
     </w:p>
@@ -5294,6 +5303,15 @@
           <w:lang w:val="en-US"/>
         </w:rPr>
         <w:tab/>
+      </w:r>
+      <w:r>
+        <w:rPr>
+          <w:rFonts w:ascii="Times New Roman" w:hAnsi="Times New Roman" w:cs="Times New Roman"/>
+          <w:i/>
+          <w:sz w:val="24"/>
+          <w:szCs w:val="24"/>
+          <w:lang w:val="en-US"/>
+        </w:rPr>
         <w:t>Test Driven Development</w:t>
       </w:r>
     </w:p>
@@ -5334,7 +5352,63 @@
           <w:lang w:val="en-US"/>
         </w:rPr>
         <w:tab/>
+      </w:r>
+      <w:r>
+        <w:rPr>
+          <w:rFonts w:ascii="Times New Roman" w:hAnsi="Times New Roman" w:cs="Times New Roman"/>
+          <w:i/>
+          <w:sz w:val="24"/>
+          <w:szCs w:val="24"/>
+          <w:lang w:val="en-US"/>
+        </w:rPr>
         <w:t>Entity Relationship</w:t>
+      </w:r>
+    </w:p>
+    <w:p>
+      <w:pPr>
+        <w:rPr>
+          <w:rFonts w:ascii="Times New Roman" w:hAnsi="Times New Roman" w:cs="Times New Roman"/>
+          <w:sz w:val="24"/>
+          <w:szCs w:val="24"/>
+          <w:lang w:val="en-US"/>
+        </w:rPr>
+      </w:pPr>
+      <w:r>
+        <w:rPr>
+          <w:rFonts w:ascii="Times New Roman" w:hAnsi="Times New Roman" w:cs="Times New Roman"/>
+          <w:sz w:val="24"/>
+          <w:szCs w:val="24"/>
+          <w:lang w:val="en-US"/>
+        </w:rPr>
+        <w:t>API</w:t>
+      </w:r>
+      <w:r>
+        <w:rPr>
+          <w:rFonts w:ascii="Times New Roman" w:hAnsi="Times New Roman" w:cs="Times New Roman"/>
+          <w:sz w:val="24"/>
+          <w:szCs w:val="24"/>
+          <w:lang w:val="en-US"/>
+        </w:rPr>
+        <w:tab/>
+      </w:r>
+      <w:r>
+        <w:rPr>
+          <w:rFonts w:ascii="Times New Roman" w:hAnsi="Times New Roman" w:cs="Times New Roman"/>
+          <w:sz w:val="24"/>
+          <w:szCs w:val="24"/>
+          <w:lang w:val="en-US"/>
+        </w:rPr>
+        <w:tab/>
+      </w:r>
+      <w:r>
+        <w:rPr>
+          <w:rFonts w:ascii="Times New Roman" w:hAnsi="Times New Roman" w:cs="Times New Roman"/>
+          <w:i/>
+          <w:sz w:val="24"/>
+          <w:szCs w:val="24"/>
+          <w:lang w:val="en-US"/>
+        </w:rPr>
+        <w:t>Application Programming Interface</w:t>
       </w:r>
     </w:p>
     <w:p>
@@ -5355,7 +5429,7 @@
           <w:szCs w:val="24"/>
           <w:lang w:val="en-US"/>
         </w:rPr>
-        <w:t>API</w:t>
+        <w:t>JSON</w:t>
       </w:r>
       <w:r>
         <w:rPr>
@@ -5374,7 +5448,16 @@
           <w:lang w:val="en-US"/>
         </w:rPr>
         <w:tab/>
-        <w:t>Application Programming Interface</w:t>
+      </w:r>
+      <w:r>
+        <w:rPr>
+          <w:rFonts w:ascii="Times New Roman" w:hAnsi="Times New Roman" w:cs="Times New Roman"/>
+          <w:i/>
+          <w:sz w:val="24"/>
+          <w:szCs w:val="24"/>
+          <w:lang w:val="en-US"/>
+        </w:rPr>
+        <w:t>JavaScript Object Notation</w:t>
       </w:r>
     </w:p>
     <w:p>
@@ -5395,7 +5478,7 @@
           <w:szCs w:val="24"/>
           <w:lang w:val="en-US"/>
         </w:rPr>
-        <w:t>JSON</w:t>
+        <w:t xml:space="preserve">TI </w:t>
       </w:r>
       <w:r>
         <w:rPr>
@@ -5414,7 +5497,7 @@
           <w:lang w:val="en-US"/>
         </w:rPr>
         <w:tab/>
-        <w:t>JavaScript Object Notation</w:t>
+        <w:t>Tecnologia da Informação</w:t>
       </w:r>
     </w:p>
     <w:p>
@@ -5423,6 +5506,55 @@
         <w:jc w:val="both"/>
         <w:rPr>
           <w:rFonts w:ascii="Times New Roman" w:hAnsi="Times New Roman" w:cs="Times New Roman"/>
+          <w:color w:val="000000"/>
+          <w:sz w:val="24"/>
+          <w:szCs w:val="24"/>
+        </w:rPr>
+      </w:pPr>
+      <w:r>
+        <w:rPr>
+          <w:rFonts w:ascii="Times New Roman" w:hAnsi="Times New Roman" w:cs="Times New Roman"/>
+          <w:color w:val="000000"/>
+          <w:sz w:val="24"/>
+          <w:szCs w:val="24"/>
+        </w:rPr>
+        <w:t xml:space="preserve">PDF </w:t>
+      </w:r>
+      <w:r>
+        <w:rPr>
+          <w:rFonts w:ascii="Times New Roman" w:hAnsi="Times New Roman" w:cs="Times New Roman"/>
+          <w:color w:val="000000"/>
+          <w:sz w:val="24"/>
+          <w:szCs w:val="24"/>
+        </w:rPr>
+        <w:tab/>
+      </w:r>
+      <w:r>
+        <w:rPr>
+          <w:rFonts w:ascii="Times New Roman" w:hAnsi="Times New Roman" w:cs="Times New Roman"/>
+          <w:color w:val="000000"/>
+          <w:sz w:val="24"/>
+          <w:szCs w:val="24"/>
+        </w:rPr>
+        <w:tab/>
+      </w:r>
+      <w:r>
+        <w:rPr>
+          <w:rFonts w:ascii="Times New Roman" w:hAnsi="Times New Roman" w:cs="Times New Roman"/>
+          <w:i/>
+          <w:color w:val="000000"/>
+          <w:sz w:val="24"/>
+          <w:szCs w:val="24"/>
+        </w:rPr>
+        <w:t>Portable Document Format</w:t>
+      </w:r>
+    </w:p>
+    <w:p>
+      <w:pPr>
+        <w:ind w:right="-568"/>
+        <w:jc w:val="both"/>
+        <w:rPr>
+          <w:rFonts w:ascii="Times New Roman" w:hAnsi="Times New Roman" w:cs="Times New Roman"/>
           <w:sz w:val="24"/>
           <w:szCs w:val="24"/>
           <w:lang w:val="en-US"/>
@@ -5431,30 +5563,39 @@
       <w:r>
         <w:rPr>
           <w:rFonts w:ascii="Times New Roman" w:hAnsi="Times New Roman" w:cs="Times New Roman"/>
-          <w:sz w:val="24"/>
-          <w:szCs w:val="24"/>
-          <w:lang w:val="en-US"/>
-        </w:rPr>
-        <w:t xml:space="preserve">TI </w:t>
-      </w:r>
-      <w:r>
-        <w:rPr>
-          <w:rFonts w:ascii="Times New Roman" w:hAnsi="Times New Roman" w:cs="Times New Roman"/>
-          <w:sz w:val="24"/>
-          <w:szCs w:val="24"/>
-          <w:lang w:val="en-US"/>
+          <w:color w:val="000000"/>
+          <w:sz w:val="24"/>
+          <w:szCs w:val="24"/>
+        </w:rPr>
+        <w:t xml:space="preserve">PNG </w:t>
+      </w:r>
+      <w:r>
+        <w:rPr>
+          <w:rFonts w:ascii="Times New Roman" w:hAnsi="Times New Roman" w:cs="Times New Roman"/>
+          <w:color w:val="000000"/>
+          <w:sz w:val="24"/>
+          <w:szCs w:val="24"/>
         </w:rPr>
         <w:tab/>
       </w:r>
       <w:r>
         <w:rPr>
           <w:rFonts w:ascii="Times New Roman" w:hAnsi="Times New Roman" w:cs="Times New Roman"/>
-          <w:sz w:val="24"/>
-          <w:szCs w:val="24"/>
-          <w:lang w:val="en-US"/>
+          <w:color w:val="000000"/>
+          <w:sz w:val="24"/>
+          <w:szCs w:val="24"/>
         </w:rPr>
         <w:tab/>
-        <w:t>Tecnologia da Informação</w:t>
+      </w:r>
+      <w:r>
+        <w:rPr>
+          <w:rFonts w:ascii="Times New Roman" w:hAnsi="Times New Roman" w:cs="Times New Roman"/>
+          <w:i/>
+          <w:color w:val="000000"/>
+          <w:sz w:val="24"/>
+          <w:szCs w:val="24"/>
+        </w:rPr>
+        <w:t>Portable Network Graphics</w:t>
       </w:r>
     </w:p>
     <w:p>
@@ -5530,7 +5671,25 @@
           <w:szCs w:val="24"/>
           <w:lang w:val="en-US"/>
         </w:rPr>
-        <w:t xml:space="preserve">Este trabalho visa facilitar as estimativas de esforço </w:t>
+        <w:t xml:space="preserve">Este trabalho visa </w:t>
+      </w:r>
+      <w:r>
+        <w:rPr>
+          <w:rFonts w:ascii="Times New Roman" w:hAnsi="Times New Roman" w:cs="Times New Roman"/>
+          <w:sz w:val="24"/>
+          <w:szCs w:val="24"/>
+          <w:lang w:val="en-US"/>
+        </w:rPr>
+        <w:t>melhorar</w:t>
+      </w:r>
+      <w:r>
+        <w:rPr>
+          <w:rFonts w:ascii="Times New Roman" w:hAnsi="Times New Roman" w:cs="Times New Roman"/>
+          <w:sz w:val="24"/>
+          <w:szCs w:val="24"/>
+          <w:lang w:val="en-US"/>
+        </w:rPr>
+        <w:t xml:space="preserve"> as estimativas de esforço </w:t>
       </w:r>
       <w:r>
         <w:rPr>
@@ -6663,19 +6822,7 @@
               <w:rPr>
                 <w:rStyle w:val="Hyperlink"/>
               </w:rPr>
-              <w:t>4 ANÁLISE DE TE</w:t>
-            </w:r>
-            <w:r>
-              <w:rPr>
-                <w:rStyle w:val="Hyperlink"/>
-              </w:rPr>
-              <w:t>C</w:t>
-            </w:r>
-            <w:r>
-              <w:rPr>
-                <w:rStyle w:val="Hyperlink"/>
-              </w:rPr>
-              <w:t>NOLOGIAS/FERRAMENTAS</w:t>
+              <w:t>4 ANÁLISE DE TECNOLOGIAS/FERRAMENTAS</w:t>
             </w:r>
             <w:r>
               <w:rPr>
@@ -11692,57 +11839,19 @@
       <w:r>
         <w:rPr>
           <w:rFonts w:ascii="Times New Roman" w:hAnsi="Times New Roman" w:cs="Times New Roman"/>
-          <w:color w:val="000000"/>
-          <w:sz w:val="24"/>
-          <w:szCs w:val="24"/>
-        </w:rPr>
-        <w:t>U</w:t>
-      </w:r>
-      <w:r>
-        <w:rPr>
-          <w:rFonts w:ascii="Times New Roman" w:hAnsi="Times New Roman" w:cs="Times New Roman"/>
-          <w:color w:val="000000"/>
-          <w:sz w:val="24"/>
-          <w:szCs w:val="24"/>
-        </w:rPr>
-        <w:t xml:space="preserve">ma das </w:t>
-      </w:r>
-      <w:r>
-        <w:rPr>
-          <w:rFonts w:ascii="Times New Roman" w:hAnsi="Times New Roman" w:cs="Times New Roman"/>
-          <w:color w:val="000000"/>
-          <w:sz w:val="24"/>
-          <w:szCs w:val="24"/>
-        </w:rPr>
-        <w:t>metologias ágeis mais</w:t>
-      </w:r>
-      <w:r>
-        <w:rPr>
-          <w:rFonts w:ascii="Times New Roman" w:hAnsi="Times New Roman" w:cs="Times New Roman"/>
-          <w:color w:val="000000"/>
-          <w:sz w:val="24"/>
-          <w:szCs w:val="24"/>
-        </w:rPr>
-        <w:t xml:space="preserve"> conhecidas e utilizadas é o </w:t>
-      </w:r>
-      <w:r>
-        <w:rPr>
-          <w:rFonts w:ascii="Times New Roman" w:hAnsi="Times New Roman" w:cs="Times New Roman"/>
-          <w:i/>
-          <w:color w:val="000000"/>
-          <w:sz w:val="24"/>
-          <w:szCs w:val="24"/>
-        </w:rPr>
-        <w:t>Scrum</w:t>
-      </w:r>
-      <w:r>
-        <w:rPr>
-          <w:rFonts w:ascii="Times New Roman" w:hAnsi="Times New Roman" w:cs="Times New Roman"/>
-          <w:color w:val="000000"/>
-          <w:sz w:val="24"/>
-          <w:szCs w:val="24"/>
-        </w:rPr>
-        <w:t xml:space="preserve">. Esta metodologia </w:t>
+          <w:sz w:val="24"/>
+          <w:szCs w:val="24"/>
+        </w:rPr>
+        <w:t>Uma das metodologias ágeis mais conhecidas e utilizadas é o Scrum.</w:t>
+      </w:r>
+      <w:r>
+        <w:rPr>
+          <w:rFonts w:ascii="Times New Roman" w:hAnsi="Times New Roman" w:cs="Times New Roman"/>
+          <w:color w:val="000000"/>
+          <w:sz w:val="24"/>
+          <w:szCs w:val="24"/>
+        </w:rPr>
+        <w:t xml:space="preserve"> Esta metodologia </w:t>
       </w:r>
       <w:r>
         <w:rPr>
@@ -12544,7 +12653,25 @@
           <w:sz w:val="24"/>
           <w:szCs w:val="24"/>
         </w:rPr>
-        <w:t xml:space="preserve"> produção de carros, como por exemplo, na fábrica da Toyota.</w:t>
+        <w:t xml:space="preserve"> produção de carros, como por exemplo, na fábrica da Toyota</w:t>
+      </w:r>
+      <w:r>
+        <w:rPr>
+          <w:rFonts w:ascii="Times New Roman" w:hAnsi="Times New Roman" w:cs="Times New Roman"/>
+          <w:color w:val="FF0000"/>
+          <w:sz w:val="24"/>
+          <w:szCs w:val="24"/>
+        </w:rPr>
+        <w:t xml:space="preserve"> (ANDERSON, 2010)</w:t>
+      </w:r>
+      <w:r>
+        <w:rPr>
+          <w:rFonts w:ascii="Times New Roman" w:hAnsi="Times New Roman" w:cs="Times New Roman"/>
+          <w:color w:val="FF0000"/>
+          <w:sz w:val="24"/>
+          <w:szCs w:val="24"/>
+        </w:rPr>
+        <w:t>.</w:t>
       </w:r>
       <w:r>
         <w:rPr>
@@ -12571,26 +12698,24 @@
           <w:sz w:val="24"/>
           <w:szCs w:val="24"/>
         </w:rPr>
-        <w:t>Um dos softwares utilizados para trabalhar com Kanban virtual é o Trello. No Trello, as histórias de usuário são representados por cartões (</w:t>
-      </w:r>
-      <w:r>
-        <w:rPr>
-          <w:rFonts w:ascii="Times New Roman" w:hAnsi="Times New Roman" w:cs="Times New Roman"/>
-          <w:i/>
-          <w:color w:val="000000"/>
-          <w:sz w:val="24"/>
-          <w:szCs w:val="24"/>
-        </w:rPr>
-        <w:t>cards</w:t>
-      </w:r>
-      <w:r>
-        <w:rPr>
-          <w:rFonts w:ascii="Times New Roman" w:hAnsi="Times New Roman" w:cs="Times New Roman"/>
-          <w:color w:val="000000"/>
-          <w:sz w:val="24"/>
-          <w:szCs w:val="24"/>
-        </w:rPr>
-        <w:t>) que possuem a estimativa em pontos da respectiva história.</w:t>
+        <w:t xml:space="preserve">Um dos softwares utilizados para trabalhar com Kanban virtual é o Trello. </w:t>
+      </w:r>
+      <w:r>
+        <w:rPr>
+          <w:rFonts w:ascii="Times New Roman" w:hAnsi="Times New Roman" w:cs="Times New Roman"/>
+          <w:sz w:val="24"/>
+          <w:szCs w:val="24"/>
+        </w:rPr>
+        <w:t>No Trello, as histórias de usuário são representadas por cartões (cards) que possuem a estimativa em pontos da respectiva história</w:t>
+      </w:r>
+      <w:r>
+        <w:rPr>
+          <w:rFonts w:ascii="Times New Roman" w:hAnsi="Times New Roman" w:cs="Times New Roman"/>
+          <w:color w:val="000000"/>
+          <w:sz w:val="24"/>
+          <w:szCs w:val="24"/>
+        </w:rPr>
+        <w:t>.</w:t>
       </w:r>
     </w:p>
     <w:p>
@@ -12661,7 +12786,34 @@
           <w:sz w:val="24"/>
           <w:szCs w:val="24"/>
         </w:rPr>
-        <w:t xml:space="preserve"> onde os projetos utilizam a metodologia ágil Scrum</w:t>
+        <w:t>, em</w:t>
+      </w:r>
+      <w:r>
+        <w:rPr>
+          <w:rFonts w:ascii="Times New Roman" w:hAnsi="Times New Roman" w:cs="Times New Roman"/>
+          <w:color w:val="FF0000"/>
+          <w:sz w:val="24"/>
+          <w:szCs w:val="24"/>
+        </w:rPr>
+        <w:t xml:space="preserve"> projetos </w:t>
+      </w:r>
+      <w:r>
+        <w:rPr>
+          <w:rFonts w:ascii="Times New Roman" w:hAnsi="Times New Roman" w:cs="Times New Roman"/>
+          <w:color w:val="FF0000"/>
+          <w:sz w:val="24"/>
+          <w:szCs w:val="24"/>
+        </w:rPr>
+        <w:t xml:space="preserve">que </w:t>
+      </w:r>
+      <w:r>
+        <w:rPr>
+          <w:rFonts w:ascii="Times New Roman" w:hAnsi="Times New Roman" w:cs="Times New Roman"/>
+          <w:color w:val="FF0000"/>
+          <w:sz w:val="24"/>
+          <w:szCs w:val="24"/>
+        </w:rPr>
+        <w:t>utilizam a metodologia ágil Scrum</w:t>
       </w:r>
       <w:r>
         <w:rPr>
@@ -12691,7 +12843,23 @@
           <w:sz w:val="24"/>
           <w:szCs w:val="24"/>
         </w:rPr>
-        <w:t xml:space="preserve">Com estes dados coletados, o sistema poderá prover a quantidade média de pontos que a equipe é capaz de entregar em uma </w:t>
+        <w:t xml:space="preserve">Com estes dados coletados, o sistema </w:t>
+      </w:r>
+      <w:r>
+        <w:rPr>
+          <w:rFonts w:ascii="Times New Roman" w:hAnsi="Times New Roman" w:cs="Times New Roman"/>
+          <w:sz w:val="24"/>
+          <w:szCs w:val="24"/>
+        </w:rPr>
+        <w:t xml:space="preserve">provê </w:t>
+      </w:r>
+      <w:r>
+        <w:rPr>
+          <w:rFonts w:ascii="Times New Roman" w:hAnsi="Times New Roman" w:cs="Times New Roman"/>
+          <w:sz w:val="24"/>
+          <w:szCs w:val="24"/>
+        </w:rPr>
+        <w:t xml:space="preserve">a quantidade média de pontos que a equipe é capaz de entregar em uma </w:t>
       </w:r>
       <w:r>
         <w:rPr>
@@ -12726,15 +12894,31 @@
           <w:sz w:val="24"/>
           <w:szCs w:val="24"/>
         </w:rPr>
-        <w:t>Isto acarreta em mais segurança para o fornecedor e para o cliente. A equipe de desenvolvimen</w:t>
-      </w:r>
-      <w:r>
-        <w:rPr>
-          <w:rFonts w:ascii="Times New Roman" w:hAnsi="Times New Roman" w:cs="Times New Roman"/>
-          <w:sz w:val="24"/>
-          <w:szCs w:val="24"/>
-        </w:rPr>
-        <w:t>to saberá quantos pontos poderá entregar</w:t>
+        <w:t>Isto acarreta em mais segurança para o fornecedor e para o cliente. A</w:t>
+      </w:r>
+      <w:r>
+        <w:rPr>
+          <w:rFonts w:ascii="Times New Roman" w:hAnsi="Times New Roman" w:cs="Times New Roman"/>
+          <w:sz w:val="24"/>
+          <w:szCs w:val="24"/>
+        </w:rPr>
+        <w:t xml:space="preserve"> partir destas informações, a</w:t>
+      </w:r>
+      <w:r>
+        <w:rPr>
+          <w:rFonts w:ascii="Times New Roman" w:hAnsi="Times New Roman" w:cs="Times New Roman"/>
+          <w:sz w:val="24"/>
+          <w:szCs w:val="24"/>
+        </w:rPr>
+        <w:t xml:space="preserve"> equipe de desenvolvimen</w:t>
+      </w:r>
+      <w:r>
+        <w:rPr>
+          <w:rFonts w:ascii="Times New Roman" w:hAnsi="Times New Roman" w:cs="Times New Roman"/>
+          <w:sz w:val="24"/>
+          <w:szCs w:val="24"/>
+        </w:rPr>
+        <w:t>to sabe quantos pontos poderá entregar</w:t>
       </w:r>
       <w:r>
         <w:rPr>
@@ -12798,44 +12982,60 @@
       <w:r>
         <w:rPr>
           <w:rFonts w:ascii="Times New Roman" w:hAnsi="Times New Roman" w:cs="Times New Roman"/>
-          <w:color w:val="FF0000"/>
-          <w:sz w:val="24"/>
-          <w:szCs w:val="24"/>
-          <w:lang w:val="en-US"/>
-        </w:rPr>
-        <w:t xml:space="preserve">Foi executada uma pesquisa na internet buscando por sistemas similares e nenhum foi encontrado. Geralmente o que existem são sistemas similares ao Trello que criam Kanbans virtuais, mas não foi encontrado nenhum sistema que faça a coleta de métricas ao final das </w:t>
+          <w:sz w:val="24"/>
+          <w:szCs w:val="24"/>
+        </w:rPr>
+        <w:t xml:space="preserve">A proposta do trabalho é bem específica e não foram encontrados </w:t>
       </w:r>
       <w:r>
         <w:rPr>
           <w:rFonts w:ascii="Times New Roman" w:hAnsi="Times New Roman" w:cs="Times New Roman"/>
           <w:i/>
-          <w:color w:val="FF0000"/>
-          <w:sz w:val="24"/>
-          <w:szCs w:val="24"/>
-          <w:lang w:val="en-US"/>
-        </w:rPr>
-        <w:t>s</w:t>
+          <w:sz w:val="24"/>
+          <w:szCs w:val="24"/>
+        </w:rPr>
+        <w:t>softwares</w:t>
+      </w:r>
+      <w:r>
+        <w:rPr>
+          <w:rFonts w:ascii="Times New Roman" w:hAnsi="Times New Roman" w:cs="Times New Roman"/>
+          <w:sz w:val="24"/>
+          <w:szCs w:val="24"/>
+        </w:rPr>
+        <w:t xml:space="preserve"> similares, apenas sistemas que criam kanbans virtuais da mesma forma que o próprio Trello</w:t>
+      </w:r>
+      <w:r>
+        <w:rPr>
+          <w:rFonts w:ascii="Times New Roman" w:hAnsi="Times New Roman" w:cs="Times New Roman"/>
+          <w:sz w:val="24"/>
+          <w:szCs w:val="24"/>
+        </w:rPr>
+        <w:t xml:space="preserve"> faz</w:t>
+      </w:r>
+      <w:r>
+        <w:rPr>
+          <w:rFonts w:ascii="Times New Roman" w:hAnsi="Times New Roman" w:cs="Times New Roman"/>
+          <w:sz w:val="24"/>
+          <w:szCs w:val="24"/>
+        </w:rPr>
+        <w:t xml:space="preserve">, sem a coleta de métricas ao final das </w:t>
       </w:r>
       <w:r>
         <w:rPr>
           <w:rFonts w:ascii="Times New Roman" w:hAnsi="Times New Roman" w:cs="Times New Roman"/>
           <w:i/>
-          <w:color w:val="FF0000"/>
-          <w:sz w:val="24"/>
-          <w:szCs w:val="24"/>
-          <w:lang w:val="en-US"/>
-        </w:rPr>
-        <w:t>prints</w:t>
-      </w:r>
-      <w:r>
-        <w:rPr>
-          <w:rFonts w:ascii="Times New Roman" w:hAnsi="Times New Roman" w:cs="Times New Roman"/>
-          <w:color w:val="FF0000"/>
-          <w:sz w:val="24"/>
-          <w:szCs w:val="24"/>
-          <w:lang w:val="en-US"/>
-        </w:rPr>
-        <w:t xml:space="preserve"> quando se usa o Kanban combinado com o Scrum.  </w:t>
+          <w:sz w:val="24"/>
+          <w:szCs w:val="24"/>
+        </w:rPr>
+        <w:t>sprints</w:t>
+      </w:r>
+      <w:r>
+        <w:rPr>
+          <w:rFonts w:ascii="Times New Roman" w:hAnsi="Times New Roman" w:cs="Times New Roman"/>
+          <w:sz w:val="24"/>
+          <w:szCs w:val="24"/>
+        </w:rPr>
+        <w:t>.</w:t>
       </w:r>
     </w:p>
     <w:p>
@@ -13205,7 +13405,7 @@
         <w:jc w:val="both"/>
         <w:rPr>
           <w:rFonts w:ascii="Times New Roman" w:hAnsi="Times New Roman" w:cs="Times New Roman"/>
-          <w:color w:val="FF0000"/>
+          <w:color w:val="000000"/>
           <w:sz w:val="24"/>
           <w:szCs w:val="24"/>
         </w:rPr>
@@ -13376,18 +13576,15 @@
         </w:rPr>
         <w:t>.</w:t>
       </w:r>
-    </w:p>
-    <w:p>
-      <w:pPr>
-        <w:ind w:right="-568" w:firstLine="708"/>
-        <w:jc w:val="both"/>
-        <w:rPr>
-          <w:rFonts w:ascii="Times New Roman" w:hAnsi="Times New Roman" w:cs="Times New Roman"/>
-          <w:color w:val="000000"/>
-          <w:sz w:val="24"/>
-          <w:szCs w:val="24"/>
-        </w:rPr>
-      </w:pPr>
+      <w:r>
+        <w:rPr>
+          <w:rFonts w:ascii="Times New Roman" w:hAnsi="Times New Roman" w:cs="Times New Roman"/>
+          <w:color w:val="FF0000"/>
+          <w:sz w:val="24"/>
+          <w:szCs w:val="24"/>
+        </w:rPr>
+        <w:t xml:space="preserve"> </w:t>
+      </w:r>
       <w:r>
         <w:rPr>
           <w:rFonts w:ascii="Times New Roman" w:hAnsi="Times New Roman" w:cs="Times New Roman"/>
@@ -14533,7 +14730,27 @@
           <w:szCs w:val="24"/>
           <w:shd w:val="clear" w:color="auto" w:fill="FFFFFF"/>
         </w:rPr>
-        <w:t>provém</w:t>
+        <w:t>prov</w:t>
+      </w:r>
+      <w:r>
+        <w:rPr>
+          <w:rFonts w:ascii="Times New Roman" w:hAnsi="Times New Roman" w:cs="Times New Roman"/>
+          <w:color w:val="000000"/>
+          <w:sz w:val="24"/>
+          <w:szCs w:val="24"/>
+          <w:shd w:val="clear" w:color="auto" w:fill="FFFFFF"/>
+        </w:rPr>
+        <w:t>ê</w:t>
+      </w:r>
+      <w:r>
+        <w:rPr>
+          <w:rFonts w:ascii="Times New Roman" w:hAnsi="Times New Roman" w:cs="Times New Roman"/>
+          <w:color w:val="000000"/>
+          <w:sz w:val="24"/>
+          <w:szCs w:val="24"/>
+          <w:shd w:val="clear" w:color="auto" w:fill="FFFFFF"/>
+        </w:rPr>
+        <w:t>m</w:t>
       </w:r>
       <w:r>
         <w:rPr>
@@ -14948,7 +15165,257 @@
           <w:sz w:val="24"/>
           <w:szCs w:val="24"/>
         </w:rPr>
-        <w:t xml:space="preserve"> Estes dados coletados são métricas</w:t>
+        <w:t xml:space="preserve"> </w:t>
+      </w:r>
+      <w:r>
+        <w:rPr>
+          <w:rFonts w:ascii="Times New Roman" w:hAnsi="Times New Roman" w:cs="Times New Roman"/>
+          <w:color w:val="FF0000"/>
+          <w:sz w:val="24"/>
+          <w:szCs w:val="24"/>
+        </w:rPr>
+        <w:t xml:space="preserve">Este sistema foi desenvolvido para projetos que utilizam o Trello como ferramenta de kanban virtual. O Trello possibilita a criação dos quadros virtuais, onde cada quadro pode ter quantas </w:t>
+      </w:r>
+      <w:r>
+        <w:rPr>
+          <w:rFonts w:ascii="Times New Roman" w:hAnsi="Times New Roman" w:cs="Times New Roman"/>
+          <w:i/>
+          <w:color w:val="FF0000"/>
+          <w:sz w:val="24"/>
+          <w:szCs w:val="24"/>
+        </w:rPr>
+        <w:t>lists</w:t>
+      </w:r>
+      <w:r>
+        <w:rPr>
+          <w:rFonts w:ascii="Times New Roman" w:hAnsi="Times New Roman" w:cs="Times New Roman"/>
+          <w:color w:val="FF0000"/>
+          <w:sz w:val="24"/>
+          <w:szCs w:val="24"/>
+        </w:rPr>
+        <w:t xml:space="preserve"> (listas)</w:t>
+      </w:r>
+      <w:r>
+        <w:rPr>
+          <w:rFonts w:ascii="Times New Roman" w:hAnsi="Times New Roman" w:cs="Times New Roman"/>
+          <w:color w:val="FF0000"/>
+          <w:sz w:val="24"/>
+          <w:szCs w:val="24"/>
+        </w:rPr>
+        <w:t xml:space="preserve"> a equipe necessitar, por exemplo, um quadro específico pode ter as </w:t>
+      </w:r>
+      <w:r>
+        <w:rPr>
+          <w:rFonts w:ascii="Times New Roman" w:hAnsi="Times New Roman" w:cs="Times New Roman"/>
+          <w:i/>
+          <w:color w:val="FF0000"/>
+          <w:sz w:val="24"/>
+          <w:szCs w:val="24"/>
+        </w:rPr>
+        <w:t>lists</w:t>
+      </w:r>
+      <w:r>
+        <w:rPr>
+          <w:rFonts w:ascii="Times New Roman" w:hAnsi="Times New Roman" w:cs="Times New Roman"/>
+          <w:color w:val="FF0000"/>
+          <w:sz w:val="24"/>
+          <w:szCs w:val="24"/>
+        </w:rPr>
+        <w:t xml:space="preserve"> (</w:t>
+      </w:r>
+      <w:r>
+        <w:rPr>
+          <w:rFonts w:ascii="Times New Roman" w:hAnsi="Times New Roman" w:cs="Times New Roman"/>
+          <w:color w:val="FF0000"/>
+          <w:sz w:val="24"/>
+          <w:szCs w:val="24"/>
+        </w:rPr>
+        <w:t>listas</w:t>
+      </w:r>
+      <w:r>
+        <w:rPr>
+          <w:rFonts w:ascii="Times New Roman" w:hAnsi="Times New Roman" w:cs="Times New Roman"/>
+          <w:color w:val="FF0000"/>
+          <w:sz w:val="24"/>
+          <w:szCs w:val="24"/>
+        </w:rPr>
+        <w:t>)</w:t>
+      </w:r>
+      <w:r>
+        <w:rPr>
+          <w:rFonts w:ascii="Times New Roman" w:hAnsi="Times New Roman" w:cs="Times New Roman"/>
+          <w:color w:val="FF0000"/>
+          <w:sz w:val="24"/>
+          <w:szCs w:val="24"/>
+        </w:rPr>
+        <w:t xml:space="preserve"> </w:t>
+      </w:r>
+      <w:r>
+        <w:rPr>
+          <w:rFonts w:ascii="Times New Roman" w:hAnsi="Times New Roman" w:cs="Times New Roman"/>
+          <w:i/>
+          <w:color w:val="FF0000"/>
+          <w:sz w:val="24"/>
+          <w:szCs w:val="24"/>
+        </w:rPr>
+        <w:t>backlog</w:t>
+      </w:r>
+      <w:r>
+        <w:rPr>
+          <w:rFonts w:ascii="Times New Roman" w:hAnsi="Times New Roman" w:cs="Times New Roman"/>
+          <w:color w:val="FF0000"/>
+          <w:sz w:val="24"/>
+          <w:szCs w:val="24"/>
+        </w:rPr>
+        <w:t xml:space="preserve">, </w:t>
+      </w:r>
+      <w:r>
+        <w:rPr>
+          <w:rFonts w:ascii="Times New Roman" w:hAnsi="Times New Roman" w:cs="Times New Roman"/>
+          <w:i/>
+          <w:color w:val="FF0000"/>
+          <w:sz w:val="24"/>
+          <w:szCs w:val="24"/>
+        </w:rPr>
+        <w:t>work in progress</w:t>
+      </w:r>
+      <w:r>
+        <w:rPr>
+          <w:rFonts w:ascii="Times New Roman" w:hAnsi="Times New Roman" w:cs="Times New Roman"/>
+          <w:color w:val="FF0000"/>
+          <w:sz w:val="24"/>
+          <w:szCs w:val="24"/>
+        </w:rPr>
+        <w:t xml:space="preserve"> e </w:t>
+      </w:r>
+      <w:r>
+        <w:rPr>
+          <w:rFonts w:ascii="Times New Roman" w:hAnsi="Times New Roman" w:cs="Times New Roman"/>
+          <w:i/>
+          <w:color w:val="FF0000"/>
+          <w:sz w:val="24"/>
+          <w:szCs w:val="24"/>
+        </w:rPr>
+        <w:t>done.</w:t>
+      </w:r>
+      <w:r>
+        <w:rPr>
+          <w:rFonts w:ascii="Times New Roman" w:hAnsi="Times New Roman" w:cs="Times New Roman"/>
+          <w:color w:val="FF0000"/>
+          <w:sz w:val="24"/>
+          <w:szCs w:val="24"/>
+        </w:rPr>
+        <w:t xml:space="preserve"> As </w:t>
+      </w:r>
+      <w:r>
+        <w:rPr>
+          <w:rFonts w:ascii="Times New Roman" w:hAnsi="Times New Roman" w:cs="Times New Roman"/>
+          <w:i/>
+          <w:color w:val="FF0000"/>
+          <w:sz w:val="24"/>
+          <w:szCs w:val="24"/>
+        </w:rPr>
+        <w:t>lists</w:t>
+      </w:r>
+      <w:r>
+        <w:rPr>
+          <w:rFonts w:ascii="Times New Roman" w:hAnsi="Times New Roman" w:cs="Times New Roman"/>
+          <w:color w:val="FF0000"/>
+          <w:sz w:val="24"/>
+          <w:szCs w:val="24"/>
+        </w:rPr>
+        <w:t xml:space="preserve"> (listas) contém os </w:t>
+      </w:r>
+      <w:r>
+        <w:rPr>
+          <w:rFonts w:ascii="Times New Roman" w:hAnsi="Times New Roman" w:cs="Times New Roman"/>
+          <w:i/>
+          <w:color w:val="FF0000"/>
+          <w:sz w:val="24"/>
+          <w:szCs w:val="24"/>
+        </w:rPr>
+        <w:t>cards</w:t>
+      </w:r>
+      <w:r>
+        <w:rPr>
+          <w:rFonts w:ascii="Times New Roman" w:hAnsi="Times New Roman" w:cs="Times New Roman"/>
+          <w:color w:val="FF0000"/>
+          <w:sz w:val="24"/>
+          <w:szCs w:val="24"/>
+        </w:rPr>
+        <w:t xml:space="preserve"> (cartões)</w:t>
+      </w:r>
+      <w:r>
+        <w:rPr>
+          <w:rFonts w:ascii="Times New Roman" w:hAnsi="Times New Roman" w:cs="Times New Roman"/>
+          <w:color w:val="FF0000"/>
+          <w:sz w:val="24"/>
+          <w:szCs w:val="24"/>
+        </w:rPr>
+        <w:t xml:space="preserve"> que representa</w:t>
+      </w:r>
+      <w:r>
+        <w:rPr>
+          <w:rFonts w:ascii="Times New Roman" w:hAnsi="Times New Roman" w:cs="Times New Roman"/>
+          <w:color w:val="FF0000"/>
+          <w:sz w:val="24"/>
+          <w:szCs w:val="24"/>
+        </w:rPr>
+        <w:t>m</w:t>
+      </w:r>
+      <w:r>
+        <w:rPr>
+          <w:rFonts w:ascii="Times New Roman" w:hAnsi="Times New Roman" w:cs="Times New Roman"/>
+          <w:color w:val="FF0000"/>
+          <w:sz w:val="24"/>
+          <w:szCs w:val="24"/>
+        </w:rPr>
+        <w:t xml:space="preserve"> uma história de usuário, onde é possíve</w:t>
+      </w:r>
+      <w:r>
+        <w:rPr>
+          <w:rFonts w:ascii="Times New Roman" w:hAnsi="Times New Roman" w:cs="Times New Roman"/>
+          <w:color w:val="FF0000"/>
+          <w:sz w:val="24"/>
+          <w:szCs w:val="24"/>
+        </w:rPr>
+        <w:t>l</w:t>
+      </w:r>
+      <w:r>
+        <w:rPr>
+          <w:rFonts w:ascii="Times New Roman" w:hAnsi="Times New Roman" w:cs="Times New Roman"/>
+          <w:color w:val="FF0000"/>
+          <w:sz w:val="24"/>
+          <w:szCs w:val="24"/>
+        </w:rPr>
+        <w:t xml:space="preserve"> adicionar uma descrição, lista de tarefas, anexos, comentários, adicionar o usuário responsável pela tarefa, etc.</w:t>
+      </w:r>
+      <w:r>
+        <w:rPr>
+          <w:rFonts w:ascii="Times New Roman" w:hAnsi="Times New Roman" w:cs="Times New Roman"/>
+          <w:color w:val="000000"/>
+          <w:sz w:val="24"/>
+          <w:szCs w:val="24"/>
+        </w:rPr>
+        <w:t xml:space="preserve"> </w:t>
+      </w:r>
+      <w:r>
+        <w:rPr>
+          <w:rFonts w:ascii="Times New Roman" w:hAnsi="Times New Roman" w:cs="Times New Roman"/>
+          <w:color w:val="000000"/>
+          <w:sz w:val="24"/>
+          <w:szCs w:val="24"/>
+        </w:rPr>
+        <w:t>Estes</w:t>
+      </w:r>
+      <w:r>
+        <w:rPr>
+          <w:rFonts w:ascii="Times New Roman" w:hAnsi="Times New Roman" w:cs="Times New Roman"/>
+          <w:color w:val="000000"/>
+          <w:sz w:val="24"/>
+          <w:szCs w:val="24"/>
+        </w:rPr>
+        <w:t xml:space="preserve"> dados coletados são métricas</w:t>
       </w:r>
       <w:r>
         <w:rPr>
@@ -16959,7 +17426,61 @@
           <w:sz w:val="24"/>
           <w:szCs w:val="24"/>
         </w:rPr>
-        <w:t xml:space="preserve">s APIs são simples e bem documentadas, assim como a própria linguagem. </w:t>
+        <w:t xml:space="preserve">s </w:t>
+      </w:r>
+      <w:r>
+        <w:rPr>
+          <w:rFonts w:ascii="Times New Roman" w:hAnsi="Times New Roman" w:cs="Times New Roman"/>
+          <w:sz w:val="24"/>
+          <w:szCs w:val="24"/>
+        </w:rPr>
+        <w:t>APIs</w:t>
+      </w:r>
+      <w:r>
+        <w:rPr>
+          <w:rFonts w:ascii="Times New Roman" w:hAnsi="Times New Roman" w:cs="Times New Roman"/>
+          <w:sz w:val="24"/>
+          <w:szCs w:val="24"/>
+        </w:rPr>
+        <w:t xml:space="preserve"> (</w:t>
+      </w:r>
+      <w:r>
+        <w:rPr>
+          <w:rStyle w:val="nfase"/>
+          <w:rFonts w:ascii="Times New Roman" w:hAnsi="Times New Roman" w:cs="Times New Roman"/>
+          <w:bCs/>
+          <w:i w:val="0"/>
+          <w:iCs w:val="0"/>
+          <w:sz w:val="24"/>
+          <w:szCs w:val="24"/>
+          <w:shd w:val="clear" w:color="auto" w:fill="FFFFFF"/>
+        </w:rPr>
+        <w:t>Application Programming Interface</w:t>
+      </w:r>
+      <w:r>
+        <w:rPr>
+          <w:rFonts w:ascii="Times New Roman" w:hAnsi="Times New Roman" w:cs="Times New Roman"/>
+          <w:sz w:val="24"/>
+          <w:szCs w:val="24"/>
+        </w:rPr>
+        <w:t>)</w:t>
+      </w:r>
+      <w:r>
+        <w:rPr>
+          <w:rFonts w:ascii="Times New Roman" w:hAnsi="Times New Roman" w:cs="Times New Roman"/>
+          <w:sz w:val="24"/>
+          <w:szCs w:val="24"/>
+        </w:rPr>
+        <w:t xml:space="preserve"> são simples e bem documentadas, assim como a própria</w:t>
+      </w:r>
+      <w:r>
+        <w:rPr>
+          <w:rFonts w:ascii="Times New Roman" w:hAnsi="Times New Roman" w:cs="Times New Roman"/>
+          <w:color w:val="000000"/>
+          <w:sz w:val="24"/>
+          <w:szCs w:val="24"/>
+        </w:rPr>
+        <w:t xml:space="preserve"> linguagem. </w:t>
       </w:r>
       <w:r>
         <w:rPr>
@@ -18857,11 +19378,48 @@
       <w:r>
         <w:rPr>
           <w:rFonts w:ascii="Times New Roman" w:hAnsi="Times New Roman" w:cs="Times New Roman"/>
-          <w:color w:val="000000"/>
-          <w:sz w:val="24"/>
-          <w:szCs w:val="24"/>
-        </w:rPr>
-        <w:t xml:space="preserve"> está descrito na Figura 2. </w:t>
+          <w:i/>
+          <w:color w:val="000000"/>
+          <w:sz w:val="24"/>
+          <w:szCs w:val="24"/>
+        </w:rPr>
+        <w:t xml:space="preserve">, </w:t>
+      </w:r>
+      <w:r>
+        <w:rPr>
+          <w:rFonts w:ascii="Times New Roman" w:hAnsi="Times New Roman" w:cs="Times New Roman"/>
+          <w:color w:val="000000"/>
+          <w:sz w:val="24"/>
+          <w:szCs w:val="24"/>
+        </w:rPr>
+        <w:t>explicado anteriormente,</w:t>
+      </w:r>
+      <w:r>
+        <w:rPr>
+          <w:rFonts w:ascii="Times New Roman" w:hAnsi="Times New Roman" w:cs="Times New Roman"/>
+          <w:color w:val="000000"/>
+          <w:sz w:val="24"/>
+          <w:szCs w:val="24"/>
+        </w:rPr>
+        <w:t xml:space="preserve"> está descrito</w:t>
+      </w:r>
+      <w:r>
+        <w:rPr>
+          <w:rFonts w:ascii="Times New Roman" w:hAnsi="Times New Roman" w:cs="Times New Roman"/>
+          <w:color w:val="000000"/>
+          <w:sz w:val="24"/>
+          <w:szCs w:val="24"/>
+        </w:rPr>
+        <w:t xml:space="preserve"> </w:t>
+      </w:r>
+      <w:r>
+        <w:rPr>
+          <w:rFonts w:ascii="Times New Roman" w:hAnsi="Times New Roman" w:cs="Times New Roman"/>
+          <w:color w:val="000000"/>
+          <w:sz w:val="24"/>
+          <w:szCs w:val="24"/>
+        </w:rPr>
+        <w:t xml:space="preserve">na Figura 2. </w:t>
       </w:r>
       <w:r>
         <w:rPr>
@@ -19495,7 +20053,81 @@
           <w:sz w:val="24"/>
           <w:szCs w:val="24"/>
         </w:rPr>
-        <w:t>. Esta é uma ferramenta que possibilita a criação de diversos tipos de diagramas, como por exemplo diagrama ER e UML. (</w:t>
+        <w:t>. Esta é uma ferramenta que possibilita a criação de diversos tipos de diagramas, como por exemplo diagrama ER</w:t>
+      </w:r>
+      <w:r>
+        <w:rPr>
+          <w:rFonts w:ascii="Times New Roman" w:hAnsi="Times New Roman" w:cs="Times New Roman"/>
+          <w:color w:val="000000"/>
+          <w:sz w:val="24"/>
+          <w:szCs w:val="24"/>
+        </w:rPr>
+        <w:t xml:space="preserve"> (</w:t>
+      </w:r>
+      <w:r>
+        <w:rPr>
+          <w:rFonts w:ascii="Times New Roman" w:hAnsi="Times New Roman" w:cs="Times New Roman"/>
+          <w:i/>
+          <w:color w:val="000000"/>
+          <w:sz w:val="24"/>
+          <w:szCs w:val="24"/>
+        </w:rPr>
+        <w:t>Entity Relationship</w:t>
+      </w:r>
+      <w:r>
+        <w:rPr>
+          <w:rFonts w:ascii="Times New Roman" w:hAnsi="Times New Roman" w:cs="Times New Roman"/>
+          <w:color w:val="000000"/>
+          <w:sz w:val="24"/>
+          <w:szCs w:val="24"/>
+        </w:rPr>
+        <w:t>)</w:t>
+      </w:r>
+      <w:r>
+        <w:rPr>
+          <w:rFonts w:ascii="Times New Roman" w:hAnsi="Times New Roman" w:cs="Times New Roman"/>
+          <w:color w:val="000000"/>
+          <w:sz w:val="24"/>
+          <w:szCs w:val="24"/>
+        </w:rPr>
+        <w:t xml:space="preserve"> e UML</w:t>
+      </w:r>
+      <w:r>
+        <w:rPr>
+          <w:rFonts w:ascii="Times New Roman" w:hAnsi="Times New Roman" w:cs="Times New Roman"/>
+          <w:color w:val="000000"/>
+          <w:sz w:val="24"/>
+          <w:szCs w:val="24"/>
+        </w:rPr>
+        <w:t xml:space="preserve"> (</w:t>
+      </w:r>
+      <w:r>
+        <w:rPr>
+          <w:rFonts w:ascii="Times New Roman" w:hAnsi="Times New Roman" w:cs="Times New Roman"/>
+          <w:i/>
+          <w:color w:val="000000"/>
+          <w:sz w:val="24"/>
+          <w:szCs w:val="24"/>
+        </w:rPr>
+        <w:t>Unified Modeling Language</w:t>
+      </w:r>
+      <w:r>
+        <w:rPr>
+          <w:rFonts w:ascii="Times New Roman" w:hAnsi="Times New Roman" w:cs="Times New Roman"/>
+          <w:color w:val="000000"/>
+          <w:sz w:val="24"/>
+          <w:szCs w:val="24"/>
+        </w:rPr>
+        <w:t>)</w:t>
+      </w:r>
+      <w:r>
+        <w:rPr>
+          <w:rFonts w:ascii="Times New Roman" w:hAnsi="Times New Roman" w:cs="Times New Roman"/>
+          <w:color w:val="000000"/>
+          <w:sz w:val="24"/>
+          <w:szCs w:val="24"/>
+        </w:rPr>
+        <w:t>. (</w:t>
       </w:r>
       <w:r>
         <w:rPr>
@@ -19918,7 +20550,81 @@
           <w:sz w:val="24"/>
           <w:szCs w:val="24"/>
         </w:rPr>
-        <w:t xml:space="preserve"> PDF ou PNG. (</w:t>
+        <w:t xml:space="preserve"> PDF</w:t>
+      </w:r>
+      <w:r>
+        <w:rPr>
+          <w:rFonts w:ascii="Times New Roman" w:hAnsi="Times New Roman" w:cs="Times New Roman"/>
+          <w:color w:val="000000"/>
+          <w:sz w:val="24"/>
+          <w:szCs w:val="24"/>
+        </w:rPr>
+        <w:t xml:space="preserve"> (</w:t>
+      </w:r>
+      <w:r>
+        <w:rPr>
+          <w:rFonts w:ascii="Times New Roman" w:hAnsi="Times New Roman" w:cs="Times New Roman"/>
+          <w:i/>
+          <w:color w:val="000000"/>
+          <w:sz w:val="24"/>
+          <w:szCs w:val="24"/>
+        </w:rPr>
+        <w:t>Portable Document Format</w:t>
+      </w:r>
+      <w:r>
+        <w:rPr>
+          <w:rFonts w:ascii="Times New Roman" w:hAnsi="Times New Roman" w:cs="Times New Roman"/>
+          <w:color w:val="000000"/>
+          <w:sz w:val="24"/>
+          <w:szCs w:val="24"/>
+        </w:rPr>
+        <w:t>)</w:t>
+      </w:r>
+      <w:r>
+        <w:rPr>
+          <w:rFonts w:ascii="Times New Roman" w:hAnsi="Times New Roman" w:cs="Times New Roman"/>
+          <w:color w:val="000000"/>
+          <w:sz w:val="24"/>
+          <w:szCs w:val="24"/>
+        </w:rPr>
+        <w:t xml:space="preserve"> ou PNG</w:t>
+      </w:r>
+      <w:r>
+        <w:rPr>
+          <w:rFonts w:ascii="Times New Roman" w:hAnsi="Times New Roman" w:cs="Times New Roman"/>
+          <w:color w:val="000000"/>
+          <w:sz w:val="24"/>
+          <w:szCs w:val="24"/>
+        </w:rPr>
+        <w:t xml:space="preserve"> (</w:t>
+      </w:r>
+      <w:r>
+        <w:rPr>
+          <w:rFonts w:ascii="Times New Roman" w:hAnsi="Times New Roman" w:cs="Times New Roman"/>
+          <w:i/>
+          <w:color w:val="000000"/>
+          <w:sz w:val="24"/>
+          <w:szCs w:val="24"/>
+        </w:rPr>
+        <w:t>Portable Network Graphics</w:t>
+      </w:r>
+      <w:r>
+        <w:rPr>
+          <w:rFonts w:ascii="Times New Roman" w:hAnsi="Times New Roman" w:cs="Times New Roman"/>
+          <w:color w:val="000000"/>
+          <w:sz w:val="24"/>
+          <w:szCs w:val="24"/>
+        </w:rPr>
+        <w:t>)</w:t>
+      </w:r>
+      <w:r>
+        <w:rPr>
+          <w:rFonts w:ascii="Times New Roman" w:hAnsi="Times New Roman" w:cs="Times New Roman"/>
+          <w:color w:val="000000"/>
+          <w:sz w:val="24"/>
+          <w:szCs w:val="24"/>
+        </w:rPr>
+        <w:t>. (</w:t>
       </w:r>
       <w:r>
         <w:rPr>
@@ -20172,6 +20878,24 @@
           <w:sz w:val="24"/>
           <w:szCs w:val="24"/>
         </w:rPr>
+        <w:t xml:space="preserve"> </w:t>
+      </w:r>
+      <w:r>
+        <w:rPr>
+          <w:rFonts w:ascii="Times New Roman" w:hAnsi="Times New Roman" w:cs="Times New Roman"/>
+          <w:color w:val="FF0000"/>
+          <w:sz w:val="24"/>
+          <w:szCs w:val="24"/>
+        </w:rPr>
+        <w:t>e o projeto é controlado por um kanban virtual no software Trello</w:t>
+      </w:r>
+      <w:r>
+        <w:rPr>
+          <w:rFonts w:ascii="Times New Roman" w:hAnsi="Times New Roman" w:cs="Times New Roman"/>
+          <w:color w:val="000000"/>
+          <w:sz w:val="24"/>
+          <w:szCs w:val="24"/>
+        </w:rPr>
         <w:t xml:space="preserve">. As estimativas das </w:t>
       </w:r>
       <w:r>
@@ -20602,7 +21326,16 @@
           <w:sz w:val="24"/>
           <w:szCs w:val="24"/>
         </w:rPr>
-        <w:t xml:space="preserve">pode </w:t>
+        <w:t>é capaz de</w:t>
+      </w:r>
+      <w:r>
+        <w:rPr>
+          <w:rFonts w:ascii="Times New Roman" w:hAnsi="Times New Roman" w:cs="Times New Roman"/>
+          <w:color w:val="000000"/>
+          <w:sz w:val="24"/>
+          <w:szCs w:val="24"/>
+        </w:rPr>
+        <w:t xml:space="preserve"> </w:t>
       </w:r>
       <w:r>
         <w:rPr>
@@ -20932,6 +21665,25 @@
       <w:r>
         <w:rPr>
           <w:rFonts w:ascii="Times New Roman" w:hAnsi="Times New Roman" w:cs="Times New Roman"/>
+          <w:i/>
+          <w:color w:val="000000"/>
+          <w:sz w:val="24"/>
+          <w:szCs w:val="24"/>
+        </w:rPr>
+        <w:t xml:space="preserve"> </w:t>
+      </w:r>
+      <w:r>
+        <w:rPr>
+          <w:rFonts w:ascii="Times New Roman" w:hAnsi="Times New Roman" w:cs="Times New Roman"/>
+          <w:color w:val="FF0000"/>
+          <w:sz w:val="24"/>
+          <w:szCs w:val="24"/>
+        </w:rPr>
+        <w:t>(listas)</w:t>
+      </w:r>
+      <w:r>
+        <w:rPr>
+          <w:rFonts w:ascii="Times New Roman" w:hAnsi="Times New Roman" w:cs="Times New Roman"/>
           <w:color w:val="000000"/>
           <w:sz w:val="24"/>
           <w:szCs w:val="24"/>
@@ -20951,7 +21703,26 @@
       <w:r>
         <w:rPr>
           <w:rFonts w:ascii="Times New Roman" w:hAnsi="Times New Roman" w:cs="Times New Roman"/>
-          <w:color w:val="000000"/>
+          <w:i/>
+          <w:color w:val="000000"/>
+          <w:sz w:val="24"/>
+          <w:szCs w:val="24"/>
+        </w:rPr>
+        <w:t xml:space="preserve"> </w:t>
+      </w:r>
+      <w:r>
+        <w:rPr>
+          <w:rFonts w:ascii="Times New Roman" w:hAnsi="Times New Roman" w:cs="Times New Roman"/>
+          <w:color w:val="FF0000"/>
+          <w:sz w:val="24"/>
+          <w:szCs w:val="24"/>
+        </w:rPr>
+        <w:t>(cartões)</w:t>
+      </w:r>
+      <w:r>
+        <w:rPr>
+          <w:rFonts w:ascii="Times New Roman" w:hAnsi="Times New Roman" w:cs="Times New Roman"/>
+          <w:color w:val="FF0000"/>
           <w:sz w:val="24"/>
           <w:szCs w:val="24"/>
         </w:rPr>
@@ -20969,39 +21740,85 @@
       <w:r>
         <w:rPr>
           <w:rFonts w:ascii="Times New Roman" w:hAnsi="Times New Roman" w:cs="Times New Roman"/>
+          <w:color w:val="000000"/>
+          <w:sz w:val="24"/>
+          <w:szCs w:val="24"/>
+        </w:rPr>
+        <w:t>adicionar in</w:t>
+      </w:r>
+      <w:r>
+        <w:rPr>
+          <w:rFonts w:ascii="Times New Roman" w:hAnsi="Times New Roman" w:cs="Times New Roman"/>
+          <w:color w:val="000000"/>
+          <w:sz w:val="24"/>
+          <w:szCs w:val="24"/>
+        </w:rPr>
+        <w:t>formações, anexar arquivos, etc.</w:t>
+      </w:r>
+      <w:r>
+        <w:rPr>
+          <w:rFonts w:ascii="Times New Roman" w:hAnsi="Times New Roman" w:cs="Times New Roman"/>
+          <w:color w:val="000000"/>
+          <w:sz w:val="24"/>
+          <w:szCs w:val="24"/>
+        </w:rPr>
+        <w:t xml:space="preserve"> </w:t>
+      </w:r>
+      <w:r>
+        <w:rPr>
+          <w:rFonts w:ascii="Times New Roman" w:hAnsi="Times New Roman" w:cs="Times New Roman"/>
+          <w:color w:val="FF0000"/>
+          <w:sz w:val="24"/>
+          <w:szCs w:val="24"/>
+        </w:rPr>
+        <w:t xml:space="preserve">Cada lista pode ser considerada uma etapa do processo de desenvolvimento, por exempllo </w:t>
+      </w:r>
+      <w:r>
+        <w:rPr>
+          <w:rFonts w:ascii="Times New Roman" w:hAnsi="Times New Roman" w:cs="Times New Roman"/>
           <w:i/>
-          <w:color w:val="000000"/>
-          <w:sz w:val="24"/>
-          <w:szCs w:val="24"/>
-        </w:rPr>
-        <w:t>labels</w:t>
-      </w:r>
-      <w:r>
-        <w:rPr>
-          <w:rFonts w:ascii="Times New Roman" w:hAnsi="Times New Roman" w:cs="Times New Roman"/>
-          <w:color w:val="000000"/>
-          <w:sz w:val="24"/>
-          <w:szCs w:val="24"/>
-        </w:rPr>
-        <w:t xml:space="preserve">, </w:t>
-      </w:r>
-      <w:r>
-        <w:rPr>
-          <w:rFonts w:ascii="Times New Roman" w:hAnsi="Times New Roman" w:cs="Times New Roman"/>
-          <w:color w:val="000000"/>
-          <w:sz w:val="24"/>
-          <w:szCs w:val="24"/>
-        </w:rPr>
-        <w:t>adicionar in</w:t>
-      </w:r>
-      <w:r>
-        <w:rPr>
-          <w:rFonts w:ascii="Times New Roman" w:hAnsi="Times New Roman" w:cs="Times New Roman"/>
-          <w:color w:val="000000"/>
-          <w:sz w:val="24"/>
-          <w:szCs w:val="24"/>
-        </w:rPr>
-        <w:t>formações, anexar arquivos, etc.</w:t>
+          <w:color w:val="FF0000"/>
+          <w:sz w:val="24"/>
+          <w:szCs w:val="24"/>
+        </w:rPr>
+        <w:t>work in progress</w:t>
+      </w:r>
+      <w:r>
+        <w:rPr>
+          <w:rFonts w:ascii="Times New Roman" w:hAnsi="Times New Roman" w:cs="Times New Roman"/>
+          <w:color w:val="FF0000"/>
+          <w:sz w:val="24"/>
+          <w:szCs w:val="24"/>
+        </w:rPr>
+        <w:t xml:space="preserve">, seria a etapa onde a tarefa está sendo executada, logo existiria uma </w:t>
+      </w:r>
+      <w:r>
+        <w:rPr>
+          <w:rFonts w:ascii="Times New Roman" w:hAnsi="Times New Roman" w:cs="Times New Roman"/>
+          <w:i/>
+          <w:color w:val="FF0000"/>
+          <w:sz w:val="24"/>
+          <w:szCs w:val="24"/>
+        </w:rPr>
+        <w:t>list</w:t>
+      </w:r>
+      <w:r>
+        <w:rPr>
+          <w:rFonts w:ascii="Times New Roman" w:hAnsi="Times New Roman" w:cs="Times New Roman"/>
+          <w:color w:val="FF0000"/>
+          <w:sz w:val="24"/>
+          <w:szCs w:val="24"/>
+        </w:rPr>
+        <w:t xml:space="preserve"> (lista) com este título</w:t>
+      </w:r>
+      <w:r>
+        <w:rPr>
+          <w:rFonts w:ascii="Times New Roman" w:hAnsi="Times New Roman" w:cs="Times New Roman"/>
+          <w:color w:val="000000"/>
+          <w:sz w:val="24"/>
+          <w:szCs w:val="24"/>
+        </w:rPr>
+        <w:t>.</w:t>
       </w:r>
       <w:r>
         <w:rPr>
@@ -21152,6 +21969,25 @@
           <w:szCs w:val="24"/>
         </w:rPr>
         <w:t>cards</w:t>
+      </w:r>
+      <w:r>
+        <w:rPr>
+          <w:rFonts w:ascii="Times New Roman" w:hAnsi="Times New Roman" w:cs="Times New Roman"/>
+          <w:i/>
+          <w:color w:val="000000"/>
+          <w:sz w:val="24"/>
+          <w:szCs w:val="24"/>
+        </w:rPr>
+        <w:t xml:space="preserve"> </w:t>
+      </w:r>
+      <w:r>
+        <w:rPr>
+          <w:rFonts w:ascii="Times New Roman" w:hAnsi="Times New Roman" w:cs="Times New Roman"/>
+          <w:color w:val="000000"/>
+          <w:sz w:val="24"/>
+          <w:szCs w:val="24"/>
+        </w:rPr>
+        <w:t>(cartões)</w:t>
       </w:r>
       <w:r>
         <w:rPr>
@@ -21461,38 +22297,20 @@
       <w:r>
         <w:rPr>
           <w:rFonts w:ascii="Times New Roman" w:hAnsi="Times New Roman" w:cs="Times New Roman"/>
-          <w:color w:val="000000"/>
-          <w:sz w:val="24"/>
-          <w:szCs w:val="24"/>
-        </w:rPr>
-        <w:t>S</w:t>
-      </w:r>
-      <w:r>
-        <w:rPr>
-          <w:rFonts w:ascii="Times New Roman" w:hAnsi="Times New Roman" w:cs="Times New Roman"/>
-          <w:color w:val="000000"/>
-          <w:sz w:val="24"/>
-          <w:szCs w:val="24"/>
-        </w:rPr>
-        <w:t>er</w:t>
-      </w:r>
-      <w:r>
-        <w:rPr>
-          <w:rFonts w:ascii="Times New Roman" w:hAnsi="Times New Roman" w:cs="Times New Roman"/>
-          <w:color w:val="000000"/>
-          <w:sz w:val="24"/>
-          <w:szCs w:val="24"/>
-        </w:rPr>
-        <w:t xml:space="preserve">ão </w:t>
-      </w:r>
-      <w:r>
-        <w:rPr>
-          <w:rFonts w:ascii="Times New Roman" w:hAnsi="Times New Roman" w:cs="Times New Roman"/>
-          <w:color w:val="000000"/>
-          <w:sz w:val="24"/>
-          <w:szCs w:val="24"/>
-        </w:rPr>
-        <w:t xml:space="preserve">disponibilizados </w:t>
+          <w:color w:val="FF0000"/>
+          <w:sz w:val="24"/>
+          <w:szCs w:val="24"/>
+        </w:rPr>
+        <w:t>O sistema disponibiliza</w:t>
+      </w:r>
+      <w:r>
+        <w:rPr>
+          <w:rFonts w:ascii="Times New Roman" w:hAnsi="Times New Roman" w:cs="Times New Roman"/>
+          <w:color w:val="000000"/>
+          <w:sz w:val="24"/>
+          <w:szCs w:val="24"/>
+        </w:rPr>
+        <w:t xml:space="preserve"> </w:t>
       </w:r>
       <w:r>
         <w:rPr>
@@ -21583,34 +22401,16 @@
           <w:sz w:val="24"/>
           <w:szCs w:val="24"/>
         </w:rPr>
-        <w:t xml:space="preserve"> passadas, o sistema pode</w:t>
-      </w:r>
-      <w:r>
-        <w:rPr>
-          <w:rFonts w:ascii="Times New Roman" w:hAnsi="Times New Roman" w:cs="Times New Roman"/>
-          <w:color w:val="000000"/>
-          <w:sz w:val="24"/>
-          <w:szCs w:val="24"/>
-        </w:rPr>
-        <w:t>rá</w:t>
-      </w:r>
-      <w:r>
-        <w:rPr>
-          <w:rFonts w:ascii="Times New Roman" w:hAnsi="Times New Roman" w:cs="Times New Roman"/>
-          <w:color w:val="000000"/>
-          <w:sz w:val="24"/>
-          <w:szCs w:val="24"/>
-        </w:rPr>
-        <w:t xml:space="preserve"> prov</w:t>
-      </w:r>
-      <w:r>
-        <w:rPr>
-          <w:rFonts w:ascii="Times New Roman" w:hAnsi="Times New Roman" w:cs="Times New Roman"/>
-          <w:color w:val="000000"/>
-          <w:sz w:val="24"/>
-          <w:szCs w:val="24"/>
-        </w:rPr>
-        <w:t>er</w:t>
+        <w:t xml:space="preserve"> passadas, o sistema </w:t>
+      </w:r>
+      <w:r>
+        <w:rPr>
+          <w:rFonts w:ascii="Times New Roman" w:hAnsi="Times New Roman" w:cs="Times New Roman"/>
+          <w:color w:val="FF0000"/>
+          <w:sz w:val="24"/>
+          <w:szCs w:val="24"/>
+        </w:rPr>
+        <w:t>provê</w:t>
       </w:r>
       <w:r>
         <w:rPr>
@@ -22622,9 +23422,9 @@
         </w:rPr>
         <w:drawing>
           <wp:inline distT="0" distB="0" distL="0" distR="0">
-            <wp:extent cx="4566160" cy="3359650"/>
-            <wp:effectExtent l="19050" t="0" r="5840" b="0"/>
-            <wp:docPr id="13" name="Imagem 12" descr="processo de login.png"/>
+            <wp:extent cx="5400040" cy="3973195"/>
+            <wp:effectExtent l="19050" t="0" r="0" b="0"/>
+            <wp:docPr id="8" name="Imagem 7" descr="processo de login.png"/>
             <wp:cNvGraphicFramePr>
               <a:graphicFrameLocks xmlns:a="http://schemas.openxmlformats.org/drawingml/2006/main" noChangeAspect="1"/>
             </wp:cNvGraphicFramePr>
@@ -22644,7 +23444,7 @@
                   <pic:spPr>
                     <a:xfrm>
                       <a:off x="0" y="0"/>
-                      <a:ext cx="4570061" cy="3362521"/>
+                      <a:ext cx="5400040" cy="3973195"/>
                     </a:xfrm>
                     <a:prstGeom prst="rect">
                       <a:avLst/>
@@ -22754,7 +23554,6 @@
           <w:sz w:val="24"/>
           <w:szCs w:val="24"/>
         </w:rPr>
-        <w:lastRenderedPageBreak/>
         <w:t>5.2</w:t>
       </w:r>
       <w:r>
@@ -22808,7 +23607,7 @@
         <w:jc w:val="both"/>
         <w:rPr>
           <w:rFonts w:ascii="Times New Roman" w:hAnsi="Times New Roman" w:cs="Times New Roman"/>
-          <w:color w:val="000000"/>
+          <w:color w:val="FF0000"/>
           <w:sz w:val="24"/>
           <w:szCs w:val="24"/>
         </w:rPr>
@@ -22946,7 +23745,25 @@
           <w:sz w:val="24"/>
           <w:szCs w:val="24"/>
         </w:rPr>
-        <w:t xml:space="preserve">gera gráficos baseando-se em um documento JSON. </w:t>
+        <w:t>gera gráficos baseando-se em um documento JSON</w:t>
+      </w:r>
+      <w:r>
+        <w:rPr>
+          <w:rFonts w:ascii="Times New Roman" w:hAnsi="Times New Roman" w:cs="Times New Roman"/>
+          <w:color w:val="000000"/>
+          <w:sz w:val="24"/>
+          <w:szCs w:val="24"/>
+        </w:rPr>
+        <w:t xml:space="preserve"> (JavaScript Object Notation)</w:t>
+      </w:r>
+      <w:r>
+        <w:rPr>
+          <w:rFonts w:ascii="Times New Roman" w:hAnsi="Times New Roman" w:cs="Times New Roman"/>
+          <w:color w:val="000000"/>
+          <w:sz w:val="24"/>
+          <w:szCs w:val="24"/>
+        </w:rPr>
+        <w:t xml:space="preserve">. </w:t>
       </w:r>
       <w:r>
         <w:rPr>
@@ -23028,6 +23845,267 @@
           <w:szCs w:val="24"/>
         </w:rPr>
         <w:t xml:space="preserve"> detalhes sobre a formatação do gráfico. </w:t>
+      </w:r>
+      <w:r>
+        <w:rPr>
+          <w:rFonts w:ascii="Times New Roman" w:hAnsi="Times New Roman" w:cs="Times New Roman"/>
+          <w:color w:val="FF0000"/>
+          <w:sz w:val="24"/>
+          <w:szCs w:val="24"/>
+        </w:rPr>
+        <w:t xml:space="preserve">A biblioteca ChartJS não possui a funcionalidade de mostrar a legenda do gráfico indicando qual é o significado de cada linha. Dentro do módulo </w:t>
+      </w:r>
+      <w:r>
+        <w:rPr>
+          <w:rFonts w:ascii="Times New Roman" w:hAnsi="Times New Roman" w:cs="Times New Roman"/>
+          <w:color w:val="FF0000"/>
+          <w:sz w:val="24"/>
+          <w:szCs w:val="24"/>
+        </w:rPr>
+        <w:t>G</w:t>
+      </w:r>
+      <w:r>
+        <w:rPr>
+          <w:rFonts w:ascii="Times New Roman" w:hAnsi="Times New Roman" w:cs="Times New Roman"/>
+          <w:color w:val="FF0000"/>
+          <w:sz w:val="24"/>
+          <w:szCs w:val="24"/>
+        </w:rPr>
+        <w:t xml:space="preserve">erador de </w:t>
+      </w:r>
+      <w:r>
+        <w:rPr>
+          <w:rFonts w:ascii="Times New Roman" w:hAnsi="Times New Roman" w:cs="Times New Roman"/>
+          <w:color w:val="FF0000"/>
+          <w:sz w:val="24"/>
+          <w:szCs w:val="24"/>
+        </w:rPr>
+        <w:t>G</w:t>
+      </w:r>
+      <w:r>
+        <w:rPr>
+          <w:rFonts w:ascii="Times New Roman" w:hAnsi="Times New Roman" w:cs="Times New Roman"/>
+          <w:color w:val="FF0000"/>
+          <w:sz w:val="24"/>
+          <w:szCs w:val="24"/>
+        </w:rPr>
+        <w:t>ráficos foi adicionada esta funcionalidade, onde a cor da linha é gerada aleatoriamente e passada para a página juntamente com a descrição</w:t>
+      </w:r>
+      <w:r>
+        <w:rPr>
+          <w:rFonts w:ascii="Times New Roman" w:hAnsi="Times New Roman" w:cs="Times New Roman"/>
+          <w:color w:val="000000"/>
+          <w:sz w:val="24"/>
+          <w:szCs w:val="24"/>
+        </w:rPr>
+        <w:t>.</w:t>
+      </w:r>
+      <w:r>
+        <w:rPr>
+          <w:rFonts w:ascii="Times New Roman" w:hAnsi="Times New Roman" w:cs="Times New Roman"/>
+          <w:color w:val="000000"/>
+          <w:sz w:val="24"/>
+          <w:szCs w:val="24"/>
+        </w:rPr>
+        <w:t xml:space="preserve"> </w:t>
+      </w:r>
+      <w:r>
+        <w:rPr>
+          <w:rFonts w:ascii="Times New Roman" w:hAnsi="Times New Roman" w:cs="Times New Roman"/>
+          <w:color w:val="FF0000"/>
+          <w:sz w:val="24"/>
+          <w:szCs w:val="24"/>
+        </w:rPr>
+        <w:t>O módulo Gerador de Gráficos está melhor represen</w:t>
+      </w:r>
+      <w:r>
+        <w:rPr>
+          <w:rFonts w:ascii="Times New Roman" w:hAnsi="Times New Roman" w:cs="Times New Roman"/>
+          <w:color w:val="FF0000"/>
+          <w:sz w:val="24"/>
+          <w:szCs w:val="24"/>
+        </w:rPr>
+        <w:t>t</w:t>
+      </w:r>
+      <w:r>
+        <w:rPr>
+          <w:rFonts w:ascii="Times New Roman" w:hAnsi="Times New Roman" w:cs="Times New Roman"/>
+          <w:color w:val="FF0000"/>
+          <w:sz w:val="24"/>
+          <w:szCs w:val="24"/>
+        </w:rPr>
+        <w:t xml:space="preserve">ado na figura </w:t>
+      </w:r>
+      <w:r>
+        <w:rPr>
+          <w:rFonts w:ascii="Times New Roman" w:hAnsi="Times New Roman" w:cs="Times New Roman"/>
+          <w:color w:val="FF0000"/>
+          <w:sz w:val="24"/>
+          <w:szCs w:val="24"/>
+        </w:rPr>
+        <w:t>5</w:t>
+      </w:r>
+      <w:r>
+        <w:rPr>
+          <w:rFonts w:ascii="Times New Roman" w:hAnsi="Times New Roman" w:cs="Times New Roman"/>
+          <w:color w:val="FF0000"/>
+          <w:sz w:val="24"/>
+          <w:szCs w:val="24"/>
+        </w:rPr>
+        <w:t>.</w:t>
+      </w:r>
+    </w:p>
+    <w:p>
+      <w:pPr>
+        <w:pStyle w:val="Legenda"/>
+        <w:keepNext/>
+        <w:spacing w:after="0"/>
+        <w:jc w:val="center"/>
+        <w:rPr>
+          <w:rFonts w:ascii="Times New Roman" w:hAnsi="Times New Roman" w:cs="Times New Roman"/>
+          <w:b w:val="0"/>
+          <w:color w:val="FF0000"/>
+          <w:sz w:val="20"/>
+          <w:szCs w:val="20"/>
+        </w:rPr>
+      </w:pPr>
+      <w:r>
+        <w:rPr>
+          <w:rFonts w:ascii="Times New Roman" w:hAnsi="Times New Roman" w:cs="Times New Roman"/>
+          <w:b w:val="0"/>
+          <w:color w:val="FF0000"/>
+          <w:sz w:val="20"/>
+          <w:szCs w:val="20"/>
+        </w:rPr>
+        <w:t xml:space="preserve">Figura </w:t>
+      </w:r>
+      <w:r>
+        <w:rPr>
+          <w:rFonts w:ascii="Times New Roman" w:hAnsi="Times New Roman" w:cs="Times New Roman"/>
+          <w:b w:val="0"/>
+          <w:color w:val="FF0000"/>
+          <w:sz w:val="20"/>
+          <w:szCs w:val="20"/>
+        </w:rPr>
+        <w:fldChar w:fldCharType="begin"/>
+      </w:r>
+      <w:r>
+        <w:rPr>
+          <w:rFonts w:ascii="Times New Roman" w:hAnsi="Times New Roman" w:cs="Times New Roman"/>
+          <w:b w:val="0"/>
+          <w:color w:val="FF0000"/>
+          <w:sz w:val="20"/>
+          <w:szCs w:val="20"/>
+        </w:rPr>
+        <w:instrText xml:space="preserve"> SEQ Figura \* ARABIC </w:instrText>
+      </w:r>
+      <w:r>
+        <w:rPr>
+          <w:rFonts w:ascii="Times New Roman" w:hAnsi="Times New Roman" w:cs="Times New Roman"/>
+          <w:b w:val="0"/>
+          <w:color w:val="FF0000"/>
+          <w:sz w:val="20"/>
+          <w:szCs w:val="20"/>
+        </w:rPr>
+        <w:fldChar w:fldCharType="separate"/>
+      </w:r>
+      <w:r>
+        <w:rPr>
+          <w:rFonts w:ascii="Times New Roman" w:hAnsi="Times New Roman" w:cs="Times New Roman"/>
+          <w:b w:val="0"/>
+          <w:noProof/>
+          <w:color w:val="FF0000"/>
+          <w:sz w:val="20"/>
+          <w:szCs w:val="20"/>
+        </w:rPr>
+        <w:t>5</w:t>
+      </w:r>
+      <w:r>
+        <w:rPr>
+          <w:rFonts w:ascii="Times New Roman" w:hAnsi="Times New Roman" w:cs="Times New Roman"/>
+          <w:b w:val="0"/>
+          <w:color w:val="FF0000"/>
+          <w:sz w:val="20"/>
+          <w:szCs w:val="20"/>
+        </w:rPr>
+        <w:fldChar w:fldCharType="end"/>
+      </w:r>
+      <w:r>
+        <w:rPr>
+          <w:rFonts w:ascii="Times New Roman" w:hAnsi="Times New Roman" w:cs="Times New Roman"/>
+          <w:b w:val="0"/>
+          <w:color w:val="FF0000"/>
+          <w:sz w:val="20"/>
+          <w:szCs w:val="20"/>
+        </w:rPr>
+        <w:t xml:space="preserve"> - Gerador de Gráficos.</w:t>
+      </w:r>
+    </w:p>
+    <w:p/>
+    <w:p>
+      <w:pPr>
+        <w:jc w:val="center"/>
+      </w:pPr>
+      <w:r>
+        <w:rPr>
+          <w:noProof/>
+          <w:lang w:val="en-US"/>
+        </w:rPr>
+        <w:drawing>
+          <wp:inline distT="0" distB="0" distL="0" distR="0">
+            <wp:extent cx="5400040" cy="2078355"/>
+            <wp:effectExtent l="19050" t="0" r="0" b="0"/>
+            <wp:docPr id="12" name="Imagem 11" descr="gerador de gráficos.png"/>
+            <wp:cNvGraphicFramePr>
+              <a:graphicFrameLocks xmlns:a="http://schemas.openxmlformats.org/drawingml/2006/main" noChangeAspect="1"/>
+            </wp:cNvGraphicFramePr>
+            <a:graphic xmlns:a="http://schemas.openxmlformats.org/drawingml/2006/main">
+              <a:graphicData uri="http://schemas.openxmlformats.org/drawingml/2006/picture">
+                <pic:pic xmlns:pic="http://schemas.openxmlformats.org/drawingml/2006/picture">
+                  <pic:nvPicPr>
+                    <pic:cNvPr id="0" name="gerador de gráficos.png"/>
+                    <pic:cNvPicPr/>
+                  </pic:nvPicPr>
+                  <pic:blipFill>
+                    <a:blip r:embed="rId16"/>
+                    <a:stretch>
+                      <a:fillRect/>
+                    </a:stretch>
+                  </pic:blipFill>
+                  <pic:spPr>
+                    <a:xfrm>
+                      <a:off x="0" y="0"/>
+                      <a:ext cx="5400040" cy="2078355"/>
+                    </a:xfrm>
+                    <a:prstGeom prst="rect">
+                      <a:avLst/>
+                    </a:prstGeom>
+                  </pic:spPr>
+                </pic:pic>
+              </a:graphicData>
+            </a:graphic>
+          </wp:inline>
+        </w:drawing>
+      </w:r>
+    </w:p>
+    <w:p>
+      <w:pPr>
+        <w:jc w:val="center"/>
+        <w:rPr>
+          <w:rFonts w:ascii="Times New Roman" w:hAnsi="Times New Roman" w:cs="Times New Roman"/>
+          <w:color w:val="FF0000"/>
+          <w:sz w:val="20"/>
+          <w:szCs w:val="20"/>
+        </w:rPr>
+      </w:pPr>
+      <w:r>
+        <w:rPr>
+          <w:rFonts w:ascii="Times New Roman" w:hAnsi="Times New Roman" w:cs="Times New Roman"/>
+          <w:color w:val="FF0000"/>
+          <w:sz w:val="20"/>
+          <w:szCs w:val="20"/>
+        </w:rPr>
+        <w:t>Fonte:  Autoria própria.</w:t>
       </w:r>
     </w:p>
     <w:p>
@@ -23286,7 +24364,7 @@
           <w:sz w:val="24"/>
           <w:szCs w:val="24"/>
         </w:rPr>
-        <w:t xml:space="preserve"> e finaliza a </w:t>
+        <w:t xml:space="preserve"> e a </w:t>
       </w:r>
       <w:r>
         <w:rPr>
@@ -23297,6 +24375,15 @@
           <w:szCs w:val="24"/>
         </w:rPr>
         <w:t>sprint</w:t>
+      </w:r>
+      <w:r>
+        <w:rPr>
+          <w:rFonts w:ascii="Times New Roman" w:hAnsi="Times New Roman" w:cs="Times New Roman"/>
+          <w:color w:val="000000"/>
+          <w:sz w:val="24"/>
+          <w:szCs w:val="24"/>
+        </w:rPr>
+        <w:t xml:space="preserve"> é finalizada</w:t>
       </w:r>
       <w:r>
         <w:rPr>
@@ -23493,13 +24580,6 @@
         <w:t>ABORDAGEM DE DESENVOLVIMENTO</w:t>
       </w:r>
       <w:bookmarkEnd w:id="40"/>
-      <w:r>
-        <w:rPr>
-          <w:rFonts w:ascii="Times New Roman" w:hAnsi="Times New Roman" w:cs="Times New Roman"/>
-          <w:color w:val="auto"/>
-        </w:rPr>
-        <w:t>,</w:t>
-      </w:r>
       <w:bookmarkEnd w:id="41"/>
     </w:p>
     <w:p>
@@ -23554,7 +24634,44 @@
           <w:sz w:val="24"/>
           <w:szCs w:val="24"/>
         </w:rPr>
-        <w:t xml:space="preserve">desenvolvido utilizando alguma </w:t>
+        <w:t xml:space="preserve">desenvolvido utilizando </w:t>
+      </w:r>
+      <w:r>
+        <w:rPr>
+          <w:rFonts w:ascii="Times New Roman" w:hAnsi="Times New Roman" w:cs="Times New Roman"/>
+          <w:color w:val="000000"/>
+          <w:sz w:val="24"/>
+          <w:szCs w:val="24"/>
+        </w:rPr>
+        <w:t xml:space="preserve">o </w:t>
+      </w:r>
+      <w:r>
+        <w:rPr>
+          <w:rFonts w:ascii="Times New Roman" w:hAnsi="Times New Roman" w:cs="Times New Roman"/>
+          <w:i/>
+          <w:color w:val="000000"/>
+          <w:sz w:val="24"/>
+          <w:szCs w:val="24"/>
+        </w:rPr>
+        <w:t>Kanban</w:t>
+      </w:r>
+      <w:r>
+        <w:rPr>
+          <w:rFonts w:ascii="Times New Roman" w:hAnsi="Times New Roman" w:cs="Times New Roman"/>
+          <w:color w:val="000000"/>
+          <w:sz w:val="24"/>
+          <w:szCs w:val="24"/>
+        </w:rPr>
+        <w:t xml:space="preserve"> e </w:t>
+      </w:r>
+      <w:r>
+        <w:rPr>
+          <w:rFonts w:ascii="Times New Roman" w:hAnsi="Times New Roman" w:cs="Times New Roman"/>
+          <w:color w:val="000000"/>
+          <w:sz w:val="24"/>
+          <w:szCs w:val="24"/>
+        </w:rPr>
+        <w:t xml:space="preserve">alguma </w:t>
       </w:r>
       <w:r>
         <w:rPr>
@@ -23572,22 +24689,22 @@
           <w:sz w:val="24"/>
           <w:szCs w:val="24"/>
         </w:rPr>
-        <w:t xml:space="preserve"> QUESAODESCRITASABAIXO</w:t>
-      </w:r>
-      <w:r>
-        <w:rPr>
-          <w:rFonts w:ascii="Times New Roman" w:hAnsi="Times New Roman" w:cs="Times New Roman"/>
-          <w:color w:val="000000"/>
-          <w:sz w:val="24"/>
-          <w:szCs w:val="24"/>
-        </w:rPr>
-        <w:t xml:space="preserve"> do </w:t>
+        <w:t xml:space="preserve"> </w:t>
+      </w:r>
+      <w:r>
+        <w:rPr>
+          <w:rFonts w:ascii="Times New Roman" w:hAnsi="Times New Roman" w:cs="Times New Roman"/>
+          <w:color w:val="000000"/>
+          <w:sz w:val="24"/>
+          <w:szCs w:val="24"/>
+        </w:rPr>
+        <w:t xml:space="preserve">do </w:t>
       </w:r>
       <w:r>
         <w:rPr>
           <w:rFonts w:ascii="Times New Roman" w:hAnsi="Times New Roman" w:cs="Times New Roman"/>
           <w:i/>
-          <w:color w:val="000000"/>
+          <w:color w:val="FF0000"/>
           <w:sz w:val="24"/>
           <w:szCs w:val="24"/>
         </w:rPr>
@@ -23596,77 +24713,11 @@
       <w:r>
         <w:rPr>
           <w:rFonts w:ascii="Times New Roman" w:hAnsi="Times New Roman" w:cs="Times New Roman"/>
-          <w:color w:val="000000"/>
-          <w:sz w:val="24"/>
-          <w:szCs w:val="24"/>
-        </w:rPr>
-        <w:t xml:space="preserve"> e a utilização do </w:t>
-      </w:r>
-      <w:r>
-        <w:rPr>
-          <w:rFonts w:ascii="Times New Roman" w:hAnsi="Times New Roman" w:cs="Times New Roman"/>
-          <w:i/>
-          <w:color w:val="000000"/>
-          <w:sz w:val="24"/>
-          <w:szCs w:val="24"/>
-        </w:rPr>
-        <w:t>Kanban</w:t>
-      </w:r>
-      <w:r>
-        <w:rPr>
-          <w:rFonts w:ascii="Times New Roman" w:hAnsi="Times New Roman" w:cs="Times New Roman"/>
-          <w:color w:val="000000"/>
-          <w:sz w:val="24"/>
-          <w:szCs w:val="24"/>
-        </w:rPr>
-        <w:t xml:space="preserve">. O </w:t>
-      </w:r>
-      <w:r>
-        <w:rPr>
-          <w:rFonts w:ascii="Times New Roman" w:hAnsi="Times New Roman" w:cs="Times New Roman"/>
-          <w:i/>
-          <w:color w:val="000000"/>
-          <w:sz w:val="24"/>
-          <w:szCs w:val="24"/>
-        </w:rPr>
-        <w:t>Scrum</w:t>
-      </w:r>
-      <w:r>
-        <w:rPr>
-          <w:rFonts w:ascii="Times New Roman" w:hAnsi="Times New Roman" w:cs="Times New Roman"/>
-          <w:color w:val="000000"/>
-          <w:sz w:val="24"/>
-          <w:szCs w:val="24"/>
-        </w:rPr>
-        <w:t xml:space="preserve">  é uma metodologia ágil de desenvolvimento de </w:t>
-      </w:r>
-      <w:r>
-        <w:rPr>
-          <w:rFonts w:ascii="Times New Roman" w:hAnsi="Times New Roman" w:cs="Times New Roman"/>
-          <w:i/>
-          <w:color w:val="000000"/>
-          <w:sz w:val="24"/>
-          <w:szCs w:val="24"/>
-        </w:rPr>
-        <w:t>software</w:t>
-      </w:r>
-      <w:r>
-        <w:rPr>
-          <w:rFonts w:ascii="Times New Roman" w:hAnsi="Times New Roman" w:cs="Times New Roman"/>
-          <w:color w:val="000000"/>
-          <w:sz w:val="24"/>
-          <w:szCs w:val="24"/>
-        </w:rPr>
-        <w:t xml:space="preserve"> que normalmente é utilizada em times pequenos, então algumas partes dele passam a ser relevantes para o cenário do projeto</w:t>
-      </w:r>
-      <w:r>
-        <w:rPr>
-          <w:rFonts w:ascii="Times New Roman" w:hAnsi="Times New Roman" w:cs="Times New Roman"/>
-          <w:color w:val="000000"/>
-          <w:sz w:val="24"/>
-          <w:szCs w:val="24"/>
-        </w:rPr>
-        <w:t xml:space="preserve"> que tem uma equipe de um único membro</w:t>
+          <w:color w:val="FF0000"/>
+          <w:sz w:val="24"/>
+          <w:szCs w:val="24"/>
+        </w:rPr>
+        <w:t xml:space="preserve"> conforme descrito abaixo</w:t>
       </w:r>
       <w:r>
         <w:rPr>
@@ -23692,65 +24743,156 @@
       <w:r>
         <w:rPr>
           <w:rFonts w:ascii="Times New Roman" w:hAnsi="Times New Roman" w:cs="Times New Roman"/>
-          <w:sz w:val="24"/>
-          <w:szCs w:val="24"/>
-        </w:rPr>
-        <w:t xml:space="preserve">As tarefas são consideradas </w:t>
+          <w:color w:val="000000"/>
+          <w:sz w:val="24"/>
+          <w:szCs w:val="24"/>
+        </w:rPr>
+        <w:t xml:space="preserve">O </w:t>
       </w:r>
       <w:r>
         <w:rPr>
           <w:rFonts w:ascii="Times New Roman" w:hAnsi="Times New Roman" w:cs="Times New Roman"/>
           <w:i/>
-          <w:sz w:val="24"/>
-          <w:szCs w:val="24"/>
-        </w:rPr>
-        <w:t>user storie</w:t>
+          <w:color w:val="000000"/>
+          <w:sz w:val="24"/>
+          <w:szCs w:val="24"/>
+        </w:rPr>
+        <w:t>Scrum</w:t>
+      </w:r>
+      <w:r>
+        <w:rPr>
+          <w:rFonts w:ascii="Times New Roman" w:hAnsi="Times New Roman" w:cs="Times New Roman"/>
+          <w:color w:val="000000"/>
+          <w:sz w:val="24"/>
+          <w:szCs w:val="24"/>
+        </w:rPr>
+        <w:t xml:space="preserve">  é uma metodologia ágil de desenvolvimento de </w:t>
       </w:r>
       <w:r>
         <w:rPr>
           <w:rFonts w:ascii="Times New Roman" w:hAnsi="Times New Roman" w:cs="Times New Roman"/>
           <w:i/>
-          <w:sz w:val="24"/>
-          <w:szCs w:val="24"/>
-        </w:rPr>
-        <w:t>s,</w:t>
-      </w:r>
-      <w:r>
-        <w:rPr>
-          <w:rFonts w:ascii="Times New Roman" w:hAnsi="Times New Roman" w:cs="Times New Roman"/>
-          <w:sz w:val="24"/>
-          <w:szCs w:val="24"/>
-        </w:rPr>
-        <w:t>e sua descrição apresenta uma ação a ser feita pelo usuário</w:t>
-      </w:r>
-      <w:r>
-        <w:rPr>
-          <w:rFonts w:ascii="Times New Roman" w:hAnsi="Times New Roman" w:cs="Times New Roman"/>
-          <w:sz w:val="24"/>
-          <w:szCs w:val="24"/>
-        </w:rPr>
-        <w:t xml:space="preserve"> e o que o usuário espera que aconteça</w:t>
-      </w:r>
-      <w:r>
-        <w:rPr>
-          <w:rFonts w:ascii="Times New Roman" w:hAnsi="Times New Roman" w:cs="Times New Roman"/>
-          <w:sz w:val="24"/>
-          <w:szCs w:val="24"/>
-        </w:rPr>
-        <w:t xml:space="preserve">. Estão sendo utilizadas </w:t>
-      </w:r>
-      <w:r>
-        <w:rPr>
-          <w:rFonts w:ascii="Times New Roman" w:hAnsi="Times New Roman" w:cs="Times New Roman"/>
-          <w:sz w:val="24"/>
-          <w:szCs w:val="24"/>
-        </w:rPr>
-        <w:t xml:space="preserve">as </w:t>
+          <w:color w:val="000000"/>
+          <w:sz w:val="24"/>
+          <w:szCs w:val="24"/>
+        </w:rPr>
+        <w:t>software</w:t>
+      </w:r>
+      <w:r>
+        <w:rPr>
+          <w:rFonts w:ascii="Times New Roman" w:hAnsi="Times New Roman" w:cs="Times New Roman"/>
+          <w:color w:val="000000"/>
+          <w:sz w:val="24"/>
+          <w:szCs w:val="24"/>
+        </w:rPr>
+        <w:t xml:space="preserve"> que normalmente é utilizada em times pequenos, então algumas partes dele passam a ser relevantes para o cenário do projeto</w:t>
+      </w:r>
+      <w:r>
+        <w:rPr>
+          <w:rFonts w:ascii="Times New Roman" w:hAnsi="Times New Roman" w:cs="Times New Roman"/>
+          <w:color w:val="000000"/>
+          <w:sz w:val="24"/>
+          <w:szCs w:val="24"/>
+        </w:rPr>
+        <w:t xml:space="preserve"> que tem uma equipe de um único membro</w:t>
+      </w:r>
+      <w:r>
+        <w:rPr>
+          <w:rFonts w:ascii="Times New Roman" w:hAnsi="Times New Roman" w:cs="Times New Roman"/>
+          <w:color w:val="000000"/>
+          <w:sz w:val="24"/>
+          <w:szCs w:val="24"/>
+        </w:rPr>
+        <w:t>.</w:t>
+      </w:r>
+      <w:r>
+        <w:rPr>
+          <w:rFonts w:ascii="Times New Roman" w:hAnsi="Times New Roman" w:cs="Times New Roman"/>
+          <w:color w:val="000000"/>
+          <w:sz w:val="24"/>
+          <w:szCs w:val="24"/>
+        </w:rPr>
+        <w:t xml:space="preserve"> </w:t>
+      </w:r>
+      <w:r>
+        <w:rPr>
+          <w:rFonts w:ascii="Times New Roman" w:hAnsi="Times New Roman" w:cs="Times New Roman"/>
+          <w:color w:val="FF0000"/>
+          <w:sz w:val="24"/>
+          <w:szCs w:val="24"/>
+        </w:rPr>
+        <w:t xml:space="preserve">No projeto foi criado o </w:t>
       </w:r>
       <w:r>
         <w:rPr>
           <w:rFonts w:ascii="Times New Roman" w:hAnsi="Times New Roman" w:cs="Times New Roman"/>
           <w:i/>
+          <w:color w:val="FF0000"/>
+          <w:sz w:val="24"/>
+          <w:szCs w:val="24"/>
+        </w:rPr>
+        <w:t>product backlog</w:t>
+      </w:r>
+      <w:r>
+        <w:rPr>
+          <w:rFonts w:ascii="Times New Roman" w:hAnsi="Times New Roman" w:cs="Times New Roman"/>
+          <w:color w:val="FF0000"/>
+          <w:sz w:val="24"/>
+          <w:szCs w:val="24"/>
+        </w:rPr>
+        <w:t xml:space="preserve">, </w:t>
+      </w:r>
+      <w:r>
+        <w:rPr>
+          <w:rFonts w:ascii="Times New Roman" w:hAnsi="Times New Roman" w:cs="Times New Roman"/>
+          <w:i/>
+          <w:color w:val="FF0000"/>
+          <w:sz w:val="24"/>
+          <w:szCs w:val="24"/>
+        </w:rPr>
+        <w:t>user stories</w:t>
+      </w:r>
+      <w:r>
+        <w:rPr>
+          <w:rFonts w:ascii="Times New Roman" w:hAnsi="Times New Roman" w:cs="Times New Roman"/>
+          <w:color w:val="FF0000"/>
+          <w:sz w:val="24"/>
+          <w:szCs w:val="24"/>
+        </w:rPr>
+        <w:t xml:space="preserve"> (</w:t>
+      </w:r>
+      <w:r>
+        <w:rPr>
+          <w:rFonts w:ascii="Times New Roman" w:hAnsi="Times New Roman" w:cs="Times New Roman"/>
+          <w:color w:val="FF0000"/>
+          <w:sz w:val="24"/>
+          <w:szCs w:val="24"/>
+        </w:rPr>
+        <w:t>histórias de usuário</w:t>
+      </w:r>
+      <w:r>
+        <w:rPr>
+          <w:rFonts w:ascii="Times New Roman" w:hAnsi="Times New Roman" w:cs="Times New Roman"/>
+          <w:color w:val="FF0000"/>
+          <w:sz w:val="24"/>
+          <w:szCs w:val="24"/>
+        </w:rPr>
+        <w:t>)</w:t>
+      </w:r>
+      <w:r>
+        <w:rPr>
+          <w:rFonts w:ascii="Times New Roman" w:hAnsi="Times New Roman" w:cs="Times New Roman"/>
+          <w:color w:val="FF0000"/>
+          <w:sz w:val="24"/>
+          <w:szCs w:val="24"/>
+        </w:rPr>
+        <w:t xml:space="preserve">, </w:t>
+      </w:r>
+      <w:r>
+        <w:rPr>
+          <w:rFonts w:ascii="Times New Roman" w:hAnsi="Times New Roman" w:cs="Times New Roman"/>
+          <w:i/>
+          <w:color w:val="FF0000"/>
           <w:sz w:val="24"/>
           <w:szCs w:val="24"/>
         </w:rPr>
@@ -23759,65 +24901,26 @@
       <w:r>
         <w:rPr>
           <w:rFonts w:ascii="Times New Roman" w:hAnsi="Times New Roman" w:cs="Times New Roman"/>
-          <w:sz w:val="24"/>
-          <w:szCs w:val="24"/>
-        </w:rPr>
-        <w:t xml:space="preserve"> para representar cada iteração do projeto, as </w:t>
+          <w:color w:val="FF0000"/>
+          <w:sz w:val="24"/>
+          <w:szCs w:val="24"/>
+        </w:rPr>
+        <w:t xml:space="preserve">, </w:t>
       </w:r>
       <w:r>
         <w:rPr>
           <w:rFonts w:ascii="Times New Roman" w:hAnsi="Times New Roman" w:cs="Times New Roman"/>
           <w:i/>
-          <w:sz w:val="24"/>
-          <w:szCs w:val="24"/>
-        </w:rPr>
-        <w:t>sprints</w:t>
-      </w:r>
-      <w:r>
-        <w:rPr>
-          <w:rFonts w:ascii="Times New Roman" w:hAnsi="Times New Roman" w:cs="Times New Roman"/>
-          <w:sz w:val="24"/>
-          <w:szCs w:val="24"/>
-        </w:rPr>
-        <w:t xml:space="preserve"> tem a duração de três semanas. Ao final de cada </w:t>
-      </w:r>
-      <w:r>
-        <w:rPr>
-          <w:rFonts w:ascii="Times New Roman" w:hAnsi="Times New Roman" w:cs="Times New Roman"/>
-          <w:i/>
-          <w:sz w:val="24"/>
-          <w:szCs w:val="24"/>
-        </w:rPr>
-        <w:t>sprint</w:t>
-      </w:r>
-      <w:r>
-        <w:rPr>
-          <w:rFonts w:ascii="Times New Roman" w:hAnsi="Times New Roman" w:cs="Times New Roman"/>
-          <w:sz w:val="24"/>
-          <w:szCs w:val="24"/>
-        </w:rPr>
-        <w:t xml:space="preserve"> é feita uma retrospectiva trazendo coisas boas e dificuldades enfrentadas ao longo do desenvolvimento das tarefas</w:t>
-      </w:r>
-      <w:r>
-        <w:rPr>
-          <w:rFonts w:ascii="Times New Roman" w:hAnsi="Times New Roman" w:cs="Times New Roman"/>
-          <w:sz w:val="24"/>
-          <w:szCs w:val="24"/>
-        </w:rPr>
-        <w:t xml:space="preserve"> na </w:t>
-      </w:r>
-      <w:r>
-        <w:rPr>
-          <w:rFonts w:ascii="Times New Roman" w:hAnsi="Times New Roman" w:cs="Times New Roman"/>
-          <w:i/>
-          <w:sz w:val="24"/>
-          <w:szCs w:val="24"/>
-        </w:rPr>
-        <w:t>sprint</w:t>
-      </w:r>
-      <w:r>
-        <w:rPr>
-          <w:rFonts w:ascii="Times New Roman" w:hAnsi="Times New Roman" w:cs="Times New Roman"/>
+          <w:color w:val="FF0000"/>
+          <w:sz w:val="24"/>
+          <w:szCs w:val="24"/>
+        </w:rPr>
+        <w:t>sprint backlog</w:t>
+      </w:r>
+      <w:r>
+        <w:rPr>
+          <w:rFonts w:ascii="Times New Roman" w:hAnsi="Times New Roman" w:cs="Times New Roman"/>
+          <w:color w:val="FF0000"/>
           <w:sz w:val="24"/>
           <w:szCs w:val="24"/>
         </w:rPr>
@@ -23838,6 +24941,194 @@
       <w:r>
         <w:rPr>
           <w:rFonts w:ascii="Times New Roman" w:hAnsi="Times New Roman" w:cs="Times New Roman"/>
+          <w:sz w:val="24"/>
+          <w:szCs w:val="24"/>
+        </w:rPr>
+        <w:t xml:space="preserve">As tarefas são consideradas </w:t>
+      </w:r>
+      <w:r>
+        <w:rPr>
+          <w:rFonts w:ascii="Times New Roman" w:hAnsi="Times New Roman" w:cs="Times New Roman"/>
+          <w:i/>
+          <w:sz w:val="24"/>
+          <w:szCs w:val="24"/>
+        </w:rPr>
+        <w:t>user storie</w:t>
+      </w:r>
+      <w:r>
+        <w:rPr>
+          <w:rFonts w:ascii="Times New Roman" w:hAnsi="Times New Roman" w:cs="Times New Roman"/>
+          <w:i/>
+          <w:sz w:val="24"/>
+          <w:szCs w:val="24"/>
+        </w:rPr>
+        <w:t>s</w:t>
+      </w:r>
+      <w:r>
+        <w:rPr>
+          <w:rFonts w:ascii="Times New Roman" w:hAnsi="Times New Roman" w:cs="Times New Roman"/>
+          <w:sz w:val="24"/>
+          <w:szCs w:val="24"/>
+        </w:rPr>
+        <w:t xml:space="preserve"> (</w:t>
+      </w:r>
+      <w:r>
+        <w:rPr>
+          <w:rFonts w:ascii="Times New Roman" w:hAnsi="Times New Roman" w:cs="Times New Roman"/>
+          <w:sz w:val="24"/>
+          <w:szCs w:val="24"/>
+        </w:rPr>
+        <w:t>histórias do usuário</w:t>
+      </w:r>
+      <w:r>
+        <w:rPr>
+          <w:rFonts w:ascii="Times New Roman" w:hAnsi="Times New Roman" w:cs="Times New Roman"/>
+          <w:sz w:val="24"/>
+          <w:szCs w:val="24"/>
+        </w:rPr>
+        <w:t>)</w:t>
+      </w:r>
+      <w:r>
+        <w:rPr>
+          <w:rFonts w:ascii="Times New Roman" w:hAnsi="Times New Roman" w:cs="Times New Roman"/>
+          <w:i/>
+          <w:sz w:val="24"/>
+          <w:szCs w:val="24"/>
+        </w:rPr>
+        <w:t>,</w:t>
+      </w:r>
+      <w:r>
+        <w:rPr>
+          <w:rFonts w:ascii="Times New Roman" w:hAnsi="Times New Roman" w:cs="Times New Roman"/>
+          <w:i/>
+          <w:sz w:val="24"/>
+          <w:szCs w:val="24"/>
+        </w:rPr>
+        <w:t xml:space="preserve"> </w:t>
+      </w:r>
+      <w:r>
+        <w:rPr>
+          <w:rFonts w:ascii="Times New Roman" w:hAnsi="Times New Roman" w:cs="Times New Roman"/>
+          <w:sz w:val="24"/>
+          <w:szCs w:val="24"/>
+        </w:rPr>
+        <w:t>e sua descrição apresenta uma ação a ser feita pelo usuário</w:t>
+      </w:r>
+      <w:r>
+        <w:rPr>
+          <w:rFonts w:ascii="Times New Roman" w:hAnsi="Times New Roman" w:cs="Times New Roman"/>
+          <w:sz w:val="24"/>
+          <w:szCs w:val="24"/>
+        </w:rPr>
+        <w:t xml:space="preserve"> e o que o usuário espera que aconteça</w:t>
+      </w:r>
+      <w:r>
+        <w:rPr>
+          <w:rFonts w:ascii="Times New Roman" w:hAnsi="Times New Roman" w:cs="Times New Roman"/>
+          <w:sz w:val="24"/>
+          <w:szCs w:val="24"/>
+        </w:rPr>
+        <w:t xml:space="preserve">. Estão sendo utilizadas </w:t>
+      </w:r>
+      <w:r>
+        <w:rPr>
+          <w:rFonts w:ascii="Times New Roman" w:hAnsi="Times New Roman" w:cs="Times New Roman"/>
+          <w:sz w:val="24"/>
+          <w:szCs w:val="24"/>
+        </w:rPr>
+        <w:t xml:space="preserve">as </w:t>
+      </w:r>
+      <w:r>
+        <w:rPr>
+          <w:rFonts w:ascii="Times New Roman" w:hAnsi="Times New Roman" w:cs="Times New Roman"/>
+          <w:i/>
+          <w:sz w:val="24"/>
+          <w:szCs w:val="24"/>
+        </w:rPr>
+        <w:t>sprints</w:t>
+      </w:r>
+      <w:r>
+        <w:rPr>
+          <w:rFonts w:ascii="Times New Roman" w:hAnsi="Times New Roman" w:cs="Times New Roman"/>
+          <w:sz w:val="24"/>
+          <w:szCs w:val="24"/>
+        </w:rPr>
+        <w:t xml:space="preserve"> para representar cada iteração do projeto, as </w:t>
+      </w:r>
+      <w:r>
+        <w:rPr>
+          <w:rFonts w:ascii="Times New Roman" w:hAnsi="Times New Roman" w:cs="Times New Roman"/>
+          <w:i/>
+          <w:sz w:val="24"/>
+          <w:szCs w:val="24"/>
+        </w:rPr>
+        <w:t>sprints</w:t>
+      </w:r>
+      <w:r>
+        <w:rPr>
+          <w:rFonts w:ascii="Times New Roman" w:hAnsi="Times New Roman" w:cs="Times New Roman"/>
+          <w:sz w:val="24"/>
+          <w:szCs w:val="24"/>
+        </w:rPr>
+        <w:t xml:space="preserve"> tem a duração de três semanas. Ao final de cada </w:t>
+      </w:r>
+      <w:r>
+        <w:rPr>
+          <w:rFonts w:ascii="Times New Roman" w:hAnsi="Times New Roman" w:cs="Times New Roman"/>
+          <w:i/>
+          <w:sz w:val="24"/>
+          <w:szCs w:val="24"/>
+        </w:rPr>
+        <w:t>sprint</w:t>
+      </w:r>
+      <w:r>
+        <w:rPr>
+          <w:rFonts w:ascii="Times New Roman" w:hAnsi="Times New Roman" w:cs="Times New Roman"/>
+          <w:sz w:val="24"/>
+          <w:szCs w:val="24"/>
+        </w:rPr>
+        <w:t xml:space="preserve"> é feita uma retrospectiva trazendo coisas boas e dificuldades enfrentadas ao longo do desenvolvimento das tarefas</w:t>
+      </w:r>
+      <w:r>
+        <w:rPr>
+          <w:rFonts w:ascii="Times New Roman" w:hAnsi="Times New Roman" w:cs="Times New Roman"/>
+          <w:sz w:val="24"/>
+          <w:szCs w:val="24"/>
+        </w:rPr>
+        <w:t xml:space="preserve"> na </w:t>
+      </w:r>
+      <w:r>
+        <w:rPr>
+          <w:rFonts w:ascii="Times New Roman" w:hAnsi="Times New Roman" w:cs="Times New Roman"/>
+          <w:i/>
+          <w:sz w:val="24"/>
+          <w:szCs w:val="24"/>
+        </w:rPr>
+        <w:t>sprint</w:t>
+      </w:r>
+      <w:r>
+        <w:rPr>
+          <w:rFonts w:ascii="Times New Roman" w:hAnsi="Times New Roman" w:cs="Times New Roman"/>
+          <w:sz w:val="24"/>
+          <w:szCs w:val="24"/>
+        </w:rPr>
+        <w:t>.</w:t>
+      </w:r>
+    </w:p>
+    <w:p>
+      <w:pPr>
+        <w:ind w:right="-568" w:firstLine="708"/>
+        <w:jc w:val="both"/>
+        <w:rPr>
+          <w:rFonts w:ascii="Times New Roman" w:hAnsi="Times New Roman" w:cs="Times New Roman"/>
+          <w:color w:val="000000"/>
+          <w:sz w:val="24"/>
+          <w:szCs w:val="24"/>
+        </w:rPr>
+      </w:pPr>
+      <w:r>
+        <w:rPr>
+          <w:rFonts w:ascii="Times New Roman" w:hAnsi="Times New Roman" w:cs="Times New Roman"/>
           <w:color w:val="000000"/>
           <w:sz w:val="24"/>
           <w:szCs w:val="24"/>
@@ -23879,7 +25170,16 @@
           <w:sz w:val="24"/>
           <w:szCs w:val="24"/>
         </w:rPr>
-        <w:t xml:space="preserve">possível ter, de forma visual, um acompanhamento do progresso da </w:t>
+        <w:t>possível ter</w:t>
+      </w:r>
+      <w:r>
+        <w:rPr>
+          <w:rFonts w:ascii="Times New Roman" w:hAnsi="Times New Roman" w:cs="Times New Roman"/>
+          <w:color w:val="000000"/>
+          <w:sz w:val="24"/>
+          <w:szCs w:val="24"/>
+        </w:rPr>
+        <w:t xml:space="preserve"> de forma visual, um acompanhamento do progresso da </w:t>
       </w:r>
       <w:r>
         <w:rPr>
@@ -25115,16 +26415,7 @@
           <w:sz w:val="24"/>
           <w:szCs w:val="24"/>
         </w:rPr>
-        <w:t>EXPLICAR QUE NAO TEM PROBLEMA DE UTILIZAR, POR NESTE CASO A IDÉIA É MOSTRAR AS INTERAÇÕES DOS ATORES</w:t>
-      </w:r>
-      <w:r>
-        <w:rPr>
-          <w:rFonts w:ascii="Times New Roman" w:eastAsia="Droid Sans Fallback" w:hAnsi="Times New Roman" w:cs="Times New Roman"/>
-          <w:color w:val="000000"/>
-          <w:sz w:val="24"/>
-          <w:szCs w:val="24"/>
-        </w:rPr>
-        <w:t xml:space="preserve"> </w:t>
+        <w:t xml:space="preserve">Neste projeto, </w:t>
       </w:r>
       <w:r>
         <w:rPr>
@@ -25133,7 +26424,88 @@
           <w:sz w:val="24"/>
           <w:szCs w:val="24"/>
         </w:rPr>
-        <w:t>VISSUALMENTE</w:t>
+        <w:t>o diagrama de casos de uso é estritamente informativ</w:t>
+      </w:r>
+      <w:r>
+        <w:rPr>
+          <w:rFonts w:ascii="Times New Roman" w:eastAsia="Droid Sans Fallback" w:hAnsi="Times New Roman" w:cs="Times New Roman"/>
+          <w:color w:val="FF0000"/>
+          <w:sz w:val="24"/>
+          <w:szCs w:val="24"/>
+        </w:rPr>
+        <w:t>o</w:t>
+      </w:r>
+      <w:r>
+        <w:rPr>
+          <w:rFonts w:ascii="Times New Roman" w:eastAsia="Droid Sans Fallback" w:hAnsi="Times New Roman" w:cs="Times New Roman"/>
+          <w:color w:val="FF0000"/>
+          <w:sz w:val="24"/>
+          <w:szCs w:val="24"/>
+        </w:rPr>
+        <w:t xml:space="preserve">, </w:t>
+      </w:r>
+      <w:r>
+        <w:rPr>
+          <w:rFonts w:ascii="Times New Roman" w:eastAsia="Droid Sans Fallback" w:hAnsi="Times New Roman" w:cs="Times New Roman"/>
+          <w:color w:val="FF0000"/>
+          <w:sz w:val="24"/>
+          <w:szCs w:val="24"/>
+        </w:rPr>
+        <w:t>mostrando</w:t>
+      </w:r>
+      <w:r>
+        <w:rPr>
+          <w:rFonts w:ascii="Times New Roman" w:eastAsia="Droid Sans Fallback" w:hAnsi="Times New Roman" w:cs="Times New Roman"/>
+          <w:color w:val="FF0000"/>
+          <w:sz w:val="24"/>
+          <w:szCs w:val="24"/>
+        </w:rPr>
+        <w:t xml:space="preserve"> a interação dos atores com os pedaços do sistema</w:t>
+      </w:r>
+      <w:r>
+        <w:rPr>
+          <w:rFonts w:ascii="Times New Roman" w:eastAsia="Droid Sans Fallback" w:hAnsi="Times New Roman" w:cs="Times New Roman"/>
+          <w:color w:val="FF0000"/>
+          <w:sz w:val="24"/>
+          <w:szCs w:val="24"/>
+        </w:rPr>
+        <w:t xml:space="preserve"> e </w:t>
+      </w:r>
+      <w:r>
+        <w:rPr>
+          <w:rFonts w:ascii="Times New Roman" w:eastAsia="Droid Sans Fallback" w:hAnsi="Times New Roman" w:cs="Times New Roman"/>
+          <w:color w:val="FF0000"/>
+          <w:sz w:val="24"/>
+          <w:szCs w:val="24"/>
+        </w:rPr>
+        <w:t>quais funcionalidades cada perfil de usuário acessa</w:t>
+      </w:r>
+      <w:r>
+        <w:rPr>
+          <w:rFonts w:ascii="Times New Roman" w:eastAsia="Droid Sans Fallback" w:hAnsi="Times New Roman" w:cs="Times New Roman"/>
+          <w:color w:val="FF0000"/>
+          <w:sz w:val="24"/>
+          <w:szCs w:val="24"/>
+        </w:rPr>
+        <w:t>, assim passando uma ideia mais alto nível das ações de cada ator</w:t>
+      </w:r>
+      <w:r>
+        <w:rPr>
+          <w:rFonts w:ascii="Times New Roman" w:eastAsia="Droid Sans Fallback" w:hAnsi="Times New Roman" w:cs="Times New Roman"/>
+          <w:color w:val="FF0000"/>
+          <w:sz w:val="24"/>
+          <w:szCs w:val="24"/>
+        </w:rPr>
+        <w:t>.</w:t>
+      </w:r>
+      <w:r>
+        <w:rPr>
+          <w:rFonts w:ascii="Times New Roman" w:eastAsia="Droid Sans Fallback" w:hAnsi="Times New Roman" w:cs="Times New Roman"/>
+          <w:color w:val="000000"/>
+          <w:sz w:val="24"/>
+          <w:szCs w:val="24"/>
+        </w:rPr>
+        <w:t xml:space="preserve"> </w:t>
       </w:r>
     </w:p>
     <w:p>
@@ -25243,6 +26615,78 @@
           <w:szCs w:val="24"/>
         </w:rPr>
         <w:t>m sistema escrito em uma linguagem orientada a objetos.</w:t>
+      </w:r>
+      <w:r>
+        <w:rPr>
+          <w:rFonts w:ascii="Times New Roman" w:eastAsia="Droid Sans Fallback" w:hAnsi="Times New Roman" w:cs="Times New Roman"/>
+          <w:color w:val="000000"/>
+          <w:sz w:val="24"/>
+          <w:szCs w:val="24"/>
+        </w:rPr>
+        <w:t xml:space="preserve"> </w:t>
+      </w:r>
+      <w:r>
+        <w:rPr>
+          <w:rFonts w:ascii="Times New Roman" w:eastAsia="Droid Sans Fallback" w:hAnsi="Times New Roman" w:cs="Times New Roman"/>
+          <w:color w:val="FF0000"/>
+          <w:sz w:val="24"/>
+          <w:szCs w:val="24"/>
+        </w:rPr>
+        <w:t xml:space="preserve">Neste projeto, o diagrama de classes mostra as </w:t>
+      </w:r>
+      <w:r>
+        <w:rPr>
+          <w:rFonts w:ascii="Times New Roman" w:eastAsia="Droid Sans Fallback" w:hAnsi="Times New Roman" w:cs="Times New Roman"/>
+          <w:color w:val="FF0000"/>
+          <w:sz w:val="24"/>
+          <w:szCs w:val="24"/>
+        </w:rPr>
+        <w:t>entidades</w:t>
+      </w:r>
+      <w:r>
+        <w:rPr>
+          <w:rFonts w:ascii="Times New Roman" w:eastAsia="Droid Sans Fallback" w:hAnsi="Times New Roman" w:cs="Times New Roman"/>
+          <w:color w:val="FF0000"/>
+          <w:sz w:val="24"/>
+          <w:szCs w:val="24"/>
+        </w:rPr>
+        <w:t xml:space="preserve"> principais do sistema </w:t>
+      </w:r>
+      <w:r>
+        <w:rPr>
+          <w:rFonts w:ascii="Times New Roman" w:eastAsia="Droid Sans Fallback" w:hAnsi="Times New Roman" w:cs="Times New Roman"/>
+          <w:color w:val="FF0000"/>
+          <w:sz w:val="24"/>
+          <w:szCs w:val="24"/>
+        </w:rPr>
+        <w:t xml:space="preserve">passando </w:t>
+      </w:r>
+      <w:r>
+        <w:rPr>
+          <w:rFonts w:ascii="Times New Roman" w:eastAsia="Droid Sans Fallback" w:hAnsi="Times New Roman" w:cs="Times New Roman"/>
+          <w:color w:val="FF0000"/>
+          <w:sz w:val="24"/>
+          <w:szCs w:val="24"/>
+        </w:rPr>
+        <w:t>uma ideia de como estas entidades relacionam-se entre si</w:t>
+      </w:r>
+      <w:r>
+        <w:rPr>
+          <w:rFonts w:ascii="Times New Roman" w:eastAsia="Droid Sans Fallback" w:hAnsi="Times New Roman" w:cs="Times New Roman"/>
+          <w:color w:val="FF0000"/>
+          <w:sz w:val="24"/>
+          <w:szCs w:val="24"/>
+        </w:rPr>
+        <w:t xml:space="preserve"> em alto nível</w:t>
+      </w:r>
+      <w:r>
+        <w:rPr>
+          <w:rFonts w:ascii="Times New Roman" w:eastAsia="Droid Sans Fallback" w:hAnsi="Times New Roman" w:cs="Times New Roman"/>
+          <w:color w:val="FF0000"/>
+          <w:sz w:val="24"/>
+          <w:szCs w:val="24"/>
+        </w:rPr>
+        <w:t>.</w:t>
       </w:r>
     </w:p>
     <w:p>
@@ -25471,11 +26915,6 @@
           <w:sz w:val="24"/>
           <w:szCs w:val="24"/>
         </w:rPr>
-      </w:pPr>
-    </w:p>
-    <w:p>
-      <w:pPr>
-        <w:jc w:val="both"/>
       </w:pPr>
     </w:p>
     <w:p>
@@ -31662,7 +33101,7 @@
                     <pic:cNvPicPr/>
                   </pic:nvPicPr>
                   <pic:blipFill>
-                    <a:blip r:embed="rId16"/>
+                    <a:blip r:embed="rId17"/>
                     <a:stretch>
                       <a:fillRect/>
                     </a:stretch>
@@ -31871,7 +33310,7 @@
                     <pic:cNvPicPr/>
                   </pic:nvPicPr>
                   <pic:blipFill>
-                    <a:blip r:embed="rId17"/>
+                    <a:blip r:embed="rId18"/>
                     <a:stretch>
                       <a:fillRect/>
                     </a:stretch>
@@ -32209,7 +33648,7 @@
                     <pic:cNvPicPr/>
                   </pic:nvPicPr>
                   <pic:blipFill>
-                    <a:blip r:embed="rId18"/>
+                    <a:blip r:embed="rId19"/>
                     <a:stretch>
                       <a:fillRect/>
                     </a:stretch>
@@ -32707,7 +34146,7 @@
                     <pic:cNvPicPr/>
                   </pic:nvPicPr>
                   <pic:blipFill>
-                    <a:blip r:embed="rId19"/>
+                    <a:blip r:embed="rId20"/>
                     <a:stretch>
                       <a:fillRect/>
                     </a:stretch>
@@ -32998,7 +34437,7 @@
                     <pic:cNvPicPr/>
                   </pic:nvPicPr>
                   <pic:blipFill>
-                    <a:blip r:embed="rId20"/>
+                    <a:blip r:embed="rId21"/>
                     <a:stretch>
                       <a:fillRect/>
                     </a:stretch>
@@ -33288,7 +34727,7 @@
                     <pic:cNvPicPr/>
                   </pic:nvPicPr>
                   <pic:blipFill>
-                    <a:blip r:embed="rId21"/>
+                    <a:blip r:embed="rId22"/>
                     <a:stretch>
                       <a:fillRect/>
                     </a:stretch>
@@ -33599,7 +35038,7 @@
                     <pic:cNvPicPr/>
                   </pic:nvPicPr>
                   <pic:blipFill>
-                    <a:blip r:embed="rId22"/>
+                    <a:blip r:embed="rId23"/>
                     <a:stretch>
                       <a:fillRect/>
                     </a:stretch>
@@ -33947,7 +35386,7 @@
                     <pic:cNvPicPr/>
                   </pic:nvPicPr>
                   <pic:blipFill>
-                    <a:blip r:embed="rId23"/>
+                    <a:blip r:embed="rId24"/>
                     <a:stretch>
                       <a:fillRect/>
                     </a:stretch>
@@ -34331,7 +35770,7 @@
                     <pic:cNvPicPr/>
                   </pic:nvPicPr>
                   <pic:blipFill>
-                    <a:blip r:embed="rId24"/>
+                    <a:blip r:embed="rId25"/>
                     <a:stretch>
                       <a:fillRect/>
                     </a:stretch>
@@ -34636,7 +36075,7 @@
                     <pic:cNvPicPr/>
                   </pic:nvPicPr>
                   <pic:blipFill>
-                    <a:blip r:embed="rId25"/>
+                    <a:blip r:embed="rId26"/>
                     <a:stretch>
                       <a:fillRect/>
                     </a:stretch>
@@ -34930,7 +36369,7 @@
                     <pic:cNvPicPr/>
                   </pic:nvPicPr>
                   <pic:blipFill>
-                    <a:blip r:embed="rId26"/>
+                    <a:blip r:embed="rId27"/>
                     <a:stretch>
                       <a:fillRect/>
                     </a:stretch>
@@ -35209,7 +36648,7 @@
                     <pic:cNvPicPr/>
                   </pic:nvPicPr>
                   <pic:blipFill>
-                    <a:blip r:embed="rId27"/>
+                    <a:blip r:embed="rId28"/>
                     <a:stretch>
                       <a:fillRect/>
                     </a:stretch>
@@ -35488,7 +36927,7 @@
                     <pic:cNvPicPr/>
                   </pic:nvPicPr>
                   <pic:blipFill>
-                    <a:blip r:embed="rId28"/>
+                    <a:blip r:embed="rId29"/>
                     <a:stretch>
                       <a:fillRect/>
                     </a:stretch>
@@ -35756,7 +37195,7 @@
                     <pic:cNvPicPr/>
                   </pic:nvPicPr>
                   <pic:blipFill>
-                    <a:blip r:embed="rId29"/>
+                    <a:blip r:embed="rId30"/>
                     <a:stretch>
                       <a:fillRect/>
                     </a:stretch>
@@ -36034,7 +37473,7 @@
                     <pic:cNvPicPr/>
                   </pic:nvPicPr>
                   <pic:blipFill>
-                    <a:blip r:embed="rId30"/>
+                    <a:blip r:embed="rId31"/>
                     <a:stretch>
                       <a:fillRect/>
                     </a:stretch>
@@ -36381,7 +37820,7 @@
                     <pic:cNvPicPr/>
                   </pic:nvPicPr>
                   <pic:blipFill>
-                    <a:blip r:embed="rId31"/>
+                    <a:blip r:embed="rId32"/>
                     <a:stretch>
                       <a:fillRect/>
                     </a:stretch>
@@ -37279,7 +38718,7 @@
                     </pic:cNvPicPr>
                   </pic:nvPicPr>
                   <pic:blipFill>
-                    <a:blip r:embed="rId32"/>
+                    <a:blip r:embed="rId33"/>
                     <a:srcRect/>
                     <a:stretch>
                       <a:fillRect/>
@@ -38082,7 +39521,7 @@
                     </pic:cNvPicPr>
                   </pic:nvPicPr>
                   <pic:blipFill>
-                    <a:blip r:embed="rId33"/>
+                    <a:blip r:embed="rId34"/>
                     <a:srcRect/>
                     <a:stretch>
                       <a:fillRect/>
@@ -38788,7 +40227,7 @@
                     </pic:cNvPicPr>
                   </pic:nvPicPr>
                   <pic:blipFill>
-                    <a:blip r:embed="rId34"/>
+                    <a:blip r:embed="rId35"/>
                     <a:srcRect/>
                     <a:stretch>
                       <a:fillRect/>
@@ -39550,7 +40989,7 @@
                     </pic:cNvPicPr>
                   </pic:nvPicPr>
                   <pic:blipFill>
-                    <a:blip r:embed="rId34"/>
+                    <a:blip r:embed="rId35"/>
                     <a:srcRect/>
                     <a:stretch>
                       <a:fillRect/>
@@ -39979,7 +41418,7 @@
                     </pic:cNvPicPr>
                   </pic:nvPicPr>
                   <pic:blipFill>
-                    <a:blip r:embed="rId35"/>
+                    <a:blip r:embed="rId36"/>
                     <a:srcRect/>
                     <a:stretch>
                       <a:fillRect/>
@@ -40201,7 +41640,7 @@
                     </pic:cNvPicPr>
                   </pic:nvPicPr>
                   <pic:blipFill>
-                    <a:blip r:embed="rId36"/>
+                    <a:blip r:embed="rId37"/>
                     <a:srcRect/>
                     <a:stretch>
                       <a:fillRect/>
@@ -40802,7 +42241,7 @@
                     </pic:cNvPicPr>
                   </pic:nvPicPr>
                   <pic:blipFill>
-                    <a:blip r:embed="rId37"/>
+                    <a:blip r:embed="rId38"/>
                     <a:srcRect/>
                     <a:stretch>
                       <a:fillRect/>
@@ -41384,7 +42823,7 @@
                     </pic:cNvPicPr>
                   </pic:nvPicPr>
                   <pic:blipFill>
-                    <a:blip r:embed="rId38"/>
+                    <a:blip r:embed="rId39"/>
                     <a:srcRect/>
                     <a:stretch>
                       <a:fillRect/>
@@ -41928,7 +43367,7 @@
                     </pic:cNvPicPr>
                   </pic:nvPicPr>
                   <pic:blipFill>
-                    <a:blip r:embed="rId39"/>
+                    <a:blip r:embed="rId40"/>
                     <a:srcRect/>
                     <a:stretch>
                       <a:fillRect/>
@@ -42370,7 +43809,7 @@
                     </pic:cNvPicPr>
                   </pic:nvPicPr>
                   <pic:blipFill>
-                    <a:blip r:embed="rId40"/>
+                    <a:blip r:embed="rId41"/>
                     <a:srcRect/>
                     <a:stretch>
                       <a:fillRect/>
@@ -42766,7 +44205,7 @@
                     </pic:cNvPicPr>
                   </pic:nvPicPr>
                   <pic:blipFill>
-                    <a:blip r:embed="rId41"/>
+                    <a:blip r:embed="rId42"/>
                     <a:srcRect/>
                     <a:stretch>
                       <a:fillRect/>
@@ -43389,7 +44828,7 @@
                     </pic:cNvPicPr>
                   </pic:nvPicPr>
                   <pic:blipFill>
-                    <a:blip r:embed="rId42"/>
+                    <a:blip r:embed="rId43"/>
                     <a:srcRect/>
                     <a:stretch>
                       <a:fillRect/>
@@ -46827,7 +48266,7 @@
         </w:rPr>
         <w:t>2009. Disponível em: &lt;</w:t>
       </w:r>
-      <w:hyperlink r:id="rId43">
+      <w:hyperlink r:id="rId44">
         <w:r>
           <w:rPr>
             <w:rStyle w:val="InternetLink"/>
@@ -47312,7 +48751,7 @@
         </w:rPr>
         <w:t>. 2009. Disponível em: &lt;</w:t>
       </w:r>
-      <w:hyperlink r:id="rId44" w:history="1">
+      <w:hyperlink r:id="rId45" w:history="1">
         <w:r>
           <w:rPr>
             <w:rStyle w:val="Hyperlink"/>
@@ -47475,7 +48914,17 @@
         </w:rPr>
         <w:t xml:space="preserve">ISO Org. Disponível em: </w:t>
       </w:r>
-      <w:hyperlink r:id="rId45" w:history="1">
+      <w:r>
+        <w:rPr>
+          <w:rFonts w:ascii="Times New Roman" w:hAnsi="Times New Roman" w:cs="Times New Roman"/>
+          <w:bCs/>
+          <w:color w:val="000000"/>
+          <w:sz w:val="24"/>
+          <w:szCs w:val="24"/>
+        </w:rPr>
+        <w:t>&lt;</w:t>
+      </w:r>
+      <w:hyperlink r:id="rId46" w:history="1">
         <w:r>
           <w:rPr>
             <w:rStyle w:val="Hyperlink"/>
@@ -47488,6 +48937,9 @@
         </w:r>
       </w:hyperlink>
       <w:r>
+        <w:t>/&gt;</w:t>
+      </w:r>
+      <w:r>
         <w:rPr>
           <w:rFonts w:ascii="Times New Roman" w:hAnsi="Times New Roman" w:cs="Times New Roman"/>
           <w:bCs/>
@@ -47528,7 +48980,34 @@
           <w:sz w:val="24"/>
           <w:szCs w:val="24"/>
         </w:rPr>
-        <w:t>jQuery. Disponível em: &lt; http://jquery.com/&gt;. Acesso em: 20 mar. 2014.</w:t>
+        <w:t>jQuery.</w:t>
+      </w:r>
+      <w:r>
+        <w:rPr>
+          <w:rFonts w:ascii="Times New Roman" w:hAnsi="Times New Roman" w:cs="Times New Roman"/>
+          <w:color w:val="000000"/>
+          <w:sz w:val="24"/>
+          <w:szCs w:val="24"/>
+        </w:rPr>
+        <w:t xml:space="preserve"> </w:t>
+      </w:r>
+      <w:r>
+        <w:rPr>
+          <w:rFonts w:ascii="Times New Roman" w:hAnsi="Times New Roman" w:cs="Times New Roman"/>
+          <w:color w:val="000000"/>
+          <w:sz w:val="24"/>
+          <w:szCs w:val="24"/>
+        </w:rPr>
+        <w:t>Página oficial da biblioteca JQuery.</w:t>
+      </w:r>
+      <w:r>
+        <w:rPr>
+          <w:rFonts w:ascii="Times New Roman" w:hAnsi="Times New Roman" w:cs="Times New Roman"/>
+          <w:color w:val="000000"/>
+          <w:sz w:val="24"/>
+          <w:szCs w:val="24"/>
+        </w:rPr>
+        <w:t xml:space="preserve"> Disponível em: &lt;http://jquery.com/&gt;. Acesso em: 20 mar. 2014.</w:t>
       </w:r>
     </w:p>
     <w:p>
@@ -47639,53 +49118,58 @@
           <w:sz w:val="24"/>
           <w:szCs w:val="24"/>
         </w:rPr>
-        <w:t>Molokken-Ostvold, K.</w:t>
-      </w:r>
-      <w:r>
-        <w:rPr>
-          <w:rFonts w:ascii="Times New Roman" w:hAnsi="Times New Roman" w:cs="Times New Roman"/>
-          <w:color w:val="000000"/>
-          <w:sz w:val="24"/>
-          <w:szCs w:val="24"/>
-        </w:rPr>
-        <w:t xml:space="preserve">, </w:t>
-      </w:r>
-      <w:r>
-        <w:rPr>
-          <w:rFonts w:ascii="Times New Roman" w:hAnsi="Times New Roman" w:cs="Times New Roman"/>
-          <w:color w:val="000000"/>
-          <w:sz w:val="24"/>
-          <w:szCs w:val="24"/>
-        </w:rPr>
-        <w:t>Haugen, N.C.</w:t>
-      </w:r>
-      <w:r>
-        <w:rPr>
-          <w:rFonts w:ascii="Times New Roman" w:hAnsi="Times New Roman" w:cs="Times New Roman"/>
-          <w:color w:val="000000"/>
-          <w:sz w:val="24"/>
-          <w:szCs w:val="24"/>
-        </w:rPr>
-        <w:t xml:space="preserve"> (2007). </w:t>
-      </w:r>
-      <w:r>
-        <w:rPr>
-          <w:rFonts w:ascii="Times New Roman" w:hAnsi="Times New Roman" w:cs="Times New Roman"/>
-          <w:b/>
-          <w:color w:val="000000"/>
-          <w:sz w:val="24"/>
-          <w:szCs w:val="24"/>
-        </w:rPr>
-        <w:t>Combining Estimates with Planning Poker--An Empirical Study</w:t>
-      </w:r>
-      <w:r>
-        <w:rPr>
-          <w:rFonts w:ascii="Times New Roman" w:hAnsi="Times New Roman" w:cs="Times New Roman"/>
-          <w:color w:val="000000"/>
-          <w:sz w:val="24"/>
-          <w:szCs w:val="24"/>
-        </w:rPr>
-        <w:t xml:space="preserve">. </w:t>
+        <w:t>Molokken-Ostvold, K., Haugen, N.C.Combining Estimates with Planning Poker--An Empirical Study.</w:t>
+      </w:r>
+      <w:r>
+        <w:rPr>
+          <w:rFonts w:ascii="Times New Roman" w:hAnsi="Times New Roman" w:cs="Times New Roman"/>
+          <w:color w:val="000000"/>
+          <w:sz w:val="24"/>
+          <w:szCs w:val="24"/>
+        </w:rPr>
+        <w:t xml:space="preserve"> In</w:t>
+      </w:r>
+      <w:r>
+        <w:rPr>
+          <w:rFonts w:ascii="Times New Roman" w:hAnsi="Times New Roman" w:cs="Times New Roman"/>
+          <w:sz w:val="24"/>
+          <w:szCs w:val="24"/>
+        </w:rPr>
+        <w:t>: IEEE Proceedings of the 2007 Australian Software Engineering Conference</w:t>
+      </w:r>
+      <w:r>
+        <w:rPr>
+          <w:rFonts w:ascii="Times New Roman" w:hAnsi="Times New Roman" w:cs="Times New Roman"/>
+          <w:sz w:val="24"/>
+          <w:szCs w:val="24"/>
+        </w:rPr>
+        <w:t>, 2007</w:t>
+      </w:r>
+      <w:r>
+        <w:rPr>
+          <w:rFonts w:ascii="Times New Roman" w:hAnsi="Times New Roman" w:cs="Times New Roman"/>
+          <w:sz w:val="24"/>
+          <w:szCs w:val="24"/>
+        </w:rPr>
+        <w:t xml:space="preserve"> (ASWEC'07)</w:t>
+      </w:r>
+      <w:r>
+        <w:rPr>
+          <w:rFonts w:ascii="Times New Roman" w:hAnsi="Times New Roman" w:cs="Times New Roman"/>
+          <w:color w:val="000000"/>
+          <w:sz w:val="24"/>
+          <w:szCs w:val="24"/>
+        </w:rPr>
+        <w:t>.</w:t>
+      </w:r>
+      <w:r>
+        <w:rPr>
+          <w:rFonts w:ascii="Times New Roman" w:hAnsi="Times New Roman" w:cs="Times New Roman"/>
+          <w:color w:val="000000"/>
+          <w:sz w:val="24"/>
+          <w:szCs w:val="24"/>
+        </w:rPr>
+        <w:t xml:space="preserve"> </w:t>
       </w:r>
     </w:p>
     <w:p>
@@ -47711,35 +49195,6 @@
           <w:szCs w:val="24"/>
         </w:rPr>
       </w:pPr>
-      <w:r>
-        <w:rPr>
-          <w:rFonts w:ascii="Times New Roman" w:hAnsi="Times New Roman" w:cs="Times New Roman"/>
-          <w:color w:val="000000"/>
-          <w:sz w:val="24"/>
-          <w:szCs w:val="24"/>
-        </w:rPr>
-        <w:t>Trello. Disponível em &lt;</w:t>
-      </w:r>
-      <w:hyperlink r:id="rId46">
-        <w:r>
-          <w:rPr>
-            <w:rFonts w:ascii="Times New Roman" w:hAnsi="Times New Roman" w:cs="Times New Roman"/>
-            <w:color w:val="000000"/>
-            <w:sz w:val="24"/>
-            <w:szCs w:val="24"/>
-          </w:rPr>
-          <w:t>http://www.trello.com</w:t>
-        </w:r>
-      </w:hyperlink>
-      <w:r>
-        <w:rPr>
-          <w:rFonts w:ascii="Times New Roman" w:hAnsi="Times New Roman" w:cs="Times New Roman"/>
-          <w:color w:val="000000"/>
-          <w:sz w:val="24"/>
-          <w:szCs w:val="24"/>
-        </w:rPr>
-        <w:t>/&gt;. Acesso em: 17 mar. 2014.</w:t>
-      </w:r>
     </w:p>
     <w:p>
       <w:pPr>
@@ -47752,44 +49207,33 @@
           <w:szCs w:val="24"/>
         </w:rPr>
       </w:pPr>
-    </w:p>
-    <w:p>
-      <w:pPr>
-        <w:ind w:right="-568"/>
-        <w:jc w:val="both"/>
-        <w:rPr>
-          <w:rFonts w:ascii="Times New Roman" w:hAnsi="Times New Roman" w:cs="Times New Roman"/>
-          <w:color w:val="000000"/>
-          <w:sz w:val="24"/>
-          <w:szCs w:val="24"/>
-        </w:rPr>
-      </w:pPr>
-      <w:r>
-        <w:rPr>
-          <w:rFonts w:ascii="Times New Roman" w:hAnsi="Times New Roman" w:cs="Times New Roman"/>
-          <w:color w:val="000000"/>
-          <w:sz w:val="24"/>
-          <w:szCs w:val="24"/>
-        </w:rPr>
-        <w:t>Trello</w:t>
-      </w:r>
-      <w:r>
-        <w:rPr>
-          <w:rFonts w:ascii="Times New Roman" w:hAnsi="Times New Roman" w:cs="Times New Roman"/>
-          <w:color w:val="000000"/>
-          <w:sz w:val="24"/>
-          <w:szCs w:val="24"/>
-        </w:rPr>
-        <w:t xml:space="preserve"> API</w:t>
-      </w:r>
-      <w:r>
-        <w:rPr>
-          <w:rFonts w:ascii="Times New Roman" w:hAnsi="Times New Roman" w:cs="Times New Roman"/>
-          <w:color w:val="000000"/>
-          <w:sz w:val="24"/>
-          <w:szCs w:val="24"/>
-        </w:rPr>
-        <w:t>. Disponível em &lt;</w:t>
+      <w:r>
+        <w:rPr>
+          <w:rFonts w:ascii="Times New Roman" w:hAnsi="Times New Roman" w:cs="Times New Roman"/>
+          <w:color w:val="000000"/>
+          <w:sz w:val="24"/>
+          <w:szCs w:val="24"/>
+        </w:rPr>
+        <w:lastRenderedPageBreak/>
+        <w:t>Trello.</w:t>
+      </w:r>
+      <w:r>
+        <w:rPr>
+          <w:rFonts w:ascii="Times New Roman" w:hAnsi="Times New Roman" w:cs="Times New Roman"/>
+          <w:color w:val="000000"/>
+          <w:sz w:val="24"/>
+          <w:szCs w:val="24"/>
+        </w:rPr>
+        <w:t xml:space="preserve"> Página oficial do software Trello.</w:t>
+      </w:r>
+      <w:r>
+        <w:rPr>
+          <w:rFonts w:ascii="Times New Roman" w:hAnsi="Times New Roman" w:cs="Times New Roman"/>
+          <w:color w:val="000000"/>
+          <w:sz w:val="24"/>
+          <w:szCs w:val="24"/>
+        </w:rPr>
+        <w:t xml:space="preserve"> Disponível em &lt;</w:t>
       </w:r>
       <w:hyperlink r:id="rId47">
         <w:r>
@@ -47809,43 +49253,7 @@
           <w:sz w:val="24"/>
           <w:szCs w:val="24"/>
         </w:rPr>
-        <w:t>/</w:t>
-      </w:r>
-      <w:r>
-        <w:rPr>
-          <w:rFonts w:ascii="Times New Roman" w:hAnsi="Times New Roman" w:cs="Times New Roman"/>
-          <w:color w:val="000000"/>
-          <w:sz w:val="24"/>
-          <w:szCs w:val="24"/>
-        </w:rPr>
-        <w:t>docs</w:t>
-      </w:r>
-      <w:r>
-        <w:rPr>
-          <w:rFonts w:ascii="Times New Roman" w:hAnsi="Times New Roman" w:cs="Times New Roman"/>
-          <w:color w:val="000000"/>
-          <w:sz w:val="24"/>
-          <w:szCs w:val="24"/>
-        </w:rPr>
-        <w:t xml:space="preserve">&gt;. Acesso em: </w:t>
-      </w:r>
-      <w:r>
-        <w:rPr>
-          <w:rFonts w:ascii="Times New Roman" w:hAnsi="Times New Roman" w:cs="Times New Roman"/>
-          <w:color w:val="000000"/>
-          <w:sz w:val="24"/>
-          <w:szCs w:val="24"/>
-        </w:rPr>
-        <w:t>31</w:t>
-      </w:r>
-      <w:r>
-        <w:rPr>
-          <w:rFonts w:ascii="Times New Roman" w:hAnsi="Times New Roman" w:cs="Times New Roman"/>
-          <w:color w:val="000000"/>
-          <w:sz w:val="24"/>
-          <w:szCs w:val="24"/>
-        </w:rPr>
-        <w:t xml:space="preserve"> mar. 2014.</w:t>
+        <w:t>/&gt;. Acesso em: 17 mar. 2014.</w:t>
       </w:r>
     </w:p>
     <w:p>
@@ -47859,26 +49267,50 @@
           <w:szCs w:val="24"/>
         </w:rPr>
       </w:pPr>
-    </w:p>
-    <w:p>
-      <w:pPr>
-        <w:ind w:right="-568"/>
-        <w:jc w:val="both"/>
-        <w:rPr>
-          <w:rFonts w:ascii="Times New Roman" w:hAnsi="Times New Roman" w:cs="Times New Roman"/>
-          <w:color w:val="000000"/>
-          <w:sz w:val="24"/>
-          <w:szCs w:val="24"/>
-        </w:rPr>
-      </w:pPr>
-      <w:r>
-        <w:rPr>
-          <w:rFonts w:ascii="Times New Roman" w:hAnsi="Times New Roman" w:cs="Times New Roman"/>
-          <w:color w:val="000000"/>
-          <w:sz w:val="24"/>
-          <w:szCs w:val="24"/>
-        </w:rPr>
-        <w:t>Python. Disponível em &lt;</w:t>
+      <w:r>
+        <w:rPr>
+          <w:rFonts w:ascii="Times New Roman" w:hAnsi="Times New Roman" w:cs="Times New Roman"/>
+          <w:color w:val="000000"/>
+          <w:sz w:val="24"/>
+          <w:szCs w:val="24"/>
+        </w:rPr>
+        <w:t xml:space="preserve">Python. </w:t>
+      </w:r>
+      <w:r>
+        <w:rPr>
+          <w:rFonts w:ascii="Times New Roman" w:hAnsi="Times New Roman" w:cs="Times New Roman"/>
+          <w:color w:val="000000"/>
+          <w:sz w:val="24"/>
+          <w:szCs w:val="24"/>
+        </w:rPr>
+        <w:t xml:space="preserve">Página oficial da linguagem de programação </w:t>
+      </w:r>
+      <w:r>
+        <w:rPr>
+          <w:rFonts w:ascii="Times New Roman" w:hAnsi="Times New Roman" w:cs="Times New Roman"/>
+          <w:color w:val="000000"/>
+          <w:sz w:val="24"/>
+          <w:szCs w:val="24"/>
+        </w:rPr>
+        <w:t>P</w:t>
+      </w:r>
+      <w:r>
+        <w:rPr>
+          <w:rFonts w:ascii="Times New Roman" w:hAnsi="Times New Roman" w:cs="Times New Roman"/>
+          <w:color w:val="000000"/>
+          <w:sz w:val="24"/>
+          <w:szCs w:val="24"/>
+        </w:rPr>
+        <w:t xml:space="preserve">ython. </w:t>
+      </w:r>
+      <w:r>
+        <w:rPr>
+          <w:rFonts w:ascii="Times New Roman" w:hAnsi="Times New Roman" w:cs="Times New Roman"/>
+          <w:color w:val="000000"/>
+          <w:sz w:val="24"/>
+          <w:szCs w:val="24"/>
+        </w:rPr>
+        <w:t>Disponível em &lt;</w:t>
       </w:r>
       <w:hyperlink r:id="rId48">
         <w:r>
@@ -47931,7 +49363,63 @@
           <w:sz w:val="24"/>
           <w:szCs w:val="24"/>
         </w:rPr>
-        <w:t>Django. Disponível em &lt;</w:t>
+        <w:t xml:space="preserve">Django. </w:t>
+      </w:r>
+      <w:r>
+        <w:rPr>
+          <w:rFonts w:ascii="Times New Roman" w:hAnsi="Times New Roman" w:cs="Times New Roman"/>
+          <w:color w:val="000000"/>
+          <w:sz w:val="24"/>
+          <w:szCs w:val="24"/>
+        </w:rPr>
+        <w:t xml:space="preserve">Página oficial do </w:t>
+      </w:r>
+      <w:r>
+        <w:rPr>
+          <w:rFonts w:ascii="Times New Roman" w:hAnsi="Times New Roman" w:cs="Times New Roman"/>
+          <w:i/>
+          <w:color w:val="000000"/>
+          <w:sz w:val="24"/>
+          <w:szCs w:val="24"/>
+        </w:rPr>
+        <w:t>framework</w:t>
+      </w:r>
+      <w:r>
+        <w:rPr>
+          <w:rFonts w:ascii="Times New Roman" w:hAnsi="Times New Roman" w:cs="Times New Roman"/>
+          <w:color w:val="000000"/>
+          <w:sz w:val="24"/>
+          <w:szCs w:val="24"/>
+        </w:rPr>
+        <w:t xml:space="preserve"> </w:t>
+      </w:r>
+      <w:r>
+        <w:rPr>
+          <w:rFonts w:ascii="Times New Roman" w:hAnsi="Times New Roman" w:cs="Times New Roman"/>
+          <w:i/>
+          <w:color w:val="000000"/>
+          <w:sz w:val="24"/>
+          <w:szCs w:val="24"/>
+        </w:rPr>
+        <w:t>web</w:t>
+      </w:r>
+      <w:r>
+        <w:rPr>
+          <w:rFonts w:ascii="Times New Roman" w:hAnsi="Times New Roman" w:cs="Times New Roman"/>
+          <w:color w:val="000000"/>
+          <w:sz w:val="24"/>
+          <w:szCs w:val="24"/>
+        </w:rPr>
+        <w:t xml:space="preserve"> Django. </w:t>
+      </w:r>
+      <w:r>
+        <w:rPr>
+          <w:rFonts w:ascii="Times New Roman" w:hAnsi="Times New Roman" w:cs="Times New Roman"/>
+          <w:color w:val="000000"/>
+          <w:sz w:val="24"/>
+          <w:szCs w:val="24"/>
+        </w:rPr>
+        <w:t>Disponível em &lt;</w:t>
       </w:r>
       <w:hyperlink r:id="rId49">
         <w:r>
@@ -47984,7 +49472,25 @@
           <w:sz w:val="24"/>
           <w:szCs w:val="24"/>
         </w:rPr>
-        <w:t>SublimeText. Disponível em &lt;</w:t>
+        <w:t xml:space="preserve">SublimeText. </w:t>
+      </w:r>
+      <w:r>
+        <w:rPr>
+          <w:rFonts w:ascii="Times New Roman" w:hAnsi="Times New Roman" w:cs="Times New Roman"/>
+          <w:color w:val="000000"/>
+          <w:sz w:val="24"/>
+          <w:szCs w:val="24"/>
+        </w:rPr>
+        <w:t xml:space="preserve">Página oficial do editor de texto Sublime. </w:t>
+      </w:r>
+      <w:r>
+        <w:rPr>
+          <w:rFonts w:ascii="Times New Roman" w:hAnsi="Times New Roman" w:cs="Times New Roman"/>
+          <w:color w:val="000000"/>
+          <w:sz w:val="24"/>
+          <w:szCs w:val="24"/>
+        </w:rPr>
+        <w:t>Disponível em &lt;</w:t>
       </w:r>
       <w:hyperlink r:id="rId50">
         <w:r>
@@ -48037,7 +49543,25 @@
           <w:sz w:val="24"/>
           <w:szCs w:val="24"/>
         </w:rPr>
-        <w:t>Postgresql. Disponível em &lt;</w:t>
+        <w:t xml:space="preserve">Postgresql. </w:t>
+      </w:r>
+      <w:r>
+        <w:rPr>
+          <w:rFonts w:ascii="Times New Roman" w:hAnsi="Times New Roman" w:cs="Times New Roman"/>
+          <w:color w:val="000000"/>
+          <w:sz w:val="24"/>
+          <w:szCs w:val="24"/>
+        </w:rPr>
+        <w:t xml:space="preserve">Página oficial do banco de dados Postgresql. </w:t>
+      </w:r>
+      <w:r>
+        <w:rPr>
+          <w:rFonts w:ascii="Times New Roman" w:hAnsi="Times New Roman" w:cs="Times New Roman"/>
+          <w:color w:val="000000"/>
+          <w:sz w:val="24"/>
+          <w:szCs w:val="24"/>
+        </w:rPr>
+        <w:t>Disponível em &lt;</w:t>
       </w:r>
       <w:hyperlink r:id="rId51">
         <w:r>
@@ -48090,7 +49614,25 @@
           <w:sz w:val="24"/>
           <w:szCs w:val="24"/>
         </w:rPr>
-        <w:t>Github. Disponível em &lt;</w:t>
+        <w:t xml:space="preserve">Github. </w:t>
+      </w:r>
+      <w:r>
+        <w:rPr>
+          <w:rFonts w:ascii="Times New Roman" w:hAnsi="Times New Roman" w:cs="Times New Roman"/>
+          <w:color w:val="000000"/>
+          <w:sz w:val="24"/>
+          <w:szCs w:val="24"/>
+        </w:rPr>
+        <w:t xml:space="preserve">Página oficial da ferramenta Github. </w:t>
+      </w:r>
+      <w:r>
+        <w:rPr>
+          <w:rFonts w:ascii="Times New Roman" w:hAnsi="Times New Roman" w:cs="Times New Roman"/>
+          <w:color w:val="000000"/>
+          <w:sz w:val="24"/>
+          <w:szCs w:val="24"/>
+        </w:rPr>
+        <w:t>Disponível em &lt;</w:t>
       </w:r>
       <w:hyperlink r:id="rId52">
         <w:r>
@@ -48143,7 +49685,43 @@
           <w:sz w:val="24"/>
           <w:szCs w:val="24"/>
         </w:rPr>
-        <w:t>NinjaMock. Disponível em &lt;</w:t>
+        <w:t>NinjaMock.</w:t>
+      </w:r>
+      <w:r>
+        <w:rPr>
+          <w:rFonts w:ascii="Times New Roman" w:hAnsi="Times New Roman" w:cs="Times New Roman"/>
+          <w:color w:val="000000"/>
+          <w:sz w:val="24"/>
+          <w:szCs w:val="24"/>
+        </w:rPr>
+        <w:t xml:space="preserve"> </w:t>
+      </w:r>
+      <w:r>
+        <w:rPr>
+          <w:rFonts w:ascii="Times New Roman" w:hAnsi="Times New Roman" w:cs="Times New Roman"/>
+          <w:color w:val="000000"/>
+          <w:sz w:val="24"/>
+          <w:szCs w:val="24"/>
+        </w:rPr>
+        <w:t xml:space="preserve"> </w:t>
+      </w:r>
+      <w:r>
+        <w:rPr>
+          <w:rFonts w:ascii="Times New Roman" w:hAnsi="Times New Roman" w:cs="Times New Roman"/>
+          <w:color w:val="000000"/>
+          <w:sz w:val="24"/>
+          <w:szCs w:val="24"/>
+        </w:rPr>
+        <w:t xml:space="preserve">Página oficial da ferramenta NinjaMock. </w:t>
+      </w:r>
+      <w:r>
+        <w:rPr>
+          <w:rFonts w:ascii="Times New Roman" w:hAnsi="Times New Roman" w:cs="Times New Roman"/>
+          <w:color w:val="000000"/>
+          <w:sz w:val="24"/>
+          <w:szCs w:val="24"/>
+        </w:rPr>
+        <w:t>Disponível em &lt;</w:t>
       </w:r>
       <w:hyperlink r:id="rId53">
         <w:r>
@@ -48196,7 +49774,25 @@
           <w:sz w:val="24"/>
           <w:szCs w:val="24"/>
         </w:rPr>
-        <w:t>Cacoo. Disponível em &lt;</w:t>
+        <w:t xml:space="preserve">Cacoo. </w:t>
+      </w:r>
+      <w:r>
+        <w:rPr>
+          <w:rFonts w:ascii="Times New Roman" w:hAnsi="Times New Roman" w:cs="Times New Roman"/>
+          <w:color w:val="000000"/>
+          <w:sz w:val="24"/>
+          <w:szCs w:val="24"/>
+        </w:rPr>
+        <w:t xml:space="preserve">Página oficial da ferramenta Cacoo. </w:t>
+      </w:r>
+      <w:r>
+        <w:rPr>
+          <w:rFonts w:ascii="Times New Roman" w:hAnsi="Times New Roman" w:cs="Times New Roman"/>
+          <w:color w:val="000000"/>
+          <w:sz w:val="24"/>
+          <w:szCs w:val="24"/>
+        </w:rPr>
+        <w:t>Disponível em &lt;</w:t>
       </w:r>
       <w:hyperlink r:id="rId54">
         <w:r>
@@ -48249,7 +49845,25 @@
           <w:sz w:val="24"/>
           <w:szCs w:val="24"/>
         </w:rPr>
-        <w:t>ilegra. Disponível em &lt;</w:t>
+        <w:t>ilegra.</w:t>
+      </w:r>
+      <w:r>
+        <w:rPr>
+          <w:rFonts w:ascii="Times New Roman" w:hAnsi="Times New Roman" w:cs="Times New Roman"/>
+          <w:color w:val="000000"/>
+          <w:sz w:val="24"/>
+          <w:szCs w:val="24"/>
+        </w:rPr>
+        <w:t xml:space="preserve"> Página oficial da empresa ilegra.</w:t>
+      </w:r>
+      <w:r>
+        <w:rPr>
+          <w:rFonts w:ascii="Times New Roman" w:hAnsi="Times New Roman" w:cs="Times New Roman"/>
+          <w:color w:val="000000"/>
+          <w:sz w:val="24"/>
+          <w:szCs w:val="24"/>
+        </w:rPr>
+        <w:t xml:space="preserve"> Disponível em &lt;</w:t>
       </w:r>
       <w:hyperlink r:id="rId55">
         <w:r>
@@ -48302,7 +49916,25 @@
           <w:sz w:val="24"/>
           <w:szCs w:val="24"/>
         </w:rPr>
-        <w:t xml:space="preserve">PyCrypto. Disponível em </w:t>
+        <w:t xml:space="preserve">PyCrypto. </w:t>
+      </w:r>
+      <w:r>
+        <w:rPr>
+          <w:rFonts w:ascii="Times New Roman" w:hAnsi="Times New Roman" w:cs="Times New Roman"/>
+          <w:color w:val="000000"/>
+          <w:sz w:val="24"/>
+          <w:szCs w:val="24"/>
+        </w:rPr>
+        <w:t xml:space="preserve">Página oficial da biblioteca PyCrypto. </w:t>
+      </w:r>
+      <w:r>
+        <w:rPr>
+          <w:rFonts w:ascii="Times New Roman" w:hAnsi="Times New Roman" w:cs="Times New Roman"/>
+          <w:color w:val="000000"/>
+          <w:sz w:val="24"/>
+          <w:szCs w:val="24"/>
+        </w:rPr>
+        <w:t xml:space="preserve">Disponível em </w:t>
       </w:r>
       <w:r>
         <w:rPr>
@@ -48371,7 +50003,25 @@
           <w:sz w:val="24"/>
           <w:szCs w:val="24"/>
         </w:rPr>
-        <w:t>ChartJS. Disponível em &lt;http://</w:t>
+        <w:t xml:space="preserve">ChartJS. </w:t>
+      </w:r>
+      <w:r>
+        <w:rPr>
+          <w:rFonts w:ascii="Times New Roman" w:hAnsi="Times New Roman" w:cs="Times New Roman"/>
+          <w:color w:val="000000"/>
+          <w:sz w:val="24"/>
+          <w:szCs w:val="24"/>
+        </w:rPr>
+        <w:t xml:space="preserve">Página oficial da biblioteca ChartJS. </w:t>
+      </w:r>
+      <w:r>
+        <w:rPr>
+          <w:rFonts w:ascii="Times New Roman" w:hAnsi="Times New Roman" w:cs="Times New Roman"/>
+          <w:color w:val="000000"/>
+          <w:sz w:val="24"/>
+          <w:szCs w:val="24"/>
+        </w:rPr>
+        <w:t>Disponível em &lt;http://</w:t>
       </w:r>
       <w:r>
         <w:rPr>
@@ -48420,7 +50070,34 @@
           <w:sz w:val="24"/>
           <w:szCs w:val="24"/>
         </w:rPr>
-        <w:t>Trollop. Disponível em &lt;http://</w:t>
+        <w:t>Trollop.</w:t>
+      </w:r>
+      <w:r>
+        <w:rPr>
+          <w:rFonts w:ascii="Times New Roman" w:hAnsi="Times New Roman" w:cs="Times New Roman"/>
+          <w:color w:val="000000"/>
+          <w:sz w:val="24"/>
+          <w:szCs w:val="24"/>
+        </w:rPr>
+        <w:t xml:space="preserve"> </w:t>
+      </w:r>
+      <w:r>
+        <w:rPr>
+          <w:rFonts w:ascii="Times New Roman" w:hAnsi="Times New Roman" w:cs="Times New Roman"/>
+          <w:color w:val="000000"/>
+          <w:sz w:val="24"/>
+          <w:szCs w:val="24"/>
+        </w:rPr>
+        <w:t>Página oficial da biblioteca Trollop.</w:t>
+      </w:r>
+      <w:r>
+        <w:rPr>
+          <w:rFonts w:ascii="Times New Roman" w:hAnsi="Times New Roman" w:cs="Times New Roman"/>
+          <w:color w:val="000000"/>
+          <w:sz w:val="24"/>
+          <w:szCs w:val="24"/>
+        </w:rPr>
+        <w:t xml:space="preserve"> Disponível em &lt;http://</w:t>
       </w:r>
       <w:r>
         <w:rPr>
@@ -49594,7 +51271,7 @@
             <w:rPr>
               <w:noProof/>
             </w:rPr>
-            <w:t>12</w:t>
+            <w:t>18</w:t>
           </w:r>
         </w:fldSimple>
       </w:p>
@@ -52402,6 +54079,17 @@
     <w:basedOn w:val="Fontepargpadro"/>
     <w:rsid w:val="00E152B1"/>
   </w:style>
+  <w:style w:type="character" w:styleId="nfase">
+    <w:name w:val="Emphasis"/>
+    <w:basedOn w:val="Fontepargpadro"/>
+    <w:uiPriority w:val="20"/>
+    <w:qFormat/>
+    <w:rsid w:val="00046905"/>
+    <w:rPr>
+      <w:i/>
+      <w:iCs/>
+    </w:rPr>
+  </w:style>
 </w:styles>
 </file>
 

</xml_diff>

<commit_message>
Adding enhancements to error handling
</commit_message>
<xml_diff>
--- a/relatorio final.docx
+++ b/relatorio final.docx
@@ -1529,7 +1529,7 @@
         </w:rPr>
         <w:fldChar w:fldCharType="separate"/>
       </w:r>
-      <w:hyperlink w:anchor="_Toc402458237" w:history="1">
+      <w:hyperlink w:anchor="_Toc402458910" w:history="1">
         <w:r>
           <w:rPr>
             <w:rStyle w:val="Hyperlink"/>
@@ -1574,7 +1574,7 @@
             <w:noProof/>
             <w:webHidden/>
           </w:rPr>
-          <w:instrText xml:space="preserve"> PAGEREF _Toc402458237 \h </w:instrText>
+          <w:instrText xml:space="preserve"> PAGEREF _Toc402458910 \h </w:instrText>
         </w:r>
         <w:r>
           <w:rPr>
@@ -1617,7 +1617,7 @@
           <w:lang w:val="en-US"/>
         </w:rPr>
       </w:pPr>
-      <w:hyperlink w:anchor="_Toc402458238" w:history="1">
+      <w:hyperlink w:anchor="_Toc402458911" w:history="1">
         <w:r>
           <w:rPr>
             <w:rStyle w:val="Hyperlink"/>
@@ -1645,7 +1645,7 @@
             <w:noProof/>
             <w:webHidden/>
           </w:rPr>
-          <w:instrText xml:space="preserve"> PAGEREF _Toc402458238 \h </w:instrText>
+          <w:instrText xml:space="preserve"> PAGEREF _Toc402458911 \h </w:instrText>
         </w:r>
         <w:r>
           <w:rPr>
@@ -1688,7 +1688,7 @@
           <w:lang w:val="en-US"/>
         </w:rPr>
       </w:pPr>
-      <w:hyperlink w:anchor="_Toc402458239" w:history="1">
+      <w:hyperlink w:anchor="_Toc402458912" w:history="1">
         <w:r>
           <w:rPr>
             <w:rStyle w:val="Hyperlink"/>
@@ -1725,7 +1725,7 @@
             <w:noProof/>
             <w:webHidden/>
           </w:rPr>
-          <w:instrText xml:space="preserve"> PAGEREF _Toc402458239 \h </w:instrText>
+          <w:instrText xml:space="preserve"> PAGEREF _Toc402458912 \h </w:instrText>
         </w:r>
         <w:r>
           <w:rPr>
@@ -1768,7 +1768,7 @@
           <w:lang w:val="en-US"/>
         </w:rPr>
       </w:pPr>
-      <w:hyperlink w:anchor="_Toc402458240" w:history="1">
+      <w:hyperlink w:anchor="_Toc402458913" w:history="1">
         <w:r>
           <w:rPr>
             <w:rStyle w:val="Hyperlink"/>
@@ -1796,7 +1796,7 @@
             <w:noProof/>
             <w:webHidden/>
           </w:rPr>
-          <w:instrText xml:space="preserve"> PAGEREF _Toc402458240 \h </w:instrText>
+          <w:instrText xml:space="preserve"> PAGEREF _Toc402458913 \h </w:instrText>
         </w:r>
         <w:r>
           <w:rPr>
@@ -1839,7 +1839,7 @@
           <w:lang w:val="en-US"/>
         </w:rPr>
       </w:pPr>
-      <w:hyperlink w:anchor="_Toc402458241" w:history="1">
+      <w:hyperlink w:anchor="_Toc402458914" w:history="1">
         <w:r>
           <w:rPr>
             <w:rStyle w:val="Hyperlink"/>
@@ -1867,7 +1867,7 @@
             <w:noProof/>
             <w:webHidden/>
           </w:rPr>
-          <w:instrText xml:space="preserve"> PAGEREF _Toc402458241 \h </w:instrText>
+          <w:instrText xml:space="preserve"> PAGEREF _Toc402458914 \h </w:instrText>
         </w:r>
         <w:r>
           <w:rPr>
@@ -1910,7 +1910,7 @@
           <w:lang w:val="en-US"/>
         </w:rPr>
       </w:pPr>
-      <w:hyperlink w:anchor="_Toc402458242" w:history="1">
+      <w:hyperlink w:anchor="_Toc402458915" w:history="1">
         <w:r>
           <w:rPr>
             <w:rStyle w:val="Hyperlink"/>
@@ -1938,7 +1938,7 @@
             <w:noProof/>
             <w:webHidden/>
           </w:rPr>
-          <w:instrText xml:space="preserve"> PAGEREF _Toc402458242 \h </w:instrText>
+          <w:instrText xml:space="preserve"> PAGEREF _Toc402458915 \h </w:instrText>
         </w:r>
         <w:r>
           <w:rPr>
@@ -1981,7 +1981,7 @@
           <w:lang w:val="en-US"/>
         </w:rPr>
       </w:pPr>
-      <w:hyperlink w:anchor="_Toc402458243" w:history="1">
+      <w:hyperlink w:anchor="_Toc402458916" w:history="1">
         <w:r>
           <w:rPr>
             <w:rStyle w:val="Hyperlink"/>
@@ -2026,7 +2026,7 @@
             <w:noProof/>
             <w:webHidden/>
           </w:rPr>
-          <w:instrText xml:space="preserve"> PAGEREF _Toc402458243 \h </w:instrText>
+          <w:instrText xml:space="preserve"> PAGEREF _Toc402458916 \h </w:instrText>
         </w:r>
         <w:r>
           <w:rPr>
@@ -2069,7 +2069,7 @@
           <w:lang w:val="en-US"/>
         </w:rPr>
       </w:pPr>
-      <w:hyperlink w:anchor="_Toc402458244" w:history="1">
+      <w:hyperlink w:anchor="_Toc402458917" w:history="1">
         <w:r>
           <w:rPr>
             <w:rStyle w:val="Hyperlink"/>
@@ -2097,7 +2097,7 @@
             <w:noProof/>
             <w:webHidden/>
           </w:rPr>
-          <w:instrText xml:space="preserve"> PAGEREF _Toc402458244 \h </w:instrText>
+          <w:instrText xml:space="preserve"> PAGEREF _Toc402458917 \h </w:instrText>
         </w:r>
         <w:r>
           <w:rPr>
@@ -2140,7 +2140,7 @@
           <w:lang w:val="en-US"/>
         </w:rPr>
       </w:pPr>
-      <w:hyperlink w:anchor="_Toc402458245" w:history="1">
+      <w:hyperlink w:anchor="_Toc402458918" w:history="1">
         <w:r>
           <w:rPr>
             <w:rStyle w:val="Hyperlink"/>
@@ -2168,7 +2168,7 @@
             <w:noProof/>
             <w:webHidden/>
           </w:rPr>
-          <w:instrText xml:space="preserve"> PAGEREF _Toc402458245 \h </w:instrText>
+          <w:instrText xml:space="preserve"> PAGEREF _Toc402458918 \h </w:instrText>
         </w:r>
         <w:r>
           <w:rPr>
@@ -2211,7 +2211,7 @@
           <w:lang w:val="en-US"/>
         </w:rPr>
       </w:pPr>
-      <w:hyperlink w:anchor="_Toc402458246" w:history="1">
+      <w:hyperlink w:anchor="_Toc402458919" w:history="1">
         <w:r>
           <w:rPr>
             <w:rStyle w:val="Hyperlink"/>
@@ -2239,7 +2239,7 @@
             <w:noProof/>
             <w:webHidden/>
           </w:rPr>
-          <w:instrText xml:space="preserve"> PAGEREF _Toc402458246 \h </w:instrText>
+          <w:instrText xml:space="preserve"> PAGEREF _Toc402458919 \h </w:instrText>
         </w:r>
         <w:r>
           <w:rPr>
@@ -2282,7 +2282,7 @@
           <w:lang w:val="en-US"/>
         </w:rPr>
       </w:pPr>
-      <w:hyperlink w:anchor="_Toc402458247" w:history="1">
+      <w:hyperlink w:anchor="_Toc402458920" w:history="1">
         <w:r>
           <w:rPr>
             <w:rStyle w:val="Hyperlink"/>
@@ -2327,7 +2327,7 @@
             <w:noProof/>
             <w:webHidden/>
           </w:rPr>
-          <w:instrText xml:space="preserve"> PAGEREF _Toc402458247 \h </w:instrText>
+          <w:instrText xml:space="preserve"> PAGEREF _Toc402458920 \h </w:instrText>
         </w:r>
         <w:r>
           <w:rPr>
@@ -2370,7 +2370,7 @@
           <w:lang w:val="en-US"/>
         </w:rPr>
       </w:pPr>
-      <w:hyperlink w:anchor="_Toc402458248" w:history="1">
+      <w:hyperlink w:anchor="_Toc402458921" w:history="1">
         <w:r>
           <w:rPr>
             <w:rStyle w:val="Hyperlink"/>
@@ -2398,7 +2398,7 @@
             <w:noProof/>
             <w:webHidden/>
           </w:rPr>
-          <w:instrText xml:space="preserve"> PAGEREF _Toc402458248 \h </w:instrText>
+          <w:instrText xml:space="preserve"> PAGEREF _Toc402458921 \h </w:instrText>
         </w:r>
         <w:r>
           <w:rPr>
@@ -2441,7 +2441,7 @@
           <w:lang w:val="en-US"/>
         </w:rPr>
       </w:pPr>
-      <w:hyperlink w:anchor="_Toc402458249" w:history="1">
+      <w:hyperlink w:anchor="_Toc402458922" w:history="1">
         <w:r>
           <w:rPr>
             <w:rStyle w:val="Hyperlink"/>
@@ -2469,7 +2469,7 @@
             <w:noProof/>
             <w:webHidden/>
           </w:rPr>
-          <w:instrText xml:space="preserve"> PAGEREF _Toc402458249 \h </w:instrText>
+          <w:instrText xml:space="preserve"> PAGEREF _Toc402458922 \h </w:instrText>
         </w:r>
         <w:r>
           <w:rPr>
@@ -2512,7 +2512,7 @@
           <w:lang w:val="en-US"/>
         </w:rPr>
       </w:pPr>
-      <w:hyperlink w:anchor="_Toc402458250" w:history="1">
+      <w:hyperlink w:anchor="_Toc402458923" w:history="1">
         <w:r>
           <w:rPr>
             <w:rStyle w:val="Hyperlink"/>
@@ -2540,7 +2540,7 @@
             <w:noProof/>
             <w:webHidden/>
           </w:rPr>
-          <w:instrText xml:space="preserve"> PAGEREF _Toc402458250 \h </w:instrText>
+          <w:instrText xml:space="preserve"> PAGEREF _Toc402458923 \h </w:instrText>
         </w:r>
         <w:r>
           <w:rPr>
@@ -2583,7 +2583,7 @@
           <w:lang w:val="en-US"/>
         </w:rPr>
       </w:pPr>
-      <w:hyperlink w:anchor="_Toc402458251" w:history="1">
+      <w:hyperlink w:anchor="_Toc402458924" w:history="1">
         <w:r>
           <w:rPr>
             <w:rStyle w:val="Hyperlink"/>
@@ -2628,7 +2628,7 @@
             <w:noProof/>
             <w:webHidden/>
           </w:rPr>
-          <w:instrText xml:space="preserve"> PAGEREF _Toc402458251 \h </w:instrText>
+          <w:instrText xml:space="preserve"> PAGEREF _Toc402458924 \h </w:instrText>
         </w:r>
         <w:r>
           <w:rPr>
@@ -2671,7 +2671,7 @@
           <w:lang w:val="en-US"/>
         </w:rPr>
       </w:pPr>
-      <w:hyperlink w:anchor="_Toc402458252" w:history="1">
+      <w:hyperlink w:anchor="_Toc402458925" w:history="1">
         <w:r>
           <w:rPr>
             <w:rStyle w:val="Hyperlink"/>
@@ -2733,7 +2733,7 @@
             <w:noProof/>
             <w:webHidden/>
           </w:rPr>
-          <w:instrText xml:space="preserve"> PAGEREF _Toc402458252 \h </w:instrText>
+          <w:instrText xml:space="preserve"> PAGEREF _Toc402458925 \h </w:instrText>
         </w:r>
         <w:r>
           <w:rPr>
@@ -2776,7 +2776,7 @@
           <w:lang w:val="en-US"/>
         </w:rPr>
       </w:pPr>
-      <w:hyperlink w:anchor="_Toc402458253" w:history="1">
+      <w:hyperlink w:anchor="_Toc402458926" w:history="1">
         <w:r>
           <w:rPr>
             <w:rStyle w:val="Hyperlink"/>
@@ -2804,7 +2804,7 @@
             <w:noProof/>
             <w:webHidden/>
           </w:rPr>
-          <w:instrText xml:space="preserve"> PAGEREF _Toc402458253 \h </w:instrText>
+          <w:instrText xml:space="preserve"> PAGEREF _Toc402458926 \h </w:instrText>
         </w:r>
         <w:r>
           <w:rPr>
@@ -2847,7 +2847,7 @@
           <w:lang w:val="en-US"/>
         </w:rPr>
       </w:pPr>
-      <w:hyperlink w:anchor="_Toc402458254" w:history="1">
+      <w:hyperlink w:anchor="_Toc402458927" w:history="1">
         <w:r>
           <w:rPr>
             <w:rStyle w:val="Hyperlink"/>
@@ -2875,7 +2875,7 @@
             <w:noProof/>
             <w:webHidden/>
           </w:rPr>
-          <w:instrText xml:space="preserve"> PAGEREF _Toc402458254 \h </w:instrText>
+          <w:instrText xml:space="preserve"> PAGEREF _Toc402458927 \h </w:instrText>
         </w:r>
         <w:r>
           <w:rPr>
@@ -2918,7 +2918,7 @@
           <w:lang w:val="en-US"/>
         </w:rPr>
       </w:pPr>
-      <w:hyperlink w:anchor="_Toc402458255" w:history="1">
+      <w:hyperlink w:anchor="_Toc402458928" w:history="1">
         <w:r>
           <w:rPr>
             <w:rStyle w:val="Hyperlink"/>
@@ -2946,7 +2946,7 @@
             <w:noProof/>
             <w:webHidden/>
           </w:rPr>
-          <w:instrText xml:space="preserve"> PAGEREF _Toc402458255 \h </w:instrText>
+          <w:instrText xml:space="preserve"> PAGEREF _Toc402458928 \h </w:instrText>
         </w:r>
         <w:r>
           <w:rPr>
@@ -2989,7 +2989,7 @@
           <w:lang w:val="en-US"/>
         </w:rPr>
       </w:pPr>
-      <w:hyperlink w:anchor="_Toc402458256" w:history="1">
+      <w:hyperlink w:anchor="_Toc402458929" w:history="1">
         <w:r>
           <w:rPr>
             <w:rStyle w:val="Hyperlink"/>
@@ -3017,7 +3017,7 @@
             <w:noProof/>
             <w:webHidden/>
           </w:rPr>
-          <w:instrText xml:space="preserve"> PAGEREF _Toc402458256 \h </w:instrText>
+          <w:instrText xml:space="preserve"> PAGEREF _Toc402458929 \h </w:instrText>
         </w:r>
         <w:r>
           <w:rPr>
@@ -3060,7 +3060,7 @@
           <w:lang w:val="en-US"/>
         </w:rPr>
       </w:pPr>
-      <w:hyperlink w:anchor="_Toc402458257" w:history="1">
+      <w:hyperlink w:anchor="_Toc402458930" w:history="1">
         <w:r>
           <w:rPr>
             <w:rStyle w:val="Hyperlink"/>
@@ -3088,7 +3088,7 @@
             <w:noProof/>
             <w:webHidden/>
           </w:rPr>
-          <w:instrText xml:space="preserve"> PAGEREF _Toc402458257 \h </w:instrText>
+          <w:instrText xml:space="preserve"> PAGEREF _Toc402458930 \h </w:instrText>
         </w:r>
         <w:r>
           <w:rPr>
@@ -3131,7 +3131,7 @@
           <w:lang w:val="en-US"/>
         </w:rPr>
       </w:pPr>
-      <w:hyperlink w:anchor="_Toc402458258" w:history="1">
+      <w:hyperlink w:anchor="_Toc402458931" w:history="1">
         <w:r>
           <w:rPr>
             <w:rStyle w:val="Hyperlink"/>
@@ -3159,7 +3159,7 @@
             <w:noProof/>
             <w:webHidden/>
           </w:rPr>
-          <w:instrText xml:space="preserve"> PAGEREF _Toc402458258 \h </w:instrText>
+          <w:instrText xml:space="preserve"> PAGEREF _Toc402458931 \h </w:instrText>
         </w:r>
         <w:r>
           <w:rPr>
@@ -3202,7 +3202,7 @@
           <w:lang w:val="en-US"/>
         </w:rPr>
       </w:pPr>
-      <w:hyperlink w:anchor="_Toc402458259" w:history="1">
+      <w:hyperlink w:anchor="_Toc402458932" w:history="1">
         <w:r>
           <w:rPr>
             <w:rStyle w:val="Hyperlink"/>
@@ -3230,7 +3230,7 @@
             <w:noProof/>
             <w:webHidden/>
           </w:rPr>
-          <w:instrText xml:space="preserve"> PAGEREF _Toc402458259 \h </w:instrText>
+          <w:instrText xml:space="preserve"> PAGEREF _Toc402458932 \h </w:instrText>
         </w:r>
         <w:r>
           <w:rPr>
@@ -3273,7 +3273,7 @@
           <w:lang w:val="en-US"/>
         </w:rPr>
       </w:pPr>
-      <w:hyperlink w:anchor="_Toc402458260" w:history="1">
+      <w:hyperlink w:anchor="_Toc402458933" w:history="1">
         <w:r>
           <w:rPr>
             <w:rStyle w:val="Hyperlink"/>
@@ -3301,7 +3301,7 @@
             <w:noProof/>
             <w:webHidden/>
           </w:rPr>
-          <w:instrText xml:space="preserve"> PAGEREF _Toc402458260 \h </w:instrText>
+          <w:instrText xml:space="preserve"> PAGEREF _Toc402458933 \h </w:instrText>
         </w:r>
         <w:r>
           <w:rPr>
@@ -3344,7 +3344,7 @@
           <w:lang w:val="en-US"/>
         </w:rPr>
       </w:pPr>
-      <w:hyperlink w:anchor="_Toc402458261" w:history="1">
+      <w:hyperlink w:anchor="_Toc402458934" w:history="1">
         <w:r>
           <w:rPr>
             <w:rStyle w:val="Hyperlink"/>
@@ -3389,7 +3389,7 @@
             <w:noProof/>
             <w:webHidden/>
           </w:rPr>
-          <w:instrText xml:space="preserve"> PAGEREF _Toc402458261 \h </w:instrText>
+          <w:instrText xml:space="preserve"> PAGEREF _Toc402458934 \h </w:instrText>
         </w:r>
         <w:r>
           <w:rPr>
@@ -3432,7 +3432,7 @@
           <w:lang w:val="en-US"/>
         </w:rPr>
       </w:pPr>
-      <w:hyperlink w:anchor="_Toc402458262" w:history="1">
+      <w:hyperlink w:anchor="_Toc402458935" w:history="1">
         <w:r>
           <w:rPr>
             <w:rStyle w:val="Hyperlink"/>
@@ -3460,7 +3460,7 @@
             <w:noProof/>
             <w:webHidden/>
           </w:rPr>
-          <w:instrText xml:space="preserve"> PAGEREF _Toc402458262 \h </w:instrText>
+          <w:instrText xml:space="preserve"> PAGEREF _Toc402458935 \h </w:instrText>
         </w:r>
         <w:r>
           <w:rPr>
@@ -3503,7 +3503,7 @@
           <w:lang w:val="en-US"/>
         </w:rPr>
       </w:pPr>
-      <w:hyperlink w:anchor="_Toc402458263" w:history="1">
+      <w:hyperlink w:anchor="_Toc402458936" w:history="1">
         <w:r>
           <w:rPr>
             <w:rStyle w:val="Hyperlink"/>
@@ -3531,7 +3531,7 @@
             <w:noProof/>
             <w:webHidden/>
           </w:rPr>
-          <w:instrText xml:space="preserve"> PAGEREF _Toc402458263 \h </w:instrText>
+          <w:instrText xml:space="preserve"> PAGEREF _Toc402458936 \h </w:instrText>
         </w:r>
         <w:r>
           <w:rPr>
@@ -3574,7 +3574,7 @@
           <w:lang w:val="en-US"/>
         </w:rPr>
       </w:pPr>
-      <w:hyperlink w:anchor="_Toc402458264" w:history="1">
+      <w:hyperlink w:anchor="_Toc402458937" w:history="1">
         <w:r>
           <w:rPr>
             <w:rStyle w:val="Hyperlink"/>
@@ -3619,7 +3619,7 @@
             <w:noProof/>
             <w:webHidden/>
           </w:rPr>
-          <w:instrText xml:space="preserve"> PAGEREF _Toc402458264 \h </w:instrText>
+          <w:instrText xml:space="preserve"> PAGEREF _Toc402458937 \h </w:instrText>
         </w:r>
         <w:r>
           <w:rPr>
@@ -3662,7 +3662,7 @@
           <w:lang w:val="en-US"/>
         </w:rPr>
       </w:pPr>
-      <w:hyperlink w:anchor="_Toc402458265" w:history="1">
+      <w:hyperlink w:anchor="_Toc402458938" w:history="1">
         <w:r>
           <w:rPr>
             <w:rStyle w:val="Hyperlink"/>
@@ -3716,7 +3716,7 @@
             <w:noProof/>
             <w:webHidden/>
           </w:rPr>
-          <w:instrText xml:space="preserve"> PAGEREF _Toc402458265 \h </w:instrText>
+          <w:instrText xml:space="preserve"> PAGEREF _Toc402458938 \h </w:instrText>
         </w:r>
         <w:r>
           <w:rPr>
@@ -3759,7 +3759,7 @@
           <w:lang w:val="en-US"/>
         </w:rPr>
       </w:pPr>
-      <w:hyperlink w:anchor="_Toc402458266" w:history="1">
+      <w:hyperlink w:anchor="_Toc402458939" w:history="1">
         <w:r>
           <w:rPr>
             <w:rStyle w:val="Hyperlink"/>
@@ -3787,7 +3787,7 @@
             <w:noProof/>
             <w:webHidden/>
           </w:rPr>
-          <w:instrText xml:space="preserve"> PAGEREF _Toc402458266 \h </w:instrText>
+          <w:instrText xml:space="preserve"> PAGEREF _Toc402458939 \h </w:instrText>
         </w:r>
         <w:r>
           <w:rPr>
@@ -3830,7 +3830,7 @@
           <w:lang w:val="en-US"/>
         </w:rPr>
       </w:pPr>
-      <w:hyperlink w:anchor="_Toc402458267" w:history="1">
+      <w:hyperlink w:anchor="_Toc402458940" w:history="1">
         <w:r>
           <w:rPr>
             <w:rStyle w:val="Hyperlink"/>
@@ -3858,7 +3858,7 @@
             <w:noProof/>
             <w:webHidden/>
           </w:rPr>
-          <w:instrText xml:space="preserve"> PAGEREF _Toc402458267 \h </w:instrText>
+          <w:instrText xml:space="preserve"> PAGEREF _Toc402458940 \h </w:instrText>
         </w:r>
         <w:r>
           <w:rPr>
@@ -3901,7 +3901,7 @@
           <w:lang w:val="en-US"/>
         </w:rPr>
       </w:pPr>
-      <w:hyperlink w:anchor="_Toc402458268" w:history="1">
+      <w:hyperlink w:anchor="_Toc402458941" w:history="1">
         <w:r>
           <w:rPr>
             <w:rStyle w:val="Hyperlink"/>
@@ -3929,7 +3929,7 @@
             <w:noProof/>
             <w:webHidden/>
           </w:rPr>
-          <w:instrText xml:space="preserve"> PAGEREF _Toc402458268 \h </w:instrText>
+          <w:instrText xml:space="preserve"> PAGEREF _Toc402458941 \h </w:instrText>
         </w:r>
         <w:r>
           <w:rPr>
@@ -3972,7 +3972,7 @@
           <w:lang w:val="en-US"/>
         </w:rPr>
       </w:pPr>
-      <w:hyperlink w:anchor="_Toc402458269" w:history="1">
+      <w:hyperlink w:anchor="_Toc402458942" w:history="1">
         <w:r>
           <w:rPr>
             <w:rStyle w:val="Hyperlink"/>
@@ -4000,7 +4000,7 @@
             <w:noProof/>
             <w:webHidden/>
           </w:rPr>
-          <w:instrText xml:space="preserve"> PAGEREF _Toc402458269 \h </w:instrText>
+          <w:instrText xml:space="preserve"> PAGEREF _Toc402458942 \h </w:instrText>
         </w:r>
         <w:r>
           <w:rPr>
@@ -4043,7 +4043,7 @@
           <w:lang w:val="en-US"/>
         </w:rPr>
       </w:pPr>
-      <w:hyperlink w:anchor="_Toc402458270" w:history="1">
+      <w:hyperlink w:anchor="_Toc402458943" w:history="1">
         <w:r>
           <w:rPr>
             <w:rStyle w:val="Hyperlink"/>
@@ -4088,7 +4088,7 @@
             <w:noProof/>
             <w:webHidden/>
           </w:rPr>
-          <w:instrText xml:space="preserve"> PAGEREF _Toc402458270 \h </w:instrText>
+          <w:instrText xml:space="preserve"> PAGEREF _Toc402458943 \h </w:instrText>
         </w:r>
         <w:r>
           <w:rPr>
@@ -4131,7 +4131,7 @@
           <w:lang w:val="en-US"/>
         </w:rPr>
       </w:pPr>
-      <w:hyperlink w:anchor="_Toc402458271" w:history="1">
+      <w:hyperlink w:anchor="_Toc402458944" w:history="1">
         <w:r>
           <w:rPr>
             <w:rStyle w:val="Hyperlink"/>
@@ -4159,7 +4159,7 @@
             <w:noProof/>
             <w:webHidden/>
           </w:rPr>
-          <w:instrText xml:space="preserve"> PAGEREF _Toc402458271 \h </w:instrText>
+          <w:instrText xml:space="preserve"> PAGEREF _Toc402458944 \h </w:instrText>
         </w:r>
         <w:r>
           <w:rPr>
@@ -4333,39 +4333,6 @@
     </w:p>
     <w:p>
       <w:pPr>
-        <w:ind w:right="-568"/>
-        <w:rPr>
-          <w:rFonts w:ascii="Times New Roman" w:hAnsi="Times New Roman" w:cs="Times New Roman"/>
-          <w:b/>
-          <w:sz w:val="24"/>
-          <w:szCs w:val="24"/>
-        </w:rPr>
-      </w:pPr>
-    </w:p>
-    <w:p>
-      <w:pPr>
-        <w:ind w:right="-568"/>
-        <w:rPr>
-          <w:rFonts w:ascii="Times New Roman" w:hAnsi="Times New Roman" w:cs="Times New Roman"/>
-          <w:b/>
-          <w:sz w:val="24"/>
-          <w:szCs w:val="24"/>
-        </w:rPr>
-      </w:pPr>
-    </w:p>
-    <w:p>
-      <w:pPr>
-        <w:ind w:right="-568"/>
-        <w:rPr>
-          <w:rFonts w:ascii="Times New Roman" w:hAnsi="Times New Roman" w:cs="Times New Roman"/>
-          <w:b/>
-          <w:sz w:val="24"/>
-          <w:szCs w:val="24"/>
-        </w:rPr>
-      </w:pPr>
-    </w:p>
-    <w:p>
-      <w:pPr>
         <w:rPr>
           <w:rFonts w:ascii="Times New Roman" w:hAnsi="Times New Roman" w:cs="Times New Roman"/>
           <w:b/>
@@ -4456,7 +4423,7 @@
         </w:rPr>
         <w:fldChar w:fldCharType="separate"/>
       </w:r>
-      <w:hyperlink w:anchor="_Toc402458281" w:history="1">
+      <w:hyperlink w:anchor="_Toc402458945" w:history="1">
         <w:r>
           <w:rPr>
             <w:rStyle w:val="Hyperlink"/>
@@ -4484,7 +4451,7 @@
             <w:noProof/>
             <w:webHidden/>
           </w:rPr>
-          <w:instrText xml:space="preserve"> PAGEREF _Toc402458281 \h </w:instrText>
+          <w:instrText xml:space="preserve"> PAGEREF _Toc402458945 \h </w:instrText>
         </w:r>
         <w:r>
           <w:rPr>
@@ -4527,7 +4494,7 @@
           <w:lang w:val="en-US"/>
         </w:rPr>
       </w:pPr>
-      <w:hyperlink w:anchor="_Toc402458282" w:history="1">
+      <w:hyperlink w:anchor="_Toc402458946" w:history="1">
         <w:r>
           <w:rPr>
             <w:rStyle w:val="Hyperlink"/>
@@ -4555,7 +4522,7 @@
             <w:noProof/>
             <w:webHidden/>
           </w:rPr>
-          <w:instrText xml:space="preserve"> PAGEREF _Toc402458282 \h </w:instrText>
+          <w:instrText xml:space="preserve"> PAGEREF _Toc402458946 \h </w:instrText>
         </w:r>
         <w:r>
           <w:rPr>
@@ -4598,7 +4565,7 @@
           <w:lang w:val="en-US"/>
         </w:rPr>
       </w:pPr>
-      <w:hyperlink w:anchor="_Toc402458283" w:history="1">
+      <w:hyperlink w:anchor="_Toc402458947" w:history="1">
         <w:r>
           <w:rPr>
             <w:rStyle w:val="Hyperlink"/>
@@ -4626,7 +4593,7 @@
             <w:noProof/>
             <w:webHidden/>
           </w:rPr>
-          <w:instrText xml:space="preserve"> PAGEREF _Toc402458283 \h </w:instrText>
+          <w:instrText xml:space="preserve"> PAGEREF _Toc402458947 \h </w:instrText>
         </w:r>
         <w:r>
           <w:rPr>
@@ -4669,7 +4636,7 @@
           <w:lang w:val="en-US"/>
         </w:rPr>
       </w:pPr>
-      <w:hyperlink w:anchor="_Toc402458284" w:history="1">
+      <w:hyperlink w:anchor="_Toc402458948" w:history="1">
         <w:r>
           <w:rPr>
             <w:rStyle w:val="Hyperlink"/>
@@ -4697,7 +4664,7 @@
             <w:noProof/>
             <w:webHidden/>
           </w:rPr>
-          <w:instrText xml:space="preserve"> PAGEREF _Toc402458284 \h </w:instrText>
+          <w:instrText xml:space="preserve"> PAGEREF _Toc402458948 \h </w:instrText>
         </w:r>
         <w:r>
           <w:rPr>
@@ -4740,7 +4707,7 @@
           <w:lang w:val="en-US"/>
         </w:rPr>
       </w:pPr>
-      <w:hyperlink w:anchor="_Toc402458285" w:history="1">
+      <w:hyperlink w:anchor="_Toc402458949" w:history="1">
         <w:r>
           <w:rPr>
             <w:rStyle w:val="Hyperlink"/>
@@ -4768,7 +4735,7 @@
             <w:noProof/>
             <w:webHidden/>
           </w:rPr>
-          <w:instrText xml:space="preserve"> PAGEREF _Toc402458285 \h </w:instrText>
+          <w:instrText xml:space="preserve"> PAGEREF _Toc402458949 \h </w:instrText>
         </w:r>
         <w:r>
           <w:rPr>
@@ -4811,7 +4778,7 @@
           <w:lang w:val="en-US"/>
         </w:rPr>
       </w:pPr>
-      <w:hyperlink w:anchor="_Toc402458286" w:history="1">
+      <w:hyperlink w:anchor="_Toc402458950" w:history="1">
         <w:r>
           <w:rPr>
             <w:rStyle w:val="Hyperlink"/>
@@ -4839,7 +4806,7 @@
             <w:noProof/>
             <w:webHidden/>
           </w:rPr>
-          <w:instrText xml:space="preserve"> PAGEREF _Toc402458286 \h </w:instrText>
+          <w:instrText xml:space="preserve"> PAGEREF _Toc402458950 \h </w:instrText>
         </w:r>
         <w:r>
           <w:rPr>
@@ -4882,7 +4849,7 @@
           <w:lang w:val="en-US"/>
         </w:rPr>
       </w:pPr>
-      <w:hyperlink w:anchor="_Toc402458287" w:history="1">
+      <w:hyperlink w:anchor="_Toc402458951" w:history="1">
         <w:r>
           <w:rPr>
             <w:rStyle w:val="Hyperlink"/>
@@ -4910,7 +4877,7 @@
             <w:noProof/>
             <w:webHidden/>
           </w:rPr>
-          <w:instrText xml:space="preserve"> PAGEREF _Toc402458287 \h </w:instrText>
+          <w:instrText xml:space="preserve"> PAGEREF _Toc402458951 \h </w:instrText>
         </w:r>
         <w:r>
           <w:rPr>
@@ -6722,7 +6689,7 @@
           <w:r>
             <w:fldChar w:fldCharType="separate"/>
           </w:r>
-          <w:hyperlink w:anchor="_Toc402458297" w:history="1">
+          <w:hyperlink w:anchor="_Toc402458952" w:history="1">
             <w:r>
               <w:rPr>
                 <w:rStyle w:val="Hyperlink"/>
@@ -6745,7 +6712,7 @@
               <w:rPr>
                 <w:webHidden/>
               </w:rPr>
-              <w:instrText xml:space="preserve"> PAGEREF _Toc402458297 \h </w:instrText>
+              <w:instrText xml:space="preserve"> PAGEREF _Toc402458952 \h </w:instrText>
             </w:r>
             <w:r>
               <w:rPr>
@@ -6783,7 +6750,7 @@
               <w:lang w:val="en-US"/>
             </w:rPr>
           </w:pPr>
-          <w:hyperlink w:anchor="_Toc402458298" w:history="1">
+          <w:hyperlink w:anchor="_Toc402458953" w:history="1">
             <w:r>
               <w:rPr>
                 <w:rStyle w:val="Hyperlink"/>
@@ -6806,7 +6773,7 @@
               <w:rPr>
                 <w:webHidden/>
               </w:rPr>
-              <w:instrText xml:space="preserve"> PAGEREF _Toc402458298 \h </w:instrText>
+              <w:instrText xml:space="preserve"> PAGEREF _Toc402458953 \h </w:instrText>
             </w:r>
             <w:r>
               <w:rPr>
@@ -6844,7 +6811,7 @@
               <w:lang w:val="en-US"/>
             </w:rPr>
           </w:pPr>
-          <w:hyperlink w:anchor="_Toc402458299" w:history="1">
+          <w:hyperlink w:anchor="_Toc402458954" w:history="1">
             <w:r>
               <w:rPr>
                 <w:rStyle w:val="Hyperlink"/>
@@ -6867,7 +6834,7 @@
               <w:rPr>
                 <w:webHidden/>
               </w:rPr>
-              <w:instrText xml:space="preserve"> PAGEREF _Toc402458299 \h </w:instrText>
+              <w:instrText xml:space="preserve"> PAGEREF _Toc402458954 \h </w:instrText>
             </w:r>
             <w:r>
               <w:rPr>
@@ -6906,7 +6873,7 @@
               <w:lang w:val="en-US"/>
             </w:rPr>
           </w:pPr>
-          <w:hyperlink w:anchor="_Toc402458300" w:history="1">
+          <w:hyperlink w:anchor="_Toc402458955" w:history="1">
             <w:r>
               <w:rPr>
                 <w:rStyle w:val="Hyperlink"/>
@@ -6934,7 +6901,7 @@
                 <w:noProof/>
                 <w:webHidden/>
               </w:rPr>
-              <w:instrText xml:space="preserve"> PAGEREF _Toc402458300 \h </w:instrText>
+              <w:instrText xml:space="preserve"> PAGEREF _Toc402458955 \h </w:instrText>
             </w:r>
             <w:r>
               <w:rPr>
@@ -6977,7 +6944,7 @@
               <w:lang w:val="en-US"/>
             </w:rPr>
           </w:pPr>
-          <w:hyperlink w:anchor="_Toc402458301" w:history="1">
+          <w:hyperlink w:anchor="_Toc402458956" w:history="1">
             <w:r>
               <w:rPr>
                 <w:rStyle w:val="Hyperlink"/>
@@ -7005,7 +6972,7 @@
                 <w:noProof/>
                 <w:webHidden/>
               </w:rPr>
-              <w:instrText xml:space="preserve"> PAGEREF _Toc402458301 \h </w:instrText>
+              <w:instrText xml:space="preserve"> PAGEREF _Toc402458956 \h </w:instrText>
             </w:r>
             <w:r>
               <w:rPr>
@@ -7047,7 +7014,7 @@
               <w:lang w:val="en-US"/>
             </w:rPr>
           </w:pPr>
-          <w:hyperlink w:anchor="_Toc402458302" w:history="1">
+          <w:hyperlink w:anchor="_Toc402458957" w:history="1">
             <w:r>
               <w:rPr>
                 <w:rStyle w:val="Hyperlink"/>
@@ -7070,7 +7037,7 @@
               <w:rPr>
                 <w:webHidden/>
               </w:rPr>
-              <w:instrText xml:space="preserve"> PAGEREF _Toc402458302 \h </w:instrText>
+              <w:instrText xml:space="preserve"> PAGEREF _Toc402458957 \h </w:instrText>
             </w:r>
             <w:r>
               <w:rPr>
@@ -7109,7 +7076,7 @@
               <w:lang w:val="en-US"/>
             </w:rPr>
           </w:pPr>
-          <w:hyperlink w:anchor="_Toc402458303" w:history="1">
+          <w:hyperlink w:anchor="_Toc402458958" w:history="1">
             <w:r>
               <w:rPr>
                 <w:rStyle w:val="Hyperlink"/>
@@ -7137,7 +7104,7 @@
                 <w:noProof/>
                 <w:webHidden/>
               </w:rPr>
-              <w:instrText xml:space="preserve"> PAGEREF _Toc402458303 \h </w:instrText>
+              <w:instrText xml:space="preserve"> PAGEREF _Toc402458958 \h </w:instrText>
             </w:r>
             <w:r>
               <w:rPr>
@@ -7180,7 +7147,7 @@
               <w:lang w:val="en-US"/>
             </w:rPr>
           </w:pPr>
-          <w:hyperlink w:anchor="_Toc402458304" w:history="1">
+          <w:hyperlink w:anchor="_Toc402458959" w:history="1">
             <w:r>
               <w:rPr>
                 <w:rStyle w:val="Hyperlink"/>
@@ -7208,7 +7175,7 @@
                 <w:noProof/>
                 <w:webHidden/>
               </w:rPr>
-              <w:instrText xml:space="preserve"> PAGEREF _Toc402458304 \h </w:instrText>
+              <w:instrText xml:space="preserve"> PAGEREF _Toc402458959 \h </w:instrText>
             </w:r>
             <w:r>
               <w:rPr>
@@ -7251,7 +7218,7 @@
               <w:lang w:val="en-US"/>
             </w:rPr>
           </w:pPr>
-          <w:hyperlink w:anchor="_Toc402458305" w:history="1">
+          <w:hyperlink w:anchor="_Toc402458960" w:history="1">
             <w:r>
               <w:rPr>
                 <w:rStyle w:val="Hyperlink"/>
@@ -7279,7 +7246,7 @@
                 <w:noProof/>
                 <w:webHidden/>
               </w:rPr>
-              <w:instrText xml:space="preserve"> PAGEREF _Toc402458305 \h </w:instrText>
+              <w:instrText xml:space="preserve"> PAGEREF _Toc402458960 \h </w:instrText>
             </w:r>
             <w:r>
               <w:rPr>
@@ -7322,7 +7289,7 @@
               <w:lang w:val="en-US"/>
             </w:rPr>
           </w:pPr>
-          <w:hyperlink w:anchor="_Toc402458306" w:history="1">
+          <w:hyperlink w:anchor="_Toc402458961" w:history="1">
             <w:r>
               <w:rPr>
                 <w:rStyle w:val="Hyperlink"/>
@@ -7350,7 +7317,7 @@
                 <w:noProof/>
                 <w:webHidden/>
               </w:rPr>
-              <w:instrText xml:space="preserve"> PAGEREF _Toc402458306 \h </w:instrText>
+              <w:instrText xml:space="preserve"> PAGEREF _Toc402458961 \h </w:instrText>
             </w:r>
             <w:r>
               <w:rPr>
@@ -7393,7 +7360,7 @@
               <w:lang w:val="en-US"/>
             </w:rPr>
           </w:pPr>
-          <w:hyperlink w:anchor="_Toc402458307" w:history="1">
+          <w:hyperlink w:anchor="_Toc402458962" w:history="1">
             <w:r>
               <w:rPr>
                 <w:rStyle w:val="Hyperlink"/>
@@ -7421,7 +7388,7 @@
                 <w:noProof/>
                 <w:webHidden/>
               </w:rPr>
-              <w:instrText xml:space="preserve"> PAGEREF _Toc402458307 \h </w:instrText>
+              <w:instrText xml:space="preserve"> PAGEREF _Toc402458962 \h </w:instrText>
             </w:r>
             <w:r>
               <w:rPr>
@@ -7464,7 +7431,7 @@
               <w:lang w:val="en-US"/>
             </w:rPr>
           </w:pPr>
-          <w:hyperlink w:anchor="_Toc402458308" w:history="1">
+          <w:hyperlink w:anchor="_Toc402458963" w:history="1">
             <w:r>
               <w:rPr>
                 <w:rStyle w:val="Hyperlink"/>
@@ -7492,7 +7459,7 @@
                 <w:noProof/>
                 <w:webHidden/>
               </w:rPr>
-              <w:instrText xml:space="preserve"> PAGEREF _Toc402458308 \h </w:instrText>
+              <w:instrText xml:space="preserve"> PAGEREF _Toc402458963 \h </w:instrText>
             </w:r>
             <w:r>
               <w:rPr>
@@ -7535,7 +7502,7 @@
               <w:lang w:val="en-US"/>
             </w:rPr>
           </w:pPr>
-          <w:hyperlink w:anchor="_Toc402458309" w:history="1">
+          <w:hyperlink w:anchor="_Toc402458964" w:history="1">
             <w:r>
               <w:rPr>
                 <w:rStyle w:val="Hyperlink"/>
@@ -7563,7 +7530,7 @@
                 <w:noProof/>
                 <w:webHidden/>
               </w:rPr>
-              <w:instrText xml:space="preserve"> PAGEREF _Toc402458309 \h </w:instrText>
+              <w:instrText xml:space="preserve"> PAGEREF _Toc402458964 \h </w:instrText>
             </w:r>
             <w:r>
               <w:rPr>
@@ -7606,7 +7573,7 @@
               <w:lang w:val="en-US"/>
             </w:rPr>
           </w:pPr>
-          <w:hyperlink w:anchor="_Toc402458310" w:history="1">
+          <w:hyperlink w:anchor="_Toc402458965" w:history="1">
             <w:r>
               <w:rPr>
                 <w:rStyle w:val="Hyperlink"/>
@@ -7634,7 +7601,7 @@
                 <w:noProof/>
                 <w:webHidden/>
               </w:rPr>
-              <w:instrText xml:space="preserve"> PAGEREF _Toc402458310 \h </w:instrText>
+              <w:instrText xml:space="preserve"> PAGEREF _Toc402458965 \h </w:instrText>
             </w:r>
             <w:r>
               <w:rPr>
@@ -7676,7 +7643,7 @@
               <w:lang w:val="en-US"/>
             </w:rPr>
           </w:pPr>
-          <w:hyperlink w:anchor="_Toc402458311" w:history="1">
+          <w:hyperlink w:anchor="_Toc402458966" w:history="1">
             <w:r>
               <w:rPr>
                 <w:rStyle w:val="Hyperlink"/>
@@ -7699,7 +7666,7 @@
               <w:rPr>
                 <w:webHidden/>
               </w:rPr>
-              <w:instrText xml:space="preserve"> PAGEREF _Toc402458311 \h </w:instrText>
+              <w:instrText xml:space="preserve"> PAGEREF _Toc402458966 \h </w:instrText>
             </w:r>
             <w:r>
               <w:rPr>
@@ -7738,7 +7705,7 @@
               <w:lang w:val="en-US"/>
             </w:rPr>
           </w:pPr>
-          <w:hyperlink w:anchor="_Toc402458312" w:history="1">
+          <w:hyperlink w:anchor="_Toc402458967" w:history="1">
             <w:r>
               <w:rPr>
                 <w:rStyle w:val="Hyperlink"/>
@@ -7766,7 +7733,7 @@
                 <w:noProof/>
                 <w:webHidden/>
               </w:rPr>
-              <w:instrText xml:space="preserve"> PAGEREF _Toc402458312 \h </w:instrText>
+              <w:instrText xml:space="preserve"> PAGEREF _Toc402458967 \h </w:instrText>
             </w:r>
             <w:r>
               <w:rPr>
@@ -7809,7 +7776,7 @@
               <w:lang w:val="en-US"/>
             </w:rPr>
           </w:pPr>
-          <w:hyperlink w:anchor="_Toc402458313" w:history="1">
+          <w:hyperlink w:anchor="_Toc402458968" w:history="1">
             <w:r>
               <w:rPr>
                 <w:rStyle w:val="Hyperlink"/>
@@ -7837,7 +7804,7 @@
                 <w:noProof/>
                 <w:webHidden/>
               </w:rPr>
-              <w:instrText xml:space="preserve"> PAGEREF _Toc402458313 \h </w:instrText>
+              <w:instrText xml:space="preserve"> PAGEREF _Toc402458968 \h </w:instrText>
             </w:r>
             <w:r>
               <w:rPr>
@@ -7880,7 +7847,7 @@
               <w:lang w:val="en-US"/>
             </w:rPr>
           </w:pPr>
-          <w:hyperlink w:anchor="_Toc402458314" w:history="1">
+          <w:hyperlink w:anchor="_Toc402458969" w:history="1">
             <w:r>
               <w:rPr>
                 <w:rStyle w:val="Hyperlink"/>
@@ -7917,7 +7884,7 @@
                 <w:noProof/>
                 <w:webHidden/>
               </w:rPr>
-              <w:instrText xml:space="preserve"> PAGEREF _Toc402458314 \h </w:instrText>
+              <w:instrText xml:space="preserve"> PAGEREF _Toc402458969 \h </w:instrText>
             </w:r>
             <w:r>
               <w:rPr>
@@ -7959,7 +7926,7 @@
               <w:lang w:val="en-US"/>
             </w:rPr>
           </w:pPr>
-          <w:hyperlink w:anchor="_Toc402458315" w:history="1">
+          <w:hyperlink w:anchor="_Toc402458970" w:history="1">
             <w:r>
               <w:rPr>
                 <w:rStyle w:val="Hyperlink"/>
@@ -7982,7 +7949,7 @@
               <w:rPr>
                 <w:webHidden/>
               </w:rPr>
-              <w:instrText xml:space="preserve"> PAGEREF _Toc402458315 \h </w:instrText>
+              <w:instrText xml:space="preserve"> PAGEREF _Toc402458970 \h </w:instrText>
             </w:r>
             <w:r>
               <w:rPr>
@@ -8021,7 +7988,7 @@
               <w:lang w:val="en-US"/>
             </w:rPr>
           </w:pPr>
-          <w:hyperlink w:anchor="_Toc402458316" w:history="1">
+          <w:hyperlink w:anchor="_Toc402458971" w:history="1">
             <w:r>
               <w:rPr>
                 <w:rStyle w:val="Hyperlink"/>
@@ -8049,7 +8016,7 @@
                 <w:noProof/>
                 <w:webHidden/>
               </w:rPr>
-              <w:instrText xml:space="preserve"> PAGEREF _Toc402458316 \h </w:instrText>
+              <w:instrText xml:space="preserve"> PAGEREF _Toc402458971 \h </w:instrText>
             </w:r>
             <w:r>
               <w:rPr>
@@ -8092,7 +8059,7 @@
               <w:lang w:val="en-US"/>
             </w:rPr>
           </w:pPr>
-          <w:hyperlink w:anchor="_Toc402458317" w:history="1">
+          <w:hyperlink w:anchor="_Toc402458972" w:history="1">
             <w:r>
               <w:rPr>
                 <w:rStyle w:val="Hyperlink"/>
@@ -8120,7 +8087,7 @@
                 <w:noProof/>
                 <w:webHidden/>
               </w:rPr>
-              <w:instrText xml:space="preserve"> PAGEREF _Toc402458317 \h </w:instrText>
+              <w:instrText xml:space="preserve"> PAGEREF _Toc402458972 \h </w:instrText>
             </w:r>
             <w:r>
               <w:rPr>
@@ -8163,7 +8130,7 @@
               <w:lang w:val="en-US"/>
             </w:rPr>
           </w:pPr>
-          <w:hyperlink w:anchor="_Toc402458318" w:history="1">
+          <w:hyperlink w:anchor="_Toc402458973" w:history="1">
             <w:r>
               <w:rPr>
                 <w:rStyle w:val="Hyperlink"/>
@@ -8191,7 +8158,7 @@
                 <w:noProof/>
                 <w:webHidden/>
               </w:rPr>
-              <w:instrText xml:space="preserve"> PAGEREF _Toc402458318 \h </w:instrText>
+              <w:instrText xml:space="preserve"> PAGEREF _Toc402458973 \h </w:instrText>
             </w:r>
             <w:r>
               <w:rPr>
@@ -8234,7 +8201,7 @@
               <w:lang w:val="en-US"/>
             </w:rPr>
           </w:pPr>
-          <w:hyperlink w:anchor="_Toc402458319" w:history="1">
+          <w:hyperlink w:anchor="_Toc402458974" w:history="1">
             <w:r>
               <w:rPr>
                 <w:rStyle w:val="Hyperlink"/>
@@ -8262,7 +8229,7 @@
                 <w:noProof/>
                 <w:webHidden/>
               </w:rPr>
-              <w:instrText xml:space="preserve"> PAGEREF _Toc402458319 \h </w:instrText>
+              <w:instrText xml:space="preserve"> PAGEREF _Toc402458974 \h </w:instrText>
             </w:r>
             <w:r>
               <w:rPr>
@@ -8305,7 +8272,7 @@
               <w:lang w:val="en-US"/>
             </w:rPr>
           </w:pPr>
-          <w:hyperlink w:anchor="_Toc402458320" w:history="1">
+          <w:hyperlink w:anchor="_Toc402458975" w:history="1">
             <w:r>
               <w:rPr>
                 <w:rStyle w:val="Hyperlink"/>
@@ -8333,7 +8300,7 @@
                 <w:noProof/>
                 <w:webHidden/>
               </w:rPr>
-              <w:instrText xml:space="preserve"> PAGEREF _Toc402458320 \h </w:instrText>
+              <w:instrText xml:space="preserve"> PAGEREF _Toc402458975 \h </w:instrText>
             </w:r>
             <w:r>
               <w:rPr>
@@ -8376,7 +8343,7 @@
               <w:lang w:val="en-US"/>
             </w:rPr>
           </w:pPr>
-          <w:hyperlink w:anchor="_Toc402458321" w:history="1">
+          <w:hyperlink w:anchor="_Toc402458976" w:history="1">
             <w:r>
               <w:rPr>
                 <w:rStyle w:val="Hyperlink"/>
@@ -8404,7 +8371,7 @@
                 <w:noProof/>
                 <w:webHidden/>
               </w:rPr>
-              <w:instrText xml:space="preserve"> PAGEREF _Toc402458321 \h </w:instrText>
+              <w:instrText xml:space="preserve"> PAGEREF _Toc402458976 \h </w:instrText>
             </w:r>
             <w:r>
               <w:rPr>
@@ -8447,7 +8414,7 @@
               <w:lang w:val="en-US"/>
             </w:rPr>
           </w:pPr>
-          <w:hyperlink w:anchor="_Toc402458322" w:history="1">
+          <w:hyperlink w:anchor="_Toc402458977" w:history="1">
             <w:r>
               <w:rPr>
                 <w:rStyle w:val="Hyperlink"/>
@@ -8475,7 +8442,7 @@
                 <w:noProof/>
                 <w:webHidden/>
               </w:rPr>
-              <w:instrText xml:space="preserve"> PAGEREF _Toc402458322 \h </w:instrText>
+              <w:instrText xml:space="preserve"> PAGEREF _Toc402458977 \h </w:instrText>
             </w:r>
             <w:r>
               <w:rPr>
@@ -8517,7 +8484,7 @@
               <w:lang w:val="en-US"/>
             </w:rPr>
           </w:pPr>
-          <w:hyperlink w:anchor="_Toc402458323" w:history="1">
+          <w:hyperlink w:anchor="_Toc402458978" w:history="1">
             <w:r>
               <w:rPr>
                 <w:rStyle w:val="Hyperlink"/>
@@ -8540,7 +8507,7 @@
               <w:rPr>
                 <w:webHidden/>
               </w:rPr>
-              <w:instrText xml:space="preserve"> PAGEREF _Toc402458323 \h </w:instrText>
+              <w:instrText xml:space="preserve"> PAGEREF _Toc402458978 \h </w:instrText>
             </w:r>
             <w:r>
               <w:rPr>
@@ -8579,7 +8546,7 @@
               <w:lang w:val="en-US"/>
             </w:rPr>
           </w:pPr>
-          <w:hyperlink w:anchor="_Toc402458324" w:history="1">
+          <w:hyperlink w:anchor="_Toc402458979" w:history="1">
             <w:r>
               <w:rPr>
                 <w:rStyle w:val="Hyperlink"/>
@@ -8607,7 +8574,7 @@
                 <w:noProof/>
                 <w:webHidden/>
               </w:rPr>
-              <w:instrText xml:space="preserve"> PAGEREF _Toc402458324 \h </w:instrText>
+              <w:instrText xml:space="preserve"> PAGEREF _Toc402458979 \h </w:instrText>
             </w:r>
             <w:r>
               <w:rPr>
@@ -8650,7 +8617,7 @@
               <w:lang w:val="en-US"/>
             </w:rPr>
           </w:pPr>
-          <w:hyperlink w:anchor="_Toc402458325" w:history="1">
+          <w:hyperlink w:anchor="_Toc402458980" w:history="1">
             <w:r>
               <w:rPr>
                 <w:rStyle w:val="Hyperlink"/>
@@ -8678,7 +8645,7 @@
                 <w:noProof/>
                 <w:webHidden/>
               </w:rPr>
-              <w:instrText xml:space="preserve"> PAGEREF _Toc402458325 \h </w:instrText>
+              <w:instrText xml:space="preserve"> PAGEREF _Toc402458980 \h </w:instrText>
             </w:r>
             <w:r>
               <w:rPr>
@@ -8721,7 +8688,7 @@
               <w:lang w:val="en-US"/>
             </w:rPr>
           </w:pPr>
-          <w:hyperlink w:anchor="_Toc402458326" w:history="1">
+          <w:hyperlink w:anchor="_Toc402458981" w:history="1">
             <w:r>
               <w:rPr>
                 <w:rStyle w:val="Hyperlink"/>
@@ -8749,7 +8716,7 @@
                 <w:noProof/>
                 <w:webHidden/>
               </w:rPr>
-              <w:instrText xml:space="preserve"> PAGEREF _Toc402458326 \h </w:instrText>
+              <w:instrText xml:space="preserve"> PAGEREF _Toc402458981 \h </w:instrText>
             </w:r>
             <w:r>
               <w:rPr>
@@ -8792,7 +8759,7 @@
               <w:lang w:val="en-US"/>
             </w:rPr>
           </w:pPr>
-          <w:hyperlink w:anchor="_Toc402458327" w:history="1">
+          <w:hyperlink w:anchor="_Toc402458982" w:history="1">
             <w:r>
               <w:rPr>
                 <w:rStyle w:val="Hyperlink"/>
@@ -8820,7 +8787,7 @@
                 <w:noProof/>
                 <w:webHidden/>
               </w:rPr>
-              <w:instrText xml:space="preserve"> PAGEREF _Toc402458327 \h </w:instrText>
+              <w:instrText xml:space="preserve"> PAGEREF _Toc402458982 \h </w:instrText>
             </w:r>
             <w:r>
               <w:rPr>
@@ -8863,7 +8830,7 @@
               <w:lang w:val="en-US"/>
             </w:rPr>
           </w:pPr>
-          <w:hyperlink w:anchor="_Toc402458328" w:history="1">
+          <w:hyperlink w:anchor="_Toc402458983" w:history="1">
             <w:r>
               <w:rPr>
                 <w:rStyle w:val="Hyperlink"/>
@@ -8891,7 +8858,7 @@
                 <w:noProof/>
                 <w:webHidden/>
               </w:rPr>
-              <w:instrText xml:space="preserve"> PAGEREF _Toc402458328 \h </w:instrText>
+              <w:instrText xml:space="preserve"> PAGEREF _Toc402458983 \h </w:instrText>
             </w:r>
             <w:r>
               <w:rPr>
@@ -8934,7 +8901,7 @@
               <w:lang w:val="en-US"/>
             </w:rPr>
           </w:pPr>
-          <w:hyperlink w:anchor="_Toc402458329" w:history="1">
+          <w:hyperlink w:anchor="_Toc402458984" w:history="1">
             <w:r>
               <w:rPr>
                 <w:rStyle w:val="Hyperlink"/>
@@ -8962,7 +8929,7 @@
                 <w:noProof/>
                 <w:webHidden/>
               </w:rPr>
-              <w:instrText xml:space="preserve"> PAGEREF _Toc402458329 \h </w:instrText>
+              <w:instrText xml:space="preserve"> PAGEREF _Toc402458984 \h </w:instrText>
             </w:r>
             <w:r>
               <w:rPr>
@@ -9005,7 +8972,7 @@
               <w:lang w:val="en-US"/>
             </w:rPr>
           </w:pPr>
-          <w:hyperlink w:anchor="_Toc402458330" w:history="1">
+          <w:hyperlink w:anchor="_Toc402458985" w:history="1">
             <w:r>
               <w:rPr>
                 <w:rStyle w:val="Hyperlink"/>
@@ -9033,7 +9000,7 @@
                 <w:noProof/>
                 <w:webHidden/>
               </w:rPr>
-              <w:instrText xml:space="preserve"> PAGEREF _Toc402458330 \h </w:instrText>
+              <w:instrText xml:space="preserve"> PAGEREF _Toc402458985 \h </w:instrText>
             </w:r>
             <w:r>
               <w:rPr>
@@ -9076,7 +9043,7 @@
               <w:lang w:val="en-US"/>
             </w:rPr>
           </w:pPr>
-          <w:hyperlink w:anchor="_Toc402458331" w:history="1">
+          <w:hyperlink w:anchor="_Toc402458986" w:history="1">
             <w:r>
               <w:rPr>
                 <w:rStyle w:val="Hyperlink"/>
@@ -9104,7 +9071,7 @@
                 <w:noProof/>
                 <w:webHidden/>
               </w:rPr>
-              <w:instrText xml:space="preserve"> PAGEREF _Toc402458331 \h </w:instrText>
+              <w:instrText xml:space="preserve"> PAGEREF _Toc402458986 \h </w:instrText>
             </w:r>
             <w:r>
               <w:rPr>
@@ -9147,7 +9114,7 @@
               <w:lang w:val="en-US"/>
             </w:rPr>
           </w:pPr>
-          <w:hyperlink w:anchor="_Toc402458332" w:history="1">
+          <w:hyperlink w:anchor="_Toc402458987" w:history="1">
             <w:r>
               <w:rPr>
                 <w:rStyle w:val="Hyperlink"/>
@@ -9175,7 +9142,7 @@
                 <w:noProof/>
                 <w:webHidden/>
               </w:rPr>
-              <w:instrText xml:space="preserve"> PAGEREF _Toc402458332 \h </w:instrText>
+              <w:instrText xml:space="preserve"> PAGEREF _Toc402458987 \h </w:instrText>
             </w:r>
             <w:r>
               <w:rPr>
@@ -9218,7 +9185,7 @@
               <w:lang w:val="en-US"/>
             </w:rPr>
           </w:pPr>
-          <w:hyperlink w:anchor="_Toc402458333" w:history="1">
+          <w:hyperlink w:anchor="_Toc402458988" w:history="1">
             <w:r>
               <w:rPr>
                 <w:rStyle w:val="Hyperlink"/>
@@ -9246,7 +9213,7 @@
                 <w:noProof/>
                 <w:webHidden/>
               </w:rPr>
-              <w:instrText xml:space="preserve"> PAGEREF _Toc402458333 \h </w:instrText>
+              <w:instrText xml:space="preserve"> PAGEREF _Toc402458988 \h </w:instrText>
             </w:r>
             <w:r>
               <w:rPr>
@@ -9289,7 +9256,7 @@
               <w:lang w:val="en-US"/>
             </w:rPr>
           </w:pPr>
-          <w:hyperlink w:anchor="_Toc402458334" w:history="1">
+          <w:hyperlink w:anchor="_Toc402458989" w:history="1">
             <w:r>
               <w:rPr>
                 <w:rStyle w:val="Hyperlink"/>
@@ -9317,7 +9284,7 @@
                 <w:noProof/>
                 <w:webHidden/>
               </w:rPr>
-              <w:instrText xml:space="preserve"> PAGEREF _Toc402458334 \h </w:instrText>
+              <w:instrText xml:space="preserve"> PAGEREF _Toc402458989 \h </w:instrText>
             </w:r>
             <w:r>
               <w:rPr>
@@ -9360,7 +9327,7 @@
               <w:lang w:val="en-US"/>
             </w:rPr>
           </w:pPr>
-          <w:hyperlink w:anchor="_Toc402458335" w:history="1">
+          <w:hyperlink w:anchor="_Toc402458990" w:history="1">
             <w:r>
               <w:rPr>
                 <w:rStyle w:val="Hyperlink"/>
@@ -9388,7 +9355,7 @@
                 <w:noProof/>
                 <w:webHidden/>
               </w:rPr>
-              <w:instrText xml:space="preserve"> PAGEREF _Toc402458335 \h </w:instrText>
+              <w:instrText xml:space="preserve"> PAGEREF _Toc402458990 \h </w:instrText>
             </w:r>
             <w:r>
               <w:rPr>
@@ -9431,7 +9398,7 @@
               <w:lang w:val="en-US"/>
             </w:rPr>
           </w:pPr>
-          <w:hyperlink w:anchor="_Toc402458336" w:history="1">
+          <w:hyperlink w:anchor="_Toc402458991" w:history="1">
             <w:r>
               <w:rPr>
                 <w:rStyle w:val="Hyperlink"/>
@@ -9459,7 +9426,7 @@
                 <w:noProof/>
                 <w:webHidden/>
               </w:rPr>
-              <w:instrText xml:space="preserve"> PAGEREF _Toc402458336 \h </w:instrText>
+              <w:instrText xml:space="preserve"> PAGEREF _Toc402458991 \h </w:instrText>
             </w:r>
             <w:r>
               <w:rPr>
@@ -9502,7 +9469,7 @@
               <w:lang w:val="en-US"/>
             </w:rPr>
           </w:pPr>
-          <w:hyperlink w:anchor="_Toc402458337" w:history="1">
+          <w:hyperlink w:anchor="_Toc402458992" w:history="1">
             <w:r>
               <w:rPr>
                 <w:rStyle w:val="Hyperlink"/>
@@ -9530,7 +9497,7 @@
                 <w:noProof/>
                 <w:webHidden/>
               </w:rPr>
-              <w:instrText xml:space="preserve"> PAGEREF _Toc402458337 \h </w:instrText>
+              <w:instrText xml:space="preserve"> PAGEREF _Toc402458992 \h </w:instrText>
             </w:r>
             <w:r>
               <w:rPr>
@@ -9573,7 +9540,7 @@
               <w:lang w:val="en-US"/>
             </w:rPr>
           </w:pPr>
-          <w:hyperlink w:anchor="_Toc402458338" w:history="1">
+          <w:hyperlink w:anchor="_Toc402458993" w:history="1">
             <w:r>
               <w:rPr>
                 <w:rStyle w:val="Hyperlink"/>
@@ -9601,7 +9568,7 @@
                 <w:noProof/>
                 <w:webHidden/>
               </w:rPr>
-              <w:instrText xml:space="preserve"> PAGEREF _Toc402458338 \h </w:instrText>
+              <w:instrText xml:space="preserve"> PAGEREF _Toc402458993 \h </w:instrText>
             </w:r>
             <w:r>
               <w:rPr>
@@ -9644,7 +9611,7 @@
               <w:lang w:val="en-US"/>
             </w:rPr>
           </w:pPr>
-          <w:hyperlink w:anchor="_Toc402458339" w:history="1">
+          <w:hyperlink w:anchor="_Toc402458994" w:history="1">
             <w:r>
               <w:rPr>
                 <w:rStyle w:val="Hyperlink"/>
@@ -9672,7 +9639,7 @@
                 <w:noProof/>
                 <w:webHidden/>
               </w:rPr>
-              <w:instrText xml:space="preserve"> PAGEREF _Toc402458339 \h </w:instrText>
+              <w:instrText xml:space="preserve"> PAGEREF _Toc402458994 \h </w:instrText>
             </w:r>
             <w:r>
               <w:rPr>
@@ -9715,7 +9682,7 @@
               <w:lang w:val="en-US"/>
             </w:rPr>
           </w:pPr>
-          <w:hyperlink w:anchor="_Toc402458340" w:history="1">
+          <w:hyperlink w:anchor="_Toc402458995" w:history="1">
             <w:r>
               <w:rPr>
                 <w:rStyle w:val="Hyperlink"/>
@@ -9752,7 +9719,7 @@
                 <w:noProof/>
                 <w:webHidden/>
               </w:rPr>
-              <w:instrText xml:space="preserve"> PAGEREF _Toc402458340 \h </w:instrText>
+              <w:instrText xml:space="preserve"> PAGEREF _Toc402458995 \h </w:instrText>
             </w:r>
             <w:r>
               <w:rPr>
@@ -9795,7 +9762,7 @@
               <w:lang w:val="en-US"/>
             </w:rPr>
           </w:pPr>
-          <w:hyperlink w:anchor="_Toc402458341" w:history="1">
+          <w:hyperlink w:anchor="_Toc402458996" w:history="1">
             <w:r>
               <w:rPr>
                 <w:rStyle w:val="Hyperlink"/>
@@ -9832,7 +9799,7 @@
                 <w:noProof/>
                 <w:webHidden/>
               </w:rPr>
-              <w:instrText xml:space="preserve"> PAGEREF _Toc402458341 \h </w:instrText>
+              <w:instrText xml:space="preserve"> PAGEREF _Toc402458996 \h </w:instrText>
             </w:r>
             <w:r>
               <w:rPr>
@@ -9875,7 +9842,7 @@
               <w:lang w:val="en-US"/>
             </w:rPr>
           </w:pPr>
-          <w:hyperlink w:anchor="_Toc402458342" w:history="1">
+          <w:hyperlink w:anchor="_Toc402458997" w:history="1">
             <w:r>
               <w:rPr>
                 <w:rStyle w:val="Hyperlink"/>
@@ -9903,7 +9870,7 @@
                 <w:noProof/>
                 <w:webHidden/>
               </w:rPr>
-              <w:instrText xml:space="preserve"> PAGEREF _Toc402458342 \h </w:instrText>
+              <w:instrText xml:space="preserve"> PAGEREF _Toc402458997 \h </w:instrText>
             </w:r>
             <w:r>
               <w:rPr>
@@ -9946,7 +9913,7 @@
               <w:lang w:val="en-US"/>
             </w:rPr>
           </w:pPr>
-          <w:hyperlink w:anchor="_Toc402458343" w:history="1">
+          <w:hyperlink w:anchor="_Toc402458998" w:history="1">
             <w:r>
               <w:rPr>
                 <w:rStyle w:val="Hyperlink"/>
@@ -9974,7 +9941,7 @@
                 <w:noProof/>
                 <w:webHidden/>
               </w:rPr>
-              <w:instrText xml:space="preserve"> PAGEREF _Toc402458343 \h </w:instrText>
+              <w:instrText xml:space="preserve"> PAGEREF _Toc402458998 \h </w:instrText>
             </w:r>
             <w:r>
               <w:rPr>
@@ -10017,7 +9984,7 @@
               <w:lang w:val="en-US"/>
             </w:rPr>
           </w:pPr>
-          <w:hyperlink w:anchor="_Toc402458344" w:history="1">
+          <w:hyperlink w:anchor="_Toc402458999" w:history="1">
             <w:r>
               <w:rPr>
                 <w:rStyle w:val="Hyperlink"/>
@@ -10045,7 +10012,7 @@
                 <w:noProof/>
                 <w:webHidden/>
               </w:rPr>
-              <w:instrText xml:space="preserve"> PAGEREF _Toc402458344 \h </w:instrText>
+              <w:instrText xml:space="preserve"> PAGEREF _Toc402458999 \h </w:instrText>
             </w:r>
             <w:r>
               <w:rPr>
@@ -10088,7 +10055,7 @@
               <w:lang w:val="en-US"/>
             </w:rPr>
           </w:pPr>
-          <w:hyperlink w:anchor="_Toc402458345" w:history="1">
+          <w:hyperlink w:anchor="_Toc402459000" w:history="1">
             <w:r>
               <w:rPr>
                 <w:rStyle w:val="Hyperlink"/>
@@ -10116,7 +10083,7 @@
                 <w:noProof/>
                 <w:webHidden/>
               </w:rPr>
-              <w:instrText xml:space="preserve"> PAGEREF _Toc402458345 \h </w:instrText>
+              <w:instrText xml:space="preserve"> PAGEREF _Toc402459000 \h </w:instrText>
             </w:r>
             <w:r>
               <w:rPr>
@@ -10159,7 +10126,7 @@
               <w:lang w:val="en-US"/>
             </w:rPr>
           </w:pPr>
-          <w:hyperlink w:anchor="_Toc402458346" w:history="1">
+          <w:hyperlink w:anchor="_Toc402459001" w:history="1">
             <w:r>
               <w:rPr>
                 <w:rStyle w:val="Hyperlink"/>
@@ -10187,7 +10154,7 @@
                 <w:noProof/>
                 <w:webHidden/>
               </w:rPr>
-              <w:instrText xml:space="preserve"> PAGEREF _Toc402458346 \h </w:instrText>
+              <w:instrText xml:space="preserve"> PAGEREF _Toc402459001 \h </w:instrText>
             </w:r>
             <w:r>
               <w:rPr>
@@ -10230,7 +10197,7 @@
               <w:lang w:val="en-US"/>
             </w:rPr>
           </w:pPr>
-          <w:hyperlink w:anchor="_Toc402458347" w:history="1">
+          <w:hyperlink w:anchor="_Toc402459002" w:history="1">
             <w:r>
               <w:rPr>
                 <w:rStyle w:val="Hyperlink"/>
@@ -10258,7 +10225,7 @@
                 <w:noProof/>
                 <w:webHidden/>
               </w:rPr>
-              <w:instrText xml:space="preserve"> PAGEREF _Toc402458347 \h </w:instrText>
+              <w:instrText xml:space="preserve"> PAGEREF _Toc402459002 \h </w:instrText>
             </w:r>
             <w:r>
               <w:rPr>
@@ -10301,7 +10268,7 @@
               <w:lang w:val="en-US"/>
             </w:rPr>
           </w:pPr>
-          <w:hyperlink w:anchor="_Toc402458348" w:history="1">
+          <w:hyperlink w:anchor="_Toc402459003" w:history="1">
             <w:r>
               <w:rPr>
                 <w:rStyle w:val="Hyperlink"/>
@@ -10329,7 +10296,7 @@
                 <w:noProof/>
                 <w:webHidden/>
               </w:rPr>
-              <w:instrText xml:space="preserve"> PAGEREF _Toc402458348 \h </w:instrText>
+              <w:instrText xml:space="preserve"> PAGEREF _Toc402459003 \h </w:instrText>
             </w:r>
             <w:r>
               <w:rPr>
@@ -10372,7 +10339,7 @@
               <w:lang w:val="en-US"/>
             </w:rPr>
           </w:pPr>
-          <w:hyperlink w:anchor="_Toc402458349" w:history="1">
+          <w:hyperlink w:anchor="_Toc402459004" w:history="1">
             <w:r>
               <w:rPr>
                 <w:rStyle w:val="Hyperlink"/>
@@ -10400,7 +10367,7 @@
                 <w:noProof/>
                 <w:webHidden/>
               </w:rPr>
-              <w:instrText xml:space="preserve"> PAGEREF _Toc402458349 \h </w:instrText>
+              <w:instrText xml:space="preserve"> PAGEREF _Toc402459004 \h </w:instrText>
             </w:r>
             <w:r>
               <w:rPr>
@@ -10443,7 +10410,7 @@
               <w:lang w:val="en-US"/>
             </w:rPr>
           </w:pPr>
-          <w:hyperlink w:anchor="_Toc402458350" w:history="1">
+          <w:hyperlink w:anchor="_Toc402459005" w:history="1">
             <w:r>
               <w:rPr>
                 <w:rStyle w:val="Hyperlink"/>
@@ -10471,7 +10438,7 @@
                 <w:noProof/>
                 <w:webHidden/>
               </w:rPr>
-              <w:instrText xml:space="preserve"> PAGEREF _Toc402458350 \h </w:instrText>
+              <w:instrText xml:space="preserve"> PAGEREF _Toc402459005 \h </w:instrText>
             </w:r>
             <w:r>
               <w:rPr>
@@ -10514,7 +10481,7 @@
               <w:lang w:val="en-US"/>
             </w:rPr>
           </w:pPr>
-          <w:hyperlink w:anchor="_Toc402458351" w:history="1">
+          <w:hyperlink w:anchor="_Toc402459006" w:history="1">
             <w:r>
               <w:rPr>
                 <w:rStyle w:val="Hyperlink"/>
@@ -10542,7 +10509,7 @@
                 <w:noProof/>
                 <w:webHidden/>
               </w:rPr>
-              <w:instrText xml:space="preserve"> PAGEREF _Toc402458351 \h </w:instrText>
+              <w:instrText xml:space="preserve"> PAGEREF _Toc402459006 \h </w:instrText>
             </w:r>
             <w:r>
               <w:rPr>
@@ -10584,7 +10551,7 @@
               <w:lang w:val="en-US"/>
             </w:rPr>
           </w:pPr>
-          <w:hyperlink w:anchor="_Toc402458352" w:history="1">
+          <w:hyperlink w:anchor="_Toc402459007" w:history="1">
             <w:r>
               <w:rPr>
                 <w:rStyle w:val="Hyperlink"/>
@@ -10607,7 +10574,7 @@
               <w:rPr>
                 <w:webHidden/>
               </w:rPr>
-              <w:instrText xml:space="preserve"> PAGEREF _Toc402458352 \h </w:instrText>
+              <w:instrText xml:space="preserve"> PAGEREF _Toc402459007 \h </w:instrText>
             </w:r>
             <w:r>
               <w:rPr>
@@ -10646,7 +10613,7 @@
               <w:lang w:val="en-US"/>
             </w:rPr>
           </w:pPr>
-          <w:hyperlink w:anchor="_Toc402458353" w:history="1">
+          <w:hyperlink w:anchor="_Toc402459008" w:history="1">
             <w:r>
               <w:rPr>
                 <w:rStyle w:val="Hyperlink"/>
@@ -10674,7 +10641,7 @@
                 <w:noProof/>
                 <w:webHidden/>
               </w:rPr>
-              <w:instrText xml:space="preserve"> PAGEREF _Toc402458353 \h </w:instrText>
+              <w:instrText xml:space="preserve"> PAGEREF _Toc402459008 \h </w:instrText>
             </w:r>
             <w:r>
               <w:rPr>
@@ -10717,7 +10684,7 @@
               <w:lang w:val="en-US"/>
             </w:rPr>
           </w:pPr>
-          <w:hyperlink w:anchor="_Toc402458354" w:history="1">
+          <w:hyperlink w:anchor="_Toc402459009" w:history="1">
             <w:r>
               <w:rPr>
                 <w:rStyle w:val="Hyperlink"/>
@@ -10745,7 +10712,7 @@
                 <w:noProof/>
                 <w:webHidden/>
               </w:rPr>
-              <w:instrText xml:space="preserve"> PAGEREF _Toc402458354 \h </w:instrText>
+              <w:instrText xml:space="preserve"> PAGEREF _Toc402459009 \h </w:instrText>
             </w:r>
             <w:r>
               <w:rPr>
@@ -10788,7 +10755,7 @@
               <w:lang w:val="en-US"/>
             </w:rPr>
           </w:pPr>
-          <w:hyperlink w:anchor="_Toc402458355" w:history="1">
+          <w:hyperlink w:anchor="_Toc402459010" w:history="1">
             <w:r>
               <w:rPr>
                 <w:rStyle w:val="Hyperlink"/>
@@ -10816,7 +10783,7 @@
                 <w:noProof/>
                 <w:webHidden/>
               </w:rPr>
-              <w:instrText xml:space="preserve"> PAGEREF _Toc402458355 \h </w:instrText>
+              <w:instrText xml:space="preserve"> PAGEREF _Toc402459010 \h </w:instrText>
             </w:r>
             <w:r>
               <w:rPr>
@@ -10859,7 +10826,7 @@
               <w:lang w:val="en-US"/>
             </w:rPr>
           </w:pPr>
-          <w:hyperlink w:anchor="_Toc402458356" w:history="1">
+          <w:hyperlink w:anchor="_Toc402459011" w:history="1">
             <w:r>
               <w:rPr>
                 <w:rStyle w:val="Hyperlink"/>
@@ -10887,7 +10854,7 @@
                 <w:noProof/>
                 <w:webHidden/>
               </w:rPr>
-              <w:instrText xml:space="preserve"> PAGEREF _Toc402458356 \h </w:instrText>
+              <w:instrText xml:space="preserve"> PAGEREF _Toc402459011 \h </w:instrText>
             </w:r>
             <w:r>
               <w:rPr>
@@ -10930,7 +10897,7 @@
               <w:lang w:val="en-US"/>
             </w:rPr>
           </w:pPr>
-          <w:hyperlink w:anchor="_Toc402458357" w:history="1">
+          <w:hyperlink w:anchor="_Toc402459012" w:history="1">
             <w:r>
               <w:rPr>
                 <w:rStyle w:val="Hyperlink"/>
@@ -10958,7 +10925,7 @@
                 <w:noProof/>
                 <w:webHidden/>
               </w:rPr>
-              <w:instrText xml:space="preserve"> PAGEREF _Toc402458357 \h </w:instrText>
+              <w:instrText xml:space="preserve"> PAGEREF _Toc402459012 \h </w:instrText>
             </w:r>
             <w:r>
               <w:rPr>
@@ -11001,7 +10968,7 @@
               <w:lang w:val="en-US"/>
             </w:rPr>
           </w:pPr>
-          <w:hyperlink w:anchor="_Toc402458358" w:history="1">
+          <w:hyperlink w:anchor="_Toc402459013" w:history="1">
             <w:r>
               <w:rPr>
                 <w:rStyle w:val="Hyperlink"/>
@@ -11029,7 +10996,7 @@
                 <w:noProof/>
                 <w:webHidden/>
               </w:rPr>
-              <w:instrText xml:space="preserve"> PAGEREF _Toc402458358 \h </w:instrText>
+              <w:instrText xml:space="preserve"> PAGEREF _Toc402459013 \h </w:instrText>
             </w:r>
             <w:r>
               <w:rPr>
@@ -11072,7 +11039,7 @@
               <w:lang w:val="en-US"/>
             </w:rPr>
           </w:pPr>
-          <w:hyperlink w:anchor="_Toc402458359" w:history="1">
+          <w:hyperlink w:anchor="_Toc402459014" w:history="1">
             <w:r>
               <w:rPr>
                 <w:rStyle w:val="Hyperlink"/>
@@ -11100,7 +11067,7 @@
                 <w:noProof/>
                 <w:webHidden/>
               </w:rPr>
-              <w:instrText xml:space="preserve"> PAGEREF _Toc402458359 \h </w:instrText>
+              <w:instrText xml:space="preserve"> PAGEREF _Toc402459014 \h </w:instrText>
             </w:r>
             <w:r>
               <w:rPr>
@@ -11143,7 +11110,7 @@
               <w:lang w:val="en-US"/>
             </w:rPr>
           </w:pPr>
-          <w:hyperlink w:anchor="_Toc402458360" w:history="1">
+          <w:hyperlink w:anchor="_Toc402459015" w:history="1">
             <w:r>
               <w:rPr>
                 <w:rStyle w:val="Hyperlink"/>
@@ -11171,7 +11138,7 @@
                 <w:noProof/>
                 <w:webHidden/>
               </w:rPr>
-              <w:instrText xml:space="preserve"> PAGEREF _Toc402458360 \h </w:instrText>
+              <w:instrText xml:space="preserve"> PAGEREF _Toc402459015 \h </w:instrText>
             </w:r>
             <w:r>
               <w:rPr>
@@ -11214,7 +11181,7 @@
               <w:lang w:val="en-US"/>
             </w:rPr>
           </w:pPr>
-          <w:hyperlink w:anchor="_Toc402458361" w:history="1">
+          <w:hyperlink w:anchor="_Toc402459016" w:history="1">
             <w:r>
               <w:rPr>
                 <w:rStyle w:val="Hyperlink"/>
@@ -11242,7 +11209,7 @@
                 <w:noProof/>
                 <w:webHidden/>
               </w:rPr>
-              <w:instrText xml:space="preserve"> PAGEREF _Toc402458361 \h </w:instrText>
+              <w:instrText xml:space="preserve"> PAGEREF _Toc402459016 \h </w:instrText>
             </w:r>
             <w:r>
               <w:rPr>
@@ -11285,7 +11252,7 @@
               <w:lang w:val="en-US"/>
             </w:rPr>
           </w:pPr>
-          <w:hyperlink w:anchor="_Toc402458362" w:history="1">
+          <w:hyperlink w:anchor="_Toc402459017" w:history="1">
             <w:r>
               <w:rPr>
                 <w:rStyle w:val="Hyperlink"/>
@@ -11313,7 +11280,7 @@
                 <w:noProof/>
                 <w:webHidden/>
               </w:rPr>
-              <w:instrText xml:space="preserve"> PAGEREF _Toc402458362 \h </w:instrText>
+              <w:instrText xml:space="preserve"> PAGEREF _Toc402459017 \h </w:instrText>
             </w:r>
             <w:r>
               <w:rPr>
@@ -11356,7 +11323,7 @@
               <w:lang w:val="en-US"/>
             </w:rPr>
           </w:pPr>
-          <w:hyperlink w:anchor="_Toc402458363" w:history="1">
+          <w:hyperlink w:anchor="_Toc402459018" w:history="1">
             <w:r>
               <w:rPr>
                 <w:rStyle w:val="Hyperlink"/>
@@ -11401,7 +11368,7 @@
                 <w:noProof/>
                 <w:webHidden/>
               </w:rPr>
-              <w:instrText xml:space="preserve"> PAGEREF _Toc402458363 \h </w:instrText>
+              <w:instrText xml:space="preserve"> PAGEREF _Toc402459018 \h </w:instrText>
             </w:r>
             <w:r>
               <w:rPr>
@@ -11444,7 +11411,7 @@
               <w:lang w:val="en-US"/>
             </w:rPr>
           </w:pPr>
-          <w:hyperlink w:anchor="_Toc402458364" w:history="1">
+          <w:hyperlink w:anchor="_Toc402459019" w:history="1">
             <w:r>
               <w:rPr>
                 <w:rStyle w:val="Hyperlink"/>
@@ -11472,7 +11439,7 @@
                 <w:noProof/>
                 <w:webHidden/>
               </w:rPr>
-              <w:instrText xml:space="preserve"> PAGEREF _Toc402458364 \h </w:instrText>
+              <w:instrText xml:space="preserve"> PAGEREF _Toc402459019 \h </w:instrText>
             </w:r>
             <w:r>
               <w:rPr>
@@ -11514,7 +11481,7 @@
               <w:lang w:val="en-US"/>
             </w:rPr>
           </w:pPr>
-          <w:hyperlink w:anchor="_Toc402458365" w:history="1">
+          <w:hyperlink w:anchor="_Toc402459020" w:history="1">
             <w:r>
               <w:rPr>
                 <w:rStyle w:val="Hyperlink"/>
@@ -11537,7 +11504,7 @@
               <w:rPr>
                 <w:webHidden/>
               </w:rPr>
-              <w:instrText xml:space="preserve"> PAGEREF _Toc402458365 \h </w:instrText>
+              <w:instrText xml:space="preserve"> PAGEREF _Toc402459020 \h </w:instrText>
             </w:r>
             <w:r>
               <w:rPr>
@@ -11576,7 +11543,7 @@
               <w:lang w:val="en-US"/>
             </w:rPr>
           </w:pPr>
-          <w:hyperlink w:anchor="_Toc402458366" w:history="1">
+          <w:hyperlink w:anchor="_Toc402459021" w:history="1">
             <w:r>
               <w:rPr>
                 <w:rStyle w:val="Hyperlink"/>
@@ -11604,7 +11571,7 @@
                 <w:noProof/>
                 <w:webHidden/>
               </w:rPr>
-              <w:instrText xml:space="preserve"> PAGEREF _Toc402458366 \h </w:instrText>
+              <w:instrText xml:space="preserve"> PAGEREF _Toc402459021 \h </w:instrText>
             </w:r>
             <w:r>
               <w:rPr>
@@ -11646,7 +11613,7 @@
               <w:lang w:val="en-US"/>
             </w:rPr>
           </w:pPr>
-          <w:hyperlink w:anchor="_Toc402458367" w:history="1">
+          <w:hyperlink w:anchor="_Toc402459022" w:history="1">
             <w:r>
               <w:rPr>
                 <w:rStyle w:val="Hyperlink"/>
@@ -11669,7 +11636,7 @@
               <w:rPr>
                 <w:webHidden/>
               </w:rPr>
-              <w:instrText xml:space="preserve"> PAGEREF _Toc402458367 \h </w:instrText>
+              <w:instrText xml:space="preserve"> PAGEREF _Toc402459022 \h </w:instrText>
             </w:r>
             <w:r>
               <w:rPr>
@@ -11707,7 +11674,7 @@
               <w:lang w:val="en-US"/>
             </w:rPr>
           </w:pPr>
-          <w:hyperlink w:anchor="_Toc402458368" w:history="1">
+          <w:hyperlink w:anchor="_Toc402459023" w:history="1">
             <w:r>
               <w:rPr>
                 <w:rStyle w:val="Hyperlink"/>
@@ -11737,7 +11704,7 @@
               <w:rPr>
                 <w:webHidden/>
               </w:rPr>
-              <w:instrText xml:space="preserve"> PAGEREF _Toc402458368 \h </w:instrText>
+              <w:instrText xml:space="preserve"> PAGEREF _Toc402459023 \h </w:instrText>
             </w:r>
             <w:r>
               <w:rPr>
@@ -11775,7 +11742,7 @@
               <w:lang w:val="en-US"/>
             </w:rPr>
           </w:pPr>
-          <w:hyperlink w:anchor="_Toc402458369" w:history="1">
+          <w:hyperlink w:anchor="_Toc402459024" w:history="1">
             <w:r>
               <w:rPr>
                 <w:rStyle w:val="Hyperlink"/>
@@ -11799,7 +11766,7 @@
               <w:rPr>
                 <w:webHidden/>
               </w:rPr>
-              <w:instrText xml:space="preserve"> PAGEREF _Toc402458369 \h </w:instrText>
+              <w:instrText xml:space="preserve"> PAGEREF _Toc402459024 \h </w:instrText>
             </w:r>
             <w:r>
               <w:rPr>
@@ -11837,7 +11804,7 @@
               <w:lang w:val="en-US"/>
             </w:rPr>
           </w:pPr>
-          <w:hyperlink w:anchor="_Toc402458370" w:history="1">
+          <w:hyperlink w:anchor="_Toc402459025" w:history="1">
             <w:r>
               <w:rPr>
                 <w:rStyle w:val="Hyperlink"/>
@@ -11860,7 +11827,7 @@
               <w:rPr>
                 <w:webHidden/>
               </w:rPr>
-              <w:instrText xml:space="preserve"> PAGEREF _Toc402458370 \h </w:instrText>
+              <w:instrText xml:space="preserve"> PAGEREF _Toc402459025 \h </w:instrText>
             </w:r>
             <w:r>
               <w:rPr>
@@ -11937,7 +11904,7 @@
         </w:rPr>
       </w:pPr>
       <w:bookmarkStart w:id="1" w:name="_Toc383992844"/>
-      <w:bookmarkStart w:id="2" w:name="_Toc402458297"/>
+      <w:bookmarkStart w:id="2" w:name="_Toc402458952"/>
       <w:r>
         <w:rPr>
           <w:rFonts w:ascii="Times New Roman" w:hAnsi="Times New Roman" w:cs="Times New Roman"/>
@@ -11945,7 +11912,6 @@
           <w:sz w:val="24"/>
           <w:szCs w:val="24"/>
         </w:rPr>
-        <w:lastRenderedPageBreak/>
         <w:t>1</w:t>
       </w:r>
       <w:r>
@@ -13372,7 +13338,7 @@
         </w:rPr>
       </w:pPr>
       <w:bookmarkStart w:id="3" w:name="_Toc383992845"/>
-      <w:bookmarkStart w:id="4" w:name="_Toc402458298"/>
+      <w:bookmarkStart w:id="4" w:name="_Toc402458953"/>
       <w:r>
         <w:rPr>
           <w:rFonts w:ascii="Times New Roman" w:hAnsi="Times New Roman" w:cs="Times New Roman"/>
@@ -14017,7 +13983,7 @@
         </w:drawing>
       </w:r>
       <w:bookmarkStart w:id="5" w:name="_Toc383990878"/>
-      <w:bookmarkStart w:id="6" w:name="_Toc402458237"/>
+      <w:bookmarkStart w:id="6" w:name="_Toc402458910"/>
       <w:r>
         <w:rPr>
           <w:rFonts w:ascii="Times New Roman" w:hAnsi="Times New Roman" w:cs="Times New Roman"/>
@@ -15799,7 +15765,7 @@
           <w:szCs w:val="20"/>
         </w:rPr>
       </w:pPr>
-      <w:bookmarkStart w:id="7" w:name="_Toc402458238"/>
+      <w:bookmarkStart w:id="7" w:name="_Toc402458911"/>
       <w:r>
         <w:rPr>
           <w:rFonts w:ascii="Times New Roman" w:hAnsi="Times New Roman" w:cs="Times New Roman"/>
@@ -16529,7 +16495,7 @@
         </w:rPr>
       </w:pPr>
       <w:bookmarkStart w:id="8" w:name="_Toc383992846"/>
-      <w:bookmarkStart w:id="9" w:name="_Toc402458299"/>
+      <w:bookmarkStart w:id="9" w:name="_Toc402458954"/>
       <w:r>
         <w:rPr>
           <w:rFonts w:ascii="Times New Roman" w:hAnsi="Times New Roman" w:cs="Times New Roman"/>
@@ -16630,7 +16596,7 @@
         </w:rPr>
       </w:pPr>
       <w:bookmarkStart w:id="10" w:name="_Toc383992847"/>
-      <w:bookmarkStart w:id="11" w:name="_Toc402458300"/>
+      <w:bookmarkStart w:id="11" w:name="_Toc402458955"/>
       <w:r>
         <w:rPr>
           <w:rFonts w:ascii="Times New Roman" w:hAnsi="Times New Roman" w:cs="Times New Roman"/>
@@ -16903,7 +16869,7 @@
         </w:rPr>
       </w:pPr>
       <w:bookmarkStart w:id="12" w:name="_Toc383992848"/>
-      <w:bookmarkStart w:id="13" w:name="_Toc402458301"/>
+      <w:bookmarkStart w:id="13" w:name="_Toc402458956"/>
       <w:r>
         <w:rPr>
           <w:rFonts w:ascii="Times New Roman" w:hAnsi="Times New Roman" w:cs="Times New Roman"/>
@@ -17793,7 +17759,7 @@
         </w:rPr>
       </w:pPr>
       <w:bookmarkStart w:id="14" w:name="_Toc383992849"/>
-      <w:bookmarkStart w:id="15" w:name="_Toc402458302"/>
+      <w:bookmarkStart w:id="15" w:name="_Toc402458957"/>
       <w:r>
         <w:rPr>
           <w:rFonts w:ascii="Times New Roman" w:hAnsi="Times New Roman" w:cs="Times New Roman"/>
@@ -17917,7 +17883,7 @@
         </w:rPr>
       </w:pPr>
       <w:bookmarkStart w:id="16" w:name="_Toc383992850"/>
-      <w:bookmarkStart w:id="17" w:name="_Toc402458303"/>
+      <w:bookmarkStart w:id="17" w:name="_Toc402458958"/>
       <w:r>
         <w:rPr>
           <w:rFonts w:ascii="Times New Roman" w:hAnsi="Times New Roman" w:cs="Times New Roman"/>
@@ -18538,7 +18504,7 @@
         </w:rPr>
       </w:pPr>
       <w:bookmarkStart w:id="18" w:name="_Toc383992851"/>
-      <w:bookmarkStart w:id="19" w:name="_Toc402458304"/>
+      <w:bookmarkStart w:id="19" w:name="_Toc402458959"/>
       <w:r>
         <w:rPr>
           <w:rFonts w:ascii="Times New Roman" w:hAnsi="Times New Roman" w:cs="Times New Roman"/>
@@ -18806,7 +18772,7 @@
         </w:rPr>
       </w:pPr>
       <w:bookmarkStart w:id="20" w:name="_Toc383992852"/>
-      <w:bookmarkStart w:id="21" w:name="_Toc402458305"/>
+      <w:bookmarkStart w:id="21" w:name="_Toc402458960"/>
       <w:r>
         <w:rPr>
           <w:rFonts w:ascii="Times New Roman" w:hAnsi="Times New Roman" w:cs="Times New Roman"/>
@@ -18985,7 +18951,7 @@
         </w:rPr>
       </w:pPr>
       <w:bookmarkStart w:id="22" w:name="_Toc383992853"/>
-      <w:bookmarkStart w:id="23" w:name="_Toc402458306"/>
+      <w:bookmarkStart w:id="23" w:name="_Toc402458961"/>
       <w:r>
         <w:rPr>
           <w:rFonts w:ascii="Times New Roman" w:hAnsi="Times New Roman" w:cs="Times New Roman"/>
@@ -19572,7 +19538,7 @@
         </w:rPr>
       </w:pPr>
       <w:bookmarkStart w:id="24" w:name="_Toc383992854"/>
-      <w:bookmarkStart w:id="25" w:name="_Toc402458307"/>
+      <w:bookmarkStart w:id="25" w:name="_Toc402458962"/>
       <w:r>
         <w:rPr>
           <w:rFonts w:ascii="Times New Roman" w:hAnsi="Times New Roman" w:cs="Times New Roman"/>
@@ -19858,7 +19824,7 @@
         </w:rPr>
       </w:pPr>
       <w:bookmarkStart w:id="26" w:name="_Toc383992855"/>
-      <w:bookmarkStart w:id="27" w:name="_Toc402458308"/>
+      <w:bookmarkStart w:id="27" w:name="_Toc402458963"/>
       <w:r>
         <w:rPr>
           <w:rFonts w:ascii="Times New Roman" w:hAnsi="Times New Roman" w:cs="Times New Roman"/>
@@ -20214,7 +20180,7 @@
         </w:rPr>
       </w:pPr>
       <w:bookmarkStart w:id="28" w:name="_Toc383990879"/>
-      <w:bookmarkStart w:id="29" w:name="_Toc402458239"/>
+      <w:bookmarkStart w:id="29" w:name="_Toc402458912"/>
       <w:r>
         <w:rPr>
           <w:rFonts w:ascii="Times New Roman" w:hAnsi="Times New Roman" w:cs="Times New Roman"/>
@@ -20660,7 +20626,7 @@
         </w:rPr>
       </w:pPr>
       <w:bookmarkStart w:id="30" w:name="_Toc383992856"/>
-      <w:bookmarkStart w:id="31" w:name="_Toc402458309"/>
+      <w:bookmarkStart w:id="31" w:name="_Toc402458964"/>
       <w:r>
         <w:rPr>
           <w:rFonts w:ascii="Times New Roman" w:hAnsi="Times New Roman" w:cs="Times New Roman"/>
@@ -20979,7 +20945,7 @@
         </w:rPr>
       </w:pPr>
       <w:bookmarkStart w:id="32" w:name="_Toc383992857"/>
-      <w:bookmarkStart w:id="33" w:name="_Toc402458310"/>
+      <w:bookmarkStart w:id="33" w:name="_Toc402458965"/>
       <w:r>
         <w:rPr>
           <w:rFonts w:ascii="Times New Roman" w:hAnsi="Times New Roman" w:cs="Times New Roman"/>
@@ -21416,7 +21382,7 @@
         </w:rPr>
       </w:pPr>
       <w:bookmarkStart w:id="34" w:name="_Toc383992859"/>
-      <w:bookmarkStart w:id="35" w:name="_Toc402458311"/>
+      <w:bookmarkStart w:id="35" w:name="_Toc402458966"/>
       <w:r>
         <w:rPr>
           <w:rFonts w:ascii="Times New Roman" w:hAnsi="Times New Roman" w:cs="Times New Roman"/>
@@ -23218,7 +23184,7 @@
           <w:szCs w:val="20"/>
         </w:rPr>
       </w:pPr>
-      <w:bookmarkStart w:id="36" w:name="_Toc402458240"/>
+      <w:bookmarkStart w:id="36" w:name="_Toc402458913"/>
       <w:r>
         <w:rPr>
           <w:rFonts w:ascii="Times New Roman" w:hAnsi="Times New Roman" w:cs="Times New Roman"/>
@@ -23600,7 +23566,7 @@
           <w:szCs w:val="24"/>
         </w:rPr>
       </w:pPr>
-      <w:bookmarkStart w:id="37" w:name="_Toc402458312"/>
+      <w:bookmarkStart w:id="37" w:name="_Toc402458967"/>
       <w:r>
         <w:rPr>
           <w:rFonts w:ascii="Times New Roman" w:hAnsi="Times New Roman" w:cs="Times New Roman"/>
@@ -24058,7 +24024,7 @@
           <w:szCs w:val="20"/>
         </w:rPr>
       </w:pPr>
-      <w:bookmarkStart w:id="38" w:name="_Toc402458241"/>
+      <w:bookmarkStart w:id="38" w:name="_Toc402458914"/>
       <w:r>
         <w:rPr>
           <w:rFonts w:ascii="Times New Roman" w:hAnsi="Times New Roman" w:cs="Times New Roman"/>
@@ -24277,7 +24243,7 @@
           <w:szCs w:val="24"/>
         </w:rPr>
       </w:pPr>
-      <w:bookmarkStart w:id="39" w:name="_Toc402458313"/>
+      <w:bookmarkStart w:id="39" w:name="_Toc402458968"/>
       <w:r>
         <w:rPr>
           <w:rFonts w:ascii="Times New Roman" w:hAnsi="Times New Roman" w:cs="Times New Roman"/>
@@ -24700,7 +24666,7 @@
           <w:szCs w:val="20"/>
         </w:rPr>
       </w:pPr>
-      <w:bookmarkStart w:id="40" w:name="_Toc402458242"/>
+      <w:bookmarkStart w:id="40" w:name="_Toc402458915"/>
       <w:r>
         <w:rPr>
           <w:rFonts w:ascii="Times New Roman" w:hAnsi="Times New Roman" w:cs="Times New Roman"/>
@@ -24866,7 +24832,7 @@
           <w:szCs w:val="24"/>
         </w:rPr>
       </w:pPr>
-      <w:bookmarkStart w:id="41" w:name="_Toc402458314"/>
+      <w:bookmarkStart w:id="41" w:name="_Toc402458969"/>
       <w:r>
         <w:rPr>
           <w:rFonts w:ascii="Times New Roman" w:hAnsi="Times New Roman" w:cs="Times New Roman"/>
@@ -25438,7 +25404,7 @@
           <w:szCs w:val="20"/>
         </w:rPr>
       </w:pPr>
-      <w:bookmarkStart w:id="42" w:name="_Toc402458243"/>
+      <w:bookmarkStart w:id="42" w:name="_Toc402458916"/>
       <w:r>
         <w:rPr>
           <w:rFonts w:ascii="Times New Roman" w:hAnsi="Times New Roman" w:cs="Times New Roman"/>
@@ -25632,7 +25598,7 @@
         <w:br w:type="page"/>
       </w:r>
       <w:bookmarkStart w:id="43" w:name="_Toc383992860"/>
-      <w:bookmarkStart w:id="44" w:name="_Toc402458315"/>
+      <w:bookmarkStart w:id="44" w:name="_Toc402458970"/>
       <w:r>
         <w:rPr>
           <w:rFonts w:ascii="Times New Roman" w:hAnsi="Times New Roman" w:cs="Times New Roman"/>
@@ -26823,7 +26789,7 @@
       </w:pPr>
       <w:bookmarkStart w:id="46" w:name="_Toc383985636"/>
       <w:bookmarkStart w:id="47" w:name="_Toc383992861"/>
-      <w:bookmarkStart w:id="48" w:name="_Toc402458316"/>
+      <w:bookmarkStart w:id="48" w:name="_Toc402458971"/>
       <w:r>
         <w:rPr>
           <w:rFonts w:ascii="Times New Roman" w:hAnsi="Times New Roman" w:cs="Times New Roman"/>
@@ -26890,7 +26856,7 @@
       </w:pPr>
       <w:bookmarkStart w:id="50" w:name="_Toc383985638"/>
       <w:bookmarkStart w:id="51" w:name="_Toc383992862"/>
-      <w:bookmarkStart w:id="52" w:name="_Toc402458317"/>
+      <w:bookmarkStart w:id="52" w:name="_Toc402458972"/>
       <w:r>
         <w:rPr>
           <w:rFonts w:ascii="Times New Roman" w:hAnsi="Times New Roman" w:cs="Times New Roman"/>
@@ -26983,7 +26949,7 @@
       </w:pPr>
       <w:bookmarkStart w:id="54" w:name="_Toc383985640"/>
       <w:bookmarkStart w:id="55" w:name="_Toc383992863"/>
-      <w:bookmarkStart w:id="56" w:name="_Toc402458318"/>
+      <w:bookmarkStart w:id="56" w:name="_Toc402458973"/>
       <w:r>
         <w:rPr>
           <w:rFonts w:ascii="Times New Roman" w:hAnsi="Times New Roman" w:cs="Times New Roman"/>
@@ -27163,7 +27129,7 @@
       </w:pPr>
       <w:bookmarkStart w:id="58" w:name="_Toc383985642"/>
       <w:bookmarkStart w:id="59" w:name="_Toc383992864"/>
-      <w:bookmarkStart w:id="60" w:name="_Toc402458319"/>
+      <w:bookmarkStart w:id="60" w:name="_Toc402458974"/>
       <w:r>
         <w:rPr>
           <w:rFonts w:ascii="Times New Roman" w:hAnsi="Times New Roman" w:cs="Times New Roman"/>
@@ -27366,7 +27332,7 @@
           <w:color w:val="auto"/>
         </w:rPr>
       </w:pPr>
-      <w:bookmarkStart w:id="62" w:name="_Toc402458320"/>
+      <w:bookmarkStart w:id="62" w:name="_Toc402458975"/>
       <w:r>
         <w:rPr>
           <w:rFonts w:ascii="Times New Roman" w:hAnsi="Times New Roman" w:cs="Times New Roman"/>
@@ -27604,7 +27570,7 @@
           <w:color w:val="auto"/>
         </w:rPr>
       </w:pPr>
-      <w:bookmarkStart w:id="63" w:name="_Toc402458321"/>
+      <w:bookmarkStart w:id="63" w:name="_Toc402458976"/>
       <w:r>
         <w:rPr>
           <w:rFonts w:ascii="Times New Roman" w:hAnsi="Times New Roman" w:cs="Times New Roman"/>
@@ -27789,7 +27755,7 @@
           <w:color w:val="auto"/>
         </w:rPr>
       </w:pPr>
-      <w:bookmarkStart w:id="64" w:name="_Toc402458322"/>
+      <w:bookmarkStart w:id="64" w:name="_Toc402458977"/>
       <w:r>
         <w:rPr>
           <w:rFonts w:ascii="Times New Roman" w:hAnsi="Times New Roman" w:cs="Times New Roman"/>
@@ -28025,7 +27991,7 @@
         </w:rPr>
       </w:pPr>
       <w:bookmarkStart w:id="65" w:name="_Toc383992865"/>
-      <w:bookmarkStart w:id="66" w:name="_Toc402458323"/>
+      <w:bookmarkStart w:id="66" w:name="_Toc402458978"/>
       <w:r>
         <w:rPr>
           <w:rFonts w:ascii="Times New Roman" w:hAnsi="Times New Roman" w:cs="Times New Roman"/>
@@ -28129,7 +28095,7 @@
           <w:szCs w:val="24"/>
         </w:rPr>
       </w:pPr>
-      <w:bookmarkStart w:id="67" w:name="_Toc402458324"/>
+      <w:bookmarkStart w:id="67" w:name="_Toc402458979"/>
       <w:r>
         <w:rPr>
           <w:rFonts w:ascii="Times New Roman" w:hAnsi="Times New Roman" w:cs="Times New Roman"/>
@@ -28405,7 +28371,7 @@
           <w:color w:val="000000" w:themeColor="text1"/>
         </w:rPr>
       </w:pPr>
-      <w:bookmarkStart w:id="68" w:name="_Toc402458325"/>
+      <w:bookmarkStart w:id="68" w:name="_Toc402458980"/>
       <w:r>
         <w:rPr>
           <w:rFonts w:ascii="Times New Roman" w:hAnsi="Times New Roman" w:cs="Times New Roman"/>
@@ -28450,7 +28416,7 @@
           <w:szCs w:val="20"/>
         </w:rPr>
       </w:pPr>
-      <w:bookmarkStart w:id="69" w:name="_Toc402458281"/>
+      <w:bookmarkStart w:id="69" w:name="_Toc402458945"/>
       <w:r>
         <w:rPr>
           <w:rFonts w:ascii="Times New Roman" w:hAnsi="Times New Roman" w:cs="Times New Roman"/>
@@ -29762,7 +29728,7 @@
           <w:color w:val="000000" w:themeColor="text1"/>
         </w:rPr>
       </w:pPr>
-      <w:bookmarkStart w:id="70" w:name="_Toc402458326"/>
+      <w:bookmarkStart w:id="70" w:name="_Toc402458981"/>
       <w:r>
         <w:rPr>
           <w:rFonts w:ascii="Times New Roman" w:hAnsi="Times New Roman" w:cs="Times New Roman"/>
@@ -29822,7 +29788,7 @@
           <w:szCs w:val="20"/>
         </w:rPr>
       </w:pPr>
-      <w:bookmarkStart w:id="71" w:name="_Toc402458282"/>
+      <w:bookmarkStart w:id="71" w:name="_Toc402458946"/>
       <w:r>
         <w:rPr>
           <w:rFonts w:ascii="Times New Roman" w:hAnsi="Times New Roman" w:cs="Times New Roman"/>
@@ -30509,7 +30475,7 @@
           <w:color w:val="000000" w:themeColor="text1"/>
         </w:rPr>
       </w:pPr>
-      <w:bookmarkStart w:id="72" w:name="_Toc402458327"/>
+      <w:bookmarkStart w:id="72" w:name="_Toc402458982"/>
       <w:r>
         <w:rPr>
           <w:rFonts w:ascii="Times New Roman" w:hAnsi="Times New Roman" w:cs="Times New Roman"/>
@@ -30568,7 +30534,7 @@
           <w:szCs w:val="20"/>
         </w:rPr>
       </w:pPr>
-      <w:bookmarkStart w:id="73" w:name="_Toc402458283"/>
+      <w:bookmarkStart w:id="73" w:name="_Toc402458947"/>
       <w:r>
         <w:rPr>
           <w:rFonts w:ascii="Times New Roman" w:hAnsi="Times New Roman" w:cs="Times New Roman"/>
@@ -31217,7 +31183,7 @@
           <w:color w:val="000000" w:themeColor="text1"/>
         </w:rPr>
       </w:pPr>
-      <w:bookmarkStart w:id="74" w:name="_Toc402458328"/>
+      <w:bookmarkStart w:id="74" w:name="_Toc402458983"/>
       <w:r>
         <w:rPr>
           <w:rFonts w:ascii="Times New Roman" w:hAnsi="Times New Roman" w:cs="Times New Roman"/>
@@ -31276,7 +31242,7 @@
           <w:szCs w:val="20"/>
         </w:rPr>
       </w:pPr>
-      <w:bookmarkStart w:id="75" w:name="_Toc402458284"/>
+      <w:bookmarkStart w:id="75" w:name="_Toc402458948"/>
       <w:r>
         <w:rPr>
           <w:rFonts w:ascii="Times New Roman" w:hAnsi="Times New Roman" w:cs="Times New Roman"/>
@@ -32017,7 +31983,7 @@
       </w:pPr>
       <w:bookmarkStart w:id="76" w:name="_Toc383985645"/>
       <w:bookmarkStart w:id="77" w:name="_Toc383992866"/>
-      <w:bookmarkStart w:id="78" w:name="_Toc402458329"/>
+      <w:bookmarkStart w:id="78" w:name="_Toc402458984"/>
       <w:r>
         <w:rPr>
           <w:rFonts w:ascii="Times New Roman" w:hAnsi="Times New Roman" w:cs="Times New Roman"/>
@@ -32076,7 +32042,7 @@
           <w:szCs w:val="20"/>
         </w:rPr>
       </w:pPr>
-      <w:bookmarkStart w:id="79" w:name="_Toc402458285"/>
+      <w:bookmarkStart w:id="79" w:name="_Toc402458949"/>
       <w:r>
         <w:rPr>
           <w:rFonts w:ascii="Times New Roman" w:hAnsi="Times New Roman" w:cs="Times New Roman"/>
@@ -32899,7 +32865,7 @@
           <w:color w:val="000000" w:themeColor="text1"/>
         </w:rPr>
       </w:pPr>
-      <w:bookmarkStart w:id="80" w:name="_Toc402458330"/>
+      <w:bookmarkStart w:id="80" w:name="_Toc402458985"/>
       <w:r>
         <w:rPr>
           <w:rFonts w:ascii="Times New Roman" w:hAnsi="Times New Roman" w:cs="Times New Roman"/>
@@ -32958,7 +32924,7 @@
           <w:szCs w:val="20"/>
         </w:rPr>
       </w:pPr>
-      <w:bookmarkStart w:id="81" w:name="_Toc402458286"/>
+      <w:bookmarkStart w:id="81" w:name="_Toc402458950"/>
       <w:r>
         <w:rPr>
           <w:rFonts w:ascii="Times New Roman" w:hAnsi="Times New Roman" w:cs="Times New Roman"/>
@@ -33733,7 +33699,7 @@
           <w:szCs w:val="24"/>
         </w:rPr>
       </w:pPr>
-      <w:bookmarkStart w:id="82" w:name="_Toc402458331"/>
+      <w:bookmarkStart w:id="82" w:name="_Toc402458986"/>
       <w:r>
         <w:rPr>
           <w:rFonts w:ascii="Times New Roman" w:hAnsi="Times New Roman" w:cs="Times New Roman"/>
@@ -34090,7 +34056,7 @@
           <w:szCs w:val="20"/>
         </w:rPr>
       </w:pPr>
-      <w:bookmarkStart w:id="83" w:name="_Toc402458244"/>
+      <w:bookmarkStart w:id="83" w:name="_Toc402458917"/>
       <w:r>
         <w:rPr>
           <w:rFonts w:ascii="Times New Roman" w:hAnsi="Times New Roman" w:cs="Times New Roman"/>
@@ -34308,7 +34274,7 @@
           <w:szCs w:val="20"/>
         </w:rPr>
       </w:pPr>
-      <w:bookmarkStart w:id="84" w:name="_Toc402458245"/>
+      <w:bookmarkStart w:id="84" w:name="_Toc402458918"/>
       <w:r>
         <w:rPr>
           <w:rFonts w:ascii="Times New Roman" w:hAnsi="Times New Roman" w:cs="Times New Roman"/>
@@ -34462,7 +34428,7 @@
       </w:pPr>
       <w:bookmarkStart w:id="85" w:name="_Toc383985646"/>
       <w:bookmarkStart w:id="86" w:name="_Toc383992867"/>
-      <w:bookmarkStart w:id="87" w:name="_Toc402458332"/>
+      <w:bookmarkStart w:id="87" w:name="_Toc402458987"/>
       <w:r>
         <w:rPr>
           <w:rFonts w:ascii="Times New Roman" w:hAnsi="Times New Roman" w:cs="Times New Roman"/>
@@ -34541,7 +34507,7 @@
           <w:color w:val="000000" w:themeColor="text1"/>
         </w:rPr>
       </w:pPr>
-      <w:bookmarkStart w:id="88" w:name="_Toc402458333"/>
+      <w:bookmarkStart w:id="88" w:name="_Toc402458988"/>
       <w:r>
         <w:rPr>
           <w:rFonts w:ascii="Times New Roman" w:hAnsi="Times New Roman" w:cs="Times New Roman"/>
@@ -34772,7 +34738,7 @@
           <w:szCs w:val="20"/>
         </w:rPr>
       </w:pPr>
-      <w:bookmarkStart w:id="89" w:name="_Toc402458246"/>
+      <w:bookmarkStart w:id="89" w:name="_Toc402458919"/>
       <w:r>
         <w:rPr>
           <w:rFonts w:ascii="Times New Roman" w:hAnsi="Times New Roman" w:cs="Times New Roman"/>
@@ -34965,7 +34931,7 @@
           <w:color w:val="000000" w:themeColor="text1"/>
         </w:rPr>
       </w:pPr>
-      <w:bookmarkStart w:id="90" w:name="_Toc402458334"/>
+      <w:bookmarkStart w:id="90" w:name="_Toc402458989"/>
       <w:r>
         <w:rPr>
           <w:rFonts w:ascii="Times New Roman" w:hAnsi="Times New Roman" w:cs="Times New Roman"/>
@@ -35079,7 +35045,7 @@
           <w:szCs w:val="20"/>
         </w:rPr>
       </w:pPr>
-      <w:bookmarkStart w:id="91" w:name="_Toc402458287"/>
+      <w:bookmarkStart w:id="91" w:name="_Toc402458951"/>
       <w:r>
         <w:rPr>
           <w:rFonts w:ascii="Times New Roman" w:hAnsi="Times New Roman" w:cs="Times New Roman"/>
@@ -37948,7 +37914,7 @@
       </w:pPr>
       <w:bookmarkStart w:id="92" w:name="_Toc383985647"/>
       <w:bookmarkStart w:id="93" w:name="_Toc383992868"/>
-      <w:bookmarkStart w:id="94" w:name="_Toc402458335"/>
+      <w:bookmarkStart w:id="94" w:name="_Toc402458990"/>
       <w:r>
         <w:rPr>
           <w:rFonts w:ascii="Times New Roman" w:hAnsi="Times New Roman" w:cs="Times New Roman"/>
@@ -38103,7 +38069,7 @@
           <w:color w:val="000000" w:themeColor="text1"/>
         </w:rPr>
       </w:pPr>
-      <w:bookmarkStart w:id="95" w:name="_Toc402458336"/>
+      <w:bookmarkStart w:id="95" w:name="_Toc402458991"/>
       <w:r>
         <w:rPr>
           <w:rFonts w:ascii="Times New Roman" w:hAnsi="Times New Roman" w:cs="Times New Roman"/>
@@ -38227,7 +38193,7 @@
           <w:szCs w:val="20"/>
         </w:rPr>
       </w:pPr>
-      <w:bookmarkStart w:id="96" w:name="_Toc402458247"/>
+      <w:bookmarkStart w:id="96" w:name="_Toc402458920"/>
       <w:r>
         <w:rPr>
           <w:rFonts w:ascii="Times New Roman" w:hAnsi="Times New Roman" w:cs="Times New Roman"/>
@@ -38421,7 +38387,7 @@
           <w:color w:val="000000" w:themeColor="text1"/>
         </w:rPr>
       </w:pPr>
-      <w:bookmarkStart w:id="97" w:name="_Toc402458337"/>
+      <w:bookmarkStart w:id="97" w:name="_Toc402458992"/>
       <w:r>
         <w:rPr>
           <w:rFonts w:ascii="Times New Roman" w:hAnsi="Times New Roman" w:cs="Times New Roman"/>
@@ -38536,7 +38502,7 @@
           <w:szCs w:val="20"/>
         </w:rPr>
       </w:pPr>
-      <w:bookmarkStart w:id="98" w:name="_Toc402458248"/>
+      <w:bookmarkStart w:id="98" w:name="_Toc402458921"/>
       <w:r>
         <w:rPr>
           <w:rFonts w:ascii="Times New Roman" w:hAnsi="Times New Roman" w:cs="Times New Roman"/>
@@ -38710,7 +38676,7 @@
           <w:color w:val="000000" w:themeColor="text1"/>
         </w:rPr>
       </w:pPr>
-      <w:bookmarkStart w:id="99" w:name="_Toc402458338"/>
+      <w:bookmarkStart w:id="99" w:name="_Toc402458993"/>
       <w:r>
         <w:rPr>
           <w:rFonts w:ascii="Times New Roman" w:hAnsi="Times New Roman" w:cs="Times New Roman"/>
@@ -38829,7 +38795,7 @@
           <w:szCs w:val="20"/>
         </w:rPr>
       </w:pPr>
-      <w:bookmarkStart w:id="100" w:name="_Toc402458249"/>
+      <w:bookmarkStart w:id="100" w:name="_Toc402458922"/>
       <w:r>
         <w:rPr>
           <w:rFonts w:ascii="Times New Roman" w:hAnsi="Times New Roman" w:cs="Times New Roman"/>
@@ -39005,7 +38971,7 @@
           <w:color w:val="000000" w:themeColor="text1"/>
         </w:rPr>
       </w:pPr>
-      <w:bookmarkStart w:id="101" w:name="_Toc402458339"/>
+      <w:bookmarkStart w:id="101" w:name="_Toc402458994"/>
       <w:r>
         <w:rPr>
           <w:rFonts w:ascii="Times New Roman" w:hAnsi="Times New Roman" w:cs="Times New Roman"/>
@@ -39124,7 +39090,7 @@
           <w:szCs w:val="20"/>
         </w:rPr>
       </w:pPr>
-      <w:bookmarkStart w:id="102" w:name="_Toc402458250"/>
+      <w:bookmarkStart w:id="102" w:name="_Toc402458923"/>
       <w:r>
         <w:rPr>
           <w:rFonts w:ascii="Times New Roman" w:hAnsi="Times New Roman" w:cs="Times New Roman"/>
@@ -39316,7 +39282,7 @@
           <w:color w:val="000000" w:themeColor="text1"/>
         </w:rPr>
       </w:pPr>
-      <w:bookmarkStart w:id="103" w:name="_Toc402458340"/>
+      <w:bookmarkStart w:id="103" w:name="_Toc402458995"/>
       <w:r>
         <w:rPr>
           <w:rFonts w:ascii="Times New Roman" w:hAnsi="Times New Roman" w:cs="Times New Roman"/>
@@ -39462,7 +39428,7 @@
           <w:szCs w:val="20"/>
         </w:rPr>
       </w:pPr>
-      <w:bookmarkStart w:id="104" w:name="_Toc402458251"/>
+      <w:bookmarkStart w:id="104" w:name="_Toc402458924"/>
       <w:r>
         <w:rPr>
           <w:rFonts w:ascii="Times New Roman" w:hAnsi="Times New Roman" w:cs="Times New Roman"/>
@@ -39657,7 +39623,7 @@
           <w:color w:val="000000" w:themeColor="text1"/>
         </w:rPr>
       </w:pPr>
-      <w:bookmarkStart w:id="105" w:name="_Toc402458341"/>
+      <w:bookmarkStart w:id="105" w:name="_Toc402458996"/>
       <w:r>
         <w:rPr>
           <w:rFonts w:ascii="Times New Roman" w:hAnsi="Times New Roman" w:cs="Times New Roman"/>
@@ -39830,7 +39796,7 @@
           <w:szCs w:val="20"/>
         </w:rPr>
       </w:pPr>
-      <w:bookmarkStart w:id="106" w:name="_Toc402458252"/>
+      <w:bookmarkStart w:id="106" w:name="_Toc402458925"/>
       <w:r>
         <w:rPr>
           <w:rFonts w:ascii="Times New Roman" w:hAnsi="Times New Roman" w:cs="Times New Roman"/>
@@ -40047,7 +40013,7 @@
           <w:color w:val="000000" w:themeColor="text1"/>
         </w:rPr>
       </w:pPr>
-      <w:bookmarkStart w:id="107" w:name="_Toc402458342"/>
+      <w:bookmarkStart w:id="107" w:name="_Toc402458997"/>
       <w:r>
         <w:rPr>
           <w:rFonts w:ascii="Times New Roman" w:hAnsi="Times New Roman" w:cs="Times New Roman"/>
@@ -40163,7 +40129,7 @@
           <w:szCs w:val="20"/>
         </w:rPr>
       </w:pPr>
-      <w:bookmarkStart w:id="108" w:name="_Toc402458253"/>
+      <w:bookmarkStart w:id="108" w:name="_Toc402458926"/>
       <w:r>
         <w:rPr>
           <w:rFonts w:ascii="Times New Roman" w:hAnsi="Times New Roman" w:cs="Times New Roman"/>
@@ -40350,7 +40316,7 @@
           <w:color w:val="000000" w:themeColor="text1"/>
         </w:rPr>
       </w:pPr>
-      <w:bookmarkStart w:id="109" w:name="_Toc402458343"/>
+      <w:bookmarkStart w:id="109" w:name="_Toc402458998"/>
       <w:r>
         <w:rPr>
           <w:rFonts w:ascii="Times New Roman" w:hAnsi="Times New Roman" w:cs="Times New Roman"/>
@@ -40458,7 +40424,7 @@
           <w:szCs w:val="20"/>
         </w:rPr>
       </w:pPr>
-      <w:bookmarkStart w:id="110" w:name="_Toc402458254"/>
+      <w:bookmarkStart w:id="110" w:name="_Toc402458927"/>
       <w:r>
         <w:rPr>
           <w:rFonts w:ascii="Times New Roman" w:hAnsi="Times New Roman" w:cs="Times New Roman"/>
@@ -40628,7 +40594,7 @@
           <w:color w:val="000000" w:themeColor="text1"/>
         </w:rPr>
       </w:pPr>
-      <w:bookmarkStart w:id="111" w:name="_Toc402458344"/>
+      <w:bookmarkStart w:id="111" w:name="_Toc402458999"/>
       <w:r>
         <w:rPr>
           <w:rFonts w:ascii="Times New Roman" w:hAnsi="Times New Roman" w:cs="Times New Roman"/>
@@ -40736,7 +40702,7 @@
           <w:szCs w:val="20"/>
         </w:rPr>
       </w:pPr>
-      <w:bookmarkStart w:id="112" w:name="_Toc402458255"/>
+      <w:bookmarkStart w:id="112" w:name="_Toc402458928"/>
       <w:r>
         <w:rPr>
           <w:rFonts w:ascii="Times New Roman" w:hAnsi="Times New Roman" w:cs="Times New Roman"/>
@@ -40907,7 +40873,7 @@
           <w:color w:val="000000" w:themeColor="text1"/>
         </w:rPr>
       </w:pPr>
-      <w:bookmarkStart w:id="113" w:name="_Toc402458345"/>
+      <w:bookmarkStart w:id="113" w:name="_Toc402459000"/>
       <w:r>
         <w:rPr>
           <w:rFonts w:ascii="Times New Roman" w:hAnsi="Times New Roman" w:cs="Times New Roman"/>
@@ -41015,7 +40981,7 @@
           <w:szCs w:val="20"/>
         </w:rPr>
       </w:pPr>
-      <w:bookmarkStart w:id="114" w:name="_Toc402458256"/>
+      <w:bookmarkStart w:id="114" w:name="_Toc402458929"/>
       <w:r>
         <w:rPr>
           <w:rFonts w:ascii="Times New Roman" w:hAnsi="Times New Roman" w:cs="Times New Roman"/>
@@ -41177,7 +41143,7 @@
           <w:color w:val="000000" w:themeColor="text1"/>
         </w:rPr>
       </w:pPr>
-      <w:bookmarkStart w:id="115" w:name="_Toc402458346"/>
+      <w:bookmarkStart w:id="115" w:name="_Toc402459001"/>
       <w:r>
         <w:rPr>
           <w:rFonts w:ascii="Times New Roman" w:hAnsi="Times New Roman" w:cs="Times New Roman"/>
@@ -41282,7 +41248,7 @@
           <w:szCs w:val="20"/>
         </w:rPr>
       </w:pPr>
-      <w:bookmarkStart w:id="116" w:name="_Toc402458257"/>
+      <w:bookmarkStart w:id="116" w:name="_Toc402458930"/>
       <w:r>
         <w:rPr>
           <w:rFonts w:ascii="Times New Roman" w:hAnsi="Times New Roman" w:cs="Times New Roman"/>
@@ -41444,7 +41410,7 @@
           <w:color w:val="000000" w:themeColor="text1"/>
         </w:rPr>
       </w:pPr>
-      <w:bookmarkStart w:id="117" w:name="_Toc402458347"/>
+      <w:bookmarkStart w:id="117" w:name="_Toc402459002"/>
       <w:r>
         <w:rPr>
           <w:rFonts w:ascii="Times New Roman" w:hAnsi="Times New Roman" w:cs="Times New Roman"/>
@@ -41560,7 +41526,7 @@
           <w:szCs w:val="20"/>
         </w:rPr>
       </w:pPr>
-      <w:bookmarkStart w:id="118" w:name="_Toc402458258"/>
+      <w:bookmarkStart w:id="118" w:name="_Toc402458931"/>
       <w:r>
         <w:rPr>
           <w:rFonts w:ascii="Times New Roman" w:hAnsi="Times New Roman" w:cs="Times New Roman"/>
@@ -41754,7 +41720,7 @@
           <w:szCs w:val="24"/>
         </w:rPr>
       </w:pPr>
-      <w:bookmarkStart w:id="121" w:name="_Toc402458348"/>
+      <w:bookmarkStart w:id="121" w:name="_Toc402459003"/>
       <w:r>
         <w:rPr>
           <w:rFonts w:ascii="Times New Roman" w:hAnsi="Times New Roman" w:cs="Times New Roman"/>
@@ -41858,7 +41824,7 @@
         </w:rPr>
       </w:pPr>
       <w:bookmarkStart w:id="122" w:name="_Toc383990881"/>
-      <w:bookmarkStart w:id="123" w:name="_Toc402458259"/>
+      <w:bookmarkStart w:id="123" w:name="_Toc402458932"/>
       <w:r>
         <w:rPr>
           <w:rFonts w:ascii="Times New Roman" w:hAnsi="Times New Roman" w:cs="Times New Roman"/>
@@ -42093,7 +42059,7 @@
           <w:szCs w:val="24"/>
         </w:rPr>
       </w:pPr>
-      <w:bookmarkStart w:id="124" w:name="_Toc402458349"/>
+      <w:bookmarkStart w:id="124" w:name="_Toc402459004"/>
       <w:r>
         <w:rPr>
           <w:rFonts w:ascii="Times New Roman" w:hAnsi="Times New Roman" w:cs="Times New Roman"/>
@@ -42159,7 +42125,7 @@
           <w:color w:val="000000" w:themeColor="text1"/>
         </w:rPr>
       </w:pPr>
-      <w:bookmarkStart w:id="125" w:name="_Toc402458350"/>
+      <w:bookmarkStart w:id="125" w:name="_Toc402459005"/>
       <w:r>
         <w:rPr>
           <w:rFonts w:ascii="Times New Roman" w:hAnsi="Times New Roman" w:cs="Times New Roman"/>
@@ -42686,7 +42652,7 @@
           <w:color w:val="000000" w:themeColor="text1"/>
         </w:rPr>
       </w:pPr>
-      <w:bookmarkStart w:id="126" w:name="_Toc402458351"/>
+      <w:bookmarkStart w:id="126" w:name="_Toc402459006"/>
       <w:r>
         <w:rPr>
           <w:rFonts w:ascii="Times New Roman" w:hAnsi="Times New Roman" w:cs="Times New Roman"/>
@@ -42795,7 +42761,7 @@
           <w:szCs w:val="20"/>
         </w:rPr>
       </w:pPr>
-      <w:bookmarkStart w:id="127" w:name="_Toc402458260"/>
+      <w:bookmarkStart w:id="127" w:name="_Toc402458933"/>
       <w:r>
         <w:rPr>
           <w:rFonts w:ascii="Times New Roman" w:hAnsi="Times New Roman" w:cs="Times New Roman"/>
@@ -43033,7 +42999,7 @@
         </w:rPr>
       </w:pPr>
       <w:bookmarkStart w:id="128" w:name="_Toc383992870"/>
-      <w:bookmarkStart w:id="129" w:name="_Toc402458352"/>
+      <w:bookmarkStart w:id="129" w:name="_Toc402459007"/>
       <w:r>
         <w:rPr>
           <w:rFonts w:ascii="Times New Roman" w:hAnsi="Times New Roman" w:cs="Times New Roman"/>
@@ -43115,7 +43081,7 @@
           <w:szCs w:val="24"/>
         </w:rPr>
       </w:pPr>
-      <w:bookmarkStart w:id="130" w:name="_Toc402458353"/>
+      <w:bookmarkStart w:id="130" w:name="_Toc402459008"/>
       <w:r>
         <w:rPr>
           <w:rFonts w:ascii="Times New Roman" w:hAnsi="Times New Roman" w:cs="Times New Roman"/>
@@ -43285,7 +43251,7 @@
           <w:color w:val="000000" w:themeColor="text1"/>
         </w:rPr>
       </w:pPr>
-      <w:bookmarkStart w:id="131" w:name="_Toc402458354"/>
+      <w:bookmarkStart w:id="131" w:name="_Toc402459009"/>
       <w:r>
         <w:rPr>
           <w:rFonts w:ascii="Times New Roman" w:hAnsi="Times New Roman" w:cs="Times New Roman"/>
@@ -43612,7 +43578,7 @@
           <w:szCs w:val="20"/>
         </w:rPr>
       </w:pPr>
-      <w:bookmarkStart w:id="132" w:name="_Toc402458261"/>
+      <w:bookmarkStart w:id="132" w:name="_Toc402458934"/>
       <w:r>
         <w:rPr>
           <w:rFonts w:ascii="Times New Roman" w:hAnsi="Times New Roman" w:cs="Times New Roman"/>
@@ -43846,7 +43812,7 @@
           <w:color w:val="000000" w:themeColor="text1"/>
         </w:rPr>
       </w:pPr>
-      <w:bookmarkStart w:id="133" w:name="_Toc402458355"/>
+      <w:bookmarkStart w:id="133" w:name="_Toc402459010"/>
       <w:r>
         <w:rPr>
           <w:rFonts w:ascii="Times New Roman" w:hAnsi="Times New Roman" w:cs="Times New Roman"/>
@@ -44335,7 +44301,7 @@
           <w:szCs w:val="20"/>
         </w:rPr>
       </w:pPr>
-      <w:bookmarkStart w:id="134" w:name="_Toc402458262"/>
+      <w:bookmarkStart w:id="134" w:name="_Toc402458935"/>
       <w:r>
         <w:rPr>
           <w:rFonts w:ascii="Times New Roman" w:hAnsi="Times New Roman" w:cs="Times New Roman"/>
@@ -44550,7 +44516,7 @@
           <w:color w:val="000000" w:themeColor="text1"/>
         </w:rPr>
       </w:pPr>
-      <w:bookmarkStart w:id="135" w:name="_Toc402458356"/>
+      <w:bookmarkStart w:id="135" w:name="_Toc402459011"/>
       <w:r>
         <w:rPr>
           <w:rFonts w:ascii="Times New Roman" w:hAnsi="Times New Roman" w:cs="Times New Roman"/>
@@ -45131,7 +45097,7 @@
           <w:szCs w:val="20"/>
         </w:rPr>
       </w:pPr>
-      <w:bookmarkStart w:id="136" w:name="_Toc402458263"/>
+      <w:bookmarkStart w:id="136" w:name="_Toc402458936"/>
       <w:r>
         <w:rPr>
           <w:rFonts w:ascii="Times New Roman" w:hAnsi="Times New Roman" w:cs="Times New Roman"/>
@@ -45327,7 +45293,7 @@
           <w:color w:val="000000" w:themeColor="text1"/>
         </w:rPr>
       </w:pPr>
-      <w:bookmarkStart w:id="137" w:name="_Toc402458357"/>
+      <w:bookmarkStart w:id="137" w:name="_Toc402459012"/>
       <w:r>
         <w:rPr>
           <w:rFonts w:ascii="Times New Roman" w:hAnsi="Times New Roman" w:cs="Times New Roman"/>
@@ -45567,7 +45533,7 @@
           <w:szCs w:val="20"/>
         </w:rPr>
       </w:pPr>
-      <w:bookmarkStart w:id="138" w:name="_Toc402458264"/>
+      <w:bookmarkStart w:id="138" w:name="_Toc402458937"/>
       <w:r>
         <w:rPr>
           <w:rFonts w:ascii="Times New Roman" w:hAnsi="Times New Roman" w:cs="Times New Roman"/>
@@ -45770,7 +45736,7 @@
           <w:szCs w:val="20"/>
         </w:rPr>
       </w:pPr>
-      <w:bookmarkStart w:id="139" w:name="_Toc402458265"/>
+      <w:bookmarkStart w:id="139" w:name="_Toc402458938"/>
       <w:r>
         <w:rPr>
           <w:rFonts w:ascii="Times New Roman" w:hAnsi="Times New Roman" w:cs="Times New Roman"/>
@@ -45983,7 +45949,7 @@
           <w:szCs w:val="24"/>
         </w:rPr>
       </w:pPr>
-      <w:bookmarkStart w:id="140" w:name="_Toc402458358"/>
+      <w:bookmarkStart w:id="140" w:name="_Toc402459013"/>
       <w:r>
         <w:rPr>
           <w:rFonts w:ascii="Times New Roman" w:hAnsi="Times New Roman" w:cs="Times New Roman"/>
@@ -46183,7 +46149,7 @@
           <w:color w:val="000000" w:themeColor="text1"/>
         </w:rPr>
       </w:pPr>
-      <w:bookmarkStart w:id="141" w:name="_Toc402458359"/>
+      <w:bookmarkStart w:id="141" w:name="_Toc402459014"/>
       <w:r>
         <w:rPr>
           <w:rFonts w:ascii="Times New Roman" w:hAnsi="Times New Roman" w:cs="Times New Roman"/>
@@ -46445,7 +46411,7 @@
           <w:szCs w:val="20"/>
         </w:rPr>
       </w:pPr>
-      <w:bookmarkStart w:id="142" w:name="_Toc402458266"/>
+      <w:bookmarkStart w:id="142" w:name="_Toc402458939"/>
       <w:r>
         <w:rPr>
           <w:rFonts w:ascii="Times New Roman" w:hAnsi="Times New Roman" w:cs="Times New Roman"/>
@@ -46630,7 +46596,7 @@
           <w:color w:val="000000" w:themeColor="text1"/>
         </w:rPr>
       </w:pPr>
-      <w:bookmarkStart w:id="143" w:name="_Toc402458360"/>
+      <w:bookmarkStart w:id="143" w:name="_Toc402459015"/>
       <w:r>
         <w:rPr>
           <w:rFonts w:ascii="Times New Roman" w:hAnsi="Times New Roman" w:cs="Times New Roman"/>
@@ -47062,7 +47028,7 @@
           <w:szCs w:val="20"/>
         </w:rPr>
       </w:pPr>
-      <w:bookmarkStart w:id="144" w:name="_Toc402458267"/>
+      <w:bookmarkStart w:id="144" w:name="_Toc402458940"/>
       <w:r>
         <w:rPr>
           <w:rFonts w:ascii="Times New Roman" w:hAnsi="Times New Roman" w:cs="Times New Roman"/>
@@ -47254,7 +47220,7 @@
           <w:color w:val="000000" w:themeColor="text1"/>
         </w:rPr>
       </w:pPr>
-      <w:bookmarkStart w:id="145" w:name="_Toc402458361"/>
+      <w:bookmarkStart w:id="145" w:name="_Toc402459016"/>
       <w:r>
         <w:rPr>
           <w:rFonts w:ascii="Times New Roman" w:hAnsi="Times New Roman" w:cs="Times New Roman"/>
@@ -47659,7 +47625,7 @@
           <w:szCs w:val="24"/>
         </w:rPr>
       </w:pPr>
-      <w:bookmarkStart w:id="146" w:name="_Toc402458268"/>
+      <w:bookmarkStart w:id="146" w:name="_Toc402458941"/>
       <w:r>
         <w:rPr>
           <w:rFonts w:ascii="Times New Roman" w:hAnsi="Times New Roman" w:cs="Times New Roman"/>
@@ -47865,7 +47831,7 @@
           <w:color w:val="000000" w:themeColor="text1"/>
         </w:rPr>
       </w:pPr>
-      <w:bookmarkStart w:id="147" w:name="_Toc402458362"/>
+      <w:bookmarkStart w:id="147" w:name="_Toc402459017"/>
       <w:r>
         <w:rPr>
           <w:rFonts w:ascii="Times New Roman" w:hAnsi="Times New Roman" w:cs="Times New Roman"/>
@@ -48142,7 +48108,7 @@
           <w:szCs w:val="20"/>
         </w:rPr>
       </w:pPr>
-      <w:bookmarkStart w:id="148" w:name="_Toc402458269"/>
+      <w:bookmarkStart w:id="148" w:name="_Toc402458942"/>
       <w:r>
         <w:rPr>
           <w:rFonts w:ascii="Times New Roman" w:hAnsi="Times New Roman" w:cs="Times New Roman"/>
@@ -48321,7 +48287,7 @@
           <w:color w:val="000000" w:themeColor="text1"/>
         </w:rPr>
       </w:pPr>
-      <w:bookmarkStart w:id="149" w:name="_Toc402458363"/>
+      <w:bookmarkStart w:id="149" w:name="_Toc402459018"/>
       <w:r>
         <w:rPr>
           <w:rFonts w:ascii="Times New Roman" w:hAnsi="Times New Roman" w:cs="Times New Roman"/>
@@ -48535,7 +48501,7 @@
           <w:szCs w:val="20"/>
         </w:rPr>
       </w:pPr>
-      <w:bookmarkStart w:id="150" w:name="_Toc402458270"/>
+      <w:bookmarkStart w:id="150" w:name="_Toc402458943"/>
       <w:r>
         <w:rPr>
           <w:rFonts w:ascii="Times New Roman" w:hAnsi="Times New Roman" w:cs="Times New Roman"/>
@@ -48734,7 +48700,7 @@
           <w:color w:val="000000" w:themeColor="text1"/>
         </w:rPr>
       </w:pPr>
-      <w:bookmarkStart w:id="151" w:name="_Toc402458364"/>
+      <w:bookmarkStart w:id="151" w:name="_Toc402459019"/>
       <w:r>
         <w:rPr>
           <w:rFonts w:ascii="Times New Roman" w:hAnsi="Times New Roman" w:cs="Times New Roman"/>
@@ -49224,7 +49190,7 @@
           <w:szCs w:val="20"/>
         </w:rPr>
       </w:pPr>
-      <w:bookmarkStart w:id="152" w:name="_Toc402458271"/>
+      <w:bookmarkStart w:id="152" w:name="_Toc402458944"/>
       <w:r>
         <w:rPr>
           <w:rFonts w:ascii="Times New Roman" w:hAnsi="Times New Roman" w:cs="Times New Roman"/>
@@ -49412,7 +49378,7 @@
           <w:szCs w:val="24"/>
         </w:rPr>
       </w:pPr>
-      <w:bookmarkStart w:id="153" w:name="_Toc402458365"/>
+      <w:bookmarkStart w:id="153" w:name="_Toc402459020"/>
       <w:r>
         <w:rPr>
           <w:rFonts w:ascii="Times New Roman" w:hAnsi="Times New Roman" w:cs="Times New Roman"/>
@@ -49498,7 +49464,7 @@
           <w:szCs w:val="24"/>
         </w:rPr>
       </w:pPr>
-      <w:bookmarkStart w:id="154" w:name="_Toc402458366"/>
+      <w:bookmarkStart w:id="154" w:name="_Toc402459021"/>
       <w:r>
         <w:rPr>
           <w:rFonts w:ascii="Times New Roman" w:hAnsi="Times New Roman" w:cs="Times New Roman"/>
@@ -51603,7 +51569,7 @@
         </w:rPr>
       </w:pPr>
       <w:bookmarkStart w:id="155" w:name="_Toc383992871"/>
-      <w:bookmarkStart w:id="156" w:name="_Toc402458367"/>
+      <w:bookmarkStart w:id="156" w:name="_Toc402459022"/>
       <w:r>
         <w:rPr>
           <w:rFonts w:ascii="Times New Roman" w:hAnsi="Times New Roman" w:cs="Times New Roman"/>
@@ -51807,7 +51773,7 @@
           <w:lang w:val="en-US"/>
         </w:rPr>
       </w:pPr>
-      <w:bookmarkStart w:id="158" w:name="_Toc402458368"/>
+      <w:bookmarkStart w:id="158" w:name="_Toc402459023"/>
       <w:r>
         <w:rPr>
           <w:rFonts w:ascii="Times New Roman" w:hAnsi="Times New Roman" w:cs="Times New Roman"/>
@@ -51846,7 +51812,7 @@
           <w:lang w:val="en-US"/>
         </w:rPr>
       </w:pPr>
-      <w:bookmarkStart w:id="159" w:name="_Toc402458369"/>
+      <w:bookmarkStart w:id="159" w:name="_Toc402459024"/>
       <w:r>
         <w:rPr>
           <w:rFonts w:ascii="Times New Roman" w:hAnsi="Times New Roman" w:cs="Times New Roman"/>
@@ -54083,7 +54049,7 @@
         </w:rPr>
       </w:pPr>
       <w:bookmarkStart w:id="160" w:name="_Toc383992873"/>
-      <w:bookmarkStart w:id="161" w:name="_Toc402458370"/>
+      <w:bookmarkStart w:id="161" w:name="_Toc402459025"/>
       <w:r>
         <w:rPr>
           <w:rFonts w:ascii="Times New Roman" w:hAnsi="Times New Roman" w:cs="Times New Roman"/>
@@ -54939,7 +54905,7 @@
             <w:rPr>
               <w:noProof/>
             </w:rPr>
-            <w:t>48</w:t>
+            <w:t>49</w:t>
           </w:r>
         </w:fldSimple>
       </w:p>

</xml_diff>

<commit_message>
adding changes to the documentation and more tests .... now 90% of the code os covered
</commit_message>
<xml_diff>
--- a/relatorio final.docx
+++ b/relatorio final.docx
@@ -20931,8 +20931,8 @@
           <w:szCs w:val="24"/>
         </w:rPr>
       </w:pPr>
-      <w:bookmarkStart w:id="32" w:name="_Toc383992857"/>
-      <w:bookmarkStart w:id="33" w:name="_Toc402529864"/>
+      <w:bookmarkStart w:id="32" w:name="_Toc402529864"/>
+      <w:bookmarkStart w:id="33" w:name="_Toc383992857"/>
       <w:r>
         <w:rPr>
           <w:rFonts w:ascii="Times New Roman" w:hAnsi="Times New Roman" w:cs="Times New Roman"/>
@@ -20967,7 +20967,7 @@
         </w:rPr>
         <w:t>Protótipos de tela</w:t>
       </w:r>
-      <w:bookmarkEnd w:id="33"/>
+      <w:bookmarkEnd w:id="32"/>
       <w:r>
         <w:rPr>
           <w:rFonts w:ascii="Times New Roman" w:hAnsi="Times New Roman" w:cs="Times New Roman"/>
@@ -20978,7 +20978,7 @@
         <w:t xml:space="preserve"> </w:t>
       </w:r>
     </w:p>
-    <w:bookmarkEnd w:id="32"/>
+    <w:bookmarkEnd w:id="33"/>
     <w:p>
       <w:pPr>
         <w:ind w:right="-568"/>
@@ -25673,7 +25673,25 @@
           <w:sz w:val="24"/>
           <w:szCs w:val="24"/>
         </w:rPr>
-        <w:t xml:space="preserve">alguma </w:t>
+        <w:t>alguma</w:t>
+      </w:r>
+      <w:r>
+        <w:rPr>
+          <w:rFonts w:ascii="Times New Roman" w:hAnsi="Times New Roman" w:cs="Times New Roman"/>
+          <w:color w:val="000000"/>
+          <w:sz w:val="24"/>
+          <w:szCs w:val="24"/>
+        </w:rPr>
+        <w:t>s</w:t>
+      </w:r>
+      <w:r>
+        <w:rPr>
+          <w:rFonts w:ascii="Times New Roman" w:hAnsi="Times New Roman" w:cs="Times New Roman"/>
+          <w:color w:val="000000"/>
+          <w:sz w:val="24"/>
+          <w:szCs w:val="24"/>
+        </w:rPr>
+        <w:t xml:space="preserve"> </w:t>
       </w:r>
       <w:r>
         <w:rPr>
@@ -26022,7 +26040,15 @@
           <w:sz w:val="24"/>
           <w:szCs w:val="24"/>
         </w:rPr>
-        <w:t xml:space="preserve"> e o que o usuário espera que aconteça</w:t>
+        <w:t xml:space="preserve"> e o </w:t>
+      </w:r>
+      <w:r>
+        <w:rPr>
+          <w:rFonts w:ascii="Times New Roman" w:hAnsi="Times New Roman" w:cs="Times New Roman"/>
+          <w:sz w:val="24"/>
+          <w:szCs w:val="24"/>
+        </w:rPr>
+        <w:t>comportamento esperado</w:t>
       </w:r>
       <w:r>
         <w:rPr>
@@ -26181,7 +26207,16 @@
           <w:sz w:val="24"/>
           <w:szCs w:val="24"/>
         </w:rPr>
-        <w:t xml:space="preserve"> de forma visual, um acompanhamento do progresso da </w:t>
+        <w:t xml:space="preserve"> de forma visual</w:t>
+      </w:r>
+      <w:r>
+        <w:rPr>
+          <w:rFonts w:ascii="Times New Roman" w:hAnsi="Times New Roman" w:cs="Times New Roman"/>
+          <w:color w:val="000000"/>
+          <w:sz w:val="24"/>
+          <w:szCs w:val="24"/>
+        </w:rPr>
+        <w:t xml:space="preserve"> um acompanhamento do progresso da </w:t>
       </w:r>
       <w:r>
         <w:rPr>
@@ -26283,167 +26318,6 @@
           <w:szCs w:val="24"/>
         </w:rPr>
         <w:t>.</w:t>
-      </w:r>
-    </w:p>
-    <w:p>
-      <w:pPr>
-        <w:ind w:right="-568" w:firstLine="708"/>
-        <w:jc w:val="both"/>
-        <w:rPr>
-          <w:rFonts w:ascii="Times New Roman" w:hAnsi="Times New Roman" w:cs="Times New Roman"/>
-          <w:color w:val="000000"/>
-          <w:sz w:val="24"/>
-          <w:szCs w:val="24"/>
-        </w:rPr>
-      </w:pPr>
-      <w:r>
-        <w:rPr>
-          <w:rFonts w:ascii="Times New Roman" w:hAnsi="Times New Roman" w:cs="Times New Roman"/>
-          <w:color w:val="000000"/>
-          <w:sz w:val="24"/>
-          <w:szCs w:val="24"/>
-        </w:rPr>
-        <w:t xml:space="preserve">Os ciclos, conhecidos como </w:t>
-      </w:r>
-      <w:r>
-        <w:rPr>
-          <w:rFonts w:ascii="Times New Roman" w:hAnsi="Times New Roman" w:cs="Times New Roman"/>
-          <w:i/>
-          <w:color w:val="000000"/>
-          <w:sz w:val="24"/>
-          <w:szCs w:val="24"/>
-        </w:rPr>
-        <w:t>sprints</w:t>
-      </w:r>
-      <w:r>
-        <w:rPr>
-          <w:rFonts w:ascii="Times New Roman" w:hAnsi="Times New Roman" w:cs="Times New Roman"/>
-          <w:color w:val="000000"/>
-          <w:sz w:val="24"/>
-          <w:szCs w:val="24"/>
-        </w:rPr>
-        <w:t xml:space="preserve"> </w:t>
-      </w:r>
-      <w:r>
-        <w:rPr>
-          <w:rFonts w:ascii="Times New Roman" w:hAnsi="Times New Roman" w:cs="Times New Roman"/>
-          <w:color w:val="000000"/>
-          <w:sz w:val="24"/>
-          <w:szCs w:val="24"/>
-        </w:rPr>
-        <w:t>estão sendo</w:t>
-      </w:r>
-      <w:r>
-        <w:rPr>
-          <w:rFonts w:ascii="Times New Roman" w:hAnsi="Times New Roman" w:cs="Times New Roman"/>
-          <w:color w:val="000000"/>
-          <w:sz w:val="24"/>
-          <w:szCs w:val="24"/>
-        </w:rPr>
-        <w:t xml:space="preserve"> utilizados</w:t>
-      </w:r>
-      <w:r>
-        <w:rPr>
-          <w:rFonts w:ascii="Times New Roman" w:hAnsi="Times New Roman" w:cs="Times New Roman"/>
-          <w:color w:val="000000"/>
-          <w:sz w:val="24"/>
-          <w:szCs w:val="24"/>
-        </w:rPr>
-        <w:t>,</w:t>
-      </w:r>
-      <w:r>
-        <w:rPr>
-          <w:rFonts w:ascii="Times New Roman" w:hAnsi="Times New Roman" w:cs="Times New Roman"/>
-          <w:color w:val="000000"/>
-          <w:sz w:val="24"/>
-          <w:szCs w:val="24"/>
-        </w:rPr>
-        <w:t xml:space="preserve"> priorizando itens do </w:t>
-      </w:r>
-      <w:r>
-        <w:rPr>
-          <w:rFonts w:ascii="Times New Roman" w:hAnsi="Times New Roman" w:cs="Times New Roman"/>
-          <w:i/>
-          <w:color w:val="000000"/>
-          <w:sz w:val="24"/>
-          <w:szCs w:val="24"/>
-        </w:rPr>
-        <w:t>backlog</w:t>
-      </w:r>
-      <w:r>
-        <w:rPr>
-          <w:rFonts w:ascii="Times New Roman" w:hAnsi="Times New Roman" w:cs="Times New Roman"/>
-          <w:color w:val="000000"/>
-          <w:sz w:val="24"/>
-          <w:szCs w:val="24"/>
-        </w:rPr>
-        <w:t xml:space="preserve"> para entregas periódicas. </w:t>
-      </w:r>
-      <w:r>
-        <w:rPr>
-          <w:rFonts w:ascii="Times New Roman" w:hAnsi="Times New Roman" w:cs="Times New Roman"/>
-          <w:color w:val="000000"/>
-          <w:sz w:val="24"/>
-          <w:szCs w:val="24"/>
-        </w:rPr>
-        <w:t xml:space="preserve">Estão sendo </w:t>
-      </w:r>
-      <w:r>
-        <w:rPr>
-          <w:rFonts w:ascii="Times New Roman" w:hAnsi="Times New Roman" w:cs="Times New Roman"/>
-          <w:color w:val="000000"/>
-          <w:sz w:val="24"/>
-          <w:szCs w:val="24"/>
-        </w:rPr>
-        <w:t xml:space="preserve">executadas </w:t>
-      </w:r>
-      <w:r>
-        <w:rPr>
-          <w:rFonts w:ascii="Times New Roman" w:hAnsi="Times New Roman" w:cs="Times New Roman"/>
-          <w:i/>
-          <w:color w:val="000000"/>
-          <w:sz w:val="24"/>
-          <w:szCs w:val="24"/>
-        </w:rPr>
-        <w:t>sprints</w:t>
-      </w:r>
-      <w:r>
-        <w:rPr>
-          <w:rFonts w:ascii="Times New Roman" w:hAnsi="Times New Roman" w:cs="Times New Roman"/>
-          <w:color w:val="000000"/>
-          <w:sz w:val="24"/>
-          <w:szCs w:val="24"/>
-        </w:rPr>
-        <w:t xml:space="preserve"> de duas semanas, onde ao final de cada </w:t>
-      </w:r>
-      <w:r>
-        <w:rPr>
-          <w:rFonts w:ascii="Times New Roman" w:hAnsi="Times New Roman" w:cs="Times New Roman"/>
-          <w:color w:val="000000"/>
-          <w:sz w:val="24"/>
-          <w:szCs w:val="24"/>
-        </w:rPr>
-        <w:t>ciclo</w:t>
-      </w:r>
-      <w:r>
-        <w:rPr>
-          <w:rFonts w:ascii="Times New Roman" w:hAnsi="Times New Roman" w:cs="Times New Roman"/>
-          <w:color w:val="000000"/>
-          <w:sz w:val="24"/>
-          <w:szCs w:val="24"/>
-        </w:rPr>
-        <w:t xml:space="preserve"> as funcion</w:t>
-      </w:r>
-      <w:bookmarkStart w:id="45" w:name="__DdeLink__614_59037718"/>
-      <w:bookmarkEnd w:id="45"/>
-      <w:r>
-        <w:rPr>
-          <w:rFonts w:ascii="Times New Roman" w:hAnsi="Times New Roman" w:cs="Times New Roman"/>
-          <w:color w:val="000000"/>
-          <w:sz w:val="24"/>
-          <w:szCs w:val="24"/>
-        </w:rPr>
-        <w:t>alidades priorizadas serão entregues.</w:t>
       </w:r>
     </w:p>
     <w:p>
@@ -26747,9 +26621,9 @@
           <w:szCs w:val="24"/>
         </w:rPr>
       </w:pPr>
-      <w:bookmarkStart w:id="46" w:name="_Toc383985636"/>
-      <w:bookmarkStart w:id="47" w:name="_Toc383992861"/>
-      <w:bookmarkStart w:id="48" w:name="_Toc402529870"/>
+      <w:bookmarkStart w:id="45" w:name="_Toc383985636"/>
+      <w:bookmarkStart w:id="46" w:name="_Toc383992861"/>
+      <w:bookmarkStart w:id="47" w:name="_Toc402529870"/>
       <w:r>
         <w:rPr>
           <w:rFonts w:ascii="Times New Roman" w:hAnsi="Times New Roman" w:cs="Times New Roman"/>
@@ -26759,10 +26633,10 @@
         </w:rPr>
         <w:t>6.1 Artefatos</w:t>
       </w:r>
-      <w:bookmarkStart w:id="49" w:name="_Toc383985637"/>
+      <w:bookmarkStart w:id="48" w:name="_Toc383985637"/>
+      <w:bookmarkEnd w:id="45"/>
       <w:bookmarkEnd w:id="46"/>
       <w:bookmarkEnd w:id="47"/>
-      <w:bookmarkEnd w:id="48"/>
     </w:p>
     <w:p>
       <w:pPr>
@@ -26799,41 +26673,41 @@
         </w:rPr>
         <w:t>A seguir, segue uma descrição dos artefatos gerados pelo projeto.</w:t>
       </w:r>
+      <w:bookmarkEnd w:id="48"/>
+    </w:p>
+    <w:p>
+      <w:pPr>
+        <w:jc w:val="both"/>
+      </w:pPr>
+    </w:p>
+    <w:p>
+      <w:pPr>
+        <w:pStyle w:val="Ttulo3"/>
+        <w:rPr>
+          <w:rFonts w:ascii="Times New Roman" w:hAnsi="Times New Roman" w:cs="Times New Roman"/>
+          <w:color w:val="auto"/>
+        </w:rPr>
+      </w:pPr>
+      <w:bookmarkStart w:id="49" w:name="_Toc383985638"/>
+      <w:bookmarkStart w:id="50" w:name="_Toc383992862"/>
+      <w:bookmarkStart w:id="51" w:name="_Toc402529871"/>
+      <w:r>
+        <w:rPr>
+          <w:rFonts w:ascii="Times New Roman" w:hAnsi="Times New Roman" w:cs="Times New Roman"/>
+          <w:color w:val="auto"/>
+        </w:rPr>
+        <w:t xml:space="preserve">6.1.1 </w:t>
+      </w:r>
+      <w:r>
+        <w:rPr>
+          <w:rFonts w:ascii="Times New Roman" w:hAnsi="Times New Roman" w:cs="Times New Roman"/>
+          <w:color w:val="auto"/>
+        </w:rPr>
+        <w:t>Product Backlog</w:t>
+      </w:r>
       <w:bookmarkEnd w:id="49"/>
-    </w:p>
-    <w:p>
-      <w:pPr>
-        <w:jc w:val="both"/>
-      </w:pPr>
-    </w:p>
-    <w:p>
-      <w:pPr>
-        <w:pStyle w:val="Ttulo3"/>
-        <w:rPr>
-          <w:rFonts w:ascii="Times New Roman" w:hAnsi="Times New Roman" w:cs="Times New Roman"/>
-          <w:color w:val="auto"/>
-        </w:rPr>
-      </w:pPr>
-      <w:bookmarkStart w:id="50" w:name="_Toc383985638"/>
-      <w:bookmarkStart w:id="51" w:name="_Toc383992862"/>
-      <w:bookmarkStart w:id="52" w:name="_Toc402529871"/>
-      <w:r>
-        <w:rPr>
-          <w:rFonts w:ascii="Times New Roman" w:hAnsi="Times New Roman" w:cs="Times New Roman"/>
-          <w:color w:val="auto"/>
-        </w:rPr>
-        <w:t xml:space="preserve">6.1.1 </w:t>
-      </w:r>
-      <w:r>
-        <w:rPr>
-          <w:rFonts w:ascii="Times New Roman" w:hAnsi="Times New Roman" w:cs="Times New Roman"/>
-          <w:color w:val="auto"/>
-        </w:rPr>
-        <w:t>Product Backlog</w:t>
-      </w:r>
       <w:bookmarkEnd w:id="50"/>
       <w:bookmarkEnd w:id="51"/>
-      <w:bookmarkEnd w:id="52"/>
     </w:p>
     <w:p/>
     <w:p>
@@ -26848,7 +26722,7 @@
           <w:szCs w:val="24"/>
         </w:rPr>
       </w:pPr>
-      <w:bookmarkStart w:id="53" w:name="_Toc383985639"/>
+      <w:bookmarkStart w:id="52" w:name="_Toc383985639"/>
       <w:r>
         <w:rPr>
           <w:rFonts w:ascii="Times New Roman" w:hAnsi="Times New Roman" w:cs="Times New Roman"/>
@@ -26891,7 +26765,7 @@
         </w:rPr>
         <w:t xml:space="preserve"> nunca está completo, ele é dinâmico e está mudando constantemente identificando o que o produto precisa para ser completo e apropriado.</w:t>
       </w:r>
-      <w:bookmarkEnd w:id="53"/>
+      <w:bookmarkEnd w:id="52"/>
     </w:p>
     <w:p>
       <w:pPr>
@@ -26907,15 +26781,14 @@
           <w:u w:val="single"/>
         </w:rPr>
       </w:pPr>
-      <w:bookmarkStart w:id="54" w:name="_Toc383985640"/>
-      <w:bookmarkStart w:id="55" w:name="_Toc383992863"/>
-      <w:bookmarkStart w:id="56" w:name="_Toc402529872"/>
+      <w:bookmarkStart w:id="53" w:name="_Toc383985640"/>
+      <w:bookmarkStart w:id="54" w:name="_Toc383992863"/>
+      <w:bookmarkStart w:id="55" w:name="_Toc402529872"/>
       <w:r>
         <w:rPr>
           <w:rFonts w:ascii="Times New Roman" w:hAnsi="Times New Roman" w:cs="Times New Roman"/>
           <w:color w:val="auto"/>
         </w:rPr>
-        <w:lastRenderedPageBreak/>
         <w:t xml:space="preserve">6.1.2 </w:t>
       </w:r>
       <w:r>
@@ -26925,9 +26798,9 @@
         </w:rPr>
         <w:t>Sprint Backlog</w:t>
       </w:r>
+      <w:bookmarkEnd w:id="53"/>
       <w:bookmarkEnd w:id="54"/>
       <w:bookmarkEnd w:id="55"/>
-      <w:bookmarkEnd w:id="56"/>
     </w:p>
     <w:p>
       <w:pPr>
@@ -26958,7 +26831,7 @@
         </w:rPr>
         <w:tab/>
       </w:r>
-      <w:bookmarkStart w:id="57" w:name="_Toc383985641"/>
+      <w:bookmarkStart w:id="56" w:name="_Toc383985641"/>
       <w:r>
         <w:rPr>
           <w:rFonts w:ascii="Times New Roman" w:hAnsi="Times New Roman" w:cs="Times New Roman"/>
@@ -27085,65 +26958,66 @@
         </w:rPr>
         <w:t>tem.</w:t>
       </w:r>
+      <w:bookmarkEnd w:id="56"/>
+    </w:p>
+    <w:p>
+      <w:pPr>
+        <w:jc w:val="both"/>
+        <w:rPr>
+          <w:u w:val="single"/>
+        </w:rPr>
+      </w:pPr>
+    </w:p>
+    <w:p>
+      <w:pPr>
+        <w:pStyle w:val="Ttulo3"/>
+        <w:rPr>
+          <w:rFonts w:ascii="Times New Roman" w:hAnsi="Times New Roman" w:cs="Times New Roman"/>
+          <w:color w:val="auto"/>
+        </w:rPr>
+      </w:pPr>
+      <w:bookmarkStart w:id="57" w:name="_Toc383985642"/>
+      <w:bookmarkStart w:id="58" w:name="_Toc383992864"/>
+      <w:bookmarkStart w:id="59" w:name="_Toc402529873"/>
+      <w:r>
+        <w:rPr>
+          <w:rFonts w:ascii="Times New Roman" w:hAnsi="Times New Roman" w:cs="Times New Roman"/>
+          <w:color w:val="auto"/>
+        </w:rPr>
+        <w:lastRenderedPageBreak/>
+        <w:t xml:space="preserve">6.1.3 </w:t>
+      </w:r>
+      <w:r>
+        <w:rPr>
+          <w:rFonts w:ascii="Times New Roman" w:hAnsi="Times New Roman" w:cs="Times New Roman"/>
+          <w:color w:val="auto"/>
+        </w:rPr>
+        <w:t>H</w:t>
+      </w:r>
+      <w:r>
+        <w:rPr>
+          <w:rFonts w:ascii="Times New Roman" w:hAnsi="Times New Roman" w:cs="Times New Roman"/>
+          <w:color w:val="auto"/>
+        </w:rPr>
+        <w:t>istória</w:t>
+      </w:r>
+      <w:r>
+        <w:rPr>
+          <w:rFonts w:ascii="Times New Roman" w:hAnsi="Times New Roman" w:cs="Times New Roman"/>
+          <w:color w:val="auto"/>
+        </w:rPr>
+        <w:t>s</w:t>
+      </w:r>
       <w:bookmarkEnd w:id="57"/>
-    </w:p>
-    <w:p>
-      <w:pPr>
-        <w:jc w:val="both"/>
-        <w:rPr>
-          <w:u w:val="single"/>
-        </w:rPr>
-      </w:pPr>
-    </w:p>
-    <w:p>
-      <w:pPr>
-        <w:pStyle w:val="Ttulo3"/>
+      <w:bookmarkEnd w:id="58"/>
+      <w:r>
         <w:rPr>
           <w:rFonts w:ascii="Times New Roman" w:hAnsi="Times New Roman" w:cs="Times New Roman"/>
           <w:color w:val="auto"/>
         </w:rPr>
-      </w:pPr>
-      <w:bookmarkStart w:id="58" w:name="_Toc383985642"/>
-      <w:bookmarkStart w:id="59" w:name="_Toc383992864"/>
-      <w:bookmarkStart w:id="60" w:name="_Toc402529873"/>
-      <w:r>
-        <w:rPr>
-          <w:rFonts w:ascii="Times New Roman" w:hAnsi="Times New Roman" w:cs="Times New Roman"/>
-          <w:color w:val="auto"/>
-        </w:rPr>
-        <w:t xml:space="preserve">6.1.3 </w:t>
-      </w:r>
-      <w:r>
-        <w:rPr>
-          <w:rFonts w:ascii="Times New Roman" w:hAnsi="Times New Roman" w:cs="Times New Roman"/>
-          <w:color w:val="auto"/>
-        </w:rPr>
-        <w:t>H</w:t>
-      </w:r>
-      <w:r>
-        <w:rPr>
-          <w:rFonts w:ascii="Times New Roman" w:hAnsi="Times New Roman" w:cs="Times New Roman"/>
-          <w:color w:val="auto"/>
-        </w:rPr>
-        <w:t>istória</w:t>
-      </w:r>
-      <w:r>
-        <w:rPr>
-          <w:rFonts w:ascii="Times New Roman" w:hAnsi="Times New Roman" w:cs="Times New Roman"/>
-          <w:color w:val="auto"/>
-        </w:rPr>
-        <w:t>s</w:t>
-      </w:r>
-      <w:bookmarkEnd w:id="58"/>
+        <w:t xml:space="preserve"> do Usuário</w:t>
+      </w:r>
       <w:bookmarkEnd w:id="59"/>
-      <w:r>
-        <w:rPr>
-          <w:rFonts w:ascii="Times New Roman" w:hAnsi="Times New Roman" w:cs="Times New Roman"/>
-          <w:color w:val="auto"/>
-        </w:rPr>
-        <w:t xml:space="preserve"> do Usuário</w:t>
-      </w:r>
-      <w:bookmarkEnd w:id="60"/>
     </w:p>
     <w:p>
       <w:pPr>
@@ -27177,7 +27051,7 @@
         </w:rPr>
         <w:tab/>
       </w:r>
-      <w:bookmarkStart w:id="61" w:name="_Toc383985643"/>
+      <w:bookmarkStart w:id="60" w:name="_Toc383985643"/>
       <w:r>
         <w:rPr>
           <w:rFonts w:ascii="Times New Roman" w:eastAsia="Droid Sans Fallback" w:hAnsi="Times New Roman" w:cs="Times New Roman"/>
@@ -27266,7 +27140,7 @@
           <w:sz w:val="24"/>
           <w:szCs w:val="24"/>
         </w:rPr>
-        <w:t xml:space="preserve"> basicamente podem ser definidas pelo time, baseando-se na perspectiva de quem vai utilizar a funcionalidade gerada por esta </w:t>
+        <w:t xml:space="preserve"> podem ser definidas pelo time, baseando-se na perspectiva de quem vai utilizar a funcionalidade gerada por esta </w:t>
       </w:r>
       <w:r>
         <w:rPr>
@@ -27322,7 +27196,7 @@
         </w:rPr>
         <w:t>).</w:t>
       </w:r>
-      <w:bookmarkEnd w:id="61"/>
+      <w:bookmarkEnd w:id="60"/>
     </w:p>
     <w:p>
       <w:pPr>
@@ -27344,7 +27218,7 @@
           <w:color w:val="auto"/>
         </w:rPr>
       </w:pPr>
-      <w:bookmarkStart w:id="62" w:name="_Toc402529874"/>
+      <w:bookmarkStart w:id="61" w:name="_Toc402529874"/>
       <w:r>
         <w:rPr>
           <w:rFonts w:ascii="Times New Roman" w:hAnsi="Times New Roman" w:cs="Times New Roman"/>
@@ -27373,7 +27247,7 @@
         </w:rPr>
         <w:t>Diagrama de Caso de Uso</w:t>
       </w:r>
-      <w:bookmarkEnd w:id="62"/>
+      <w:bookmarkEnd w:id="61"/>
     </w:p>
     <w:p>
       <w:pPr>
@@ -27415,7 +27289,25 @@
           <w:sz w:val="24"/>
           <w:szCs w:val="24"/>
         </w:rPr>
-        <w:t xml:space="preserve"> é um artefato d</w:t>
+        <w:t xml:space="preserve"> </w:t>
+      </w:r>
+      <w:r>
+        <w:rPr>
+          <w:rFonts w:ascii="Times New Roman" w:eastAsia="Droid Sans Fallback" w:hAnsi="Times New Roman" w:cs="Times New Roman"/>
+          <w:color w:val="000000"/>
+          <w:sz w:val="24"/>
+          <w:szCs w:val="24"/>
+        </w:rPr>
+        <w:t xml:space="preserve">de uso </w:t>
+      </w:r>
+      <w:r>
+        <w:rPr>
+          <w:rFonts w:ascii="Times New Roman" w:eastAsia="Droid Sans Fallback" w:hAnsi="Times New Roman" w:cs="Times New Roman"/>
+          <w:color w:val="000000"/>
+          <w:sz w:val="24"/>
+          <w:szCs w:val="24"/>
+        </w:rPr>
+        <w:t>é um artefato d</w:t>
       </w:r>
       <w:r>
         <w:rPr>
@@ -27582,7 +27474,7 @@
           <w:color w:val="auto"/>
         </w:rPr>
       </w:pPr>
-      <w:bookmarkStart w:id="63" w:name="_Toc402529875"/>
+      <w:bookmarkStart w:id="62" w:name="_Toc402529875"/>
       <w:r>
         <w:rPr>
           <w:rFonts w:ascii="Times New Roman" w:hAnsi="Times New Roman" w:cs="Times New Roman"/>
@@ -27590,7 +27482,7 @@
         </w:rPr>
         <w:t>6.1.5 Diagrama de Classes</w:t>
       </w:r>
-      <w:bookmarkEnd w:id="63"/>
+      <w:bookmarkEnd w:id="62"/>
     </w:p>
     <w:p>
       <w:pPr>
@@ -27767,7 +27659,7 @@
           <w:color w:val="auto"/>
         </w:rPr>
       </w:pPr>
-      <w:bookmarkStart w:id="64" w:name="_Toc402529876"/>
+      <w:bookmarkStart w:id="63" w:name="_Toc402529876"/>
       <w:r>
         <w:rPr>
           <w:rFonts w:ascii="Times New Roman" w:hAnsi="Times New Roman" w:cs="Times New Roman"/>
@@ -27794,13 +27686,20 @@
           <w:rFonts w:ascii="Times New Roman" w:hAnsi="Times New Roman" w:cs="Times New Roman"/>
           <w:color w:val="auto"/>
         </w:rPr>
-        <w:t>Gráfico de cobertura de test</w:t>
+        <w:t>C</w:t>
       </w:r>
       <w:r>
         <w:rPr>
           <w:rFonts w:ascii="Times New Roman" w:hAnsi="Times New Roman" w:cs="Times New Roman"/>
           <w:color w:val="auto"/>
         </w:rPr>
+        <w:t>obertura de test</w:t>
+      </w:r>
+      <w:r>
+        <w:rPr>
+          <w:rFonts w:ascii="Times New Roman" w:hAnsi="Times New Roman" w:cs="Times New Roman"/>
+          <w:color w:val="auto"/>
+        </w:rPr>
         <w:t>e</w:t>
       </w:r>
       <w:r>
@@ -27810,7 +27709,7 @@
         </w:rPr>
         <w:t>s</w:t>
       </w:r>
-      <w:bookmarkEnd w:id="64"/>
+      <w:bookmarkEnd w:id="63"/>
       <w:r>
         <w:rPr>
           <w:rFonts w:ascii="Times New Roman" w:hAnsi="Times New Roman" w:cs="Times New Roman"/>
@@ -27945,7 +27844,43 @@
           <w:szCs w:val="24"/>
         </w:rPr>
         <w:tab/>
-        <w:t>Os testes unitários são uma boa métrica de qualidade do código, porém, uma grande quantidade de testes unitários não garante a qualidade do sistema. Por isso, será gerado um gráfico com a cobertura de testes no sistema. A cobertura de testes serve para mostrar qual a porcentagem de linhas de código que est</w:t>
+        <w:t xml:space="preserve">Os testes unitários são uma boa métrica de qualidade do código, porém, uma grande quantidade de testes unitários não garante a qualidade do sistema. Por isso, será </w:t>
+      </w:r>
+      <w:r>
+        <w:rPr>
+          <w:rFonts w:ascii="Times New Roman" w:eastAsia="Droid Sans Fallback" w:hAnsi="Times New Roman" w:cs="Times New Roman"/>
+          <w:color w:val="00000A"/>
+          <w:sz w:val="24"/>
+          <w:szCs w:val="24"/>
+        </w:rPr>
+        <w:t xml:space="preserve">disponibilizada </w:t>
+      </w:r>
+      <w:r>
+        <w:rPr>
+          <w:rFonts w:ascii="Times New Roman" w:eastAsia="Droid Sans Fallback" w:hAnsi="Times New Roman" w:cs="Times New Roman"/>
+          <w:color w:val="00000A"/>
+          <w:sz w:val="24"/>
+          <w:szCs w:val="24"/>
+        </w:rPr>
+        <w:t>a cobertura de testes no sistema</w:t>
+      </w:r>
+      <w:r>
+        <w:rPr>
+          <w:rFonts w:ascii="Times New Roman" w:eastAsia="Droid Sans Fallback" w:hAnsi="Times New Roman" w:cs="Times New Roman"/>
+          <w:color w:val="00000A"/>
+          <w:sz w:val="24"/>
+          <w:szCs w:val="24"/>
+        </w:rPr>
+        <w:t xml:space="preserve"> que mostra </w:t>
+      </w:r>
+      <w:r>
+        <w:rPr>
+          <w:rFonts w:ascii="Times New Roman" w:eastAsia="Droid Sans Fallback" w:hAnsi="Times New Roman" w:cs="Times New Roman"/>
+          <w:color w:val="00000A"/>
+          <w:sz w:val="24"/>
+          <w:szCs w:val="24"/>
+        </w:rPr>
+        <w:t>a porcentagem de linhas de código que est</w:t>
       </w:r>
       <w:r>
         <w:rPr>
@@ -28020,8 +27955,8 @@
           <w:szCs w:val="24"/>
         </w:rPr>
       </w:pPr>
-      <w:bookmarkStart w:id="65" w:name="_Toc383992865"/>
-      <w:bookmarkStart w:id="66" w:name="_Toc402529877"/>
+      <w:bookmarkStart w:id="64" w:name="_Toc383992865"/>
+      <w:bookmarkStart w:id="65" w:name="_Toc402529877"/>
       <w:r>
         <w:rPr>
           <w:rFonts w:ascii="Times New Roman" w:hAnsi="Times New Roman" w:cs="Times New Roman"/>
@@ -28032,8 +27967,8 @@
         <w:lastRenderedPageBreak/>
         <w:t>7 ARQUITETURA DO SISTEMA</w:t>
       </w:r>
+      <w:bookmarkEnd w:id="64"/>
       <w:bookmarkEnd w:id="65"/>
-      <w:bookmarkEnd w:id="66"/>
     </w:p>
     <w:p>
       <w:pPr>
@@ -28117,7 +28052,7 @@
           <w:szCs w:val="24"/>
         </w:rPr>
       </w:pPr>
-      <w:bookmarkStart w:id="67" w:name="_Toc402529878"/>
+      <w:bookmarkStart w:id="66" w:name="_Toc402529878"/>
       <w:r>
         <w:rPr>
           <w:rFonts w:ascii="Times New Roman" w:hAnsi="Times New Roman" w:cs="Times New Roman"/>
@@ -28154,7 +28089,7 @@
         </w:rPr>
         <w:t>al</w:t>
       </w:r>
-      <w:bookmarkEnd w:id="67"/>
+      <w:bookmarkEnd w:id="66"/>
     </w:p>
     <w:p/>
     <w:p>
@@ -28393,7 +28328,7 @@
           <w:color w:val="000000" w:themeColor="text1"/>
         </w:rPr>
       </w:pPr>
-      <w:bookmarkStart w:id="68" w:name="_Toc402529879"/>
+      <w:bookmarkStart w:id="67" w:name="_Toc402529879"/>
       <w:r>
         <w:rPr>
           <w:rFonts w:ascii="Times New Roman" w:hAnsi="Times New Roman" w:cs="Times New Roman"/>
@@ -28422,7 +28357,7 @@
         </w:rPr>
         <w:t>Sprint 1</w:t>
       </w:r>
-      <w:bookmarkEnd w:id="68"/>
+      <w:bookmarkEnd w:id="67"/>
     </w:p>
     <w:p/>
     <w:p>
@@ -28438,7 +28373,7 @@
           <w:szCs w:val="20"/>
         </w:rPr>
       </w:pPr>
-      <w:bookmarkStart w:id="69" w:name="_Toc402529710"/>
+      <w:bookmarkStart w:id="68" w:name="_Toc402529710"/>
       <w:r>
         <w:rPr>
           <w:rFonts w:ascii="Times New Roman" w:hAnsi="Times New Roman" w:cs="Times New Roman"/>
@@ -28520,7 +28455,7 @@
         </w:rPr>
         <w:t>.</w:t>
       </w:r>
-      <w:bookmarkEnd w:id="69"/>
+      <w:bookmarkEnd w:id="68"/>
     </w:p>
     <w:tbl>
       <w:tblPr>
@@ -29750,7 +29685,7 @@
           <w:color w:val="000000" w:themeColor="text1"/>
         </w:rPr>
       </w:pPr>
-      <w:bookmarkStart w:id="70" w:name="_Toc402529880"/>
+      <w:bookmarkStart w:id="69" w:name="_Toc402529880"/>
       <w:r>
         <w:rPr>
           <w:rFonts w:ascii="Times New Roman" w:hAnsi="Times New Roman" w:cs="Times New Roman"/>
@@ -29794,7 +29729,7 @@
         </w:rPr>
         <w:t>Sprint 2</w:t>
       </w:r>
-      <w:bookmarkEnd w:id="70"/>
+      <w:bookmarkEnd w:id="69"/>
     </w:p>
     <w:p/>
     <w:p>
@@ -29810,7 +29745,7 @@
           <w:szCs w:val="20"/>
         </w:rPr>
       </w:pPr>
-      <w:bookmarkStart w:id="71" w:name="_Toc402529711"/>
+      <w:bookmarkStart w:id="70" w:name="_Toc402529711"/>
       <w:r>
         <w:rPr>
           <w:rFonts w:ascii="Times New Roman" w:hAnsi="Times New Roman" w:cs="Times New Roman"/>
@@ -29892,7 +29827,7 @@
         </w:rPr>
         <w:t>.</w:t>
       </w:r>
-      <w:bookmarkEnd w:id="71"/>
+      <w:bookmarkEnd w:id="70"/>
     </w:p>
     <w:tbl>
       <w:tblPr>
@@ -30497,7 +30432,7 @@
           <w:color w:val="000000" w:themeColor="text1"/>
         </w:rPr>
       </w:pPr>
-      <w:bookmarkStart w:id="72" w:name="_Toc402529881"/>
+      <w:bookmarkStart w:id="71" w:name="_Toc402529881"/>
       <w:r>
         <w:rPr>
           <w:rFonts w:ascii="Times New Roman" w:hAnsi="Times New Roman" w:cs="Times New Roman"/>
@@ -30540,7 +30475,7 @@
         </w:rPr>
         <w:t>Sprint 3</w:t>
       </w:r>
-      <w:bookmarkEnd w:id="72"/>
+      <w:bookmarkEnd w:id="71"/>
     </w:p>
     <w:p/>
     <w:p>
@@ -30556,7 +30491,7 @@
           <w:szCs w:val="20"/>
         </w:rPr>
       </w:pPr>
-      <w:bookmarkStart w:id="73" w:name="_Toc402529712"/>
+      <w:bookmarkStart w:id="72" w:name="_Toc402529712"/>
       <w:r>
         <w:rPr>
           <w:rFonts w:ascii="Times New Roman" w:hAnsi="Times New Roman" w:cs="Times New Roman"/>
@@ -30638,7 +30573,7 @@
         </w:rPr>
         <w:t>.</w:t>
       </w:r>
-      <w:bookmarkEnd w:id="73"/>
+      <w:bookmarkEnd w:id="72"/>
     </w:p>
     <w:tbl>
       <w:tblPr>
@@ -31205,7 +31140,7 @@
           <w:color w:val="000000" w:themeColor="text1"/>
         </w:rPr>
       </w:pPr>
-      <w:bookmarkStart w:id="74" w:name="_Toc402529882"/>
+      <w:bookmarkStart w:id="73" w:name="_Toc402529882"/>
       <w:r>
         <w:rPr>
           <w:rFonts w:ascii="Times New Roman" w:hAnsi="Times New Roman" w:cs="Times New Roman"/>
@@ -31248,7 +31183,7 @@
         </w:rPr>
         <w:t>Sprint 4</w:t>
       </w:r>
-      <w:bookmarkEnd w:id="74"/>
+      <w:bookmarkEnd w:id="73"/>
     </w:p>
     <w:p/>
     <w:p>
@@ -31264,7 +31199,7 @@
           <w:szCs w:val="20"/>
         </w:rPr>
       </w:pPr>
-      <w:bookmarkStart w:id="75" w:name="_Toc402529713"/>
+      <w:bookmarkStart w:id="74" w:name="_Toc402529713"/>
       <w:r>
         <w:rPr>
           <w:rFonts w:ascii="Times New Roman" w:hAnsi="Times New Roman" w:cs="Times New Roman"/>
@@ -31346,7 +31281,7 @@
         </w:rPr>
         <w:t>.</w:t>
       </w:r>
-      <w:bookmarkEnd w:id="75"/>
+      <w:bookmarkEnd w:id="74"/>
     </w:p>
     <w:tbl>
       <w:tblPr>
@@ -32003,9 +31938,9 @@
           <w:color w:val="000000" w:themeColor="text1"/>
         </w:rPr>
       </w:pPr>
+      <w:bookmarkStart w:id="75" w:name="_Toc402529883"/>
       <w:bookmarkStart w:id="76" w:name="_Toc383985645"/>
       <w:bookmarkStart w:id="77" w:name="_Toc383992866"/>
-      <w:bookmarkStart w:id="78" w:name="_Toc402529883"/>
       <w:r>
         <w:rPr>
           <w:rFonts w:ascii="Times New Roman" w:hAnsi="Times New Roman" w:cs="Times New Roman"/>
@@ -32048,7 +31983,7 @@
         </w:rPr>
         <w:t>Sprint 5</w:t>
       </w:r>
-      <w:bookmarkEnd w:id="78"/>
+      <w:bookmarkEnd w:id="75"/>
     </w:p>
     <w:p/>
     <w:p>
@@ -32064,7 +31999,7 @@
           <w:szCs w:val="20"/>
         </w:rPr>
       </w:pPr>
-      <w:bookmarkStart w:id="79" w:name="_Toc402529714"/>
+      <w:bookmarkStart w:id="78" w:name="_Toc402529714"/>
       <w:r>
         <w:rPr>
           <w:rFonts w:ascii="Times New Roman" w:hAnsi="Times New Roman" w:cs="Times New Roman"/>
@@ -32146,7 +32081,7 @@
         </w:rPr>
         <w:t>.</w:t>
       </w:r>
-      <w:bookmarkEnd w:id="79"/>
+      <w:bookmarkEnd w:id="78"/>
     </w:p>
     <w:tbl>
       <w:tblPr>
@@ -32887,7 +32822,7 @@
           <w:color w:val="000000" w:themeColor="text1"/>
         </w:rPr>
       </w:pPr>
-      <w:bookmarkStart w:id="80" w:name="_Toc402529884"/>
+      <w:bookmarkStart w:id="79" w:name="_Toc402529884"/>
       <w:r>
         <w:rPr>
           <w:rFonts w:ascii="Times New Roman" w:hAnsi="Times New Roman" w:cs="Times New Roman"/>
@@ -32930,7 +32865,7 @@
         </w:rPr>
         <w:t>Sprint 6</w:t>
       </w:r>
-      <w:bookmarkEnd w:id="80"/>
+      <w:bookmarkEnd w:id="79"/>
     </w:p>
     <w:p/>
     <w:p>
@@ -32946,7 +32881,7 @@
           <w:szCs w:val="20"/>
         </w:rPr>
       </w:pPr>
-      <w:bookmarkStart w:id="81" w:name="_Toc402529715"/>
+      <w:bookmarkStart w:id="80" w:name="_Toc402529715"/>
       <w:r>
         <w:rPr>
           <w:rFonts w:ascii="Times New Roman" w:hAnsi="Times New Roman" w:cs="Times New Roman"/>
@@ -33028,7 +32963,7 @@
         </w:rPr>
         <w:t>.</w:t>
       </w:r>
-      <w:bookmarkEnd w:id="81"/>
+      <w:bookmarkEnd w:id="80"/>
     </w:p>
     <w:tbl>
       <w:tblPr>
@@ -33707,7 +33642,7 @@
           <w:szCs w:val="24"/>
         </w:rPr>
       </w:pPr>
-      <w:bookmarkStart w:id="82" w:name="_Toc402529885"/>
+      <w:bookmarkStart w:id="81" w:name="_Toc402529885"/>
       <w:r>
         <w:rPr>
           <w:rFonts w:ascii="Times New Roman" w:hAnsi="Times New Roman" w:cs="Times New Roman"/>
@@ -33737,7 +33672,7 @@
       </w:r>
       <w:bookmarkEnd w:id="76"/>
       <w:bookmarkEnd w:id="77"/>
-      <w:bookmarkEnd w:id="82"/>
+      <w:bookmarkEnd w:id="81"/>
     </w:p>
     <w:p/>
     <w:p>
@@ -34040,30 +33975,6 @@
         </w:rPr>
         <w:t>.</w:t>
       </w:r>
-    </w:p>
-    <w:p>
-      <w:pPr>
-        <w:ind w:right="-568"/>
-        <w:jc w:val="both"/>
-        <w:rPr>
-          <w:rFonts w:ascii="Times New Roman" w:hAnsi="Times New Roman" w:cs="Times New Roman"/>
-          <w:color w:val="000000"/>
-          <w:sz w:val="24"/>
-          <w:szCs w:val="24"/>
-        </w:rPr>
-      </w:pPr>
-    </w:p>
-    <w:p>
-      <w:pPr>
-        <w:ind w:right="-568"/>
-        <w:jc w:val="both"/>
-        <w:rPr>
-          <w:rFonts w:ascii="Times New Roman" w:hAnsi="Times New Roman" w:cs="Times New Roman"/>
-          <w:color w:val="000000"/>
-          <w:sz w:val="24"/>
-          <w:szCs w:val="24"/>
-        </w:rPr>
-      </w:pPr>
     </w:p>
     <w:p>
       <w:pPr>
@@ -34090,7 +34001,7 @@
           <w:szCs w:val="20"/>
         </w:rPr>
       </w:pPr>
-      <w:bookmarkStart w:id="83" w:name="_Toc402529682"/>
+      <w:bookmarkStart w:id="82" w:name="_Toc402529682"/>
       <w:r>
         <w:rPr>
           <w:rFonts w:ascii="Times New Roman" w:hAnsi="Times New Roman" w:cs="Times New Roman"/>
@@ -34159,7 +34070,7 @@
         </w:rPr>
         <w:t>.</w:t>
       </w:r>
-      <w:bookmarkEnd w:id="83"/>
+      <w:bookmarkEnd w:id="82"/>
     </w:p>
     <w:p>
       <w:pPr>
@@ -34316,7 +34227,7 @@
           <w:szCs w:val="20"/>
         </w:rPr>
       </w:pPr>
-      <w:bookmarkStart w:id="84" w:name="_Toc402529683"/>
+      <w:bookmarkStart w:id="83" w:name="_Toc402529683"/>
       <w:r>
         <w:rPr>
           <w:rFonts w:ascii="Times New Roman" w:hAnsi="Times New Roman" w:cs="Times New Roman"/>
@@ -34377,7 +34288,7 @@
         </w:rPr>
         <w:t xml:space="preserve"> – Diagrama de classes.</w:t>
       </w:r>
-      <w:bookmarkEnd w:id="84"/>
+      <w:bookmarkEnd w:id="83"/>
     </w:p>
     <w:p>
       <w:pPr>
@@ -34468,9 +34379,9 @@
           <w:szCs w:val="24"/>
         </w:rPr>
       </w:pPr>
-      <w:bookmarkStart w:id="85" w:name="_Toc383985646"/>
-      <w:bookmarkStart w:id="86" w:name="_Toc383992867"/>
-      <w:bookmarkStart w:id="87" w:name="_Toc402529886"/>
+      <w:bookmarkStart w:id="84" w:name="_Toc383985646"/>
+      <w:bookmarkStart w:id="85" w:name="_Toc383992867"/>
+      <w:bookmarkStart w:id="86" w:name="_Toc402529886"/>
       <w:r>
         <w:rPr>
           <w:rFonts w:ascii="Times New Roman" w:hAnsi="Times New Roman" w:cs="Times New Roman"/>
@@ -34498,9 +34409,9 @@
         </w:rPr>
         <w:t xml:space="preserve"> Modelagem de Dados</w:t>
       </w:r>
+      <w:bookmarkEnd w:id="84"/>
       <w:bookmarkEnd w:id="85"/>
       <w:bookmarkEnd w:id="86"/>
-      <w:bookmarkEnd w:id="87"/>
     </w:p>
     <w:p>
       <w:pPr>
@@ -34561,7 +34472,7 @@
           <w:color w:val="000000" w:themeColor="text1"/>
         </w:rPr>
       </w:pPr>
-      <w:bookmarkStart w:id="88" w:name="_Toc402529887"/>
+      <w:bookmarkStart w:id="87" w:name="_Toc402529887"/>
       <w:r>
         <w:rPr>
           <w:rFonts w:ascii="Times New Roman" w:hAnsi="Times New Roman" w:cs="Times New Roman"/>
@@ -34597,7 +34508,7 @@
         </w:rPr>
         <w:t>Diagrama ER</w:t>
       </w:r>
-      <w:bookmarkEnd w:id="88"/>
+      <w:bookmarkEnd w:id="87"/>
     </w:p>
     <w:p/>
     <w:p>
@@ -34792,7 +34703,7 @@
           <w:szCs w:val="20"/>
         </w:rPr>
       </w:pPr>
-      <w:bookmarkStart w:id="89" w:name="_Toc402529684"/>
+      <w:bookmarkStart w:id="88" w:name="_Toc402529684"/>
       <w:r>
         <w:rPr>
           <w:rFonts w:ascii="Times New Roman" w:hAnsi="Times New Roman" w:cs="Times New Roman"/>
@@ -34861,7 +34772,7 @@
         </w:rPr>
         <w:t>.</w:t>
       </w:r>
-      <w:bookmarkEnd w:id="89"/>
+      <w:bookmarkEnd w:id="88"/>
     </w:p>
     <w:p>
       <w:pPr>
@@ -34985,7 +34896,7 @@
           <w:color w:val="000000" w:themeColor="text1"/>
         </w:rPr>
       </w:pPr>
-      <w:bookmarkStart w:id="90" w:name="_Toc402529888"/>
+      <w:bookmarkStart w:id="89" w:name="_Toc402529888"/>
       <w:r>
         <w:rPr>
           <w:rFonts w:ascii="Times New Roman" w:hAnsi="Times New Roman" w:cs="Times New Roman"/>
@@ -35021,7 +34932,7 @@
         </w:rPr>
         <w:t>Dicionário de Dados</w:t>
       </w:r>
-      <w:bookmarkEnd w:id="90"/>
+      <w:bookmarkEnd w:id="89"/>
     </w:p>
     <w:p/>
     <w:p>
@@ -35043,7 +34954,25 @@
           <w:szCs w:val="24"/>
         </w:rPr>
         <w:tab/>
-        <w:t xml:space="preserve">O dicionário de dados está descrito na Tabela </w:t>
+        <w:t xml:space="preserve">O dicionário de dados está </w:t>
+      </w:r>
+      <w:r>
+        <w:rPr>
+          <w:rFonts w:ascii="Times New Roman" w:hAnsi="Times New Roman" w:cs="Times New Roman"/>
+          <w:color w:val="000000"/>
+          <w:sz w:val="24"/>
+          <w:szCs w:val="24"/>
+        </w:rPr>
+        <w:t>detalhado</w:t>
+      </w:r>
+      <w:r>
+        <w:rPr>
+          <w:rFonts w:ascii="Times New Roman" w:hAnsi="Times New Roman" w:cs="Times New Roman"/>
+          <w:color w:val="000000"/>
+          <w:sz w:val="24"/>
+          <w:szCs w:val="24"/>
+        </w:rPr>
+        <w:t xml:space="preserve"> na Tabela </w:t>
       </w:r>
       <w:r>
         <w:rPr>
@@ -35099,7 +35028,7 @@
           <w:szCs w:val="20"/>
         </w:rPr>
       </w:pPr>
-      <w:bookmarkStart w:id="91" w:name="_Toc402529716"/>
+      <w:bookmarkStart w:id="90" w:name="_Toc402529716"/>
       <w:r>
         <w:rPr>
           <w:rFonts w:ascii="Times New Roman" w:hAnsi="Times New Roman" w:cs="Times New Roman"/>
@@ -35188,7 +35117,7 @@
         </w:rPr>
         <w:t>Dicionário de dados</w:t>
       </w:r>
-      <w:bookmarkEnd w:id="91"/>
+      <w:bookmarkEnd w:id="90"/>
     </w:p>
     <w:tbl>
       <w:tblPr>
@@ -37966,9 +37895,9 @@
           <w:szCs w:val="24"/>
         </w:rPr>
       </w:pPr>
-      <w:bookmarkStart w:id="92" w:name="_Toc383985647"/>
-      <w:bookmarkStart w:id="93" w:name="_Toc383992868"/>
-      <w:bookmarkStart w:id="94" w:name="_Toc402529889"/>
+      <w:bookmarkStart w:id="91" w:name="_Toc383985647"/>
+      <w:bookmarkStart w:id="92" w:name="_Toc383992868"/>
+      <w:bookmarkStart w:id="93" w:name="_Toc402529889"/>
       <w:r>
         <w:rPr>
           <w:rFonts w:ascii="Times New Roman" w:hAnsi="Times New Roman" w:cs="Times New Roman"/>
@@ -37997,9 +37926,9 @@
         </w:rPr>
         <w:t xml:space="preserve"> Interface Gráfica</w:t>
       </w:r>
+      <w:bookmarkEnd w:id="91"/>
       <w:bookmarkEnd w:id="92"/>
       <w:bookmarkEnd w:id="93"/>
-      <w:bookmarkEnd w:id="94"/>
     </w:p>
     <w:p/>
     <w:p>
@@ -38124,7 +38053,7 @@
           <w:color w:val="000000" w:themeColor="text1"/>
         </w:rPr>
       </w:pPr>
-      <w:bookmarkStart w:id="95" w:name="_Toc402529890"/>
+      <w:bookmarkStart w:id="94" w:name="_Toc402529890"/>
       <w:r>
         <w:rPr>
           <w:rFonts w:ascii="Times New Roman" w:hAnsi="Times New Roman" w:cs="Times New Roman"/>
@@ -38160,7 +38089,7 @@
         </w:rPr>
         <w:t>Cadastro de Sprints</w:t>
       </w:r>
-      <w:bookmarkEnd w:id="95"/>
+      <w:bookmarkEnd w:id="94"/>
     </w:p>
     <w:p/>
     <w:p>
@@ -38248,7 +38177,7 @@
           <w:szCs w:val="20"/>
         </w:rPr>
       </w:pPr>
-      <w:bookmarkStart w:id="96" w:name="_Toc402529685"/>
+      <w:bookmarkStart w:id="95" w:name="_Toc402529685"/>
       <w:r>
         <w:rPr>
           <w:rFonts w:ascii="Times New Roman" w:hAnsi="Times New Roman" w:cs="Times New Roman"/>
@@ -38326,7 +38255,7 @@
         </w:rPr>
         <w:t>.</w:t>
       </w:r>
-      <w:bookmarkEnd w:id="96"/>
+      <w:bookmarkEnd w:id="95"/>
     </w:p>
     <w:p>
       <w:pPr>
@@ -38341,20 +38270,6 @@
           <w:szCs w:val="24"/>
         </w:rPr>
       </w:pPr>
-    </w:p>
-    <w:p>
-      <w:pPr>
-        <w:autoSpaceDE w:val="0"/>
-        <w:autoSpaceDN w:val="0"/>
-        <w:adjustRightInd w:val="0"/>
-        <w:ind w:right="-568"/>
-        <w:jc w:val="center"/>
-        <w:rPr>
-          <w:rFonts w:ascii="Times New Roman" w:hAnsi="Times New Roman" w:cs="Times New Roman"/>
-          <w:sz w:val="24"/>
-          <w:szCs w:val="24"/>
-        </w:rPr>
-      </w:pPr>
       <w:r>
         <w:rPr>
           <w:rFonts w:ascii="Times New Roman" w:hAnsi="Times New Roman" w:cs="Times New Roman"/>
@@ -38365,9 +38280,9 @@
         </w:rPr>
         <w:drawing>
           <wp:inline distT="0" distB="0" distL="0" distR="0">
-            <wp:extent cx="3657601" cy="2743200"/>
-            <wp:effectExtent l="19050" t="0" r="0" b="0"/>
-            <wp:docPr id="4" name="Imagem 3" descr="Sprint Registration.png"/>
+            <wp:extent cx="5686425" cy="4264819"/>
+            <wp:effectExtent l="19050" t="0" r="9525" b="0"/>
+            <wp:docPr id="18" name="Imagem 17" descr="Sprint Registration.png"/>
             <wp:cNvGraphicFramePr>
               <a:graphicFrameLocks xmlns:a="http://schemas.openxmlformats.org/drawingml/2006/main" noChangeAspect="1"/>
             </wp:cNvGraphicFramePr>
@@ -38387,7 +38302,7 @@
                   <pic:spPr>
                     <a:xfrm>
                       <a:off x="0" y="0"/>
-                      <a:ext cx="3656722" cy="2742541"/>
+                      <a:ext cx="5689101" cy="4266826"/>
                     </a:xfrm>
                     <a:prstGeom prst="rect">
                       <a:avLst/>
@@ -38442,7 +38357,7 @@
           <w:color w:val="000000" w:themeColor="text1"/>
         </w:rPr>
       </w:pPr>
-      <w:bookmarkStart w:id="97" w:name="_Toc402529891"/>
+      <w:bookmarkStart w:id="96" w:name="_Toc402529891"/>
       <w:r>
         <w:rPr>
           <w:rFonts w:ascii="Times New Roman" w:hAnsi="Times New Roman" w:cs="Times New Roman"/>
@@ -38478,7 +38393,7 @@
         </w:rPr>
         <w:t>Scan de projeto</w:t>
       </w:r>
-      <w:bookmarkEnd w:id="97"/>
+      <w:bookmarkEnd w:id="96"/>
     </w:p>
     <w:p>
       <w:pPr>
@@ -38556,7 +38471,7 @@
           <w:szCs w:val="20"/>
         </w:rPr>
       </w:pPr>
-      <w:bookmarkStart w:id="98" w:name="_Toc402529686"/>
+      <w:bookmarkStart w:id="97" w:name="_Toc402529686"/>
       <w:r>
         <w:rPr>
           <w:rFonts w:ascii="Times New Roman" w:hAnsi="Times New Roman" w:cs="Times New Roman"/>
@@ -38617,7 +38532,7 @@
         </w:rPr>
         <w:t xml:space="preserve"> – Protótipo da tela de Scan do projeto.</w:t>
       </w:r>
-      <w:bookmarkEnd w:id="98"/>
+      <w:bookmarkEnd w:id="97"/>
     </w:p>
     <w:p>
       <w:pPr>
@@ -38632,20 +38547,6 @@
           <w:szCs w:val="24"/>
         </w:rPr>
       </w:pPr>
-    </w:p>
-    <w:p>
-      <w:pPr>
-        <w:autoSpaceDE w:val="0"/>
-        <w:autoSpaceDN w:val="0"/>
-        <w:adjustRightInd w:val="0"/>
-        <w:ind w:right="-568"/>
-        <w:jc w:val="center"/>
-        <w:rPr>
-          <w:rFonts w:ascii="Times New Roman" w:hAnsi="Times New Roman" w:cs="Times New Roman"/>
-          <w:sz w:val="24"/>
-          <w:szCs w:val="24"/>
-        </w:rPr>
-      </w:pPr>
       <w:r>
         <w:rPr>
           <w:rFonts w:ascii="Times New Roman" w:hAnsi="Times New Roman" w:cs="Times New Roman"/>
@@ -38657,9 +38558,9 @@
         <w:lastRenderedPageBreak/>
         <w:drawing>
           <wp:inline distT="0" distB="0" distL="0" distR="0">
-            <wp:extent cx="3671776" cy="2753832"/>
-            <wp:effectExtent l="19050" t="0" r="4874" b="0"/>
-            <wp:docPr id="9" name="Imagem 8" descr="Scan Project.png"/>
+            <wp:extent cx="5629275" cy="4221956"/>
+            <wp:effectExtent l="19050" t="0" r="9525" b="0"/>
+            <wp:docPr id="20" name="Imagem 19" descr="Scan Project.png"/>
             <wp:cNvGraphicFramePr>
               <a:graphicFrameLocks xmlns:a="http://schemas.openxmlformats.org/drawingml/2006/main" noChangeAspect="1"/>
             </wp:cNvGraphicFramePr>
@@ -38679,7 +38580,7 @@
                   <pic:spPr>
                     <a:xfrm>
                       <a:off x="0" y="0"/>
-                      <a:ext cx="3670892" cy="2753169"/>
+                      <a:ext cx="5631924" cy="4223943"/>
                     </a:xfrm>
                     <a:prstGeom prst="rect">
                       <a:avLst/>
@@ -38722,52 +38623,43 @@
           <w:color w:val="000000" w:themeColor="text1"/>
         </w:rPr>
       </w:pPr>
-    </w:p>
-    <w:p>
-      <w:pPr>
-        <w:pStyle w:val="Ttulo3"/>
+      <w:bookmarkStart w:id="98" w:name="_Toc402529892"/>
+      <w:r>
         <w:rPr>
           <w:rFonts w:ascii="Times New Roman" w:hAnsi="Times New Roman" w:cs="Times New Roman"/>
           <w:color w:val="000000" w:themeColor="text1"/>
         </w:rPr>
-      </w:pPr>
-      <w:bookmarkStart w:id="99" w:name="_Toc402529892"/>
+        <w:t>7.4</w:t>
+      </w:r>
       <w:r>
         <w:rPr>
           <w:rFonts w:ascii="Times New Roman" w:hAnsi="Times New Roman" w:cs="Times New Roman"/>
           <w:color w:val="000000" w:themeColor="text1"/>
         </w:rPr>
-        <w:t>7.4</w:t>
+        <w:t>.</w:t>
       </w:r>
       <w:r>
         <w:rPr>
           <w:rFonts w:ascii="Times New Roman" w:hAnsi="Times New Roman" w:cs="Times New Roman"/>
           <w:color w:val="000000" w:themeColor="text1"/>
         </w:rPr>
-        <w:t>.</w:t>
+        <w:t>3</w:t>
       </w:r>
       <w:r>
         <w:rPr>
           <w:rFonts w:ascii="Times New Roman" w:hAnsi="Times New Roman" w:cs="Times New Roman"/>
           <w:color w:val="000000" w:themeColor="text1"/>
         </w:rPr>
-        <w:t>3</w:t>
+        <w:t xml:space="preserve"> </w:t>
       </w:r>
       <w:r>
         <w:rPr>
           <w:rFonts w:ascii="Times New Roman" w:hAnsi="Times New Roman" w:cs="Times New Roman"/>
           <w:color w:val="000000" w:themeColor="text1"/>
         </w:rPr>
-        <w:t xml:space="preserve"> </w:t>
-      </w:r>
-      <w:r>
-        <w:rPr>
-          <w:rFonts w:ascii="Times New Roman" w:hAnsi="Times New Roman" w:cs="Times New Roman"/>
-          <w:color w:val="000000" w:themeColor="text1"/>
-        </w:rPr>
         <w:t>Gráficos</w:t>
       </w:r>
-      <w:bookmarkEnd w:id="99"/>
+      <w:bookmarkEnd w:id="98"/>
     </w:p>
     <w:p>
       <w:pPr>
@@ -38850,7 +38742,7 @@
           <w:szCs w:val="20"/>
         </w:rPr>
       </w:pPr>
-      <w:bookmarkStart w:id="100" w:name="_Toc402529687"/>
+      <w:bookmarkStart w:id="99" w:name="_Toc402529687"/>
       <w:r>
         <w:rPr>
           <w:rFonts w:ascii="Times New Roman" w:hAnsi="Times New Roman" w:cs="Times New Roman"/>
@@ -38911,14 +38803,10 @@
         </w:rPr>
         <w:t xml:space="preserve"> – Protótipo da tela de gráficos.</w:t>
       </w:r>
-      <w:bookmarkEnd w:id="100"/>
-    </w:p>
-    <w:p>
-      <w:pPr>
-        <w:autoSpaceDE w:val="0"/>
-        <w:autoSpaceDN w:val="0"/>
-        <w:adjustRightInd w:val="0"/>
-        <w:ind w:right="-568"/>
+      <w:bookmarkEnd w:id="99"/>
+    </w:p>
+    <w:p>
+      <w:pPr>
         <w:jc w:val="center"/>
         <w:rPr>
           <w:rFonts w:ascii="Times New Roman" w:hAnsi="Times New Roman" w:cs="Times New Roman"/>
@@ -38926,16 +38814,6 @@
           <w:szCs w:val="24"/>
         </w:rPr>
       </w:pPr>
-    </w:p>
-    <w:p>
-      <w:pPr>
-        <w:jc w:val="center"/>
-        <w:rPr>
-          <w:rFonts w:ascii="Times New Roman" w:hAnsi="Times New Roman" w:cs="Times New Roman"/>
-          <w:sz w:val="24"/>
-          <w:szCs w:val="24"/>
-        </w:rPr>
-      </w:pPr>
       <w:r>
         <w:rPr>
           <w:rFonts w:ascii="Times New Roman" w:hAnsi="Times New Roman" w:cs="Times New Roman"/>
@@ -38944,11 +38822,12 @@
           <w:szCs w:val="24"/>
           <w:lang w:val="en-US"/>
         </w:rPr>
+        <w:lastRenderedPageBreak/>
         <w:drawing>
           <wp:inline distT="0" distB="0" distL="0" distR="0">
-            <wp:extent cx="3585387" cy="2689040"/>
-            <wp:effectExtent l="19050" t="0" r="0" b="0"/>
-            <wp:docPr id="11" name="Imagem 10" descr="Charts.png"/>
+            <wp:extent cx="5819775" cy="4364831"/>
+            <wp:effectExtent l="19050" t="0" r="9525" b="0"/>
+            <wp:docPr id="22" name="Imagem 21" descr="Charts.png"/>
             <wp:cNvGraphicFramePr>
               <a:graphicFrameLocks xmlns:a="http://schemas.openxmlformats.org/drawingml/2006/main" noChangeAspect="1"/>
             </wp:cNvGraphicFramePr>
@@ -38968,7 +38847,7 @@
                   <pic:spPr>
                     <a:xfrm>
                       <a:off x="0" y="0"/>
-                      <a:ext cx="3584525" cy="2688393"/>
+                      <a:ext cx="5822514" cy="4366885"/>
                     </a:xfrm>
                     <a:prstGeom prst="rect">
                       <a:avLst/>
@@ -39026,7 +38905,7 @@
           <w:color w:val="000000" w:themeColor="text1"/>
         </w:rPr>
       </w:pPr>
-      <w:bookmarkStart w:id="101" w:name="_Toc402529893"/>
+      <w:bookmarkStart w:id="100" w:name="_Toc402529893"/>
       <w:r>
         <w:rPr>
           <w:rFonts w:ascii="Times New Roman" w:hAnsi="Times New Roman" w:cs="Times New Roman"/>
@@ -39062,7 +38941,7 @@
         </w:rPr>
         <w:t>Projetos do usuário</w:t>
       </w:r>
-      <w:bookmarkEnd w:id="101"/>
+      <w:bookmarkEnd w:id="100"/>
     </w:p>
     <w:p>
       <w:pPr>
@@ -39145,7 +39024,7 @@
           <w:szCs w:val="20"/>
         </w:rPr>
       </w:pPr>
-      <w:bookmarkStart w:id="102" w:name="_Toc402529688"/>
+      <w:bookmarkStart w:id="101" w:name="_Toc402529688"/>
       <w:r>
         <w:rPr>
           <w:rFonts w:ascii="Times New Roman" w:hAnsi="Times New Roman" w:cs="Times New Roman"/>
@@ -39222,14 +39101,10 @@
         </w:rPr>
         <w:t>.</w:t>
       </w:r>
-      <w:bookmarkEnd w:id="102"/>
-    </w:p>
-    <w:p>
-      <w:pPr>
-        <w:autoSpaceDE w:val="0"/>
-        <w:autoSpaceDN w:val="0"/>
-        <w:adjustRightInd w:val="0"/>
-        <w:ind w:right="-568"/>
+      <w:bookmarkEnd w:id="101"/>
+    </w:p>
+    <w:p>
+      <w:pPr>
         <w:jc w:val="center"/>
         <w:rPr>
           <w:rFonts w:ascii="Times New Roman" w:hAnsi="Times New Roman" w:cs="Times New Roman"/>
@@ -39237,16 +39112,6 @@
           <w:szCs w:val="24"/>
         </w:rPr>
       </w:pPr>
-    </w:p>
-    <w:p>
-      <w:pPr>
-        <w:jc w:val="center"/>
-        <w:rPr>
-          <w:rFonts w:ascii="Times New Roman" w:hAnsi="Times New Roman" w:cs="Times New Roman"/>
-          <w:sz w:val="24"/>
-          <w:szCs w:val="24"/>
-        </w:rPr>
-      </w:pPr>
       <w:r>
         <w:rPr>
           <w:rFonts w:ascii="Times New Roman" w:hAnsi="Times New Roman" w:cs="Times New Roman"/>
@@ -39255,11 +39120,12 @@
           <w:szCs w:val="24"/>
           <w:lang w:val="en-US"/>
         </w:rPr>
+        <w:lastRenderedPageBreak/>
         <w:drawing>
           <wp:inline distT="0" distB="0" distL="0" distR="0">
-            <wp:extent cx="3731017" cy="2798263"/>
-            <wp:effectExtent l="19050" t="0" r="2783" b="0"/>
-            <wp:docPr id="19" name="Imagem 18" descr="My Projects.png"/>
+            <wp:extent cx="5829300" cy="4371976"/>
+            <wp:effectExtent l="19050" t="0" r="0" b="0"/>
+            <wp:docPr id="30" name="Imagem 29" descr="My Projects.png"/>
             <wp:cNvGraphicFramePr>
               <a:graphicFrameLocks xmlns:a="http://schemas.openxmlformats.org/drawingml/2006/main" noChangeAspect="1"/>
             </wp:cNvGraphicFramePr>
@@ -39279,7 +39145,7 @@
                   <pic:spPr>
                     <a:xfrm>
                       <a:off x="0" y="0"/>
-                      <a:ext cx="3734205" cy="2800654"/>
+                      <a:ext cx="5832043" cy="4374033"/>
                     </a:xfrm>
                     <a:prstGeom prst="rect">
                       <a:avLst/>
@@ -39337,7 +39203,7 @@
           <w:color w:val="000000" w:themeColor="text1"/>
         </w:rPr>
       </w:pPr>
-      <w:bookmarkStart w:id="103" w:name="_Toc402529894"/>
+      <w:bookmarkStart w:id="102" w:name="_Toc402529894"/>
       <w:r>
         <w:rPr>
           <w:rFonts w:ascii="Times New Roman" w:hAnsi="Times New Roman" w:cs="Times New Roman"/>
@@ -39381,7 +39247,7 @@
         </w:rPr>
         <w:t>Sprints</w:t>
       </w:r>
-      <w:bookmarkEnd w:id="103"/>
+      <w:bookmarkEnd w:id="102"/>
     </w:p>
     <w:p>
       <w:pPr>
@@ -39483,7 +39349,7 @@
           <w:szCs w:val="20"/>
         </w:rPr>
       </w:pPr>
-      <w:bookmarkStart w:id="104" w:name="_Toc402529689"/>
+      <w:bookmarkStart w:id="103" w:name="_Toc402529689"/>
       <w:r>
         <w:rPr>
           <w:rFonts w:ascii="Times New Roman" w:hAnsi="Times New Roman" w:cs="Times New Roman"/>
@@ -39569,14 +39435,10 @@
         </w:rPr>
         <w:t>.</w:t>
       </w:r>
-      <w:bookmarkEnd w:id="104"/>
-    </w:p>
-    <w:p>
-      <w:pPr>
-        <w:autoSpaceDE w:val="0"/>
-        <w:autoSpaceDN w:val="0"/>
-        <w:adjustRightInd w:val="0"/>
-        <w:ind w:right="-568"/>
+      <w:bookmarkEnd w:id="103"/>
+    </w:p>
+    <w:p>
+      <w:pPr>
         <w:jc w:val="center"/>
         <w:rPr>
           <w:rFonts w:ascii="Times New Roman" w:hAnsi="Times New Roman" w:cs="Times New Roman"/>
@@ -39584,16 +39446,6 @@
           <w:szCs w:val="24"/>
         </w:rPr>
       </w:pPr>
-    </w:p>
-    <w:p>
-      <w:pPr>
-        <w:jc w:val="center"/>
-        <w:rPr>
-          <w:rFonts w:ascii="Times New Roman" w:hAnsi="Times New Roman" w:cs="Times New Roman"/>
-          <w:sz w:val="24"/>
-          <w:szCs w:val="24"/>
-        </w:rPr>
-      </w:pPr>
       <w:r>
         <w:rPr>
           <w:rFonts w:ascii="Times New Roman" w:hAnsi="Times New Roman" w:cs="Times New Roman"/>
@@ -39602,11 +39454,12 @@
           <w:szCs w:val="24"/>
           <w:lang w:val="en-US"/>
         </w:rPr>
+        <w:lastRenderedPageBreak/>
         <w:drawing>
           <wp:inline distT="0" distB="0" distL="0" distR="0">
-            <wp:extent cx="3772114" cy="2829086"/>
+            <wp:extent cx="5695950" cy="4271963"/>
             <wp:effectExtent l="19050" t="0" r="0" b="0"/>
-            <wp:docPr id="21" name="Imagem 20" descr="My Projects - Sprints.png"/>
+            <wp:docPr id="32" name="Imagem 31" descr="My Projects - Sprints.png"/>
             <wp:cNvGraphicFramePr>
               <a:graphicFrameLocks xmlns:a="http://schemas.openxmlformats.org/drawingml/2006/main" noChangeAspect="1"/>
             </wp:cNvGraphicFramePr>
@@ -39626,7 +39479,7 @@
                   <pic:spPr>
                     <a:xfrm>
                       <a:off x="0" y="0"/>
-                      <a:ext cx="3775337" cy="2831503"/>
+                      <a:ext cx="5698630" cy="4273973"/>
                     </a:xfrm>
                     <a:prstGeom prst="rect">
                       <a:avLst/>
@@ -39677,7 +39530,7 @@
           <w:color w:val="000000" w:themeColor="text1"/>
         </w:rPr>
       </w:pPr>
-      <w:bookmarkStart w:id="105" w:name="_Toc402529895"/>
+      <w:bookmarkStart w:id="104" w:name="_Toc402529895"/>
       <w:r>
         <w:rPr>
           <w:rFonts w:ascii="Times New Roman" w:hAnsi="Times New Roman" w:cs="Times New Roman"/>
@@ -39729,7 +39582,7 @@
         </w:rPr>
         <w:t xml:space="preserve"> cards</w:t>
       </w:r>
-      <w:bookmarkEnd w:id="105"/>
+      <w:bookmarkEnd w:id="104"/>
     </w:p>
     <w:p>
       <w:pPr>
@@ -39850,14 +39703,13 @@
           <w:szCs w:val="20"/>
         </w:rPr>
       </w:pPr>
-      <w:bookmarkStart w:id="106" w:name="_Toc402529690"/>
+      <w:bookmarkStart w:id="105" w:name="_Toc402529690"/>
       <w:r>
         <w:rPr>
           <w:rFonts w:ascii="Times New Roman" w:hAnsi="Times New Roman" w:cs="Times New Roman"/>
           <w:sz w:val="20"/>
           <w:szCs w:val="20"/>
         </w:rPr>
-        <w:lastRenderedPageBreak/>
         <w:t xml:space="preserve">Figura </w:t>
       </w:r>
       <w:r>
@@ -39954,14 +39806,10 @@
         </w:rPr>
         <w:t>.</w:t>
       </w:r>
-      <w:bookmarkEnd w:id="106"/>
-    </w:p>
-    <w:p>
-      <w:pPr>
-        <w:autoSpaceDE w:val="0"/>
-        <w:autoSpaceDN w:val="0"/>
-        <w:adjustRightInd w:val="0"/>
-        <w:ind w:right="-568"/>
+      <w:bookmarkEnd w:id="105"/>
+    </w:p>
+    <w:p>
+      <w:pPr>
         <w:jc w:val="center"/>
         <w:rPr>
           <w:rFonts w:ascii="Times New Roman" w:hAnsi="Times New Roman" w:cs="Times New Roman"/>
@@ -39969,16 +39817,6 @@
           <w:szCs w:val="24"/>
         </w:rPr>
       </w:pPr>
-    </w:p>
-    <w:p>
-      <w:pPr>
-        <w:jc w:val="center"/>
-        <w:rPr>
-          <w:rFonts w:ascii="Times New Roman" w:hAnsi="Times New Roman" w:cs="Times New Roman"/>
-          <w:sz w:val="24"/>
-          <w:szCs w:val="24"/>
-        </w:rPr>
-      </w:pPr>
       <w:r>
         <w:rPr>
           <w:rFonts w:ascii="Times New Roman" w:hAnsi="Times New Roman" w:cs="Times New Roman"/>
@@ -39987,11 +39825,12 @@
           <w:szCs w:val="24"/>
           <w:lang w:val="en-US"/>
         </w:rPr>
+        <w:lastRenderedPageBreak/>
         <w:drawing>
           <wp:inline distT="0" distB="0" distL="0" distR="0">
-            <wp:extent cx="3422793" cy="2567095"/>
-            <wp:effectExtent l="19050" t="0" r="6207" b="0"/>
-            <wp:docPr id="23" name="Imagem 22" descr="My Projects - Sprint cards.png"/>
+            <wp:extent cx="5400040" cy="4050030"/>
+            <wp:effectExtent l="19050" t="0" r="0" b="0"/>
+            <wp:docPr id="33" name="Imagem 32" descr="My Projects - Sprint cards.png"/>
             <wp:cNvGraphicFramePr>
               <a:graphicFrameLocks xmlns:a="http://schemas.openxmlformats.org/drawingml/2006/main" noChangeAspect="1"/>
             </wp:cNvGraphicFramePr>
@@ -40011,7 +39850,7 @@
                   <pic:spPr>
                     <a:xfrm>
                       <a:off x="0" y="0"/>
-                      <a:ext cx="3427104" cy="2570328"/>
+                      <a:ext cx="5400040" cy="4050030"/>
                     </a:xfrm>
                     <a:prstGeom prst="rect">
                       <a:avLst/>
@@ -40068,7 +39907,7 @@
           <w:color w:val="000000" w:themeColor="text1"/>
         </w:rPr>
       </w:pPr>
-      <w:bookmarkStart w:id="107" w:name="_Toc402529896"/>
+      <w:bookmarkStart w:id="106" w:name="_Toc402529896"/>
       <w:r>
         <w:rPr>
           <w:rFonts w:ascii="Times New Roman" w:hAnsi="Times New Roman" w:cs="Times New Roman"/>
@@ -40097,7 +39936,7 @@
         </w:rPr>
         <w:t>Cadastro de perfis</w:t>
       </w:r>
-      <w:bookmarkEnd w:id="107"/>
+      <w:bookmarkEnd w:id="106"/>
     </w:p>
     <w:p>
       <w:pPr>
@@ -40184,7 +40023,7 @@
           <w:szCs w:val="20"/>
         </w:rPr>
       </w:pPr>
-      <w:bookmarkStart w:id="108" w:name="_Toc402529691"/>
+      <w:bookmarkStart w:id="107" w:name="_Toc402529691"/>
       <w:r>
         <w:rPr>
           <w:rFonts w:ascii="Times New Roman" w:hAnsi="Times New Roman" w:cs="Times New Roman"/>
@@ -40245,7 +40084,7 @@
         </w:rPr>
         <w:t xml:space="preserve"> – Protótipo da tela de cadastro de perfis.</w:t>
       </w:r>
-      <w:bookmarkEnd w:id="108"/>
+      <w:bookmarkEnd w:id="107"/>
     </w:p>
     <w:p>
       <w:pPr>
@@ -40260,20 +40099,6 @@
           <w:szCs w:val="24"/>
         </w:rPr>
       </w:pPr>
-    </w:p>
-    <w:p>
-      <w:pPr>
-        <w:autoSpaceDE w:val="0"/>
-        <w:autoSpaceDN w:val="0"/>
-        <w:adjustRightInd w:val="0"/>
-        <w:ind w:right="-568"/>
-        <w:jc w:val="center"/>
-        <w:rPr>
-          <w:rFonts w:ascii="Times New Roman" w:hAnsi="Times New Roman" w:cs="Times New Roman"/>
-          <w:sz w:val="24"/>
-          <w:szCs w:val="24"/>
-        </w:rPr>
-      </w:pPr>
       <w:r>
         <w:rPr>
           <w:rFonts w:ascii="Times New Roman" w:hAnsi="Times New Roman" w:cs="Times New Roman"/>
@@ -40282,11 +40107,12 @@
           <w:szCs w:val="24"/>
           <w:lang w:val="en-US"/>
         </w:rPr>
+        <w:lastRenderedPageBreak/>
         <w:drawing>
           <wp:inline distT="0" distB="0" distL="0" distR="0">
-            <wp:extent cx="3864582" cy="2898436"/>
-            <wp:effectExtent l="19050" t="0" r="2568" b="0"/>
-            <wp:docPr id="24" name="Imagem 23" descr="Profiles.png"/>
+            <wp:extent cx="5724525" cy="4293394"/>
+            <wp:effectExtent l="19050" t="0" r="9525" b="0"/>
+            <wp:docPr id="34" name="Imagem 33" descr="Profiles.png"/>
             <wp:cNvGraphicFramePr>
               <a:graphicFrameLocks xmlns:a="http://schemas.openxmlformats.org/drawingml/2006/main" noChangeAspect="1"/>
             </wp:cNvGraphicFramePr>
@@ -40306,7 +40132,7 @@
                   <pic:spPr>
                     <a:xfrm>
                       <a:off x="0" y="0"/>
-                      <a:ext cx="3867883" cy="2900912"/>
+                      <a:ext cx="5727219" cy="4295414"/>
                     </a:xfrm>
                     <a:prstGeom prst="rect">
                       <a:avLst/>
@@ -40370,7 +40196,7 @@
           <w:color w:val="000000" w:themeColor="text1"/>
         </w:rPr>
       </w:pPr>
-      <w:bookmarkStart w:id="109" w:name="_Toc402529897"/>
+      <w:bookmarkStart w:id="108" w:name="_Toc402529897"/>
       <w:r>
         <w:rPr>
           <w:rFonts w:ascii="Times New Roman" w:hAnsi="Times New Roman" w:cs="Times New Roman"/>
@@ -40399,7 +40225,7 @@
         </w:rPr>
         <w:t>Cadastro de usuários</w:t>
       </w:r>
-      <w:bookmarkEnd w:id="109"/>
+      <w:bookmarkEnd w:id="108"/>
     </w:p>
     <w:p>
       <w:pPr>
@@ -40434,7 +40260,6 @@
           <w:sz w:val="24"/>
           <w:szCs w:val="24"/>
         </w:rPr>
-        <w:lastRenderedPageBreak/>
         <w:t xml:space="preserve">A figura </w:t>
       </w:r>
       <w:r>
@@ -40479,7 +40304,7 @@
           <w:szCs w:val="20"/>
         </w:rPr>
       </w:pPr>
-      <w:bookmarkStart w:id="110" w:name="_Toc402529692"/>
+      <w:bookmarkStart w:id="109" w:name="_Toc402529692"/>
       <w:r>
         <w:rPr>
           <w:rFonts w:ascii="Times New Roman" w:hAnsi="Times New Roman" w:cs="Times New Roman"/>
@@ -40540,16 +40365,7 @@
         </w:rPr>
         <w:t xml:space="preserve"> – Protótipo da tela de cadastro de usuários.</w:t>
       </w:r>
-      <w:bookmarkEnd w:id="110"/>
-    </w:p>
-    <w:p>
-      <w:pPr>
-        <w:rPr>
-          <w:rFonts w:ascii="Times New Roman" w:hAnsi="Times New Roman" w:cs="Times New Roman"/>
-          <w:sz w:val="24"/>
-          <w:szCs w:val="24"/>
-        </w:rPr>
-      </w:pPr>
+      <w:bookmarkEnd w:id="109"/>
     </w:p>
     <w:p>
       <w:pPr>
@@ -40568,11 +40384,12 @@
           <w:szCs w:val="24"/>
           <w:lang w:val="en-US"/>
         </w:rPr>
+        <w:lastRenderedPageBreak/>
         <w:drawing>
           <wp:inline distT="0" distB="0" distL="0" distR="0">
-            <wp:extent cx="3446485" cy="2928135"/>
-            <wp:effectExtent l="19050" t="0" r="1565" b="0"/>
-            <wp:docPr id="25" name="Imagem 24" descr="Users.png"/>
+            <wp:extent cx="5762625" cy="4895927"/>
+            <wp:effectExtent l="19050" t="0" r="9525" b="0"/>
+            <wp:docPr id="35" name="Imagem 34" descr="Users.png"/>
             <wp:cNvGraphicFramePr>
               <a:graphicFrameLocks xmlns:a="http://schemas.openxmlformats.org/drawingml/2006/main" noChangeAspect="1"/>
             </wp:cNvGraphicFramePr>
@@ -40592,7 +40409,7 @@
                   <pic:spPr>
                     <a:xfrm>
                       <a:off x="0" y="0"/>
-                      <a:ext cx="3452975" cy="2933649"/>
+                      <a:ext cx="5761947" cy="4895351"/>
                     </a:xfrm>
                     <a:prstGeom prst="rect">
                       <a:avLst/>
@@ -40649,7 +40466,7 @@
           <w:color w:val="000000" w:themeColor="text1"/>
         </w:rPr>
       </w:pPr>
-      <w:bookmarkStart w:id="111" w:name="_Toc402529898"/>
+      <w:bookmarkStart w:id="110" w:name="_Toc402529898"/>
       <w:r>
         <w:rPr>
           <w:rFonts w:ascii="Times New Roman" w:hAnsi="Times New Roman" w:cs="Times New Roman"/>
@@ -40678,7 +40495,7 @@
         </w:rPr>
         <w:t>Cadastro de clientes</w:t>
       </w:r>
-      <w:bookmarkEnd w:id="111"/>
+      <w:bookmarkEnd w:id="110"/>
     </w:p>
     <w:p>
       <w:pPr>
@@ -40757,7 +40574,7 @@
           <w:szCs w:val="20"/>
         </w:rPr>
       </w:pPr>
-      <w:bookmarkStart w:id="112" w:name="_Toc402529693"/>
+      <w:bookmarkStart w:id="111" w:name="_Toc402529693"/>
       <w:r>
         <w:rPr>
           <w:rFonts w:ascii="Times New Roman" w:hAnsi="Times New Roman" w:cs="Times New Roman"/>
@@ -40818,7 +40635,7 @@
         </w:rPr>
         <w:t xml:space="preserve"> – Protótipo da tela de cadastro de clientes.</w:t>
       </w:r>
-      <w:bookmarkEnd w:id="112"/>
+      <w:bookmarkEnd w:id="111"/>
     </w:p>
     <w:p>
       <w:pPr>
@@ -40829,16 +40646,6 @@
           <w:szCs w:val="24"/>
         </w:rPr>
       </w:pPr>
-    </w:p>
-    <w:p>
-      <w:pPr>
-        <w:jc w:val="center"/>
-        <w:rPr>
-          <w:rFonts w:ascii="Times New Roman" w:hAnsi="Times New Roman" w:cs="Times New Roman"/>
-          <w:sz w:val="24"/>
-          <w:szCs w:val="24"/>
-        </w:rPr>
-      </w:pPr>
       <w:r>
         <w:rPr>
           <w:rFonts w:ascii="Times New Roman" w:hAnsi="Times New Roman" w:cs="Times New Roman"/>
@@ -40847,11 +40654,12 @@
           <w:szCs w:val="24"/>
           <w:lang w:val="en-US"/>
         </w:rPr>
+        <w:lastRenderedPageBreak/>
         <w:drawing>
           <wp:inline distT="0" distB="0" distL="0" distR="0">
-            <wp:extent cx="3381696" cy="2536272"/>
-            <wp:effectExtent l="19050" t="0" r="9204" b="0"/>
-            <wp:docPr id="26" name="Imagem 25" descr="Customers.png"/>
+            <wp:extent cx="5705475" cy="4279106"/>
+            <wp:effectExtent l="19050" t="0" r="9525" b="0"/>
+            <wp:docPr id="36" name="Imagem 35" descr="Customers.png"/>
             <wp:cNvGraphicFramePr>
               <a:graphicFrameLocks xmlns:a="http://schemas.openxmlformats.org/drawingml/2006/main" noChangeAspect="1"/>
             </wp:cNvGraphicFramePr>
@@ -40871,7 +40679,7 @@
                   <pic:spPr>
                     <a:xfrm>
                       <a:off x="0" y="0"/>
-                      <a:ext cx="3384585" cy="2538439"/>
+                      <a:ext cx="5708160" cy="4281120"/>
                     </a:xfrm>
                     <a:prstGeom prst="rect">
                       <a:avLst/>
@@ -40928,13 +40736,12 @@
           <w:color w:val="000000" w:themeColor="text1"/>
         </w:rPr>
       </w:pPr>
-      <w:bookmarkStart w:id="113" w:name="_Toc402529899"/>
+      <w:bookmarkStart w:id="112" w:name="_Toc402529899"/>
       <w:r>
         <w:rPr>
           <w:rFonts w:ascii="Times New Roman" w:hAnsi="Times New Roman" w:cs="Times New Roman"/>
           <w:color w:val="000000" w:themeColor="text1"/>
         </w:rPr>
-        <w:lastRenderedPageBreak/>
         <w:t>7.4.</w:t>
       </w:r>
       <w:r>
@@ -40958,7 +40765,7 @@
         </w:rPr>
         <w:t>Cadastro de projetos</w:t>
       </w:r>
-      <w:bookmarkEnd w:id="113"/>
+      <w:bookmarkEnd w:id="112"/>
     </w:p>
     <w:p>
       <w:pPr>
@@ -41037,7 +40844,7 @@
           <w:szCs w:val="20"/>
         </w:rPr>
       </w:pPr>
-      <w:bookmarkStart w:id="114" w:name="_Toc402529694"/>
+      <w:bookmarkStart w:id="113" w:name="_Toc402529694"/>
       <w:r>
         <w:rPr>
           <w:rFonts w:ascii="Times New Roman" w:hAnsi="Times New Roman" w:cs="Times New Roman"/>
@@ -41098,7 +40905,7 @@
         </w:rPr>
         <w:t xml:space="preserve"> – Protótipo da tela de cadastro de projetos.</w:t>
       </w:r>
-      <w:bookmarkEnd w:id="114"/>
+      <w:bookmarkEnd w:id="113"/>
     </w:p>
     <w:p>
       <w:pPr>
@@ -41109,16 +40916,6 @@
           <w:szCs w:val="24"/>
         </w:rPr>
       </w:pPr>
-    </w:p>
-    <w:p>
-      <w:pPr>
-        <w:jc w:val="center"/>
-        <w:rPr>
-          <w:rFonts w:ascii="Times New Roman" w:hAnsi="Times New Roman" w:cs="Times New Roman"/>
-          <w:sz w:val="24"/>
-          <w:szCs w:val="24"/>
-        </w:rPr>
-      </w:pPr>
       <w:r>
         <w:rPr>
           <w:rFonts w:ascii="Times New Roman" w:hAnsi="Times New Roman" w:cs="Times New Roman"/>
@@ -41127,11 +40924,12 @@
           <w:szCs w:val="24"/>
           <w:lang w:val="en-US"/>
         </w:rPr>
+        <w:lastRenderedPageBreak/>
         <w:drawing>
           <wp:inline distT="0" distB="0" distL="0" distR="0">
-            <wp:extent cx="3566630" cy="2674973"/>
-            <wp:effectExtent l="19050" t="0" r="0" b="0"/>
-            <wp:docPr id="27" name="Imagem 26" descr="Projects.png"/>
+            <wp:extent cx="5667375" cy="4250531"/>
+            <wp:effectExtent l="19050" t="0" r="9525" b="0"/>
+            <wp:docPr id="38" name="Imagem 37" descr="Projects.png"/>
             <wp:cNvGraphicFramePr>
               <a:graphicFrameLocks xmlns:a="http://schemas.openxmlformats.org/drawingml/2006/main" noChangeAspect="1"/>
             </wp:cNvGraphicFramePr>
@@ -41151,7 +40949,7 @@
                   <pic:spPr>
                     <a:xfrm>
                       <a:off x="0" y="0"/>
-                      <a:ext cx="3569677" cy="2677259"/>
+                      <a:ext cx="5670042" cy="4252531"/>
                     </a:xfrm>
                     <a:prstGeom prst="rect">
                       <a:avLst/>
@@ -41199,7 +40997,7 @@
           <w:color w:val="000000" w:themeColor="text1"/>
         </w:rPr>
       </w:pPr>
-      <w:bookmarkStart w:id="115" w:name="_Toc402529900"/>
+      <w:bookmarkStart w:id="114" w:name="_Toc402529900"/>
       <w:r>
         <w:rPr>
           <w:rFonts w:ascii="Times New Roman" w:hAnsi="Times New Roman" w:cs="Times New Roman"/>
@@ -41228,7 +41026,7 @@
         </w:rPr>
         <w:t>Consulta de scans pendentes</w:t>
       </w:r>
-      <w:bookmarkEnd w:id="115"/>
+      <w:bookmarkEnd w:id="114"/>
     </w:p>
     <w:p>
       <w:pPr>
@@ -41304,7 +41102,7 @@
           <w:szCs w:val="20"/>
         </w:rPr>
       </w:pPr>
-      <w:bookmarkStart w:id="116" w:name="_Toc402529695"/>
+      <w:bookmarkStart w:id="115" w:name="_Toc402529695"/>
       <w:r>
         <w:rPr>
           <w:rFonts w:ascii="Times New Roman" w:hAnsi="Times New Roman" w:cs="Times New Roman"/>
@@ -41365,7 +41163,7 @@
         </w:rPr>
         <w:t xml:space="preserve"> – Protótipo da tela de scans pendentes.</w:t>
       </w:r>
-      <w:bookmarkEnd w:id="116"/>
+      <w:bookmarkEnd w:id="115"/>
     </w:p>
     <w:p>
       <w:pPr>
@@ -41376,16 +41174,6 @@
           <w:szCs w:val="24"/>
         </w:rPr>
       </w:pPr>
-    </w:p>
-    <w:p>
-      <w:pPr>
-        <w:jc w:val="center"/>
-        <w:rPr>
-          <w:rFonts w:ascii="Times New Roman" w:hAnsi="Times New Roman" w:cs="Times New Roman"/>
-          <w:sz w:val="24"/>
-          <w:szCs w:val="24"/>
-        </w:rPr>
-      </w:pPr>
       <w:r>
         <w:rPr>
           <w:rFonts w:ascii="Times New Roman" w:hAnsi="Times New Roman" w:cs="Times New Roman"/>
@@ -41394,11 +41182,12 @@
           <w:szCs w:val="24"/>
           <w:lang w:val="en-US"/>
         </w:rPr>
+        <w:lastRenderedPageBreak/>
         <w:drawing>
           <wp:inline distT="0" distB="0" distL="0" distR="0">
-            <wp:extent cx="3433066" cy="2574800"/>
-            <wp:effectExtent l="19050" t="0" r="0" b="0"/>
-            <wp:docPr id="28" name="Imagem 27" descr="Pending Scans.png"/>
+            <wp:extent cx="5667375" cy="4250531"/>
+            <wp:effectExtent l="19050" t="0" r="9525" b="0"/>
+            <wp:docPr id="42" name="Imagem 41" descr="Pending Scans.png"/>
             <wp:cNvGraphicFramePr>
               <a:graphicFrameLocks xmlns:a="http://schemas.openxmlformats.org/drawingml/2006/main" noChangeAspect="1"/>
             </wp:cNvGraphicFramePr>
@@ -41418,7 +41207,7 @@
                   <pic:spPr>
                     <a:xfrm>
                       <a:off x="0" y="0"/>
-                      <a:ext cx="3435999" cy="2577000"/>
+                      <a:ext cx="5670042" cy="4252531"/>
                     </a:xfrm>
                     <a:prstGeom prst="rect">
                       <a:avLst/>
@@ -41466,7 +41255,7 @@
           <w:color w:val="000000" w:themeColor="text1"/>
         </w:rPr>
       </w:pPr>
-      <w:bookmarkStart w:id="117" w:name="_Toc402529901"/>
+      <w:bookmarkStart w:id="116" w:name="_Toc402529901"/>
       <w:r>
         <w:rPr>
           <w:rFonts w:ascii="Times New Roman" w:hAnsi="Times New Roman" w:cs="Times New Roman"/>
@@ -41495,7 +41284,7 @@
         </w:rPr>
         <w:t>Gráficos</w:t>
       </w:r>
-      <w:bookmarkEnd w:id="117"/>
+      <w:bookmarkEnd w:id="116"/>
     </w:p>
     <w:p>
       <w:pPr>
@@ -41570,7 +41359,6 @@
           <w:sz w:val="24"/>
           <w:szCs w:val="24"/>
         </w:rPr>
-        <w:lastRenderedPageBreak/>
         <w:tab/>
       </w:r>
     </w:p>
@@ -41583,7 +41371,7 @@
           <w:szCs w:val="20"/>
         </w:rPr>
       </w:pPr>
-      <w:bookmarkStart w:id="118" w:name="_Toc402529696"/>
+      <w:bookmarkStart w:id="117" w:name="_Toc402529696"/>
       <w:r>
         <w:rPr>
           <w:rFonts w:ascii="Times New Roman" w:hAnsi="Times New Roman" w:cs="Times New Roman"/>
@@ -41644,25 +41432,15 @@
         </w:rPr>
         <w:t xml:space="preserve"> – Protótipo da tela de gráficos.</w:t>
       </w:r>
-      <w:bookmarkEnd w:id="118"/>
+      <w:bookmarkEnd w:id="117"/>
     </w:p>
     <w:p>
       <w:pPr>
         <w:jc w:val="center"/>
         <w:rPr>
           <w:rFonts w:ascii="Times New Roman" w:hAnsi="Times New Roman" w:cs="Times New Roman"/>
-          <w:sz w:val="24"/>
-          <w:szCs w:val="24"/>
-        </w:rPr>
-      </w:pPr>
-    </w:p>
-    <w:p>
-      <w:pPr>
-        <w:jc w:val="center"/>
-        <w:rPr>
-          <w:rFonts w:ascii="Times New Roman" w:hAnsi="Times New Roman" w:cs="Times New Roman"/>
-          <w:sz w:val="24"/>
-          <w:szCs w:val="24"/>
+          <w:sz w:val="20"/>
+          <w:szCs w:val="20"/>
         </w:rPr>
       </w:pPr>
       <w:r>
@@ -41673,11 +41451,12 @@
           <w:szCs w:val="24"/>
           <w:lang w:val="en-US"/>
         </w:rPr>
+        <w:lastRenderedPageBreak/>
         <w:drawing>
           <wp:inline distT="0" distB="0" distL="0" distR="0">
-            <wp:extent cx="3309777" cy="2482333"/>
-            <wp:effectExtent l="19050" t="0" r="4923" b="0"/>
-            <wp:docPr id="29" name="Imagem 28" descr="Admin Charts.png"/>
+            <wp:extent cx="5972175" cy="4479131"/>
+            <wp:effectExtent l="19050" t="0" r="9525" b="0"/>
+            <wp:docPr id="48" name="Imagem 47" descr="Admin Charts.png"/>
             <wp:cNvGraphicFramePr>
               <a:graphicFrameLocks xmlns:a="http://schemas.openxmlformats.org/drawingml/2006/main" noChangeAspect="1"/>
             </wp:cNvGraphicFramePr>
@@ -41697,7 +41476,7 @@
                   <pic:spPr>
                     <a:xfrm>
                       <a:off x="0" y="0"/>
-                      <a:ext cx="3312605" cy="2484454"/>
+                      <a:ext cx="5978312" cy="4483734"/>
                     </a:xfrm>
                     <a:prstGeom prst="rect">
                       <a:avLst/>
@@ -41712,27 +41491,9 @@
       <w:r>
         <w:rPr>
           <w:rFonts w:ascii="Times New Roman" w:hAnsi="Times New Roman" w:cs="Times New Roman"/>
-          <w:sz w:val="24"/>
-          <w:szCs w:val="24"/>
-        </w:rPr>
-        <w:t>.</w:t>
-      </w:r>
-    </w:p>
-    <w:p>
-      <w:pPr>
-        <w:jc w:val="center"/>
-        <w:rPr>
-          <w:rFonts w:ascii="Times New Roman" w:hAnsi="Times New Roman" w:cs="Times New Roman"/>
           <w:sz w:val="20"/>
           <w:szCs w:val="20"/>
         </w:rPr>
-      </w:pPr>
-      <w:r>
-        <w:rPr>
-          <w:rFonts w:ascii="Times New Roman" w:hAnsi="Times New Roman" w:cs="Times New Roman"/>
-          <w:sz w:val="20"/>
-          <w:szCs w:val="20"/>
-        </w:rPr>
         <w:t>Fonte: Autoria própria.</w:t>
       </w:r>
     </w:p>
@@ -41764,8 +41525,8 @@
           <w:szCs w:val="24"/>
         </w:rPr>
       </w:pPr>
-      <w:bookmarkStart w:id="119" w:name="_Toc383985648"/>
-      <w:bookmarkStart w:id="120" w:name="_Toc383992869"/>
+      <w:bookmarkStart w:id="118" w:name="_Toc383985648"/>
+      <w:bookmarkStart w:id="119" w:name="_Toc383992869"/>
     </w:p>
     <w:p>
       <w:pPr>
@@ -41777,7 +41538,7 @@
           <w:szCs w:val="24"/>
         </w:rPr>
       </w:pPr>
-      <w:bookmarkStart w:id="121" w:name="_Toc402529902"/>
+      <w:bookmarkStart w:id="120" w:name="_Toc402529902"/>
       <w:r>
         <w:rPr>
           <w:rFonts w:ascii="Times New Roman" w:hAnsi="Times New Roman" w:cs="Times New Roman"/>
@@ -41805,9 +41566,9 @@
         </w:rPr>
         <w:t xml:space="preserve"> Processo de Negócio</w:t>
       </w:r>
+      <w:bookmarkEnd w:id="118"/>
       <w:bookmarkEnd w:id="119"/>
       <w:bookmarkEnd w:id="120"/>
-      <w:bookmarkEnd w:id="121"/>
     </w:p>
     <w:p/>
     <w:p>
@@ -41880,8 +41641,8 @@
           <w:szCs w:val="20"/>
         </w:rPr>
       </w:pPr>
-      <w:bookmarkStart w:id="122" w:name="_Toc383990881"/>
-      <w:bookmarkStart w:id="123" w:name="_Toc402529697"/>
+      <w:bookmarkStart w:id="121" w:name="_Toc383990881"/>
+      <w:bookmarkStart w:id="122" w:name="_Toc402529697"/>
       <w:r>
         <w:rPr>
           <w:rFonts w:ascii="Times New Roman" w:hAnsi="Times New Roman" w:cs="Times New Roman"/>
@@ -41974,7 +41735,7 @@
         </w:rPr>
         <w:t xml:space="preserve"> do sistema</w:t>
       </w:r>
-      <w:bookmarkEnd w:id="122"/>
+      <w:bookmarkEnd w:id="121"/>
       <w:r>
         <w:rPr>
           <w:rFonts w:ascii="Times New Roman" w:hAnsi="Times New Roman" w:cs="Times New Roman"/>
@@ -41983,7 +41744,7 @@
         </w:rPr>
         <w:t>.</w:t>
       </w:r>
-      <w:bookmarkEnd w:id="123"/>
+      <w:bookmarkEnd w:id="122"/>
     </w:p>
     <w:p>
       <w:pPr>
@@ -42115,7 +41876,7 @@
           <w:szCs w:val="24"/>
         </w:rPr>
       </w:pPr>
-      <w:bookmarkStart w:id="124" w:name="_Toc402529903"/>
+      <w:bookmarkStart w:id="123" w:name="_Toc402529903"/>
       <w:r>
         <w:rPr>
           <w:rFonts w:ascii="Times New Roman" w:hAnsi="Times New Roman" w:cs="Times New Roman"/>
@@ -42123,6 +41884,7 @@
           <w:sz w:val="24"/>
           <w:szCs w:val="24"/>
         </w:rPr>
+        <w:lastRenderedPageBreak/>
         <w:t>7.</w:t>
       </w:r>
       <w:r>
@@ -42152,7 +41914,7 @@
         </w:rPr>
         <w:t>Testes Unitários</w:t>
       </w:r>
-      <w:bookmarkEnd w:id="124"/>
+      <w:bookmarkEnd w:id="123"/>
     </w:p>
     <w:p>
       <w:r>
@@ -42181,7 +41943,7 @@
           <w:color w:val="000000" w:themeColor="text1"/>
         </w:rPr>
       </w:pPr>
-      <w:bookmarkStart w:id="125" w:name="_Toc402529904"/>
+      <w:bookmarkStart w:id="124" w:name="_Toc402529904"/>
       <w:r>
         <w:rPr>
           <w:rFonts w:ascii="Times New Roman" w:hAnsi="Times New Roman" w:cs="Times New Roman"/>
@@ -42203,7 +41965,7 @@
         </w:rPr>
         <w:t>Testes criados</w:t>
       </w:r>
-      <w:bookmarkEnd w:id="125"/>
+      <w:bookmarkEnd w:id="124"/>
     </w:p>
     <w:p>
       <w:pPr>
@@ -42260,8 +42022,7 @@
           <w:sz w:val="24"/>
           <w:szCs w:val="24"/>
         </w:rPr>
-        <w:lastRenderedPageBreak/>
-        <w:t>test_remove_label</w:t>
+        <w:t>test_get_connection</w:t>
       </w:r>
       <w:r>
         <w:rPr>
@@ -42295,7 +42056,7 @@
           <w:sz w:val="24"/>
           <w:szCs w:val="24"/>
         </w:rPr>
-        <w:t>test_remove_label_no_label_to_remove</w:t>
+        <w:t>test_remove_label</w:t>
       </w:r>
       <w:r>
         <w:rPr>
@@ -42329,7 +42090,7 @@
           <w:sz w:val="24"/>
           <w:szCs w:val="24"/>
         </w:rPr>
-        <w:t>test_get_field</w:t>
+        <w:t>test_remove_label_no_label_to_remove</w:t>
       </w:r>
       <w:r>
         <w:rPr>
@@ -42363,7 +42124,7 @@
           <w:sz w:val="24"/>
           <w:szCs w:val="24"/>
         </w:rPr>
-        <w:t>test_get_field_not_found</w:t>
+        <w:t>test_get_field</w:t>
       </w:r>
       <w:r>
         <w:rPr>
@@ -42397,7 +42158,7 @@
           <w:sz w:val="24"/>
           <w:szCs w:val="24"/>
         </w:rPr>
-        <w:t>test_count_points_delivered</w:t>
+        <w:t>test_get_field_not_found</w:t>
       </w:r>
       <w:r>
         <w:rPr>
@@ -42431,7 +42192,7 @@
           <w:sz w:val="24"/>
           <w:szCs w:val="24"/>
         </w:rPr>
-        <w:t>test_count_unit_tests</w:t>
+        <w:t>test_count_points_delivered</w:t>
       </w:r>
       <w:r>
         <w:rPr>
@@ -42465,7 +42226,7 @@
           <w:sz w:val="24"/>
           <w:szCs w:val="24"/>
         </w:rPr>
-        <w:t>test_summarize_metrics</w:t>
+        <w:t>test_count_unit_tests</w:t>
       </w:r>
       <w:r>
         <w:rPr>
@@ -42499,7 +42260,7 @@
           <w:sz w:val="24"/>
           <w:szCs w:val="24"/>
         </w:rPr>
-        <w:t>test_build_output_dict</w:t>
+        <w:t>test_summarize_metrics</w:t>
       </w:r>
       <w:r>
         <w:rPr>
@@ -42533,7 +42294,7 @@
           <w:sz w:val="24"/>
           <w:szCs w:val="24"/>
         </w:rPr>
-        <w:t>test_parse_cards</w:t>
+        <w:t>test_build_output_dict</w:t>
       </w:r>
       <w:r>
         <w:rPr>
@@ -42567,7 +42328,7 @@
           <w:sz w:val="24"/>
           <w:szCs w:val="24"/>
         </w:rPr>
-        <w:t>test_normalize_value_unicode</w:t>
+        <w:t>test_parse_cards</w:t>
       </w:r>
       <w:r>
         <w:rPr>
@@ -42601,7 +42362,7 @@
           <w:sz w:val="24"/>
           <w:szCs w:val="24"/>
         </w:rPr>
-        <w:t>test_normalize_value_string</w:t>
+        <w:t>test_normalize_value_unicode</w:t>
       </w:r>
       <w:r>
         <w:rPr>
@@ -42635,7 +42396,7 @@
           <w:sz w:val="24"/>
           <w:szCs w:val="24"/>
         </w:rPr>
-        <w:t>test_decrypt</w:t>
+        <w:t>test_normalize_value_string</w:t>
       </w:r>
       <w:r>
         <w:rPr>
@@ -42669,7 +42430,7 @@
           <w:sz w:val="24"/>
           <w:szCs w:val="24"/>
         </w:rPr>
-        <w:t>test_encrypt</w:t>
+        <w:t>test_decrypt</w:t>
       </w:r>
       <w:r>
         <w:rPr>
@@ -42678,7 +42439,7 @@
           <w:sz w:val="24"/>
           <w:szCs w:val="24"/>
         </w:rPr>
-        <w:t>.</w:t>
+        <w:t>;</w:t>
       </w:r>
     </w:p>
     <w:p>
@@ -42703,7 +42464,16 @@
           <w:sz w:val="24"/>
           <w:szCs w:val="24"/>
         </w:rPr>
-        <w:t>test_get_board</w:t>
+        <w:t>test_encrypt</w:t>
+      </w:r>
+      <w:r>
+        <w:rPr>
+          <w:rFonts w:ascii="Times New Roman" w:hAnsi="Times New Roman" w:cs="Times New Roman"/>
+          <w:color w:val="00000A"/>
+          <w:sz w:val="24"/>
+          <w:szCs w:val="24"/>
+        </w:rPr>
+        <w:t>;</w:t>
       </w:r>
     </w:p>
     <w:p>
@@ -42728,7 +42498,16 @@
           <w:sz w:val="24"/>
           <w:szCs w:val="24"/>
         </w:rPr>
-        <w:t>test_get_board_error</w:t>
+        <w:t>test_get_board</w:t>
+      </w:r>
+      <w:r>
+        <w:rPr>
+          <w:rFonts w:ascii="Times New Roman" w:hAnsi="Times New Roman" w:cs="Times New Roman"/>
+          <w:color w:val="00000A"/>
+          <w:sz w:val="24"/>
+          <w:szCs w:val="24"/>
+        </w:rPr>
+        <w:t>;</w:t>
       </w:r>
     </w:p>
     <w:p>
@@ -42753,7 +42532,16 @@
           <w:sz w:val="24"/>
           <w:szCs w:val="24"/>
         </w:rPr>
-        <w:t>test_get_done_list</w:t>
+        <w:t>test_get_board_error</w:t>
+      </w:r>
+      <w:r>
+        <w:rPr>
+          <w:rFonts w:ascii="Times New Roman" w:hAnsi="Times New Roman" w:cs="Times New Roman"/>
+          <w:color w:val="00000A"/>
+          <w:sz w:val="24"/>
+          <w:szCs w:val="24"/>
+        </w:rPr>
+        <w:t>;</w:t>
       </w:r>
     </w:p>
     <w:p>
@@ -42778,7 +42566,16 @@
           <w:sz w:val="24"/>
           <w:szCs w:val="24"/>
         </w:rPr>
-        <w:t>test_get_done_list_not_found</w:t>
+        <w:t>test_get_done_list</w:t>
+      </w:r>
+      <w:r>
+        <w:rPr>
+          <w:rFonts w:ascii="Times New Roman" w:hAnsi="Times New Roman" w:cs="Times New Roman"/>
+          <w:color w:val="00000A"/>
+          <w:sz w:val="24"/>
+          <w:szCs w:val="24"/>
+        </w:rPr>
+        <w:t>;</w:t>
       </w:r>
     </w:p>
     <w:p>
@@ -42803,7 +42600,16 @@
           <w:sz w:val="24"/>
           <w:szCs w:val="24"/>
         </w:rPr>
-        <w:t>test_get_list_cards</w:t>
+        <w:t>test_get_done_list_not_found</w:t>
+      </w:r>
+      <w:r>
+        <w:rPr>
+          <w:rFonts w:ascii="Times New Roman" w:hAnsi="Times New Roman" w:cs="Times New Roman"/>
+          <w:color w:val="00000A"/>
+          <w:sz w:val="24"/>
+          <w:szCs w:val="24"/>
+        </w:rPr>
+        <w:t>;</w:t>
       </w:r>
     </w:p>
     <w:p>
@@ -42828,7 +42634,16 @@
           <w:sz w:val="24"/>
           <w:szCs w:val="24"/>
         </w:rPr>
-        <w:t>test_remove_accents_with_accents</w:t>
+        <w:t>test_get_list_cards</w:t>
+      </w:r>
+      <w:r>
+        <w:rPr>
+          <w:rFonts w:ascii="Times New Roman" w:hAnsi="Times New Roman" w:cs="Times New Roman"/>
+          <w:color w:val="00000A"/>
+          <w:sz w:val="24"/>
+          <w:szCs w:val="24"/>
+        </w:rPr>
+        <w:t>;</w:t>
       </w:r>
     </w:p>
     <w:p>
@@ -42853,7 +42668,75 @@
           <w:sz w:val="24"/>
           <w:szCs w:val="24"/>
         </w:rPr>
+        <w:t>test_get_list_cards_error</w:t>
+      </w:r>
+    </w:p>
+    <w:p>
+      <w:pPr>
+        <w:pStyle w:val="PargrafodaLista"/>
+        <w:numPr>
+          <w:ilvl w:val="0"/>
+          <w:numId w:val="22"/>
+        </w:numPr>
+        <w:jc w:val="both"/>
+        <w:rPr>
+          <w:rFonts w:ascii="Times New Roman" w:hAnsi="Times New Roman" w:cs="Times New Roman"/>
+          <w:color w:val="00000A"/>
+          <w:sz w:val="24"/>
+          <w:szCs w:val="24"/>
+        </w:rPr>
+      </w:pPr>
+      <w:r>
+        <w:rPr>
+          <w:rFonts w:ascii="Times New Roman" w:hAnsi="Times New Roman" w:cs="Times New Roman"/>
+          <w:color w:val="00000A"/>
+          <w:sz w:val="24"/>
+          <w:szCs w:val="24"/>
+        </w:rPr>
+        <w:t>test_remove_accents_with_accents</w:t>
+      </w:r>
+      <w:r>
+        <w:rPr>
+          <w:rFonts w:ascii="Times New Roman" w:hAnsi="Times New Roman" w:cs="Times New Roman"/>
+          <w:color w:val="00000A"/>
+          <w:sz w:val="24"/>
+          <w:szCs w:val="24"/>
+        </w:rPr>
+        <w:t>;</w:t>
+      </w:r>
+    </w:p>
+    <w:p>
+      <w:pPr>
+        <w:pStyle w:val="PargrafodaLista"/>
+        <w:numPr>
+          <w:ilvl w:val="0"/>
+          <w:numId w:val="22"/>
+        </w:numPr>
+        <w:jc w:val="both"/>
+        <w:rPr>
+          <w:rFonts w:ascii="Times New Roman" w:hAnsi="Times New Roman" w:cs="Times New Roman"/>
+          <w:color w:val="00000A"/>
+          <w:sz w:val="24"/>
+          <w:szCs w:val="24"/>
+        </w:rPr>
+      </w:pPr>
+      <w:r>
+        <w:rPr>
+          <w:rFonts w:ascii="Times New Roman" w:hAnsi="Times New Roman" w:cs="Times New Roman"/>
+          <w:color w:val="00000A"/>
+          <w:sz w:val="24"/>
+          <w:szCs w:val="24"/>
+        </w:rPr>
         <w:t>test_remove_accents_without_accents</w:t>
+      </w:r>
+      <w:r>
+        <w:rPr>
+          <w:rFonts w:ascii="Times New Roman" w:hAnsi="Times New Roman" w:cs="Times New Roman"/>
+          <w:color w:val="00000A"/>
+          <w:sz w:val="24"/>
+          <w:szCs w:val="24"/>
+        </w:rPr>
+        <w:t>.</w:t>
       </w:r>
     </w:p>
     <w:p>
@@ -42874,7 +42757,7 @@
           <w:color w:val="000000" w:themeColor="text1"/>
         </w:rPr>
       </w:pPr>
-      <w:bookmarkStart w:id="126" w:name="_Toc402529905"/>
+      <w:bookmarkStart w:id="125" w:name="_Toc402529905"/>
       <w:r>
         <w:rPr>
           <w:rFonts w:ascii="Times New Roman" w:hAnsi="Times New Roman" w:cs="Times New Roman"/>
@@ -42896,7 +42779,7 @@
         </w:rPr>
         <w:t>Cobertura de testes</w:t>
       </w:r>
-      <w:bookmarkEnd w:id="126"/>
+      <w:bookmarkEnd w:id="125"/>
     </w:p>
     <w:p/>
     <w:p>
@@ -42938,7 +42821,25 @@
           <w:sz w:val="24"/>
           <w:szCs w:val="24"/>
         </w:rPr>
-        <w:t xml:space="preserve"> descreve a cobertura de testes unitários do sistema.</w:t>
+        <w:t xml:space="preserve"> </w:t>
+      </w:r>
+      <w:r>
+        <w:rPr>
+          <w:rFonts w:ascii="Times New Roman" w:hAnsi="Times New Roman" w:cs="Times New Roman"/>
+          <w:color w:val="000000"/>
+          <w:sz w:val="24"/>
+          <w:szCs w:val="24"/>
+        </w:rPr>
+        <w:t>mostra</w:t>
+      </w:r>
+      <w:r>
+        <w:rPr>
+          <w:rFonts w:ascii="Times New Roman" w:hAnsi="Times New Roman" w:cs="Times New Roman"/>
+          <w:color w:val="000000"/>
+          <w:sz w:val="24"/>
+          <w:szCs w:val="24"/>
+        </w:rPr>
+        <w:t xml:space="preserve"> a cobertura de testes unitários do sistema.</w:t>
       </w:r>
     </w:p>
     <w:p>
@@ -42968,7 +42869,7 @@
           <w:szCs w:val="20"/>
         </w:rPr>
       </w:pPr>
-      <w:bookmarkStart w:id="127" w:name="_Toc402529698"/>
+      <w:bookmarkStart w:id="126" w:name="_Toc402529698"/>
       <w:r>
         <w:rPr>
           <w:rFonts w:ascii="Times New Roman" w:hAnsi="Times New Roman" w:cs="Times New Roman"/>
@@ -43045,14 +42946,14 @@
         </w:rPr>
         <w:t xml:space="preserve"> do sistema.</w:t>
       </w:r>
-      <w:bookmarkEnd w:id="127"/>
+      <w:bookmarkEnd w:id="126"/>
     </w:p>
     <w:p>
       <w:pPr>
         <w:autoSpaceDE w:val="0"/>
         <w:autoSpaceDN w:val="0"/>
         <w:adjustRightInd w:val="0"/>
-        <w:ind w:right="-568" w:firstLine="708"/>
+        <w:ind w:left="-720" w:right="-568"/>
         <w:jc w:val="center"/>
         <w:rPr>
           <w:rFonts w:ascii="Times New Roman" w:hAnsi="Times New Roman" w:cs="Times New Roman"/>
@@ -43072,9 +42973,9 @@
         </w:rPr>
         <w:drawing>
           <wp:inline distT="0" distB="0" distL="0" distR="0">
-            <wp:extent cx="5400040" cy="1562492"/>
+            <wp:extent cx="6442177" cy="1943100"/>
             <wp:effectExtent l="19050" t="0" r="0" b="0"/>
-            <wp:docPr id="5" name="Imagem 1"/>
+            <wp:docPr id="49" name="Imagem 1"/>
             <wp:cNvGraphicFramePr>
               <a:graphicFrameLocks xmlns:a="http://schemas.openxmlformats.org/drawingml/2006/main" noChangeAspect="1"/>
             </wp:cNvGraphicFramePr>
@@ -43097,7 +42998,7 @@
                   <pic:spPr bwMode="auto">
                     <a:xfrm>
                       <a:off x="0" y="0"/>
-                      <a:ext cx="5400040" cy="1562492"/>
+                      <a:ext cx="6442153" cy="1943093"/>
                     </a:xfrm>
                     <a:prstGeom prst="rect">
                       <a:avLst/>
@@ -43175,6 +43076,7 @@
           <w:sz w:val="20"/>
           <w:szCs w:val="20"/>
         </w:rPr>
+        <w:lastRenderedPageBreak/>
         <w:br w:type="page"/>
       </w:r>
     </w:p>
@@ -43189,8 +43091,8 @@
           <w:szCs w:val="24"/>
         </w:rPr>
       </w:pPr>
+      <w:bookmarkStart w:id="127" w:name="_Toc402529906"/>
       <w:bookmarkStart w:id="128" w:name="_Toc383992870"/>
-      <w:bookmarkStart w:id="129" w:name="_Toc402529906"/>
       <w:r>
         <w:rPr>
           <w:rFonts w:ascii="Times New Roman" w:hAnsi="Times New Roman" w:cs="Times New Roman"/>
@@ -43201,7 +43103,7 @@
         <w:lastRenderedPageBreak/>
         <w:t>8 FUNCIONAMENTO DO SISTEMA</w:t>
       </w:r>
-      <w:bookmarkEnd w:id="129"/>
+      <w:bookmarkEnd w:id="127"/>
     </w:p>
     <w:p/>
     <w:p>
@@ -43281,7 +43183,7 @@
           <w:szCs w:val="24"/>
         </w:rPr>
       </w:pPr>
-      <w:bookmarkStart w:id="130" w:name="_Toc402529907"/>
+      <w:bookmarkStart w:id="129" w:name="_Toc402529907"/>
       <w:r>
         <w:rPr>
           <w:rFonts w:ascii="Times New Roman" w:hAnsi="Times New Roman" w:cs="Times New Roman"/>
@@ -43327,7 +43229,7 @@
         </w:rPr>
         <w:t>Membro do time</w:t>
       </w:r>
-      <w:bookmarkEnd w:id="130"/>
+      <w:bookmarkEnd w:id="129"/>
     </w:p>
     <w:p>
       <w:pPr>
@@ -43451,7 +43353,7 @@
           <w:color w:val="000000" w:themeColor="text1"/>
         </w:rPr>
       </w:pPr>
-      <w:bookmarkStart w:id="131" w:name="_Toc402529908"/>
+      <w:bookmarkStart w:id="130" w:name="_Toc402529908"/>
       <w:r>
         <w:rPr>
           <w:rFonts w:ascii="Times New Roman" w:hAnsi="Times New Roman" w:cs="Times New Roman"/>
@@ -43508,7 +43410,7 @@
         </w:rPr>
         <w:t>s</w:t>
       </w:r>
-      <w:bookmarkEnd w:id="131"/>
+      <w:bookmarkEnd w:id="130"/>
     </w:p>
     <w:p/>
     <w:p>
@@ -43787,7 +43689,7 @@
           <w:szCs w:val="20"/>
         </w:rPr>
       </w:pPr>
-      <w:bookmarkStart w:id="132" w:name="_Toc402529699"/>
+      <w:bookmarkStart w:id="131" w:name="_Toc402529699"/>
       <w:r>
         <w:rPr>
           <w:rFonts w:ascii="Times New Roman" w:hAnsi="Times New Roman" w:cs="Times New Roman"/>
@@ -43881,7 +43783,7 @@
         </w:rPr>
         <w:t>.</w:t>
       </w:r>
-      <w:bookmarkEnd w:id="132"/>
+      <w:bookmarkEnd w:id="131"/>
     </w:p>
     <w:p>
       <w:pPr>
@@ -43993,7 +43895,7 @@
           <w:color w:val="000000" w:themeColor="text1"/>
         </w:rPr>
       </w:pPr>
-      <w:bookmarkStart w:id="133" w:name="_Toc402529909"/>
+      <w:bookmarkStart w:id="132" w:name="_Toc402529909"/>
       <w:r>
         <w:rPr>
           <w:rFonts w:ascii="Times New Roman" w:hAnsi="Times New Roman" w:cs="Times New Roman"/>
@@ -44043,7 +43945,7 @@
         </w:rPr>
         <w:t>Scan de projeto</w:t>
       </w:r>
-      <w:bookmarkEnd w:id="133"/>
+      <w:bookmarkEnd w:id="132"/>
     </w:p>
     <w:p>
       <w:pPr>
@@ -44545,7 +44447,7 @@
           <w:szCs w:val="20"/>
         </w:rPr>
       </w:pPr>
-      <w:bookmarkStart w:id="134" w:name="_Toc402529700"/>
+      <w:bookmarkStart w:id="133" w:name="_Toc402529700"/>
       <w:r>
         <w:rPr>
           <w:rFonts w:ascii="Times New Roman" w:hAnsi="Times New Roman" w:cs="Times New Roman"/>
@@ -44622,7 +44524,7 @@
         </w:rPr>
         <w:t>ela de Scan do projeto.</w:t>
       </w:r>
-      <w:bookmarkEnd w:id="134"/>
+      <w:bookmarkEnd w:id="133"/>
     </w:p>
     <w:p>
       <w:pPr>
@@ -44722,7 +44624,7 @@
           <w:color w:val="000000" w:themeColor="text1"/>
         </w:rPr>
       </w:pPr>
-      <w:bookmarkStart w:id="135" w:name="_Toc402529910"/>
+      <w:bookmarkStart w:id="134" w:name="_Toc402529910"/>
       <w:r>
         <w:rPr>
           <w:rFonts w:ascii="Times New Roman" w:hAnsi="Times New Roman" w:cs="Times New Roman"/>
@@ -44772,7 +44674,7 @@
         </w:rPr>
         <w:t>Gráficos</w:t>
       </w:r>
-      <w:bookmarkEnd w:id="135"/>
+      <w:bookmarkEnd w:id="134"/>
     </w:p>
     <w:p>
       <w:pPr>
@@ -45249,7 +45151,7 @@
           <w:szCs w:val="20"/>
         </w:rPr>
       </w:pPr>
-      <w:bookmarkStart w:id="136" w:name="_Toc402529701"/>
+      <w:bookmarkStart w:id="135" w:name="_Toc402529701"/>
       <w:r>
         <w:rPr>
           <w:rFonts w:ascii="Times New Roman" w:hAnsi="Times New Roman" w:cs="Times New Roman"/>
@@ -45326,7 +45228,7 @@
         </w:rPr>
         <w:t>.</w:t>
       </w:r>
-      <w:bookmarkEnd w:id="136"/>
+      <w:bookmarkEnd w:id="135"/>
     </w:p>
     <w:p>
       <w:pPr>
@@ -45434,7 +45336,7 @@
           <w:color w:val="000000" w:themeColor="text1"/>
         </w:rPr>
       </w:pPr>
-      <w:bookmarkStart w:id="137" w:name="_Toc402529911"/>
+      <w:bookmarkStart w:id="136" w:name="_Toc402529911"/>
       <w:r>
         <w:rPr>
           <w:rFonts w:ascii="Times New Roman" w:hAnsi="Times New Roman" w:cs="Times New Roman"/>
@@ -45484,7 +45386,7 @@
         </w:rPr>
         <w:t>Projetos do Usuário</w:t>
       </w:r>
-      <w:bookmarkEnd w:id="137"/>
+      <w:bookmarkEnd w:id="136"/>
     </w:p>
     <w:p>
       <w:pPr>
@@ -45683,7 +45585,7 @@
           <w:szCs w:val="20"/>
         </w:rPr>
       </w:pPr>
-      <w:bookmarkStart w:id="138" w:name="_Toc402529702"/>
+      <w:bookmarkStart w:id="137" w:name="_Toc402529702"/>
       <w:r>
         <w:rPr>
           <w:rFonts w:ascii="Times New Roman" w:hAnsi="Times New Roman" w:cs="Times New Roman"/>
@@ -45769,7 +45671,7 @@
         </w:rPr>
         <w:t>.</w:t>
       </w:r>
-      <w:bookmarkEnd w:id="138"/>
+      <w:bookmarkEnd w:id="137"/>
     </w:p>
     <w:p>
       <w:pPr>
@@ -45886,7 +45788,7 @@
           <w:szCs w:val="20"/>
         </w:rPr>
       </w:pPr>
-      <w:bookmarkStart w:id="139" w:name="_Toc402529703"/>
+      <w:bookmarkStart w:id="138" w:name="_Toc402529703"/>
       <w:r>
         <w:rPr>
           <w:rFonts w:ascii="Times New Roman" w:hAnsi="Times New Roman" w:cs="Times New Roman"/>
@@ -45990,7 +45892,7 @@
         </w:rPr>
         <w:t>.</w:t>
       </w:r>
-      <w:bookmarkEnd w:id="139"/>
+      <w:bookmarkEnd w:id="138"/>
     </w:p>
     <w:p>
       <w:pPr>
@@ -46098,7 +46000,7 @@
           <w:szCs w:val="24"/>
         </w:rPr>
       </w:pPr>
-      <w:bookmarkStart w:id="140" w:name="_Toc402529912"/>
+      <w:bookmarkStart w:id="139" w:name="_Toc402529912"/>
       <w:r>
         <w:rPr>
           <w:rFonts w:ascii="Times New Roman" w:hAnsi="Times New Roman" w:cs="Times New Roman"/>
@@ -46144,7 +46046,7 @@
         </w:rPr>
         <w:t>Administrador</w:t>
       </w:r>
-      <w:bookmarkEnd w:id="140"/>
+      <w:bookmarkEnd w:id="139"/>
     </w:p>
     <w:p>
       <w:pPr>
@@ -46286,7 +46188,7 @@
           <w:color w:val="000000" w:themeColor="text1"/>
         </w:rPr>
       </w:pPr>
-      <w:bookmarkStart w:id="141" w:name="_Toc402529913"/>
+      <w:bookmarkStart w:id="140" w:name="_Toc402529913"/>
       <w:r>
         <w:rPr>
           <w:rFonts w:ascii="Times New Roman" w:hAnsi="Times New Roman" w:cs="Times New Roman"/>
@@ -46343,7 +46245,7 @@
         </w:rPr>
         <w:t>s</w:t>
       </w:r>
-      <w:bookmarkEnd w:id="141"/>
+      <w:bookmarkEnd w:id="140"/>
     </w:p>
     <w:p>
       <w:pPr>
@@ -46543,7 +46445,7 @@
           <w:szCs w:val="20"/>
         </w:rPr>
       </w:pPr>
-      <w:bookmarkStart w:id="142" w:name="_Toc402529704"/>
+      <w:bookmarkStart w:id="141" w:name="_Toc402529704"/>
       <w:r>
         <w:rPr>
           <w:rFonts w:ascii="Times New Roman" w:hAnsi="Times New Roman" w:cs="Times New Roman"/>
@@ -46628,7 +46530,7 @@
         </w:rPr>
         <w:t>.</w:t>
       </w:r>
-      <w:bookmarkEnd w:id="142"/>
+      <w:bookmarkEnd w:id="141"/>
     </w:p>
     <w:p>
       <w:pPr>
@@ -46729,7 +46631,7 @@
           <w:color w:val="000000" w:themeColor="text1"/>
         </w:rPr>
       </w:pPr>
-      <w:bookmarkStart w:id="143" w:name="_Toc402529914"/>
+      <w:bookmarkStart w:id="142" w:name="_Toc402529914"/>
       <w:r>
         <w:rPr>
           <w:rFonts w:ascii="Times New Roman" w:hAnsi="Times New Roman" w:cs="Times New Roman"/>
@@ -46786,7 +46688,7 @@
         </w:rPr>
         <w:t>s</w:t>
       </w:r>
-      <w:bookmarkEnd w:id="143"/>
+      <w:bookmarkEnd w:id="142"/>
     </w:p>
     <w:p>
       <w:pPr>
@@ -47196,7 +47098,7 @@
           <w:szCs w:val="20"/>
         </w:rPr>
       </w:pPr>
-      <w:bookmarkStart w:id="144" w:name="_Toc402529705"/>
+      <w:bookmarkStart w:id="143" w:name="_Toc402529705"/>
       <w:r>
         <w:rPr>
           <w:rFonts w:ascii="Times New Roman" w:hAnsi="Times New Roman" w:cs="Times New Roman"/>
@@ -47273,7 +47175,7 @@
         </w:rPr>
         <w:t>ela de cadastro de usuários.</w:t>
       </w:r>
-      <w:bookmarkEnd w:id="144"/>
+      <w:bookmarkEnd w:id="143"/>
     </w:p>
     <w:p>
       <w:pPr>
@@ -47376,7 +47278,7 @@
           <w:color w:val="000000" w:themeColor="text1"/>
         </w:rPr>
       </w:pPr>
-      <w:bookmarkStart w:id="145" w:name="_Toc402529915"/>
+      <w:bookmarkStart w:id="144" w:name="_Toc402529915"/>
       <w:r>
         <w:rPr>
           <w:rFonts w:ascii="Times New Roman" w:hAnsi="Times New Roman" w:cs="Times New Roman"/>
@@ -47433,7 +47335,7 @@
         </w:rPr>
         <w:t>s</w:t>
       </w:r>
-      <w:bookmarkEnd w:id="145"/>
+      <w:bookmarkEnd w:id="144"/>
     </w:p>
     <w:p>
       <w:pPr>
@@ -47740,7 +47642,7 @@
           <w:szCs w:val="24"/>
         </w:rPr>
       </w:pPr>
-      <w:bookmarkStart w:id="146" w:name="_Toc402529706"/>
+      <w:bookmarkStart w:id="145" w:name="_Toc402529706"/>
       <w:r>
         <w:rPr>
           <w:rFonts w:ascii="Times New Roman" w:hAnsi="Times New Roman" w:cs="Times New Roman"/>
@@ -47817,7 +47719,7 @@
         </w:rPr>
         <w:t>ela de cadastro de clientes.</w:t>
       </w:r>
-      <w:bookmarkEnd w:id="146"/>
+      <w:bookmarkEnd w:id="145"/>
     </w:p>
     <w:p>
       <w:pPr>
@@ -47923,7 +47825,7 @@
           <w:color w:val="000000" w:themeColor="text1"/>
         </w:rPr>
       </w:pPr>
-      <w:bookmarkStart w:id="147" w:name="_Toc402529916"/>
+      <w:bookmarkStart w:id="146" w:name="_Toc402529916"/>
       <w:r>
         <w:rPr>
           <w:rFonts w:ascii="Times New Roman" w:hAnsi="Times New Roman" w:cs="Times New Roman"/>
@@ -47973,7 +47875,7 @@
         </w:rPr>
         <w:t>Cadastro de projetos</w:t>
       </w:r>
-      <w:bookmarkEnd w:id="147"/>
+      <w:bookmarkEnd w:id="146"/>
     </w:p>
     <w:p>
       <w:pPr>
@@ -48209,7 +48111,7 @@
           <w:szCs w:val="20"/>
         </w:rPr>
       </w:pPr>
-      <w:bookmarkStart w:id="148" w:name="_Toc402529707"/>
+      <w:bookmarkStart w:id="147" w:name="_Toc402529707"/>
       <w:r>
         <w:rPr>
           <w:rFonts w:ascii="Times New Roman" w:hAnsi="Times New Roman" w:cs="Times New Roman"/>
@@ -48286,7 +48188,7 @@
         </w:rPr>
         <w:t>ela de cadastro de projetos.</w:t>
       </w:r>
-      <w:bookmarkEnd w:id="148"/>
+      <w:bookmarkEnd w:id="147"/>
     </w:p>
     <w:p>
       <w:pPr>
@@ -48389,7 +48291,7 @@
           <w:color w:val="000000" w:themeColor="text1"/>
         </w:rPr>
       </w:pPr>
-      <w:bookmarkStart w:id="149" w:name="_Toc402529917"/>
+      <w:bookmarkStart w:id="148" w:name="_Toc402529917"/>
       <w:r>
         <w:rPr>
           <w:rFonts w:ascii="Times New Roman" w:hAnsi="Times New Roman" w:cs="Times New Roman"/>
@@ -48454,7 +48356,7 @@
         </w:rPr>
         <w:t xml:space="preserve"> pendentes</w:t>
       </w:r>
-      <w:bookmarkEnd w:id="149"/>
+      <w:bookmarkEnd w:id="148"/>
     </w:p>
     <w:p>
       <w:pPr>
@@ -48649,7 +48551,7 @@
           <w:szCs w:val="20"/>
         </w:rPr>
       </w:pPr>
-      <w:bookmarkStart w:id="150" w:name="_Toc402529708"/>
+      <w:bookmarkStart w:id="149" w:name="_Toc402529708"/>
       <w:r>
         <w:rPr>
           <w:rFonts w:ascii="Times New Roman" w:hAnsi="Times New Roman" w:cs="Times New Roman"/>
@@ -48743,7 +48645,7 @@
         </w:rPr>
         <w:t>.</w:t>
       </w:r>
-      <w:bookmarkEnd w:id="150"/>
+      <w:bookmarkEnd w:id="149"/>
     </w:p>
     <w:p>
       <w:pPr>
@@ -48837,7 +48739,7 @@
           <w:color w:val="000000" w:themeColor="text1"/>
         </w:rPr>
       </w:pPr>
-      <w:bookmarkStart w:id="151" w:name="_Toc402529918"/>
+      <w:bookmarkStart w:id="150" w:name="_Toc402529918"/>
       <w:r>
         <w:rPr>
           <w:rFonts w:ascii="Times New Roman" w:hAnsi="Times New Roman" w:cs="Times New Roman"/>
@@ -48887,7 +48789,7 @@
         </w:rPr>
         <w:t>Gráficos</w:t>
       </w:r>
-      <w:bookmarkEnd w:id="151"/>
+      <w:bookmarkEnd w:id="150"/>
     </w:p>
     <w:p>
       <w:pPr>
@@ -49336,7 +49238,7 @@
           <w:szCs w:val="20"/>
         </w:rPr>
       </w:pPr>
-      <w:bookmarkStart w:id="152" w:name="_Toc402529709"/>
+      <w:bookmarkStart w:id="151" w:name="_Toc402529709"/>
       <w:r>
         <w:rPr>
           <w:rFonts w:ascii="Times New Roman" w:hAnsi="Times New Roman" w:cs="Times New Roman"/>
@@ -49413,7 +49315,7 @@
         </w:rPr>
         <w:t>.</w:t>
       </w:r>
-      <w:bookmarkEnd w:id="152"/>
+      <w:bookmarkEnd w:id="151"/>
     </w:p>
     <w:p>
       <w:pPr>
@@ -49526,7 +49428,7 @@
           <w:szCs w:val="24"/>
         </w:rPr>
       </w:pPr>
-      <w:bookmarkStart w:id="153" w:name="_Toc402529919"/>
+      <w:bookmarkStart w:id="152" w:name="_Toc402529919"/>
       <w:r>
         <w:rPr>
           <w:rFonts w:ascii="Times New Roman" w:hAnsi="Times New Roman" w:cs="Times New Roman"/>
@@ -49565,7 +49467,7 @@
         <w:t>ALIDAÇÃO</w:t>
       </w:r>
       <w:bookmarkEnd w:id="128"/>
-      <w:bookmarkEnd w:id="153"/>
+      <w:bookmarkEnd w:id="152"/>
     </w:p>
     <w:p>
       <w:pPr>
@@ -49612,7 +49514,7 @@
           <w:szCs w:val="24"/>
         </w:rPr>
       </w:pPr>
-      <w:bookmarkStart w:id="154" w:name="_Toc402529920"/>
+      <w:bookmarkStart w:id="153" w:name="_Toc402529920"/>
       <w:r>
         <w:rPr>
           <w:rFonts w:ascii="Times New Roman" w:hAnsi="Times New Roman" w:cs="Times New Roman"/>
@@ -49658,7 +49560,7 @@
         </w:rPr>
         <w:t>ESTRATÉGIA</w:t>
       </w:r>
-      <w:bookmarkEnd w:id="154"/>
+      <w:bookmarkEnd w:id="153"/>
     </w:p>
     <w:p>
       <w:pPr>
@@ -50658,7 +50560,7 @@
               <w:jc w:val="both"/>
               <w:rPr>
                 <w:rFonts w:ascii="Times New Roman" w:hAnsi="Times New Roman" w:cs="Times New Roman"/>
-                <w:color w:val="00000A"/>
+                <w:color w:val="FF0000"/>
                 <w:sz w:val="24"/>
                 <w:szCs w:val="24"/>
               </w:rPr>
@@ -50666,7 +50568,7 @@
             <w:r>
               <w:rPr>
                 <w:rFonts w:ascii="Times New Roman" w:hAnsi="Times New Roman" w:cs="Times New Roman"/>
-                <w:color w:val="00000A"/>
+                <w:color w:val="FF0000"/>
                 <w:sz w:val="24"/>
                 <w:szCs w:val="24"/>
               </w:rPr>
@@ -50684,7 +50586,7 @@
               <w:jc w:val="both"/>
               <w:rPr>
                 <w:rFonts w:ascii="Times New Roman" w:hAnsi="Times New Roman" w:cs="Times New Roman"/>
-                <w:color w:val="00000A"/>
+                <w:color w:val="FF0000"/>
                 <w:sz w:val="24"/>
                 <w:szCs w:val="24"/>
               </w:rPr>
@@ -50692,7 +50594,7 @@
             <w:r>
               <w:rPr>
                 <w:rFonts w:ascii="Times New Roman" w:hAnsi="Times New Roman" w:cs="Times New Roman"/>
-                <w:color w:val="00000A"/>
+                <w:color w:val="FF0000"/>
                 <w:sz w:val="24"/>
                 <w:szCs w:val="24"/>
               </w:rPr>
@@ -50711,7 +50613,7 @@
               <w:rPr>
                 <w:rFonts w:ascii="Times New Roman" w:hAnsi="Times New Roman" w:cs="Times New Roman"/>
                 <w:bCs/>
-                <w:color w:val="00000A"/>
+                <w:color w:val="FF0000"/>
                 <w:sz w:val="24"/>
                 <w:szCs w:val="24"/>
               </w:rPr>
@@ -50720,7 +50622,7 @@
               <w:rPr>
                 <w:rFonts w:ascii="Times New Roman" w:hAnsi="Times New Roman" w:cs="Times New Roman"/>
                 <w:bCs/>
-                <w:color w:val="00000A"/>
+                <w:color w:val="FF0000"/>
                 <w:sz w:val="24"/>
                 <w:szCs w:val="24"/>
               </w:rPr>
@@ -50734,7 +50636,7 @@
               <w:rPr>
                 <w:rFonts w:ascii="Times New Roman" w:hAnsi="Times New Roman" w:cs="Times New Roman"/>
                 <w:bCs/>
-                <w:color w:val="00000A"/>
+                <w:color w:val="FF0000"/>
                 <w:sz w:val="24"/>
                 <w:szCs w:val="24"/>
               </w:rPr>
@@ -50743,7 +50645,7 @@
               <w:rPr>
                 <w:rFonts w:ascii="Times New Roman" w:hAnsi="Times New Roman" w:cs="Times New Roman"/>
                 <w:bCs/>
-                <w:color w:val="00000A"/>
+                <w:color w:val="FF0000"/>
                 <w:sz w:val="24"/>
                 <w:szCs w:val="24"/>
               </w:rPr>
@@ -50757,7 +50659,7 @@
               <w:rPr>
                 <w:rFonts w:ascii="Times New Roman" w:hAnsi="Times New Roman" w:cs="Times New Roman"/>
                 <w:bCs/>
-                <w:color w:val="00000A"/>
+                <w:color w:val="FF0000"/>
                 <w:sz w:val="24"/>
                 <w:szCs w:val="24"/>
               </w:rPr>
@@ -50766,7 +50668,7 @@
               <w:rPr>
                 <w:rFonts w:ascii="Times New Roman" w:hAnsi="Times New Roman" w:cs="Times New Roman"/>
                 <w:bCs/>
-                <w:color w:val="00000A"/>
+                <w:color w:val="FF0000"/>
                 <w:sz w:val="24"/>
                 <w:szCs w:val="24"/>
               </w:rPr>
@@ -50779,7 +50681,7 @@
               <w:jc w:val="both"/>
               <w:rPr>
                 <w:rFonts w:ascii="Times New Roman" w:hAnsi="Times New Roman" w:cs="Times New Roman"/>
-                <w:color w:val="00000A"/>
+                <w:color w:val="FF0000"/>
                 <w:sz w:val="24"/>
                 <w:szCs w:val="24"/>
               </w:rPr>
@@ -50788,7 +50690,7 @@
               <w:rPr>
                 <w:rFonts w:ascii="Times New Roman" w:hAnsi="Times New Roman" w:cs="Times New Roman"/>
                 <w:bCs/>
-                <w:color w:val="00000A"/>
+                <w:color w:val="FF0000"/>
                 <w:sz w:val="24"/>
                 <w:szCs w:val="24"/>
               </w:rPr>
@@ -50806,7 +50708,7 @@
               <w:jc w:val="both"/>
               <w:rPr>
                 <w:rFonts w:ascii="Times New Roman" w:hAnsi="Times New Roman" w:cs="Times New Roman"/>
-                <w:color w:val="00000A"/>
+                <w:color w:val="FF0000"/>
                 <w:sz w:val="24"/>
                 <w:szCs w:val="24"/>
               </w:rPr>
@@ -50814,7 +50716,7 @@
             <w:r>
               <w:rPr>
                 <w:rFonts w:ascii="Times New Roman" w:hAnsi="Times New Roman" w:cs="Times New Roman"/>
-                <w:color w:val="00000A"/>
+                <w:color w:val="FF0000"/>
                 <w:sz w:val="24"/>
                 <w:szCs w:val="24"/>
               </w:rPr>
@@ -51295,7 +51197,7 @@
         <w:rPr>
           <w:rFonts w:ascii="Times New Roman" w:hAnsi="Times New Roman" w:cs="Times New Roman"/>
           <w:bCs/>
-          <w:color w:val="000000"/>
+          <w:color w:val="FF0000"/>
           <w:sz w:val="24"/>
           <w:szCs w:val="24"/>
         </w:rPr>
@@ -51304,7 +51206,7 @@
         <w:rPr>
           <w:rFonts w:ascii="Times New Roman" w:hAnsi="Times New Roman" w:cs="Times New Roman"/>
           <w:bCs/>
-          <w:color w:val="000000"/>
+          <w:color w:val="FF0000"/>
           <w:sz w:val="24"/>
           <w:szCs w:val="24"/>
         </w:rPr>
@@ -51318,7 +51220,7 @@
         <w:rPr>
           <w:rFonts w:ascii="Times New Roman" w:hAnsi="Times New Roman" w:cs="Times New Roman"/>
           <w:bCs/>
-          <w:color w:val="000000"/>
+          <w:color w:val="FF0000"/>
           <w:sz w:val="24"/>
           <w:szCs w:val="24"/>
         </w:rPr>
@@ -51327,7 +51229,7 @@
         <w:rPr>
           <w:rFonts w:ascii="Times New Roman" w:hAnsi="Times New Roman" w:cs="Times New Roman"/>
           <w:bCs/>
-          <w:color w:val="000000"/>
+          <w:color w:val="FF0000"/>
           <w:sz w:val="24"/>
           <w:szCs w:val="24"/>
         </w:rPr>
@@ -51337,7 +51239,7 @@
         <w:rPr>
           <w:rFonts w:ascii="Times New Roman" w:hAnsi="Times New Roman" w:cs="Times New Roman"/>
           <w:bCs/>
-          <w:color w:val="000000"/>
+          <w:color w:val="FF0000"/>
           <w:sz w:val="24"/>
           <w:szCs w:val="24"/>
         </w:rPr>
@@ -51347,7 +51249,7 @@
         <w:rPr>
           <w:rFonts w:ascii="Times New Roman" w:hAnsi="Times New Roman" w:cs="Times New Roman"/>
           <w:bCs/>
-          <w:color w:val="000000"/>
+          <w:color w:val="FF0000"/>
           <w:sz w:val="24"/>
           <w:szCs w:val="24"/>
         </w:rPr>
@@ -51361,7 +51263,7 @@
         <w:rPr>
           <w:rFonts w:ascii="Times New Roman" w:hAnsi="Times New Roman" w:cs="Times New Roman"/>
           <w:bCs/>
-          <w:color w:val="000000"/>
+          <w:color w:val="FF0000"/>
           <w:sz w:val="24"/>
           <w:szCs w:val="24"/>
         </w:rPr>
@@ -51374,7 +51276,7 @@
         <w:rPr>
           <w:rFonts w:ascii="Times New Roman" w:hAnsi="Times New Roman" w:cs="Times New Roman"/>
           <w:bCs/>
-          <w:color w:val="000000"/>
+          <w:color w:val="FF0000"/>
           <w:sz w:val="24"/>
           <w:szCs w:val="24"/>
         </w:rPr>
@@ -51383,7 +51285,7 @@
         <w:rPr>
           <w:rFonts w:ascii="Times New Roman" w:hAnsi="Times New Roman" w:cs="Times New Roman"/>
           <w:bCs/>
-          <w:color w:val="000000"/>
+          <w:color w:val="FF0000"/>
           <w:sz w:val="24"/>
           <w:szCs w:val="24"/>
         </w:rPr>
@@ -51393,7 +51295,7 @@
         <w:rPr>
           <w:rFonts w:ascii="Times New Roman" w:hAnsi="Times New Roman" w:cs="Times New Roman"/>
           <w:bCs/>
-          <w:color w:val="000000"/>
+          <w:color w:val="FF0000"/>
           <w:sz w:val="24"/>
           <w:szCs w:val="24"/>
         </w:rPr>
@@ -51403,7 +51305,7 @@
         <w:rPr>
           <w:rFonts w:ascii="Times New Roman" w:hAnsi="Times New Roman" w:cs="Times New Roman"/>
           <w:bCs/>
-          <w:color w:val="000000"/>
+          <w:color w:val="FF0000"/>
           <w:sz w:val="24"/>
           <w:szCs w:val="24"/>
         </w:rPr>
@@ -51413,7 +51315,7 @@
         <w:rPr>
           <w:rFonts w:ascii="Times New Roman" w:hAnsi="Times New Roman" w:cs="Times New Roman"/>
           <w:bCs/>
-          <w:color w:val="000000"/>
+          <w:color w:val="FF0000"/>
           <w:sz w:val="24"/>
           <w:szCs w:val="24"/>
         </w:rPr>
@@ -51424,7 +51326,7 @@
           <w:rFonts w:ascii="Times New Roman" w:hAnsi="Times New Roman" w:cs="Times New Roman"/>
           <w:bCs/>
           <w:i/>
-          <w:color w:val="000000"/>
+          <w:color w:val="FF0000"/>
           <w:sz w:val="24"/>
           <w:szCs w:val="24"/>
         </w:rPr>
@@ -51434,7 +51336,7 @@
         <w:rPr>
           <w:rFonts w:ascii="Times New Roman" w:hAnsi="Times New Roman" w:cs="Times New Roman"/>
           <w:bCs/>
-          <w:color w:val="000000"/>
+          <w:color w:val="FF0000"/>
           <w:sz w:val="24"/>
           <w:szCs w:val="24"/>
         </w:rPr>
@@ -51448,7 +51350,7 @@
         <w:rPr>
           <w:rFonts w:ascii="Times New Roman" w:hAnsi="Times New Roman" w:cs="Times New Roman"/>
           <w:bCs/>
-          <w:color w:val="000000"/>
+          <w:color w:val="FF0000"/>
           <w:sz w:val="24"/>
           <w:szCs w:val="24"/>
         </w:rPr>
@@ -51461,7 +51363,7 @@
         <w:rPr>
           <w:rFonts w:ascii="Times New Roman" w:hAnsi="Times New Roman" w:cs="Times New Roman"/>
           <w:bCs/>
-          <w:color w:val="000000"/>
+          <w:color w:val="FF0000"/>
           <w:sz w:val="24"/>
           <w:szCs w:val="24"/>
         </w:rPr>
@@ -51470,7 +51372,7 @@
         <w:rPr>
           <w:rFonts w:ascii="Times New Roman" w:hAnsi="Times New Roman" w:cs="Times New Roman"/>
           <w:bCs/>
-          <w:color w:val="000000"/>
+          <w:color w:val="FF0000"/>
           <w:sz w:val="24"/>
           <w:szCs w:val="24"/>
         </w:rPr>
@@ -51480,7 +51382,7 @@
         <w:rPr>
           <w:rFonts w:ascii="Times New Roman" w:hAnsi="Times New Roman" w:cs="Times New Roman"/>
           <w:bCs/>
-          <w:color w:val="000000"/>
+          <w:color w:val="FF0000"/>
           <w:sz w:val="24"/>
           <w:szCs w:val="24"/>
         </w:rPr>
@@ -51491,7 +51393,7 @@
           <w:rFonts w:ascii="Times New Roman" w:hAnsi="Times New Roman" w:cs="Times New Roman"/>
           <w:bCs/>
           <w:i/>
-          <w:color w:val="000000"/>
+          <w:color w:val="FF0000"/>
           <w:sz w:val="24"/>
           <w:szCs w:val="24"/>
         </w:rPr>
@@ -51501,7 +51403,7 @@
         <w:rPr>
           <w:rFonts w:ascii="Times New Roman" w:hAnsi="Times New Roman" w:cs="Times New Roman"/>
           <w:bCs/>
-          <w:color w:val="000000"/>
+          <w:color w:val="FF0000"/>
           <w:sz w:val="24"/>
           <w:szCs w:val="24"/>
         </w:rPr>
@@ -51515,7 +51417,7 @@
         <w:rPr>
           <w:rFonts w:ascii="Times New Roman" w:hAnsi="Times New Roman" w:cs="Times New Roman"/>
           <w:bCs/>
-          <w:color w:val="000000"/>
+          <w:color w:val="FF0000"/>
           <w:sz w:val="24"/>
           <w:szCs w:val="24"/>
         </w:rPr>
@@ -51528,7 +51430,7 @@
         <w:rPr>
           <w:rFonts w:ascii="Times New Roman" w:hAnsi="Times New Roman" w:cs="Times New Roman"/>
           <w:bCs/>
-          <w:color w:val="000000"/>
+          <w:color w:val="FF0000"/>
           <w:sz w:val="24"/>
           <w:szCs w:val="24"/>
         </w:rPr>
@@ -51537,7 +51439,7 @@
         <w:rPr>
           <w:rFonts w:ascii="Times New Roman" w:hAnsi="Times New Roman" w:cs="Times New Roman"/>
           <w:bCs/>
-          <w:color w:val="000000"/>
+          <w:color w:val="FF0000"/>
           <w:sz w:val="24"/>
           <w:szCs w:val="24"/>
         </w:rPr>
@@ -51547,7 +51449,7 @@
         <w:rPr>
           <w:rFonts w:ascii="Times New Roman" w:hAnsi="Times New Roman" w:cs="Times New Roman"/>
           <w:bCs/>
-          <w:color w:val="000000"/>
+          <w:color w:val="FF0000"/>
           <w:sz w:val="24"/>
           <w:szCs w:val="24"/>
         </w:rPr>
@@ -51558,7 +51460,7 @@
           <w:rFonts w:ascii="Times New Roman" w:hAnsi="Times New Roman" w:cs="Times New Roman"/>
           <w:bCs/>
           <w:i/>
-          <w:color w:val="000000"/>
+          <w:color w:val="FF0000"/>
           <w:sz w:val="24"/>
           <w:szCs w:val="24"/>
         </w:rPr>
@@ -51568,7 +51470,7 @@
         <w:rPr>
           <w:rFonts w:ascii="Times New Roman" w:hAnsi="Times New Roman" w:cs="Times New Roman"/>
           <w:bCs/>
-          <w:color w:val="000000"/>
+          <w:color w:val="FF0000"/>
           <w:sz w:val="24"/>
           <w:szCs w:val="24"/>
         </w:rPr>
@@ -51579,7 +51481,7 @@
           <w:rFonts w:ascii="Times New Roman" w:hAnsi="Times New Roman" w:cs="Times New Roman"/>
           <w:bCs/>
           <w:i/>
-          <w:color w:val="000000"/>
+          <w:color w:val="FF0000"/>
           <w:sz w:val="24"/>
           <w:szCs w:val="24"/>
         </w:rPr>
@@ -51589,7 +51491,7 @@
         <w:rPr>
           <w:rFonts w:ascii="Times New Roman" w:hAnsi="Times New Roman" w:cs="Times New Roman"/>
           <w:bCs/>
-          <w:color w:val="000000"/>
+          <w:color w:val="FF0000"/>
           <w:sz w:val="24"/>
           <w:szCs w:val="24"/>
         </w:rPr>
@@ -51600,7 +51502,7 @@
           <w:rFonts w:ascii="Times New Roman" w:hAnsi="Times New Roman" w:cs="Times New Roman"/>
           <w:bCs/>
           <w:i/>
-          <w:color w:val="000000"/>
+          <w:color w:val="FF0000"/>
           <w:sz w:val="24"/>
           <w:szCs w:val="24"/>
         </w:rPr>
@@ -51610,7 +51512,7 @@
         <w:rPr>
           <w:rFonts w:ascii="Times New Roman" w:hAnsi="Times New Roman" w:cs="Times New Roman"/>
           <w:bCs/>
-          <w:color w:val="000000"/>
+          <w:color w:val="FF0000"/>
           <w:sz w:val="24"/>
           <w:szCs w:val="24"/>
         </w:rPr>
@@ -51623,7 +51525,7 @@
           <w:rFonts w:ascii="Times New Roman" w:hAnsi="Times New Roman" w:cs="Times New Roman"/>
           <w:b/>
           <w:bCs/>
-          <w:color w:val="000000"/>
+          <w:color w:val="FF0000"/>
           <w:sz w:val="24"/>
           <w:szCs w:val="24"/>
         </w:rPr>
@@ -51635,15 +51537,15 @@
           <w:rFonts w:ascii="Times New Roman" w:hAnsi="Times New Roman" w:cs="Times New Roman"/>
           <w:b/>
           <w:bCs/>
-          <w:color w:val="000000"/>
-          <w:sz w:val="24"/>
-          <w:szCs w:val="24"/>
-        </w:rPr>
-      </w:pPr>
-      <w:r>
-        <w:rPr>
-          <w:rFonts w:ascii="Times New Roman" w:hAnsi="Times New Roman" w:cs="Times New Roman"/>
-          <w:color w:val="00000A"/>
+          <w:color w:val="FF0000"/>
+          <w:sz w:val="24"/>
+          <w:szCs w:val="24"/>
+        </w:rPr>
+      </w:pPr>
+      <w:r>
+        <w:rPr>
+          <w:rFonts w:ascii="Times New Roman" w:hAnsi="Times New Roman" w:cs="Times New Roman"/>
+          <w:color w:val="FF0000"/>
           <w:sz w:val="24"/>
           <w:szCs w:val="24"/>
         </w:rPr>
@@ -51655,7 +51557,7 @@
         <w:rPr>
           <w:rFonts w:ascii="Times New Roman" w:hAnsi="Times New Roman" w:cs="Times New Roman"/>
           <w:bCs/>
-          <w:color w:val="000000"/>
+          <w:color w:val="FF0000"/>
           <w:sz w:val="24"/>
           <w:szCs w:val="24"/>
         </w:rPr>
@@ -51664,7 +51566,7 @@
         <w:rPr>
           <w:rFonts w:ascii="Times New Roman" w:hAnsi="Times New Roman" w:cs="Times New Roman"/>
           <w:bCs/>
-          <w:color w:val="000000"/>
+          <w:color w:val="FF0000"/>
           <w:sz w:val="24"/>
           <w:szCs w:val="24"/>
         </w:rPr>
@@ -51674,7 +51576,7 @@
         <w:rPr>
           <w:rFonts w:ascii="Times New Roman" w:hAnsi="Times New Roman" w:cs="Times New Roman"/>
           <w:bCs/>
-          <w:color w:val="000000"/>
+          <w:color w:val="FF0000"/>
           <w:sz w:val="24"/>
           <w:szCs w:val="24"/>
         </w:rPr>
@@ -51684,7 +51586,7 @@
         <w:rPr>
           <w:rFonts w:ascii="Times New Roman" w:hAnsi="Times New Roman" w:cs="Times New Roman"/>
           <w:bCs/>
-          <w:color w:val="000000"/>
+          <w:color w:val="FF0000"/>
           <w:sz w:val="24"/>
           <w:szCs w:val="24"/>
         </w:rPr>
@@ -51734,8 +51636,8 @@
           <w:szCs w:val="24"/>
         </w:rPr>
       </w:pPr>
-      <w:bookmarkStart w:id="155" w:name="_Toc383992871"/>
-      <w:bookmarkStart w:id="156" w:name="_Toc402529921"/>
+      <w:bookmarkStart w:id="154" w:name="_Toc383992871"/>
+      <w:bookmarkStart w:id="155" w:name="_Toc402529921"/>
       <w:r>
         <w:rPr>
           <w:rFonts w:ascii="Times New Roman" w:hAnsi="Times New Roman" w:cs="Times New Roman"/>
@@ -51755,17 +51657,17 @@
         </w:rPr>
         <w:t xml:space="preserve"> </w:t>
       </w:r>
+      <w:bookmarkEnd w:id="154"/>
+      <w:r>
+        <w:rPr>
+          <w:rFonts w:ascii="Times New Roman" w:hAnsi="Times New Roman" w:cs="Times New Roman"/>
+          <w:color w:val="auto"/>
+          <w:sz w:val="24"/>
+          <w:szCs w:val="24"/>
+        </w:rPr>
+        <w:t>CONCLUSÕES</w:t>
+      </w:r>
       <w:bookmarkEnd w:id="155"/>
-      <w:r>
-        <w:rPr>
-          <w:rFonts w:ascii="Times New Roman" w:hAnsi="Times New Roman" w:cs="Times New Roman"/>
-          <w:color w:val="auto"/>
-          <w:sz w:val="24"/>
-          <w:szCs w:val="24"/>
-        </w:rPr>
-        <w:t>CONCLUSÕES</w:t>
-      </w:r>
-      <w:bookmarkEnd w:id="156"/>
     </w:p>
     <w:p>
       <w:pPr>
@@ -51794,7 +51696,7 @@
           <w:szCs w:val="24"/>
         </w:rPr>
       </w:pPr>
-      <w:bookmarkStart w:id="157" w:name="_Toc383992872"/>
+      <w:bookmarkStart w:id="156" w:name="_Toc383992872"/>
       <w:r>
         <w:rPr>
           <w:rFonts w:ascii="Times New Roman" w:hAnsi="Times New Roman" w:cs="Times New Roman"/>
@@ -51971,7 +51873,7 @@
           <w:lang w:val="en-US"/>
         </w:rPr>
       </w:pPr>
-      <w:bookmarkStart w:id="158" w:name="_Toc402529922"/>
+      <w:bookmarkStart w:id="157" w:name="_Toc402529922"/>
       <w:r>
         <w:rPr>
           <w:rFonts w:ascii="Times New Roman" w:hAnsi="Times New Roman" w:cs="Times New Roman"/>
@@ -51983,8 +51885,8 @@
         <w:lastRenderedPageBreak/>
         <w:t>REFERÊNCIAS BIBLIOGRÁFICAS</w:t>
       </w:r>
+      <w:bookmarkEnd w:id="156"/>
       <w:bookmarkEnd w:id="157"/>
-      <w:bookmarkEnd w:id="158"/>
     </w:p>
     <w:p>
       <w:pPr>
@@ -54070,8 +53972,8 @@
           <w:szCs w:val="24"/>
         </w:rPr>
       </w:pPr>
-      <w:bookmarkStart w:id="159" w:name="_Toc383992873"/>
-      <w:bookmarkStart w:id="160" w:name="_Toc402529923"/>
+      <w:bookmarkStart w:id="158" w:name="_Toc383992873"/>
+      <w:bookmarkStart w:id="159" w:name="_Toc402529923"/>
       <w:r>
         <w:rPr>
           <w:rFonts w:ascii="Times New Roman" w:hAnsi="Times New Roman" w:cs="Times New Roman"/>
@@ -54082,8 +53984,8 @@
         <w:lastRenderedPageBreak/>
         <w:t>COMPONENTES REUTILIZADOS</w:t>
       </w:r>
+      <w:bookmarkEnd w:id="158"/>
       <w:bookmarkEnd w:id="159"/>
-      <w:bookmarkEnd w:id="160"/>
     </w:p>
     <w:p>
       <w:pPr>
@@ -54927,7 +54829,7 @@
             <w:rPr>
               <w:noProof/>
             </w:rPr>
-            <w:t>9</w:t>
+            <w:t>52</w:t>
           </w:r>
         </w:fldSimple>
       </w:p>

</xml_diff>